<commit_message>
feature | copy docx text font formats
</commit_message>
<xml_diff>
--- a/test/samples/output.docx
+++ b/test/samples/output.docx
@@ -683,11 +683,31 @@
     </w:p>
     <w:p>
       <w:pPr>
+        <w:sectPr>
+          <w:pgSz w:w="12240" w:h="15840"/>
+          <w:pgMar w:top="1440" w:right="1440" w:bottom="1440" w:left="1440" w:header="720" w:footer="720" w:gutter="0"/>
+          <w:cols w:space="720"/>
+          <w:docGrid w:linePitch="360"/>
+        </w:sectPr>
+      </w:pPr>
+    </w:p>
+    <w:p>
+      <w:pPr>
         <w:pStyle w:val="Heading1"/>
       </w:pPr>
       <w:r>
         <w:rPr/>
-        <w:t>World Markets Going to Shit</w:t>
+        <w:t xml:space="preserve">World Markets </w:t>
+      </w:r>
+      <w:r>
+        <w:rPr>
+          <w:color w:val="B11590"/>
+        </w:rPr>
+        <w:t>Going</w:t>
+      </w:r>
+      <w:r>
+        <w:rPr/>
+        <w:t xml:space="preserve"> to Shit</w:t>
       </w:r>
     </w:p>
     <w:p>
@@ -1234,7 +1254,7 @@
       <w:r>
         <w:drawing>
           <wp:inline xmlns:a="http://schemas.openxmlformats.org/drawingml/2006/main" xmlns:pic="http://schemas.openxmlformats.org/drawingml/2006/picture">
-            <wp:extent cx="3346450" cy="2230967"/>
+            <wp:extent cx="2952750" cy="1968500"/>
             <wp:docPr id="149" name="Picture 149"/>
             <wp:cNvGraphicFramePr>
               <a:graphicFrameLocks noChangeAspect="1"/>
@@ -1255,7 +1275,7 @@
                   <pic:spPr>
                     <a:xfrm>
                       <a:off x="0" y="0"/>
-                      <a:ext cx="3346450" cy="2230967"/>
+                      <a:ext cx="2952750" cy="1968500"/>
                     </a:xfrm>
                     <a:prstGeom prst="rect"/>
                   </pic:spPr>
@@ -1563,6 +1583,399 @@
       </w:r>
     </w:p>
     <w:p>
+      <w:pPr/>
+      <w:r>
+        <w:rPr>
+          <w:rFonts w:ascii="Arial" w:hAnsi="Arial"/>
+        </w:rPr>
+        <w:t xml:space="preserve">Lorem ipsum </w:t>
+      </w:r>
+      <w:r>
+        <w:rPr>
+          <w:rFonts w:ascii="Arial" w:hAnsi="Arial"/>
+        </w:rPr>
+        <w:t>dolor</w:t>
+      </w:r>
+      <w:r>
+        <w:rPr>
+          <w:rFonts w:ascii="Arial" w:hAnsi="Arial"/>
+        </w:rPr>
+        <w:t xml:space="preserve"> sit </w:t>
+      </w:r>
+      <w:r>
+        <w:rPr>
+          <w:rFonts w:ascii="Arial" w:hAnsi="Arial"/>
+        </w:rPr>
+        <w:t>amet</w:t>
+      </w:r>
+      <w:r>
+        <w:rPr>
+          <w:rFonts w:ascii="Arial" w:hAnsi="Arial"/>
+        </w:rPr>
+        <w:t xml:space="preserve">, </w:t>
+      </w:r>
+      <w:r>
+        <w:rPr>
+          <w:rFonts w:ascii="Arial" w:hAnsi="Arial"/>
+        </w:rPr>
+        <w:t>te</w:t>
+      </w:r>
+      <w:r>
+        <w:rPr>
+          <w:rFonts w:ascii="Arial" w:hAnsi="Arial"/>
+        </w:rPr>
+        <w:t xml:space="preserve"> qui </w:t>
+      </w:r>
+      <w:r>
+        <w:rPr>
+          <w:rFonts w:ascii="Arial" w:hAnsi="Arial"/>
+        </w:rPr>
+        <w:t>etiam</w:t>
+      </w:r>
+      <w:r>
+        <w:rPr>
+          <w:rFonts w:ascii="Arial" w:hAnsi="Arial"/>
+        </w:rPr>
+        <w:t xml:space="preserve"> </w:t>
+      </w:r>
+      <w:r>
+        <w:rPr>
+          <w:rFonts w:ascii="Arial" w:hAnsi="Arial"/>
+        </w:rPr>
+        <w:t>invidunt</w:t>
+      </w:r>
+      <w:r>
+        <w:rPr>
+          <w:rFonts w:ascii="Arial" w:hAnsi="Arial"/>
+        </w:rPr>
+        <w:t xml:space="preserve"> </w:t>
+      </w:r>
+      <w:r>
+        <w:rPr>
+          <w:rFonts w:ascii="Arial" w:hAnsi="Arial"/>
+          <w:sz w:val="16"/>
+        </w:rPr>
+        <w:t>adversarium</w:t>
+      </w:r>
+      <w:r>
+        <w:rPr>
+          <w:rFonts w:ascii="Arial" w:hAnsi="Arial"/>
+          <w:sz w:val="16"/>
+        </w:rPr>
+        <w:t xml:space="preserve">, sumo </w:t>
+      </w:r>
+      <w:r>
+        <w:rPr>
+          <w:rFonts w:ascii="Arial" w:hAnsi="Arial"/>
+          <w:sz w:val="16"/>
+        </w:rPr>
+        <w:t>exerci</w:t>
+      </w:r>
+      <w:r>
+        <w:rPr>
+          <w:rFonts w:ascii="Arial" w:hAnsi="Arial"/>
+          <w:sz w:val="16"/>
+        </w:rPr>
+        <w:t xml:space="preserve"> </w:t>
+      </w:r>
+      <w:r>
+        <w:rPr>
+          <w:rFonts w:ascii="Arial" w:hAnsi="Arial"/>
+          <w:sz w:val="16"/>
+        </w:rPr>
+        <w:t>eleifend</w:t>
+      </w:r>
+      <w:r>
+        <w:rPr>
+          <w:rFonts w:ascii="Arial" w:hAnsi="Arial"/>
+          <w:sz w:val="16"/>
+        </w:rPr>
+        <w:t xml:space="preserve"> at </w:t>
+      </w:r>
+      <w:r>
+        <w:rPr>
+          <w:rFonts w:ascii="Arial" w:hAnsi="Arial"/>
+          <w:sz w:val="16"/>
+        </w:rPr>
+        <w:t>mel</w:t>
+      </w:r>
+      <w:r>
+        <w:rPr>
+          <w:rFonts w:ascii="Arial" w:hAnsi="Arial"/>
+          <w:sz w:val="16"/>
+        </w:rPr>
+        <w:t xml:space="preserve">. Ne </w:t>
+      </w:r>
+      <w:r>
+        <w:rPr>
+          <w:rFonts w:ascii="Arial" w:hAnsi="Arial"/>
+          <w:sz w:val="16"/>
+        </w:rPr>
+        <w:t>mel</w:t>
+      </w:r>
+      <w:r>
+        <w:rPr>
+          <w:rFonts w:ascii="Arial" w:hAnsi="Arial"/>
+          <w:sz w:val="16"/>
+        </w:rPr>
+        <w:t xml:space="preserve"> </w:t>
+      </w:r>
+      <w:r>
+        <w:rPr>
+          <w:rFonts w:ascii="Arial" w:hAnsi="Arial"/>
+          <w:sz w:val="16"/>
+        </w:rPr>
+        <w:t>accusam</w:t>
+      </w:r>
+      <w:r>
+        <w:rPr>
+          <w:rFonts w:ascii="Arial" w:hAnsi="Arial"/>
+          <w:sz w:val="16"/>
+        </w:rPr>
+        <w:t xml:space="preserve"> </w:t>
+      </w:r>
+      <w:r>
+        <w:rPr>
+          <w:rFonts w:ascii="Arial" w:hAnsi="Arial"/>
+          <w:sz w:val="16"/>
+        </w:rPr>
+        <w:t>ancillae</w:t>
+      </w:r>
+      <w:r>
+        <w:rPr>
+          <w:rFonts w:ascii="Arial" w:hAnsi="Arial"/>
+          <w:sz w:val="16"/>
+        </w:rPr>
+        <w:t xml:space="preserve"> </w:t>
+      </w:r>
+      <w:r>
+        <w:rPr>
+          <w:rFonts w:ascii="Arial" w:hAnsi="Arial"/>
+        </w:rPr>
+        <w:t>mentitum</w:t>
+      </w:r>
+      <w:r>
+        <w:rPr>
+          <w:rFonts w:ascii="Arial" w:hAnsi="Arial"/>
+        </w:rPr>
+        <w:t xml:space="preserve">, </w:t>
+      </w:r>
+      <w:r>
+        <w:rPr>
+          <w:rFonts w:ascii="Arial" w:hAnsi="Arial"/>
+        </w:rPr>
+        <w:t>cibo</w:t>
+      </w:r>
+      <w:r>
+        <w:rPr>
+          <w:rFonts w:ascii="Arial" w:hAnsi="Arial"/>
+        </w:rPr>
+        <w:t xml:space="preserve"> </w:t>
+      </w:r>
+      <w:r>
+        <w:rPr>
+          <w:rFonts w:ascii="Arial" w:hAnsi="Arial"/>
+        </w:rPr>
+        <w:t>graece</w:t>
+      </w:r>
+      <w:r>
+        <w:rPr>
+          <w:rFonts w:ascii="Arial" w:hAnsi="Arial"/>
+        </w:rPr>
+        <w:t xml:space="preserve"> </w:t>
+      </w:r>
+      <w:r>
+        <w:rPr>
+          <w:rFonts w:ascii="Arial" w:hAnsi="Arial"/>
+        </w:rPr>
+        <w:t>laoreet</w:t>
+      </w:r>
+      <w:r>
+        <w:rPr>
+          <w:rFonts w:ascii="Arial" w:hAnsi="Arial"/>
+        </w:rPr>
+        <w:t xml:space="preserve"> quo ex. Id </w:t>
+      </w:r>
+      <w:r>
+        <w:rPr>
+          <w:rFonts w:ascii="Arial" w:hAnsi="Arial"/>
+        </w:rPr>
+        <w:t>tamquam</w:t>
+      </w:r>
+      <w:r>
+        <w:rPr>
+          <w:rFonts w:ascii="Arial" w:hAnsi="Arial"/>
+        </w:rPr>
+        <w:t xml:space="preserve"> </w:t>
+      </w:r>
+      <w:r>
+        <w:rPr>
+          <w:rFonts w:ascii="Arial" w:hAnsi="Arial"/>
+        </w:rPr>
+        <w:t>laboramus</w:t>
+      </w:r>
+      <w:r>
+        <w:rPr>
+          <w:rFonts w:ascii="Arial" w:hAnsi="Arial"/>
+        </w:rPr>
+        <w:t xml:space="preserve"> sit, ad stet </w:t>
+      </w:r>
+      <w:r>
+        <w:rPr>
+          <w:rFonts w:ascii="Arial" w:hAnsi="Arial"/>
+        </w:rPr>
+        <w:t>iriure</w:t>
+      </w:r>
+      <w:r>
+        <w:rPr>
+          <w:rFonts w:ascii="Arial" w:hAnsi="Arial"/>
+        </w:rPr>
+        <w:t xml:space="preserve"> </w:t>
+      </w:r>
+      <w:r>
+        <w:rPr>
+          <w:rFonts w:ascii="Arial" w:hAnsi="Arial"/>
+        </w:rPr>
+        <w:t>delicata</w:t>
+      </w:r>
+      <w:r>
+        <w:rPr>
+          <w:rFonts w:ascii="Arial" w:hAnsi="Arial"/>
+        </w:rPr>
+        <w:t xml:space="preserve"> his, ad </w:t>
+      </w:r>
+      <w:r>
+        <w:rPr>
+          <w:rFonts w:ascii="Arial" w:hAnsi="Arial"/>
+        </w:rPr>
+        <w:t>aeque</w:t>
+      </w:r>
+      <w:r>
+        <w:rPr>
+          <w:rFonts w:ascii="Arial" w:hAnsi="Arial"/>
+        </w:rPr>
+        <w:t xml:space="preserve"> </w:t>
+      </w:r>
+      <w:r>
+        <w:rPr>
+          <w:rFonts w:ascii="Arial" w:hAnsi="Arial"/>
+        </w:rPr>
+        <w:t>senserit</w:t>
+      </w:r>
+      <w:r>
+        <w:rPr>
+          <w:rFonts w:ascii="Arial" w:hAnsi="Arial"/>
+        </w:rPr>
+        <w:t xml:space="preserve"> sea. </w:t>
+      </w:r>
+      <w:r>
+        <w:rPr>
+          <w:rFonts w:ascii="Arial" w:hAnsi="Arial"/>
+        </w:rPr>
+        <w:t>Veri</w:t>
+      </w:r>
+      <w:r>
+        <w:rPr>
+          <w:rFonts w:ascii="Arial" w:hAnsi="Arial"/>
+        </w:rPr>
+        <w:t xml:space="preserve"> </w:t>
+      </w:r>
+      <w:r>
+        <w:rPr>
+          <w:rFonts w:ascii="Arial" w:hAnsi="Arial"/>
+        </w:rPr>
+        <w:t>regione</w:t>
+      </w:r>
+      <w:r>
+        <w:rPr>
+          <w:rFonts w:ascii="Arial" w:hAnsi="Arial"/>
+        </w:rPr>
+        <w:t xml:space="preserve"> </w:t>
+      </w:r>
+      <w:r>
+        <w:rPr>
+          <w:rFonts w:ascii="Arial" w:hAnsi="Arial"/>
+        </w:rPr>
+        <w:t>eum</w:t>
+      </w:r>
+      <w:r>
+        <w:rPr>
+          <w:rFonts w:ascii="Arial" w:hAnsi="Arial"/>
+        </w:rPr>
+        <w:t xml:space="preserve"> ex. Facer </w:t>
+      </w:r>
+      <w:r>
+        <w:rPr>
+          <w:rFonts w:ascii="Arial" w:hAnsi="Arial"/>
+          <w:sz w:val="32"/>
+        </w:rPr>
+        <w:t>gubergren</w:t>
+      </w:r>
+      <w:r>
+        <w:rPr>
+          <w:rFonts w:ascii="Arial" w:hAnsi="Arial"/>
+          <w:sz w:val="32"/>
+        </w:rPr>
+        <w:t xml:space="preserve"> </w:t>
+      </w:r>
+      <w:r>
+        <w:rPr>
+          <w:rFonts w:ascii="Arial" w:hAnsi="Arial"/>
+          <w:sz w:val="32"/>
+        </w:rPr>
+        <w:t>dissentiunt</w:t>
+      </w:r>
+      <w:r>
+        <w:rPr>
+          <w:rFonts w:ascii="Arial" w:hAnsi="Arial"/>
+          <w:sz w:val="32"/>
+        </w:rPr>
+        <w:t xml:space="preserve"> an </w:t>
+      </w:r>
+      <w:r>
+        <w:rPr>
+          <w:rFonts w:ascii="Arial" w:hAnsi="Arial"/>
+          <w:sz w:val="32"/>
+        </w:rPr>
+        <w:t>mea</w:t>
+      </w:r>
+      <w:r>
+        <w:rPr>
+          <w:rFonts w:ascii="Arial" w:hAnsi="Arial"/>
+          <w:sz w:val="32"/>
+        </w:rPr>
+        <w:t xml:space="preserve">, at </w:t>
+      </w:r>
+      <w:r>
+        <w:rPr>
+          <w:rFonts w:ascii="Arial" w:hAnsi="Arial"/>
+          <w:sz w:val="32"/>
+        </w:rPr>
+        <w:t>invidunt</w:t>
+      </w:r>
+      <w:r>
+        <w:rPr>
+          <w:rFonts w:ascii="Arial" w:hAnsi="Arial"/>
+          <w:sz w:val="32"/>
+        </w:rPr>
+        <w:t xml:space="preserve"> </w:t>
+      </w:r>
+      <w:r>
+        <w:rPr>
+          <w:rFonts w:ascii="Arial" w:hAnsi="Arial"/>
+          <w:sz w:val="32"/>
+        </w:rPr>
+        <w:t>principes</w:t>
+      </w:r>
+      <w:r>
+        <w:rPr>
+          <w:rFonts w:ascii="Arial" w:hAnsi="Arial"/>
+          <w:sz w:val="32"/>
+        </w:rPr>
+        <w:t xml:space="preserve"> sea.</w:t>
+      </w:r>
+    </w:p>
+    <w:p>
       <w:pPr>
         <w:jc w:val="center"/>
       </w:pPr>
@@ -1572,7 +1985,7 @@
       <w:r>
         <w:drawing>
           <wp:inline xmlns:a="http://schemas.openxmlformats.org/drawingml/2006/main" xmlns:pic="http://schemas.openxmlformats.org/drawingml/2006/picture">
-            <wp:extent cx="3841750" cy="1826643"/>
+            <wp:extent cx="2630966" cy="1250950"/>
             <wp:docPr id="149" name="Picture 149"/>
             <wp:cNvGraphicFramePr>
               <a:graphicFrameLocks noChangeAspect="1"/>
@@ -1593,7 +2006,7 @@
                   <pic:spPr>
                     <a:xfrm>
                       <a:off x="0" y="0"/>
-                      <a:ext cx="3841750" cy="1826643"/>
+                      <a:ext cx="2630966" cy="1250950"/>
                     </a:xfrm>
                     <a:prstGeom prst="rect"/>
                   </pic:spPr>
@@ -1608,10 +2021,12 @@
       </w:r>
     </w:p>
     <w:sectPr>
+      <w:type w:val="continuous"/>
       <w:pgSz w:w="12240" w:h="15840"/>
       <w:pgMar w:top="1440" w:right="1440" w:bottom="1440" w:left="1440" w:header="720" w:footer="720" w:gutter="0"/>
       <w:cols w:space="720"/>
       <w:docGrid w:linePitch="360"/>
+      <w:cols w:num="2"/>
     </w:sectPr>
   </w:body>
 </w:document>

</xml_diff>

<commit_message>
feature | add section breaks, columns, backpage
</commit_message>
<xml_diff>
--- a/test/samples/output.docx
+++ b/test/samples/output.docx
@@ -24,7 +24,7 @@
                 <wp:extent cx="3476625" cy="1810512"/>
                 <wp:effectExtent l="0" t="0" r="0" b="0"/>
                 <wp:wrapTopAndBottom/>
-                <wp:docPr id="148" name="Rectangle 148"/>
+                <wp:docPr id="1" name="Rectangle 148"/>
                 <wp:cNvGraphicFramePr/>
                 <a:graphic xmlns:a="http://schemas.openxmlformats.org/drawingml/2006/main">
                   <a:graphicData uri="http://schemas.microsoft.com/office/word/2010/wordprocessingShape">
@@ -252,7 +252,7 @@
                 <wp:extent cx="7753350" cy="3175000"/>
                 <wp:effectExtent l="0" t="0" r="0" b="6350"/>
                 <wp:wrapNone/>
-                <wp:docPr id="1" name="Rectangle 1"/>
+                <wp:docPr id="2" name="Rectangle 1"/>
                 <wp:cNvGraphicFramePr/>
                 <a:graphic xmlns:a="http://schemas.openxmlformats.org/drawingml/2006/main">
                   <a:graphicData uri="http://schemas.microsoft.com/office/word/2010/wordprocessingShape">
@@ -354,6 +354,13 @@
         </w:rPr>
         <w:t xml:space="preserve">2019-12-01</w:t>
       </w:r>
+    </w:p>
+    <w:p>
+      <w:pPr>
+        <w:rPr>
+          <w:rStyle w:val="SubtleEmphasis"/>
+        </w:rPr>
+      </w:pPr>
       <w:bookmarkStart w:id="0" w:name="_GoBack"/>
       <w:bookmarkEnd w:id="0"/>
     </w:p>
@@ -678,8 +685,39 @@
     </w:tbl>
     <w:p>
       <w:pPr>
-        <w:spacing w:after="720"/>
+        <w:spacing w:after="400"/>
       </w:pPr>
+    </w:p>
+    <w:p>
+      <w:pPr>
+        <w:pStyle w:val="Heading1"/>
+      </w:pPr>
+      <w:r>
+        <w:rPr/>
+        <w:t>World Markets</w:t>
+      </w:r>
+      <w:r>
+        <w:rPr/>
+        <w:t xml:space="preserve"> Are</w:t>
+      </w:r>
+      <w:r>
+        <w:rPr/>
+        <w:t xml:space="preserve"> </w:t>
+      </w:r>
+      <w:r>
+        <w:rPr>
+          <w:color w:val="B11590"/>
+        </w:rPr>
+        <w:t>Going</w:t>
+      </w:r>
+      <w:r>
+        <w:rPr/>
+        <w:t xml:space="preserve"> </w:t>
+      </w:r>
+      <w:r>
+        <w:rPr/>
+        <w:t>to shit</w:t>
+      </w:r>
     </w:p>
     <w:p>
       <w:pPr>
@@ -692,556 +730,33 @@
       </w:pPr>
     </w:p>
     <w:p>
-      <w:pPr>
-        <w:pStyle w:val="Heading1"/>
-      </w:pPr>
+      <w:pPr/>
       <w:r>
         <w:rPr/>
-        <w:t xml:space="preserve">World Markets </w:t>
-      </w:r>
-      <w:r>
-        <w:rPr>
-          <w:color w:val="B11590"/>
-        </w:rPr>
-        <w:t>Going</w:t>
-      </w:r>
-      <w:r>
-        <w:rPr/>
-        <w:t xml:space="preserve"> to Shit</w:t>
+        <w:t>Lorem ipsum dolor sit amet, te qui etiam invidunt adversarium, sumo exerci eleifend at mel. Ne mel accusam ancillae mentitum, cibo graece laoreet quo ex. Id tamquam laboramus sit, ad stet iriure delicata his, ad aeque senserit sea. Veri regione eum ex. Facer gubergren dissentiunt an mea, at invidunt principes sea.</w:t>
       </w:r>
     </w:p>
     <w:p>
       <w:pPr/>
       <w:r>
         <w:rPr/>
-        <w:t xml:space="preserve">Lorem ipsum </w:t>
-      </w:r>
-      <w:r>
-        <w:rPr/>
-        <w:t>dolor</w:t>
-      </w:r>
-      <w:r>
-        <w:rPr/>
-        <w:t xml:space="preserve"> sit </w:t>
-      </w:r>
-      <w:r>
-        <w:rPr/>
-        <w:t>amet</w:t>
-      </w:r>
-      <w:r>
-        <w:rPr/>
-        <w:t xml:space="preserve">, </w:t>
-      </w:r>
-      <w:r>
-        <w:rPr/>
-        <w:t>te</w:t>
-      </w:r>
-      <w:r>
-        <w:rPr/>
-        <w:t xml:space="preserve"> qui </w:t>
-      </w:r>
-      <w:r>
-        <w:rPr/>
-        <w:t>etiam</w:t>
-      </w:r>
-      <w:r>
-        <w:rPr/>
-        <w:t xml:space="preserve"> </w:t>
-      </w:r>
-      <w:r>
-        <w:rPr/>
-        <w:t>invidunt</w:t>
-      </w:r>
-      <w:r>
-        <w:rPr/>
-        <w:t xml:space="preserve"> </w:t>
-      </w:r>
-      <w:r>
-        <w:rPr/>
-        <w:t>adversarium</w:t>
-      </w:r>
-      <w:r>
-        <w:rPr/>
-        <w:t xml:space="preserve">, sumo </w:t>
-      </w:r>
-      <w:r>
-        <w:rPr/>
-        <w:t>exerci</w:t>
-      </w:r>
-      <w:r>
-        <w:rPr/>
-        <w:t xml:space="preserve"> </w:t>
-      </w:r>
-      <w:r>
-        <w:rPr/>
-        <w:t>eleifend</w:t>
-      </w:r>
-      <w:r>
-        <w:rPr/>
-        <w:t xml:space="preserve"> at </w:t>
-      </w:r>
-      <w:r>
-        <w:rPr/>
-        <w:t>mel</w:t>
-      </w:r>
-      <w:r>
-        <w:rPr/>
-        <w:t xml:space="preserve">. Ne </w:t>
-      </w:r>
-      <w:r>
-        <w:rPr/>
-        <w:t>mel</w:t>
-      </w:r>
-      <w:r>
-        <w:rPr/>
-        <w:t xml:space="preserve"> </w:t>
-      </w:r>
-      <w:r>
-        <w:rPr/>
-        <w:t>accusam</w:t>
-      </w:r>
-      <w:r>
-        <w:rPr/>
-        <w:t xml:space="preserve"> </w:t>
-      </w:r>
-      <w:r>
-        <w:rPr/>
-        <w:t>ancillae</w:t>
-      </w:r>
-      <w:r>
-        <w:rPr/>
-        <w:t xml:space="preserve"> </w:t>
-      </w:r>
-      <w:r>
-        <w:rPr/>
-        <w:t>mentitum</w:t>
-      </w:r>
-      <w:r>
-        <w:rPr/>
-        <w:t xml:space="preserve">, </w:t>
-      </w:r>
-      <w:r>
-        <w:rPr/>
-        <w:t>cibo</w:t>
-      </w:r>
-      <w:r>
-        <w:rPr/>
-        <w:t xml:space="preserve"> </w:t>
-      </w:r>
-      <w:r>
-        <w:rPr/>
-        <w:t>graece</w:t>
-      </w:r>
-      <w:r>
-        <w:rPr/>
-        <w:t xml:space="preserve"> </w:t>
-      </w:r>
-      <w:r>
-        <w:rPr/>
-        <w:t>laoreet</w:t>
-      </w:r>
-      <w:r>
-        <w:rPr/>
-        <w:t xml:space="preserve"> quo ex. Id </w:t>
-      </w:r>
-      <w:r>
-        <w:rPr/>
-        <w:t>tamquam</w:t>
-      </w:r>
-      <w:r>
-        <w:rPr/>
-        <w:t xml:space="preserve"> </w:t>
-      </w:r>
-      <w:r>
-        <w:rPr/>
-        <w:t>laboramus</w:t>
-      </w:r>
-      <w:r>
-        <w:rPr/>
-        <w:t xml:space="preserve"> sit, ad stet </w:t>
-      </w:r>
-      <w:r>
-        <w:rPr/>
-        <w:t>iriure</w:t>
-      </w:r>
-      <w:r>
-        <w:rPr/>
-        <w:t xml:space="preserve"> </w:t>
-      </w:r>
-      <w:r>
-        <w:rPr/>
-        <w:t>delicata</w:t>
-      </w:r>
-      <w:r>
-        <w:rPr/>
-        <w:t xml:space="preserve"> his, ad </w:t>
-      </w:r>
-      <w:r>
-        <w:rPr/>
-        <w:t>aeque</w:t>
-      </w:r>
-      <w:r>
-        <w:rPr/>
-        <w:t xml:space="preserve"> </w:t>
-      </w:r>
-      <w:r>
-        <w:rPr/>
-        <w:t>senserit</w:t>
-      </w:r>
-      <w:r>
-        <w:rPr/>
-        <w:t xml:space="preserve"> sea. </w:t>
-      </w:r>
-      <w:r>
-        <w:rPr/>
-        <w:t>Veri</w:t>
-      </w:r>
-      <w:r>
-        <w:rPr/>
-        <w:t xml:space="preserve"> </w:t>
-      </w:r>
-      <w:r>
-        <w:rPr/>
-        <w:t>regione</w:t>
-      </w:r>
-      <w:r>
-        <w:rPr/>
-        <w:t xml:space="preserve"> </w:t>
-      </w:r>
-      <w:r>
-        <w:rPr/>
-        <w:t>eum</w:t>
-      </w:r>
-      <w:r>
-        <w:rPr/>
-        <w:t xml:space="preserve"> ex. Facer </w:t>
-      </w:r>
-      <w:r>
-        <w:rPr/>
-        <w:t>gubergren</w:t>
-      </w:r>
-      <w:r>
-        <w:rPr/>
-        <w:t xml:space="preserve"> </w:t>
-      </w:r>
-      <w:r>
-        <w:rPr/>
-        <w:t>dissentiunt</w:t>
-      </w:r>
-      <w:r>
-        <w:rPr/>
-        <w:t xml:space="preserve"> an </w:t>
-      </w:r>
-      <w:r>
-        <w:rPr/>
-        <w:t>mea</w:t>
-      </w:r>
-      <w:r>
-        <w:rPr/>
-        <w:t xml:space="preserve">, at </w:t>
-      </w:r>
-      <w:r>
-        <w:rPr/>
-        <w:t>invidunt</w:t>
-      </w:r>
-      <w:r>
-        <w:rPr/>
-        <w:t xml:space="preserve"> </w:t>
-      </w:r>
-      <w:r>
-        <w:rPr/>
-        <w:t>principes</w:t>
-      </w:r>
-      <w:r>
-        <w:rPr/>
-        <w:t xml:space="preserve"> sea.</w:t>
-      </w:r>
-    </w:p>
-    <w:p>
-      <w:pPr/>
-      <w:r>
-        <w:rPr/>
-        <w:t xml:space="preserve">Ad </w:t>
-      </w:r>
-      <w:r>
-        <w:rPr/>
-        <w:t>cibo</w:t>
-      </w:r>
-      <w:r>
-        <w:rPr/>
-        <w:t xml:space="preserve"> </w:t>
-      </w:r>
-      <w:r>
-        <w:rPr/>
-        <w:t>disputando</w:t>
-      </w:r>
-      <w:r>
-        <w:rPr/>
-        <w:t xml:space="preserve"> </w:t>
-      </w:r>
-      <w:r>
-        <w:rPr/>
-        <w:t>vix</w:t>
-      </w:r>
-      <w:r>
-        <w:rPr/>
-        <w:t xml:space="preserve">, qui </w:t>
+        <w:t xml:space="preserve">Ad cibo disputando vix, qui </w:t>
       </w:r>
       <w:r>
         <w:rPr>
           <w:b/>
         </w:rPr>
-        <w:t>eu</w:t>
-      </w:r>
-      <w:r>
-        <w:rPr>
-          <w:b/>
-        </w:rPr>
-        <w:t xml:space="preserve"> </w:t>
-      </w:r>
-      <w:r>
-        <w:rPr>
-          <w:b/>
-        </w:rPr>
-        <w:t>quis</w:t>
-      </w:r>
-      <w:r>
-        <w:rPr>
-          <w:b/>
-        </w:rPr>
-        <w:t xml:space="preserve"> </w:t>
-      </w:r>
-      <w:r>
-        <w:rPr>
-          <w:b/>
-        </w:rPr>
-        <w:t>regione</w:t>
-      </w:r>
-      <w:r>
-        <w:rPr>
-          <w:b/>
-        </w:rPr>
-        <w:t xml:space="preserve"> </w:t>
-      </w:r>
-      <w:r>
-        <w:rPr>
-          <w:b/>
-        </w:rPr>
-        <w:t>reformidans</w:t>
+        <w:t>eu quis regione reformidans</w:t>
       </w:r>
       <w:r>
         <w:rPr/>
-        <w:t xml:space="preserve">. Nam cu </w:t>
-      </w:r>
-      <w:r>
-        <w:rPr/>
-        <w:t>wisi</w:t>
-      </w:r>
-      <w:r>
-        <w:rPr/>
-        <w:t xml:space="preserve"> </w:t>
-      </w:r>
-      <w:r>
-        <w:rPr/>
-        <w:t>aeque</w:t>
-      </w:r>
-      <w:r>
-        <w:rPr/>
-        <w:t xml:space="preserve">. No vis modo fugit, </w:t>
-      </w:r>
-      <w:r>
-        <w:rPr/>
-        <w:t>tota</w:t>
-      </w:r>
-      <w:r>
-        <w:rPr/>
-        <w:t xml:space="preserve"> </w:t>
-      </w:r>
-      <w:r>
-        <w:rPr/>
-        <w:t>ponderum</w:t>
-      </w:r>
-      <w:r>
-        <w:rPr/>
-        <w:t xml:space="preserve"> </w:t>
-      </w:r>
-      <w:r>
-        <w:rPr/>
-        <w:t>erroribus</w:t>
-      </w:r>
-      <w:r>
-        <w:rPr/>
-        <w:t xml:space="preserve"> ad vis. </w:t>
-      </w:r>
-      <w:r>
-        <w:rPr/>
-        <w:t>Impedit</w:t>
-      </w:r>
-      <w:r>
-        <w:rPr/>
-        <w:t xml:space="preserve"> </w:t>
-      </w:r>
-      <w:r>
-        <w:rPr/>
-        <w:t>cotidieque</w:t>
-      </w:r>
-      <w:r>
-        <w:rPr/>
-        <w:t xml:space="preserve"> quo </w:t>
-      </w:r>
-      <w:r>
-        <w:rPr/>
-        <w:t>ut</w:t>
-      </w:r>
-      <w:r>
-        <w:rPr/>
-        <w:t xml:space="preserve">, mundi </w:t>
-      </w:r>
-      <w:r>
-        <w:rPr/>
-        <w:t>soluta</w:t>
-      </w:r>
-      <w:r>
-        <w:rPr/>
-        <w:t xml:space="preserve"> </w:t>
-      </w:r>
-      <w:r>
-        <w:rPr/>
-        <w:t>everti</w:t>
-      </w:r>
-      <w:r>
-        <w:rPr/>
-        <w:t xml:space="preserve"> cu </w:t>
-      </w:r>
-      <w:r>
-        <w:rPr/>
-        <w:t>mei</w:t>
-      </w:r>
-      <w:r>
-        <w:rPr/>
-        <w:t xml:space="preserve">, id </w:t>
-      </w:r>
-      <w:r>
-        <w:rPr/>
-        <w:t>nec</w:t>
-      </w:r>
-      <w:r>
-        <w:rPr/>
-        <w:t xml:space="preserve"> </w:t>
-      </w:r>
-      <w:r>
-        <w:rPr/>
-        <w:t>tibique</w:t>
-      </w:r>
-      <w:r>
-        <w:rPr/>
-        <w:t xml:space="preserve"> </w:t>
-      </w:r>
-      <w:r>
-        <w:rPr/>
-        <w:t>detraxit</w:t>
-      </w:r>
-      <w:r>
-        <w:rPr/>
-        <w:t xml:space="preserve"> </w:t>
-      </w:r>
-      <w:r>
-        <w:rPr/>
-        <w:t>splendide</w:t>
-      </w:r>
-      <w:r>
-        <w:rPr/>
-        <w:t xml:space="preserve">. </w:t>
-      </w:r>
-      <w:r>
-        <w:rPr/>
-        <w:t>Malorum</w:t>
-      </w:r>
-      <w:r>
-        <w:rPr/>
-        <w:t xml:space="preserve"> sententiae id has. </w:t>
-      </w:r>
-      <w:r>
-        <w:rPr/>
-        <w:t>Nostro</w:t>
-      </w:r>
-      <w:r>
-        <w:rPr/>
-        <w:t xml:space="preserve"> </w:t>
-      </w:r>
-      <w:r>
-        <w:rPr/>
-        <w:t>assueverit</w:t>
-      </w:r>
-      <w:r>
-        <w:rPr/>
-        <w:t xml:space="preserve"> </w:t>
-      </w:r>
-      <w:r>
-        <w:rPr/>
-        <w:t>disputando</w:t>
-      </w:r>
-      <w:r>
-        <w:rPr/>
-        <w:t xml:space="preserve"> vis </w:t>
-      </w:r>
-      <w:r>
-        <w:rPr/>
-        <w:t>te</w:t>
-      </w:r>
-      <w:r>
-        <w:rPr/>
-        <w:t xml:space="preserve">, </w:t>
-      </w:r>
-      <w:r>
-        <w:rPr/>
-        <w:t>eius</w:t>
-      </w:r>
-      <w:r>
-        <w:rPr/>
-        <w:t xml:space="preserve"> philosophia cu qui, </w:t>
+        <w:t xml:space="preserve">. Nam cu wisi aeque. No vis modo fugit, tota ponderum erroribus ad vis. Impedit cotidieque quo ut, mundi soluta everti cu mei, id nec tibique detraxit splendide. Malorum sententiae id has. Nostro assueverit disputando vis te, eius philosophia cu qui, </w:t>
       </w:r>
       <w:r>
         <w:rPr>
           <w:i/>
         </w:rPr>
-        <w:t xml:space="preserve">semper </w:t>
-      </w:r>
-      <w:r>
-        <w:rPr>
-          <w:i/>
-        </w:rPr>
-        <w:t>sapientem</w:t>
-      </w:r>
-      <w:r>
-        <w:rPr>
-          <w:i/>
-        </w:rPr>
-        <w:t xml:space="preserve"> </w:t>
-      </w:r>
-      <w:r>
-        <w:rPr>
-          <w:i/>
-        </w:rPr>
-        <w:t>te</w:t>
-      </w:r>
-      <w:r>
-        <w:rPr>
-          <w:i/>
-        </w:rPr>
-        <w:t xml:space="preserve"> </w:t>
-      </w:r>
-      <w:r>
-        <w:rPr>
-          <w:i/>
-        </w:rPr>
-        <w:t>eum</w:t>
-      </w:r>
-      <w:r>
-        <w:rPr>
-          <w:i/>
-        </w:rPr>
-        <w:t>.</w:t>
+        <w:t>semper sapientem te eum.</w:t>
       </w:r>
     </w:p>
     <w:p>
@@ -1255,7 +770,7 @@
         <w:drawing>
           <wp:inline xmlns:a="http://schemas.openxmlformats.org/drawingml/2006/main" xmlns:pic="http://schemas.openxmlformats.org/drawingml/2006/picture">
             <wp:extent cx="2952750" cy="1968500"/>
-            <wp:docPr id="149" name="Picture 149"/>
+            <wp:docPr id="3" name="Picture 149"/>
             <wp:cNvGraphicFramePr>
               <a:graphicFrameLocks noChangeAspect="1"/>
             </wp:cNvGraphicFramePr>
@@ -1293,293 +808,23 @@
       <w:pPr/>
       <w:r>
         <w:rPr/>
-        <w:t>Te</w:t>
-      </w:r>
-      <w:r>
-        <w:rPr/>
-        <w:t xml:space="preserve"> </w:t>
-      </w:r>
-      <w:r>
-        <w:rPr/>
-        <w:t>dicat</w:t>
-      </w:r>
-      <w:r>
-        <w:rPr/>
-        <w:t xml:space="preserve"> </w:t>
+        <w:t xml:space="preserve">Te dicat </w:t>
       </w:r>
       <w:r>
         <w:rPr>
           <w:b/>
         </w:rPr>
-        <w:t>nusquam</w:t>
-      </w:r>
-      <w:r>
-        <w:rPr>
-          <w:b/>
-        </w:rPr>
-        <w:t xml:space="preserve"> </w:t>
-      </w:r>
-      <w:r>
-        <w:rPr>
-          <w:b/>
-        </w:rPr>
-        <w:t>moderatius</w:t>
-      </w:r>
-      <w:r>
-        <w:rPr>
-          <w:b/>
-        </w:rPr>
-        <w:t xml:space="preserve"> vim</w:t>
+        <w:t>nusquam moderatius vim</w:t>
       </w:r>
       <w:r>
         <w:rPr/>
-        <w:t xml:space="preserve">, </w:t>
-      </w:r>
-      <w:r>
-        <w:rPr/>
-        <w:t>labores</w:t>
-      </w:r>
-      <w:r>
-        <w:rPr/>
-        <w:t xml:space="preserve"> </w:t>
-      </w:r>
-      <w:r>
-        <w:rPr/>
-        <w:t>vocibus</w:t>
-      </w:r>
-      <w:r>
-        <w:rPr/>
-        <w:t xml:space="preserve"> </w:t>
-      </w:r>
-      <w:r>
-        <w:rPr/>
-        <w:t>disputationi</w:t>
-      </w:r>
-      <w:r>
-        <w:rPr/>
-        <w:t xml:space="preserve"> </w:t>
-      </w:r>
-      <w:r>
-        <w:rPr/>
-        <w:t>mei</w:t>
-      </w:r>
-      <w:r>
-        <w:rPr/>
-        <w:t xml:space="preserve"> at, </w:t>
-      </w:r>
-      <w:r>
-        <w:rPr/>
-        <w:t>nam</w:t>
-      </w:r>
-      <w:r>
-        <w:rPr/>
-        <w:t xml:space="preserve"> </w:t>
-      </w:r>
-      <w:r>
-        <w:rPr/>
-        <w:t>velit</w:t>
-      </w:r>
-      <w:r>
-        <w:rPr/>
-        <w:t xml:space="preserve"> </w:t>
-      </w:r>
-      <w:r>
-        <w:rPr/>
-        <w:t>intellegebat</w:t>
-      </w:r>
-      <w:r>
-        <w:rPr/>
-        <w:t xml:space="preserve"> ne. Cu </w:t>
-      </w:r>
-      <w:r>
-        <w:rPr/>
-        <w:t>civibus</w:t>
-      </w:r>
-      <w:r>
-        <w:rPr/>
-        <w:t xml:space="preserve"> </w:t>
-      </w:r>
-      <w:r>
-        <w:rPr/>
-        <w:t>definitionem</w:t>
-      </w:r>
-      <w:r>
-        <w:rPr/>
-        <w:t xml:space="preserve"> vis, ad quod </w:t>
-      </w:r>
-      <w:r>
-        <w:rPr/>
-        <w:t>labore</w:t>
-      </w:r>
-      <w:r>
-        <w:rPr/>
-        <w:t xml:space="preserve"> </w:t>
-      </w:r>
-      <w:r>
-        <w:rPr/>
-        <w:t>eruditi</w:t>
-      </w:r>
-      <w:r>
-        <w:rPr/>
-        <w:t xml:space="preserve"> </w:t>
-      </w:r>
-      <w:r>
-        <w:rPr/>
-        <w:t>mel</w:t>
-      </w:r>
-      <w:r>
-        <w:rPr/>
-        <w:t xml:space="preserve">. </w:t>
-      </w:r>
-      <w:r>
-        <w:rPr/>
-        <w:t>Epicurei</w:t>
-      </w:r>
-      <w:r>
-        <w:rPr/>
-        <w:t xml:space="preserve"> </w:t>
-      </w:r>
-      <w:r>
-        <w:rPr/>
-        <w:t>electram</w:t>
-      </w:r>
-      <w:r>
-        <w:rPr/>
-        <w:t xml:space="preserve"> pro in. Mel facer </w:t>
-      </w:r>
-      <w:r>
-        <w:rPr/>
-        <w:t>dictas</w:t>
-      </w:r>
-      <w:r>
-        <w:rPr/>
-        <w:t xml:space="preserve"> </w:t>
-      </w:r>
-      <w:r>
-        <w:rPr/>
-        <w:t>euripidis</w:t>
-      </w:r>
-      <w:r>
-        <w:rPr/>
-        <w:t xml:space="preserve"> </w:t>
-      </w:r>
-      <w:r>
-        <w:rPr/>
-        <w:t>ei</w:t>
-      </w:r>
-      <w:r>
-        <w:rPr/>
-        <w:t xml:space="preserve">, </w:t>
-      </w:r>
-      <w:r>
-        <w:rPr/>
-        <w:t>assum</w:t>
-      </w:r>
-      <w:r>
-        <w:rPr/>
-        <w:t xml:space="preserve"> </w:t>
-      </w:r>
-      <w:r>
-        <w:rPr/>
-        <w:t>epicurei</w:t>
-      </w:r>
-      <w:r>
-        <w:rPr/>
-        <w:t xml:space="preserve"> has </w:t>
-      </w:r>
-      <w:r>
-        <w:rPr/>
-        <w:t>eu</w:t>
-      </w:r>
-      <w:r>
-        <w:rPr/>
-        <w:t xml:space="preserve">, has </w:t>
-      </w:r>
-      <w:r>
-        <w:rPr/>
-        <w:t>ei</w:t>
-      </w:r>
-      <w:r>
-        <w:rPr/>
-        <w:t xml:space="preserve"> </w:t>
-      </w:r>
-      <w:r>
-        <w:rPr/>
-        <w:t>fierent</w:t>
-      </w:r>
-      <w:r>
-        <w:rPr/>
-        <w:t xml:space="preserve"> </w:t>
-      </w:r>
-      <w:r>
-        <w:rPr/>
-        <w:t>vivendum</w:t>
-      </w:r>
-      <w:r>
-        <w:rPr/>
-        <w:t xml:space="preserve">. Nam </w:t>
-      </w:r>
-      <w:r>
-        <w:rPr/>
-        <w:t>ut</w:t>
-      </w:r>
-      <w:r>
-        <w:rPr/>
-        <w:t xml:space="preserve"> </w:t>
-      </w:r>
-      <w:r>
-        <w:rPr/>
-        <w:t>melius</w:t>
-      </w:r>
-      <w:r>
-        <w:rPr/>
-        <w:t xml:space="preserve"> </w:t>
-      </w:r>
-      <w:r>
-        <w:rPr/>
-        <w:t>corrumpit</w:t>
-      </w:r>
-      <w:r>
-        <w:rPr/>
-        <w:t xml:space="preserve"> </w:t>
-      </w:r>
-      <w:r>
-        <w:rPr/>
-        <w:t>instructior</w:t>
-      </w:r>
-      <w:r>
-        <w:rPr/>
-        <w:t xml:space="preserve">, </w:t>
+        <w:t xml:space="preserve">, labores vocibus disputationi mei at, nam velit intellegebat ne. Cu civibus definitionem vis, ad quod labore eruditi mel. Epicurei electram pro in. Mel facer dictas euripidis ei, assum epicurei has eu, has ei fierent vivendum. Nam ut melius corrumpit instructior, </w:t>
       </w:r>
       <w:r>
         <w:rPr>
           <w:u w:val="single"/>
         </w:rPr>
-        <w:t xml:space="preserve">ex per </w:t>
-      </w:r>
-      <w:r>
-        <w:rPr>
-          <w:u w:val="single"/>
-        </w:rPr>
-        <w:t>tacimates</w:t>
-      </w:r>
-      <w:r>
-        <w:rPr>
-          <w:u w:val="single"/>
-        </w:rPr>
-        <w:t xml:space="preserve"> </w:t>
-      </w:r>
-      <w:r>
-        <w:rPr>
-          <w:u w:val="single"/>
-        </w:rPr>
-        <w:t>consequat</w:t>
-      </w:r>
-      <w:r>
-        <w:rPr>
-          <w:u w:val="single"/>
-        </w:rPr>
-        <w:t>.</w:t>
+        <w:t>ex per tacimates consequat.</w:t>
       </w:r>
     </w:p>
     <w:p>
@@ -1588,391 +833,27 @@
         <w:rPr>
           <w:rFonts w:ascii="Arial" w:hAnsi="Arial"/>
         </w:rPr>
-        <w:t xml:space="preserve">Lorem ipsum </w:t>
-      </w:r>
-      <w:r>
-        <w:rPr>
-          <w:rFonts w:ascii="Arial" w:hAnsi="Arial"/>
-        </w:rPr>
-        <w:t>dolor</w:t>
-      </w:r>
-      <w:r>
-        <w:rPr>
-          <w:rFonts w:ascii="Arial" w:hAnsi="Arial"/>
-        </w:rPr>
-        <w:t xml:space="preserve"> sit </w:t>
-      </w:r>
-      <w:r>
-        <w:rPr>
-          <w:rFonts w:ascii="Arial" w:hAnsi="Arial"/>
-        </w:rPr>
-        <w:t>amet</w:t>
-      </w:r>
-      <w:r>
-        <w:rPr>
-          <w:rFonts w:ascii="Arial" w:hAnsi="Arial"/>
-        </w:rPr>
-        <w:t xml:space="preserve">, </w:t>
-      </w:r>
-      <w:r>
-        <w:rPr>
-          <w:rFonts w:ascii="Arial" w:hAnsi="Arial"/>
-        </w:rPr>
-        <w:t>te</w:t>
-      </w:r>
-      <w:r>
-        <w:rPr>
-          <w:rFonts w:ascii="Arial" w:hAnsi="Arial"/>
-        </w:rPr>
-        <w:t xml:space="preserve"> qui </w:t>
-      </w:r>
-      <w:r>
-        <w:rPr>
-          <w:rFonts w:ascii="Arial" w:hAnsi="Arial"/>
-        </w:rPr>
-        <w:t>etiam</w:t>
-      </w:r>
-      <w:r>
-        <w:rPr>
-          <w:rFonts w:ascii="Arial" w:hAnsi="Arial"/>
-        </w:rPr>
-        <w:t xml:space="preserve"> </w:t>
-      </w:r>
-      <w:r>
-        <w:rPr>
-          <w:rFonts w:ascii="Arial" w:hAnsi="Arial"/>
-        </w:rPr>
-        <w:t>invidunt</w:t>
-      </w:r>
-      <w:r>
-        <w:rPr>
-          <w:rFonts w:ascii="Arial" w:hAnsi="Arial"/>
-        </w:rPr>
-        <w:t xml:space="preserve"> </w:t>
+        <w:t xml:space="preserve">Lorem ipsum dolor sit amet, te qui etiam invidunt </w:t>
       </w:r>
       <w:r>
         <w:rPr>
           <w:rFonts w:ascii="Arial" w:hAnsi="Arial"/>
           <w:sz w:val="16"/>
         </w:rPr>
-        <w:t>adversarium</w:t>
-      </w:r>
-      <w:r>
-        <w:rPr>
-          <w:rFonts w:ascii="Arial" w:hAnsi="Arial"/>
-          <w:sz w:val="16"/>
-        </w:rPr>
-        <w:t xml:space="preserve">, sumo </w:t>
-      </w:r>
-      <w:r>
-        <w:rPr>
-          <w:rFonts w:ascii="Arial" w:hAnsi="Arial"/>
-          <w:sz w:val="16"/>
-        </w:rPr>
-        <w:t>exerci</w:t>
-      </w:r>
-      <w:r>
-        <w:rPr>
-          <w:rFonts w:ascii="Arial" w:hAnsi="Arial"/>
-          <w:sz w:val="16"/>
-        </w:rPr>
-        <w:t xml:space="preserve"> </w:t>
-      </w:r>
-      <w:r>
-        <w:rPr>
-          <w:rFonts w:ascii="Arial" w:hAnsi="Arial"/>
-          <w:sz w:val="16"/>
-        </w:rPr>
-        <w:t>eleifend</w:t>
-      </w:r>
-      <w:r>
-        <w:rPr>
-          <w:rFonts w:ascii="Arial" w:hAnsi="Arial"/>
-          <w:sz w:val="16"/>
-        </w:rPr>
-        <w:t xml:space="preserve"> at </w:t>
-      </w:r>
-      <w:r>
-        <w:rPr>
-          <w:rFonts w:ascii="Arial" w:hAnsi="Arial"/>
-          <w:sz w:val="16"/>
-        </w:rPr>
-        <w:t>mel</w:t>
-      </w:r>
-      <w:r>
-        <w:rPr>
-          <w:rFonts w:ascii="Arial" w:hAnsi="Arial"/>
-          <w:sz w:val="16"/>
-        </w:rPr>
-        <w:t xml:space="preserve">. Ne </w:t>
-      </w:r>
-      <w:r>
-        <w:rPr>
-          <w:rFonts w:ascii="Arial" w:hAnsi="Arial"/>
-          <w:sz w:val="16"/>
-        </w:rPr>
-        <w:t>mel</w:t>
-      </w:r>
-      <w:r>
-        <w:rPr>
-          <w:rFonts w:ascii="Arial" w:hAnsi="Arial"/>
-          <w:sz w:val="16"/>
-        </w:rPr>
-        <w:t xml:space="preserve"> </w:t>
-      </w:r>
-      <w:r>
-        <w:rPr>
-          <w:rFonts w:ascii="Arial" w:hAnsi="Arial"/>
-          <w:sz w:val="16"/>
-        </w:rPr>
-        <w:t>accusam</w:t>
-      </w:r>
-      <w:r>
-        <w:rPr>
-          <w:rFonts w:ascii="Arial" w:hAnsi="Arial"/>
-          <w:sz w:val="16"/>
-        </w:rPr>
-        <w:t xml:space="preserve"> </w:t>
-      </w:r>
-      <w:r>
-        <w:rPr>
-          <w:rFonts w:ascii="Arial" w:hAnsi="Arial"/>
-          <w:sz w:val="16"/>
-        </w:rPr>
-        <w:t>ancillae</w:t>
-      </w:r>
-      <w:r>
-        <w:rPr>
-          <w:rFonts w:ascii="Arial" w:hAnsi="Arial"/>
-          <w:sz w:val="16"/>
-        </w:rPr>
-        <w:t xml:space="preserve"> </w:t>
+        <w:t xml:space="preserve">adversarium, sumo exerci eleifend at mel. Ne mel accusam ancillae </w:t>
       </w:r>
       <w:r>
         <w:rPr>
           <w:rFonts w:ascii="Arial" w:hAnsi="Arial"/>
         </w:rPr>
-        <w:t>mentitum</w:t>
-      </w:r>
-      <w:r>
-        <w:rPr>
-          <w:rFonts w:ascii="Arial" w:hAnsi="Arial"/>
-        </w:rPr>
-        <w:t xml:space="preserve">, </w:t>
-      </w:r>
-      <w:r>
-        <w:rPr>
-          <w:rFonts w:ascii="Arial" w:hAnsi="Arial"/>
-        </w:rPr>
-        <w:t>cibo</w:t>
-      </w:r>
-      <w:r>
-        <w:rPr>
-          <w:rFonts w:ascii="Arial" w:hAnsi="Arial"/>
-        </w:rPr>
-        <w:t xml:space="preserve"> </w:t>
-      </w:r>
-      <w:r>
-        <w:rPr>
-          <w:rFonts w:ascii="Arial" w:hAnsi="Arial"/>
-        </w:rPr>
-        <w:t>graece</w:t>
-      </w:r>
-      <w:r>
-        <w:rPr>
-          <w:rFonts w:ascii="Arial" w:hAnsi="Arial"/>
-        </w:rPr>
-        <w:t xml:space="preserve"> </w:t>
-      </w:r>
-      <w:r>
-        <w:rPr>
-          <w:rFonts w:ascii="Arial" w:hAnsi="Arial"/>
-        </w:rPr>
-        <w:t>laoreet</w:t>
-      </w:r>
-      <w:r>
-        <w:rPr>
-          <w:rFonts w:ascii="Arial" w:hAnsi="Arial"/>
-        </w:rPr>
-        <w:t xml:space="preserve"> quo ex. Id </w:t>
-      </w:r>
-      <w:r>
-        <w:rPr>
-          <w:rFonts w:ascii="Arial" w:hAnsi="Arial"/>
-        </w:rPr>
-        <w:t>tamquam</w:t>
-      </w:r>
-      <w:r>
-        <w:rPr>
-          <w:rFonts w:ascii="Arial" w:hAnsi="Arial"/>
-        </w:rPr>
-        <w:t xml:space="preserve"> </w:t>
-      </w:r>
-      <w:r>
-        <w:rPr>
-          <w:rFonts w:ascii="Arial" w:hAnsi="Arial"/>
-        </w:rPr>
-        <w:t>laboramus</w:t>
-      </w:r>
-      <w:r>
-        <w:rPr>
-          <w:rFonts w:ascii="Arial" w:hAnsi="Arial"/>
-        </w:rPr>
-        <w:t xml:space="preserve"> sit, ad stet </w:t>
-      </w:r>
-      <w:r>
-        <w:rPr>
-          <w:rFonts w:ascii="Arial" w:hAnsi="Arial"/>
-        </w:rPr>
-        <w:t>iriure</w:t>
-      </w:r>
-      <w:r>
-        <w:rPr>
-          <w:rFonts w:ascii="Arial" w:hAnsi="Arial"/>
-        </w:rPr>
-        <w:t xml:space="preserve"> </w:t>
-      </w:r>
-      <w:r>
-        <w:rPr>
-          <w:rFonts w:ascii="Arial" w:hAnsi="Arial"/>
-        </w:rPr>
-        <w:t>delicata</w:t>
-      </w:r>
-      <w:r>
-        <w:rPr>
-          <w:rFonts w:ascii="Arial" w:hAnsi="Arial"/>
-        </w:rPr>
-        <w:t xml:space="preserve"> his, ad </w:t>
-      </w:r>
-      <w:r>
-        <w:rPr>
-          <w:rFonts w:ascii="Arial" w:hAnsi="Arial"/>
-        </w:rPr>
-        <w:t>aeque</w:t>
-      </w:r>
-      <w:r>
-        <w:rPr>
-          <w:rFonts w:ascii="Arial" w:hAnsi="Arial"/>
-        </w:rPr>
-        <w:t xml:space="preserve"> </w:t>
-      </w:r>
-      <w:r>
-        <w:rPr>
-          <w:rFonts w:ascii="Arial" w:hAnsi="Arial"/>
-        </w:rPr>
-        <w:t>senserit</w:t>
-      </w:r>
-      <w:r>
-        <w:rPr>
-          <w:rFonts w:ascii="Arial" w:hAnsi="Arial"/>
-        </w:rPr>
-        <w:t xml:space="preserve"> sea. </w:t>
-      </w:r>
-      <w:r>
-        <w:rPr>
-          <w:rFonts w:ascii="Arial" w:hAnsi="Arial"/>
-        </w:rPr>
-        <w:t>Veri</w:t>
-      </w:r>
-      <w:r>
-        <w:rPr>
-          <w:rFonts w:ascii="Arial" w:hAnsi="Arial"/>
-        </w:rPr>
-        <w:t xml:space="preserve"> </w:t>
-      </w:r>
-      <w:r>
-        <w:rPr>
-          <w:rFonts w:ascii="Arial" w:hAnsi="Arial"/>
-        </w:rPr>
-        <w:t>regione</w:t>
-      </w:r>
-      <w:r>
-        <w:rPr>
-          <w:rFonts w:ascii="Arial" w:hAnsi="Arial"/>
-        </w:rPr>
-        <w:t xml:space="preserve"> </w:t>
-      </w:r>
-      <w:r>
-        <w:rPr>
-          <w:rFonts w:ascii="Arial" w:hAnsi="Arial"/>
-        </w:rPr>
-        <w:t>eum</w:t>
-      </w:r>
-      <w:r>
-        <w:rPr>
-          <w:rFonts w:ascii="Arial" w:hAnsi="Arial"/>
-        </w:rPr>
-        <w:t xml:space="preserve"> ex. Facer </w:t>
+        <w:t xml:space="preserve">mentitum, cibo graece laoreet quo ex. Id tamquam laboramus sit, ad stet iriure delicata his, ad aeque senserit sea. Veri regione eum ex. Facer </w:t>
       </w:r>
       <w:r>
         <w:rPr>
           <w:rFonts w:ascii="Arial" w:hAnsi="Arial"/>
           <w:sz w:val="32"/>
         </w:rPr>
-        <w:t>gubergren</w:t>
-      </w:r>
-      <w:r>
-        <w:rPr>
-          <w:rFonts w:ascii="Arial" w:hAnsi="Arial"/>
-          <w:sz w:val="32"/>
-        </w:rPr>
-        <w:t xml:space="preserve"> </w:t>
-      </w:r>
-      <w:r>
-        <w:rPr>
-          <w:rFonts w:ascii="Arial" w:hAnsi="Arial"/>
-          <w:sz w:val="32"/>
-        </w:rPr>
-        <w:t>dissentiunt</w:t>
-      </w:r>
-      <w:r>
-        <w:rPr>
-          <w:rFonts w:ascii="Arial" w:hAnsi="Arial"/>
-          <w:sz w:val="32"/>
-        </w:rPr>
-        <w:t xml:space="preserve"> an </w:t>
-      </w:r>
-      <w:r>
-        <w:rPr>
-          <w:rFonts w:ascii="Arial" w:hAnsi="Arial"/>
-          <w:sz w:val="32"/>
-        </w:rPr>
-        <w:t>mea</w:t>
-      </w:r>
-      <w:r>
-        <w:rPr>
-          <w:rFonts w:ascii="Arial" w:hAnsi="Arial"/>
-          <w:sz w:val="32"/>
-        </w:rPr>
-        <w:t xml:space="preserve">, at </w:t>
-      </w:r>
-      <w:r>
-        <w:rPr>
-          <w:rFonts w:ascii="Arial" w:hAnsi="Arial"/>
-          <w:sz w:val="32"/>
-        </w:rPr>
-        <w:t>invidunt</w:t>
-      </w:r>
-      <w:r>
-        <w:rPr>
-          <w:rFonts w:ascii="Arial" w:hAnsi="Arial"/>
-          <w:sz w:val="32"/>
-        </w:rPr>
-        <w:t xml:space="preserve"> </w:t>
-      </w:r>
-      <w:r>
-        <w:rPr>
-          <w:rFonts w:ascii="Arial" w:hAnsi="Arial"/>
-          <w:sz w:val="32"/>
-        </w:rPr>
-        <w:t>principes</w:t>
-      </w:r>
-      <w:r>
-        <w:rPr>
-          <w:rFonts w:ascii="Arial" w:hAnsi="Arial"/>
-          <w:sz w:val="32"/>
-        </w:rPr>
-        <w:t xml:space="preserve"> sea.</w:t>
+        <w:t>gubergren dissentiunt an mea, at invidunt principes sea.</w:t>
       </w:r>
     </w:p>
     <w:p>
@@ -1986,7 +867,7 @@
         <w:drawing>
           <wp:inline xmlns:a="http://schemas.openxmlformats.org/drawingml/2006/main" xmlns:pic="http://schemas.openxmlformats.org/drawingml/2006/picture">
             <wp:extent cx="2630966" cy="1250950"/>
-            <wp:docPr id="149" name="Picture 149"/>
+            <wp:docPr id="4" name="Picture 149"/>
             <wp:cNvGraphicFramePr>
               <a:graphicFrameLocks noChangeAspect="1"/>
             </wp:cNvGraphicFramePr>
@@ -2018,6 +899,380 @@
       </w:r>
       <w:r>
         <w:t xml:space="preserve"/>
+      </w:r>
+    </w:p>
+    <w:p>
+      <w:r>
+        <w:br w:type="page"/>
+      </w:r>
+    </w:p>
+    <w:p>
+      <w:pPr>
+        <w:pStyle w:val="Title"/>
+        <w:rPr>
+          <w:rStyle w:val="SubtleEmphasis"/>
+          <w:i w:val="0"/>
+          <w:iCs w:val="0"/>
+          <w:color w:val="auto"/>
+        </w:rPr>
+      </w:pPr>
+      <w:r>
+        <w:rPr>
+          <w:noProof/>
+        </w:rPr>
+        <mc:AlternateContent>
+          <mc:Choice Requires="wps">
+            <w:drawing>
+              <wp:anchor distT="0" distB="0" distL="114300" distR="114300" simplePos="0" relativeHeight="251659264" behindDoc="0" locked="0" layoutInCell="1" allowOverlap="1" wp14:anchorId="7F94C18F" wp14:editId="2CA801C7">
+                <wp:simplePos x="0" y="0"/>
+                <wp:positionH relativeFrom="column">
+                  <wp:posOffset>-908050</wp:posOffset>
+                </wp:positionH>
+                <wp:positionV relativeFrom="page">
+                  <wp:posOffset>2451100</wp:posOffset>
+                </wp:positionV>
+                <wp:extent cx="7753350" cy="7600950"/>
+                <wp:effectExtent l="0" t="0" r="0" b="0"/>
+                <wp:wrapNone/>
+                <wp:docPr id="5" name="Rectangle 1"/>
+                <wp:cNvGraphicFramePr/>
+                <a:graphic xmlns:a="http://schemas.openxmlformats.org/drawingml/2006/main">
+                  <a:graphicData uri="http://schemas.microsoft.com/office/word/2010/wordprocessingShape">
+                    <wps:wsp>
+                      <wps:cNvSpPr/>
+                      <wps:spPr>
+                        <a:xfrm>
+                          <a:off x="0" y="0"/>
+                          <a:ext cx="7753350" cy="7600950"/>
+                        </a:xfrm>
+                        <a:prstGeom prst="rect">
+                          <a:avLst/>
+                        </a:prstGeom>
+                        <a:solidFill>
+                          <a:schemeClr val="accent1">
+                            <a:lumMod val="20000"/>
+                            <a:lumOff val="80000"/>
+                          </a:schemeClr>
+                        </a:solidFill>
+                        <a:ln>
+                          <a:noFill/>
+                        </a:ln>
+                      </wps:spPr>
+                      <wps:style>
+                        <a:lnRef idx="2">
+                          <a:schemeClr val="accent1">
+                            <a:shade val="50000"/>
+                          </a:schemeClr>
+                        </a:lnRef>
+                        <a:fillRef idx="1">
+                          <a:schemeClr val="accent1"/>
+                        </a:fillRef>
+                        <a:effectRef idx="0">
+                          <a:schemeClr val="accent1"/>
+                        </a:effectRef>
+                        <a:fontRef idx="minor">
+                          <a:schemeClr val="lt1"/>
+                        </a:fontRef>
+                      </wps:style>
+                      <wps:txbx>
+                        <w:txbxContent>
+                          <w:p/>
+                        </w:txbxContent>
+                      </wps:txbx>
+                      <wps:bodyPr rot="0" spcFirstLastPara="0" vertOverflow="overflow" horzOverflow="overflow" vert="horz" wrap="square" lIns="91440" tIns="45720" rIns="91440" bIns="45720" numCol="1" spcCol="0" rtlCol="0" fromWordArt="0" anchor="t" anchorCtr="0" forceAA="0" compatLnSpc="1">
+                        <a:prstTxWarp prst="textNoShape">
+                          <a:avLst/>
+                        </a:prstTxWarp>
+                        <a:noAutofit/>
+                      </wps:bodyPr>
+                    </wps:wsp>
+                  </a:graphicData>
+                </a:graphic>
+                <wp14:sizeRelV relativeFrom="margin">
+                  <wp14:pctHeight>0</wp14:pctHeight>
+                </wp14:sizeRelV>
+              </wp:anchor>
+            </w:drawing>
+          </mc:Choice>
+          <mc:Fallback>
+            <w:pict>
+              <v:rect w14:anchorId="7F94C18F" id="Rectangle 1" o:spid="_x0000_s1026" style="position:absolute;margin-left:-71.5pt;margin-top:193pt;width:610.5pt;height:598.5pt;z-index:251659264;visibility:visible;mso-wrap-style:square;mso-height-percent:0;mso-wrap-distance-left:9pt;mso-wrap-distance-top:0;mso-wrap-distance-right:9pt;mso-wrap-distance-bottom:0;mso-position-horizontal:absolute;mso-position-horizontal-relative:text;mso-position-vertical:absolute;mso-position-vertical-relative:page;mso-height-percent:0;mso-height-relative:margin;v-text-anchor:top" o:gfxdata="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" fillcolor="#d9e2f3 [660]" stroked="f" strokeweight="1pt">
+                <v:textbox>
+                  <w:txbxContent>
+                    <w:p/>
+                  </w:txbxContent>
+                </v:textbox>
+                <w10:wrap anchory="page"/>
+              </v:rect>
+            </w:pict>
+          </mc:Fallback>
+        </mc:AlternateContent>
+      </w:r>
+      <w:proofErr w:type="gramStart"/>
+      <w:r>
+        <w:t xml:space="preserve">THANK YOU</w:t>
+      </w:r>
+      <w:bookmarkStart w:id="1" w:name="_GoBack"/>
+      <w:bookmarkEnd w:id="1"/>
+      <w:r>
+        <w:rPr>
+          <w:noProof/>
+        </w:rPr>
+        <mc:AlternateContent>
+          <mc:Choice Requires="wps">
+            <w:drawing>
+              <wp:anchor distT="365760" distB="365760" distL="0" distR="0" simplePos="0" relativeHeight="251661312" behindDoc="0" locked="0" layoutInCell="1" allowOverlap="1" wp14:anchorId="6C38683A" wp14:editId="41974BF1">
+                <wp:simplePos x="0" y="0"/>
+                <wp:positionH relativeFrom="margin">
+                  <wp:align>right</wp:align>
+                </wp:positionH>
+                <wp:positionV relativeFrom="margin">
+                  <wp:posOffset>1866900</wp:posOffset>
+                </wp:positionV>
+                <wp:extent cx="3476625" cy="6360160"/>
+                <wp:effectExtent l="0" t="0" r="0" b="2540"/>
+                <wp:wrapTopAndBottom/>
+                <wp:docPr id="6" name="Rectangle 148"/>
+                <wp:cNvGraphicFramePr/>
+                <a:graphic xmlns:a="http://schemas.openxmlformats.org/drawingml/2006/main">
+                  <a:graphicData uri="http://schemas.microsoft.com/office/word/2010/wordprocessingShape">
+                    <wps:wsp>
+                      <wps:cNvSpPr/>
+                      <wps:spPr>
+                        <a:xfrm>
+                          <a:off x="0" y="0"/>
+                          <a:ext cx="3476625" cy="6360160"/>
+                        </a:xfrm>
+                        <a:prstGeom prst="rect">
+                          <a:avLst/>
+                        </a:prstGeom>
+                        <a:noFill/>
+                        <a:ln>
+                          <a:noFill/>
+                        </a:ln>
+                      </wps:spPr>
+                      <wps:style>
+                        <a:lnRef idx="2">
+                          <a:schemeClr val="accent1">
+                            <a:shade val="50000"/>
+                          </a:schemeClr>
+                        </a:lnRef>
+                        <a:fillRef idx="1">
+                          <a:schemeClr val="accent1"/>
+                        </a:fillRef>
+                        <a:effectRef idx="0">
+                          <a:schemeClr val="accent1"/>
+                        </a:effectRef>
+                        <a:fontRef idx="minor">
+                          <a:schemeClr val="lt1"/>
+                        </a:fontRef>
+                      </wps:style>
+                      <wps:txbx>
+                        <w:txbxContent>
+                          <w:p>
+                            <w:pPr>
+                              <w:pBdr>
+                                <w:top w:val="single" w:sz="6" w:space="6" w:color="4472C4" w:themeColor="accent1"/>
+                                <w:bottom w:val="single" w:sz="6" w:space="6" w:color="4472C4" w:themeColor="accent1"/>
+                              </w:pBdr>
+                              <w:spacing w:after="240"/>
+                              <w:jc w:val="center"/>
+                              <w:rPr>
+                                <w:rFonts w:asciiTheme="majorHAnsi" w:eastAsiaTheme="majorEastAsia" w:hAnsiTheme="majorHAnsi" w:cstheme="majorBidi"/>
+                                <w:caps/>
+                                <w:color w:val="4472C4" w:themeColor="accent1"/>
+                                <w:sz w:val="24"/>
+                                <w:szCs w:val="24"/>
+                              </w:rPr>
+                            </w:pPr>
+                            <w:r>
+                              <w:rPr>
+                                <w:rFonts w:asciiTheme="majorHAnsi" w:eastAsiaTheme="majorEastAsia" w:hAnsiTheme="majorHAnsi" w:cstheme="majorBidi"/>
+                                <w:caps/>
+                                <w:color w:val="4472C4" w:themeColor="accent1"/>
+                                <w:sz w:val="24"/>
+                                <w:szCs w:val="24"/>
+                              </w:rPr>
+                              <w:t>BOBA Consulting</w:t>
+                            </w:r>
+                          </w:p>
+                          <w:p>
+                            <w:pPr>
+                              <w:rPr>
+                                <w:color w:val="4472C4" w:themeColor="accent1"/>
+                              </w:rPr>
+                            </w:pPr>
+                            <w:hyperlink r:id="rId6" w:history="1">
+                              <w:r>
+                                <w:rPr>
+                                  <w:rStyle w:val="Hyperlink"/>
+                                </w:rPr>
+                                <w:t>www.bobjin.me</w:t>
+                              </w:r>
+                            </w:hyperlink>
+                          </w:p>
+                          <w:p>
+                            <w:pPr>
+                              <w:rPr>
+                                <w:color w:val="4472C4" w:themeColor="accent1"/>
+                              </w:rPr>
+                            </w:pPr>
+                            <w:hyperlink r:id="rId7" w:history="1">
+                              <w:r>
+                                <w:rPr>
+                                  <w:rStyle w:val="Hyperlink"/>
+                                </w:rPr>
+                                <w:t>yemengbobjin@gmail.com</w:t>
+                              </w:r>
+                            </w:hyperlink>
+                          </w:p>
+                          <w:p>
+                            <w:pPr>
+                              <w:rPr>
+                                <w:color w:val="4472C4" w:themeColor="accent1"/>
+                              </w:rPr>
+                            </w:pPr>
+                            <w:r>
+                              <w:rPr>
+                                <w:color w:val="4472C4" w:themeColor="accent1"/>
+                              </w:rPr>
+                              <w:t>+61 466 608 631</w:t>
+                            </w:r>
+                          </w:p>
+                          <w:p>
+                            <w:pPr>
+                              <w:rPr>
+                                <w:color w:val="4472C4" w:themeColor="accent1"/>
+                              </w:rPr>
+                            </w:pPr>
+                          </w:p>
+                          <w:p>
+                            <w:pPr>
+                              <w:pStyle w:val="Subtitle"/>
+                            </w:pPr>
+                            <w:proofErr w:type="gramStart"/>
+                            <w:r>
+                              <w:t>Give me a shout out and you can do whatever (MIT Licence)</w:t>
+                            </w:r>
+                          </w:p>
+                        </w:txbxContent>
+                      </wps:txbx>
+                      <wps:bodyPr rot="0" spcFirstLastPara="0" vertOverflow="overflow" horzOverflow="overflow" vert="horz" wrap="square" lIns="0" tIns="0" rIns="0" bIns="0" numCol="1" spcCol="0" rtlCol="0" fromWordArt="0" anchor="t" anchorCtr="0" forceAA="0" compatLnSpc="1">
+                        <a:prstTxWarp prst="textNoShape">
+                          <a:avLst/>
+                        </a:prstTxWarp>
+                        <a:noAutofit/>
+                      </wps:bodyPr>
+                    </wps:wsp>
+                  </a:graphicData>
+                </a:graphic>
+                <wp14:sizeRelH relativeFrom="margin">
+                  <wp14:pctWidth>100000</wp14:pctWidth>
+                </wp14:sizeRelH>
+                <wp14:sizeRelV relativeFrom="margin">
+                  <wp14:pctHeight>0</wp14:pctHeight>
+                </wp14:sizeRelV>
+              </wp:anchor>
+            </w:drawing>
+          </mc:Choice>
+          <mc:Fallback>
+            <w:pict>
+              <v:rect w14:anchorId="6C38683A" id="Rectangle 148" o:spid="_x0000_s1027" style="position:absolute;margin-left:222.55pt;margin-top:147pt;width:273.75pt;height:500.8pt;z-index:251661312;visibility:visible;mso-wrap-style:square;mso-width-percent:1000;mso-height-percent:0;mso-wrap-distance-left:0;mso-wrap-distance-top:28.8pt;mso-wrap-distance-right:0;mso-wrap-distance-bottom:28.8pt;mso-position-horizontal:right;mso-position-horizontal-relative:margin;mso-position-vertical:absolute;mso-position-vertical-relative:margin;mso-width-percent:1000;mso-height-percent:0;mso-width-relative:margin;mso-height-relative:margin;v-text-anchor:top" o:gfxdata="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" filled="f" stroked="f" strokeweight="1pt">
+                <v:textbox inset="0,0,0,0">
+                  <w:txbxContent>
+                    <w:p>
+                      <w:pPr>
+                        <w:pBdr>
+                          <w:top w:val="single" w:sz="6" w:space="6" w:color="4472C4" w:themeColor="accent1"/>
+                          <w:bottom w:val="single" w:sz="6" w:space="6" w:color="4472C4" w:themeColor="accent1"/>
+                        </w:pBdr>
+                        <w:spacing w:after="240"/>
+                        <w:jc w:val="center"/>
+                        <w:rPr>
+                          <w:rFonts w:asciiTheme="majorHAnsi" w:eastAsiaTheme="majorEastAsia" w:hAnsiTheme="majorHAnsi" w:cstheme="majorBidi"/>
+                          <w:caps/>
+                          <w:color w:val="4472C4" w:themeColor="accent1"/>
+                          <w:sz w:val="24"/>
+                          <w:szCs w:val="24"/>
+                        </w:rPr>
+                      </w:pPr>
+                      <w:r>
+                        <w:rPr>
+                          <w:rFonts w:asciiTheme="majorHAnsi" w:eastAsiaTheme="majorEastAsia" w:hAnsiTheme="majorHAnsi" w:cstheme="majorBidi"/>
+                          <w:caps/>
+                          <w:color w:val="4472C4" w:themeColor="accent1"/>
+                          <w:sz w:val="24"/>
+                          <w:szCs w:val="24"/>
+                        </w:rPr>
+                        <w:t>BOBA Consulting</w:t>
+                      </w:r>
+                    </w:p>
+                    <w:p>
+                      <w:pPr>
+                        <w:rPr>
+                          <w:color w:val="4472C4" w:themeColor="accent1"/>
+                        </w:rPr>
+                      </w:pPr>
+                      <w:hyperlink r:id="rId6" w:history="1">
+                        <w:r>
+                          <w:rPr>
+                            <w:rStyle w:val="Hyperlink"/>
+                          </w:rPr>
+                          <w:t>www.bobjin.me</w:t>
+                        </w:r>
+                      </w:hyperlink>
+                    </w:p>
+                    <w:p>
+                      <w:pPr>
+                        <w:rPr>
+                          <w:color w:val="4472C4" w:themeColor="accent1"/>
+                        </w:rPr>
+                      </w:pPr>
+                      <w:hyperlink r:id="rId7" w:history="1">
+                        <w:r>
+                          <w:rPr>
+                            <w:rStyle w:val="Hyperlink"/>
+                          </w:rPr>
+                          <w:t>yemengbobjin@gmail.com</w:t>
+                        </w:r>
+                      </w:hyperlink>
+                    </w:p>
+                    <w:p>
+                      <w:pPr>
+                        <w:rPr>
+                          <w:color w:val="4472C4" w:themeColor="accent1"/>
+                        </w:rPr>
+                      </w:pPr>
+                      <w:r>
+                        <w:rPr>
+                          <w:color w:val="4472C4" w:themeColor="accent1"/>
+                        </w:rPr>
+                        <w:t>+61 466 608 631</w:t>
+                      </w:r>
+                    </w:p>
+                    <w:p>
+                      <w:pPr>
+                        <w:rPr>
+                          <w:color w:val="4472C4" w:themeColor="accent1"/>
+                        </w:rPr>
+                      </w:pPr>
+                    </w:p>
+                    <w:p>
+                      <w:pPr>
+                        <w:pStyle w:val="Subtitle"/>
+                      </w:pPr>
+                      <w:proofErr w:type="gramStart"/>
+                      <w:r>
+                        <w:t>Give me a shout out and you can do whatever (MIT Licence)</w:t>
+                      </w:r>
+                    </w:p>
+                  </w:txbxContent>
+                </v:textbox>
+                <w10:wrap type="topAndBottom" anchorx="margin" anchory="margin"/>
+              </v:rect>
+            </w:pict>
+          </mc:Fallback>
+        </mc:AlternateContent>
       </w:r>
     </w:p>
     <w:sectPr>
@@ -2632,6 +1887,18 @@
       <w:color w:val="404040" w:themeColor="text1" w:themeTint="BF"/>
     </w:rPr>
   </w:style>
+  <w:style w:type="paragraph" w:styleId="NoSpacing">
+    <w:name w:val="No Spacing"/>
+    <w:uiPriority w:val="1"/>
+    <w:qFormat/>
+    <w:rsid w:val="0080600E"/>
+    <w:pPr>
+      <w:spacing w:after="0" w:line="240" w:lineRule="auto"/>
+    </w:pPr>
+    <w:rPr>
+      <w:lang w:val="en-AU"/>
+    </w:rPr>
+  </w:style>
 </w:styles>
 </file>
 

</xml_diff>

<commit_message>
rebase | add issues to notebooks and hide cells with js
</commit_message>
<xml_diff>
--- a/test/samples/output.docx
+++ b/test/samples/output.docx
@@ -374,8 +374,38 @@
         <w:pStyle w:val="Heading1"/>
       </w:pPr>
       <w:r>
-        <w:t>Jim and Bob profit split</w:t>
-      </w:r>
+        <w:rPr/>
+        <w:t>How have we performed?</w:t>
+      </w:r>
+    </w:p>
+    <w:p>
+      <w:pPr>
+        <w:sectPr>
+          <w:pgSz w:w="12240" w:h="15840"/>
+          <w:pgMar w:top="1440" w:right="1440" w:bottom="1440" w:left="1440" w:header="720" w:footer="720" w:gutter="0"/>
+          <w:cols w:space="720"/>
+          <w:docGrid w:linePitch="360"/>
+        </w:sectPr>
+      </w:pPr>
+    </w:p>
+    <w:p>
+      <w:pPr/>
+      <w:r>
+        <w:rPr/>
+        <w:t>Overall, we have performed decently. See charts below for proof that we are 100% above the benchmark</w:t>
+      </w:r>
+    </w:p>
+    <w:p>
+      <w:pPr>
+        <w:sectPr>
+          <w:type w:val="continuous"/>
+          <w:pgSz w:w="12240" w:h="15840"/>
+          <w:pgMar w:top="1440" w:right="1440" w:bottom="1440" w:left="1440" w:header="720" w:footer="720" w:gutter="0"/>
+          <w:cols w:space="720"/>
+          <w:docGrid w:linePitch="360"/>
+          <w:cols w:num="1"/>
+        </w:sectPr>
+      </w:pPr>
     </w:p>
     <w:tbl>
       <w:tblPr>
@@ -383,41 +413,1322 @@
         <w:tblLook w:firstColumn="1" w:firstRow="1" w:lastColumn="0" w:lastRow="0" w:noHBand="0" w:noVBand="1" w:val="04A0"/>
       </w:tblPr>
       <w:tblGrid>
-        <w:gridCol w:w="2340"/>
-        <w:gridCol w:w="2340"/>
-        <w:gridCol w:w="2340"/>
-        <w:gridCol w:w="2340"/>
+        <w:gridCol w:w="1170"/>
+        <w:gridCol w:w="1170"/>
+        <w:gridCol w:w="1170"/>
+        <w:gridCol w:w="1170"/>
+        <w:gridCol w:w="1170"/>
+        <w:gridCol w:w="1170"/>
+        <w:gridCol w:w="1170"/>
+        <w:gridCol w:w="1170"/>
       </w:tblGrid>
       <w:tr>
         <w:tc>
           <w:tcPr>
-            <w:tcW w:type="dxa" w:w="2340"/>
+            <w:tcW w:type="dxa" w:w="1170"/>
+            <w:tcBorders>
+              <w:top w:val="nil" w:sz="8" w:space="0" w:color="auto" w:shadow="false"/>
+              <w:topColor w:val="nil" w:sz="8" w:space="0" w:color="auto" w:shadow="false"/>
+              <w:bottom w:val="nil" w:sz="8" w:space="0" w:color="auto" w:shadow="false"/>
+              <w:bottomColor w:val="nil" w:sz="8" w:space="0" w:color="auto" w:shadow="false"/>
+              <w:left w:val="nil" w:sz="8" w:space="0" w:color="auto" w:shadow="false"/>
+              <w:leftColor w:val="nil" w:sz="8" w:space="0" w:color="auto" w:shadow="false"/>
+              <w:right w:val="nil" w:sz="8" w:space="0" w:color="auto" w:shadow="false"/>
+              <w:rightColor w:val="nil" w:sz="8" w:space="0" w:color="auto" w:shadow="false"/>
+            </w:tcBorders>
+            <w:shd w:fill="FF0D415E"/>
+            <w:vAlign w:val="center"/>
+          </w:tcPr>
+          <w:p>
+            <w:r>
+              <w:rPr>
+                <w:color w:val="FFFFFFFF"/>
+                <w:b/>
+              </w:rPr>
+              <w:t>Period Ending 30 September 2010 – Gross* Returns</w:t>
+            </w:r>
+          </w:p>
+        </w:tc>
+        <w:tc>
+          <w:tcPr>
+            <w:tcW w:type="dxa" w:w="1170"/>
+            <w:tcBorders>
+              <w:top w:val="nil" w:sz="8" w:space="0" w:color="auto" w:shadow="false"/>
+              <w:topColor w:val="nil" w:sz="8" w:space="0" w:color="auto" w:shadow="false"/>
+              <w:bottom w:val="nil" w:sz="8" w:space="0" w:color="auto" w:shadow="false"/>
+              <w:bottomColor w:val="nil" w:sz="8" w:space="0" w:color="auto" w:shadow="false"/>
+              <w:left w:val="nil" w:sz="8" w:space="0" w:color="auto" w:shadow="false"/>
+              <w:leftColor w:val="nil" w:sz="8" w:space="0" w:color="auto" w:shadow="false"/>
+              <w:right w:val="nil" w:sz="8" w:space="0" w:color="auto" w:shadow="false"/>
+              <w:rightColor w:val="nil" w:sz="8" w:space="0" w:color="auto" w:shadow="false"/>
+            </w:tcBorders>
+            <w:shd w:fill="00000000"/>
+          </w:tcPr>
+          <w:p/>
+        </w:tc>
+        <w:tc>
+          <w:tcPr>
+            <w:tcW w:type="dxa" w:w="1170"/>
+            <w:tcBorders>
+              <w:top w:val="nil" w:sz="8" w:space="0" w:color="auto" w:shadow="false"/>
+              <w:topColor w:val="nil" w:sz="8" w:space="0" w:color="auto" w:shadow="false"/>
+              <w:bottom w:val="nil" w:sz="8" w:space="0" w:color="auto" w:shadow="false"/>
+              <w:bottomColor w:val="nil" w:sz="8" w:space="0" w:color="auto" w:shadow="false"/>
+              <w:left w:val="nil" w:sz="8" w:space="0" w:color="auto" w:shadow="false"/>
+              <w:leftColor w:val="nil" w:sz="8" w:space="0" w:color="auto" w:shadow="false"/>
+              <w:right w:val="nil" w:sz="8" w:space="0" w:color="auto" w:shadow="false"/>
+              <w:rightColor w:val="nil" w:sz="8" w:space="0" w:color="auto" w:shadow="false"/>
+            </w:tcBorders>
+            <w:shd w:fill="00000000"/>
+          </w:tcPr>
+          <w:p/>
+        </w:tc>
+        <w:tc>
+          <w:tcPr>
+            <w:tcW w:type="dxa" w:w="1170"/>
+            <w:tcBorders>
+              <w:top w:val="nil" w:sz="8" w:space="0" w:color="auto" w:shadow="false"/>
+              <w:topColor w:val="nil" w:sz="8" w:space="0" w:color="auto" w:shadow="false"/>
+              <w:bottom w:val="nil" w:sz="8" w:space="0" w:color="auto" w:shadow="false"/>
+              <w:bottomColor w:val="nil" w:sz="8" w:space="0" w:color="auto" w:shadow="false"/>
+              <w:left w:val="nil" w:sz="8" w:space="0" w:color="auto" w:shadow="false"/>
+              <w:leftColor w:val="nil" w:sz="8" w:space="0" w:color="auto" w:shadow="false"/>
+              <w:right w:val="nil" w:sz="8" w:space="0" w:color="auto" w:shadow="false"/>
+              <w:rightColor w:val="nil" w:sz="8" w:space="0" w:color="auto" w:shadow="false"/>
+            </w:tcBorders>
+            <w:shd w:fill="00000000"/>
+          </w:tcPr>
+          <w:p/>
+        </w:tc>
+        <w:tc>
+          <w:tcPr>
+            <w:tcW w:type="dxa" w:w="1170"/>
+            <w:tcBorders>
+              <w:top w:val="nil" w:sz="8" w:space="0" w:color="auto" w:shadow="false"/>
+              <w:topColor w:val="nil" w:sz="8" w:space="0" w:color="auto" w:shadow="false"/>
+              <w:bottom w:val="nil" w:sz="8" w:space="0" w:color="auto" w:shadow="false"/>
+              <w:bottomColor w:val="nil" w:sz="8" w:space="0" w:color="auto" w:shadow="false"/>
+              <w:left w:val="nil" w:sz="8" w:space="0" w:color="auto" w:shadow="false"/>
+              <w:leftColor w:val="nil" w:sz="8" w:space="0" w:color="auto" w:shadow="false"/>
+              <w:right w:val="nil" w:sz="8" w:space="0" w:color="auto" w:shadow="false"/>
+              <w:rightColor w:val="nil" w:sz="8" w:space="0" w:color="auto" w:shadow="false"/>
+            </w:tcBorders>
+            <w:shd w:fill="00000000"/>
+          </w:tcPr>
+          <w:p/>
+        </w:tc>
+        <w:tc>
+          <w:tcPr>
+            <w:tcW w:type="dxa" w:w="1170"/>
+            <w:tcBorders>
+              <w:top w:val="nil" w:sz="8" w:space="0" w:color="auto" w:shadow="false"/>
+              <w:topColor w:val="nil" w:sz="8" w:space="0" w:color="auto" w:shadow="false"/>
+              <w:bottom w:val="nil" w:sz="8" w:space="0" w:color="auto" w:shadow="false"/>
+              <w:bottomColor w:val="nil" w:sz="8" w:space="0" w:color="auto" w:shadow="false"/>
+              <w:left w:val="nil" w:sz="8" w:space="0" w:color="auto" w:shadow="false"/>
+              <w:leftColor w:val="nil" w:sz="8" w:space="0" w:color="auto" w:shadow="false"/>
+              <w:right w:val="nil" w:sz="8" w:space="0" w:color="auto" w:shadow="false"/>
+              <w:rightColor w:val="nil" w:sz="8" w:space="0" w:color="auto" w:shadow="false"/>
+            </w:tcBorders>
+            <w:shd w:fill="00000000"/>
+          </w:tcPr>
+          <w:p/>
+        </w:tc>
+        <w:tc>
+          <w:tcPr>
+            <w:tcW w:type="dxa" w:w="1170"/>
+            <w:tcBorders>
+              <w:top w:val="nil" w:sz="8" w:space="0" w:color="auto" w:shadow="false"/>
+              <w:topColor w:val="nil" w:sz="8" w:space="0" w:color="auto" w:shadow="false"/>
+              <w:bottom w:val="nil" w:sz="8" w:space="0" w:color="auto" w:shadow="false"/>
+              <w:bottomColor w:val="nil" w:sz="8" w:space="0" w:color="auto" w:shadow="false"/>
+              <w:left w:val="nil" w:sz="8" w:space="0" w:color="auto" w:shadow="false"/>
+              <w:leftColor w:val="nil" w:sz="8" w:space="0" w:color="auto" w:shadow="false"/>
+              <w:right w:val="nil" w:sz="8" w:space="0" w:color="auto" w:shadow="false"/>
+              <w:rightColor w:val="nil" w:sz="8" w:space="0" w:color="auto" w:shadow="false"/>
+            </w:tcBorders>
+            <w:shd w:fill="00000000"/>
+          </w:tcPr>
+          <w:p/>
+        </w:tc>
+        <w:tc>
+          <w:tcPr>
+            <w:tcW w:type="dxa" w:w="1170"/>
+            <w:tcBorders>
+              <w:top w:val="nil" w:sz="8" w:space="0" w:color="auto" w:shadow="false"/>
+              <w:topColor w:val="nil" w:sz="8" w:space="0" w:color="auto" w:shadow="false"/>
+              <w:bottom w:val="nil" w:sz="8" w:space="0" w:color="auto" w:shadow="false"/>
+              <w:bottomColor w:val="nil" w:sz="8" w:space="0" w:color="auto" w:shadow="false"/>
+              <w:left w:val="nil" w:sz="8" w:space="0" w:color="auto" w:shadow="false"/>
+              <w:leftColor w:val="nil" w:sz="8" w:space="0" w:color="auto" w:shadow="false"/>
+              <w:right w:val="nil" w:sz="8" w:space="0" w:color="auto" w:shadow="false"/>
+              <w:rightColor w:val="nil" w:sz="8" w:space="0" w:color="auto" w:shadow="false"/>
+            </w:tcBorders>
+            <w:shd w:fill="00000000"/>
+          </w:tcPr>
+          <w:p/>
+        </w:tc>
+      </w:tr>
+      <w:tr>
+        <w:tc>
+          <w:tcPr>
+            <w:tcW w:type="dxa" w:w="1170"/>
+            <w:tcBorders>
+              <w:top w:val="nil" w:sz="8" w:space="0" w:color="auto" w:shadow="false"/>
+              <w:topColor w:val="nil" w:sz="8" w:space="0" w:color="auto" w:shadow="false"/>
+              <w:bottom w:val="nil" w:sz="8" w:space="0" w:color="auto" w:shadow="false"/>
+              <w:bottomColor w:val="nil" w:sz="8" w:space="0" w:color="auto" w:shadow="false"/>
+              <w:left w:val="nil" w:sz="8" w:space="0" w:color="auto" w:shadow="false"/>
+              <w:leftColor w:val="nil" w:sz="8" w:space="0" w:color="auto" w:shadow="false"/>
+              <w:right w:val="nil" w:sz="8" w:space="0" w:color="auto" w:shadow="false"/>
+              <w:rightColor w:val="nil" w:sz="8" w:space="0" w:color="auto" w:shadow="false"/>
+            </w:tcBorders>
+            <w:shd w:fill="00000000"/>
+            <w:vAlign w:val="center"/>
+          </w:tcPr>
+          <w:p/>
+        </w:tc>
+        <w:tc>
+          <w:tcPr>
+            <w:tcW w:type="dxa" w:w="1170"/>
+            <w:tcBorders>
+              <w:top w:val="nil" w:sz="8" w:space="0" w:color="auto" w:shadow="false"/>
+              <w:topColor w:val="nil" w:sz="8" w:space="0" w:color="auto" w:shadow="false"/>
+              <w:bottom w:val="nil" w:sz="8" w:space="0" w:color="auto" w:shadow="false"/>
+              <w:bottomColor w:val="nil" w:sz="8" w:space="0" w:color="auto" w:shadow="false"/>
+              <w:left w:val="nil" w:sz="8" w:space="0" w:color="auto" w:shadow="false"/>
+              <w:leftColor w:val="nil" w:sz="8" w:space="0" w:color="auto" w:shadow="false"/>
+              <w:right w:val="nil" w:sz="8" w:space="0" w:color="auto" w:shadow="false"/>
+              <w:rightColor w:val="nil" w:sz="8" w:space="0" w:color="auto" w:shadow="false"/>
+            </w:tcBorders>
+            <w:shd w:fill="00000000"/>
+            <w:vAlign w:val="center"/>
+          </w:tcPr>
+          <w:p>
+            <w:r>
+              <w:rPr>
+                <w:color w:val="FF000000"/>
+                <w:b/>
+              </w:rPr>
+              <w:t>Quarter</w:t>
+              <w:br/>
+              <w:t>%</w:t>
+            </w:r>
+          </w:p>
+        </w:tc>
+        <w:tc>
+          <w:tcPr>
+            <w:tcW w:type="dxa" w:w="1170"/>
+            <w:tcBorders>
+              <w:top w:val="nil" w:sz="8" w:space="0" w:color="auto" w:shadow="false"/>
+              <w:topColor w:val="nil" w:sz="8" w:space="0" w:color="auto" w:shadow="false"/>
+              <w:bottom w:val="nil" w:sz="8" w:space="0" w:color="auto" w:shadow="false"/>
+              <w:bottomColor w:val="nil" w:sz="8" w:space="0" w:color="auto" w:shadow="false"/>
+              <w:left w:val="nil" w:sz="8" w:space="0" w:color="auto" w:shadow="false"/>
+              <w:leftColor w:val="nil" w:sz="8" w:space="0" w:color="auto" w:shadow="false"/>
+              <w:right w:val="nil" w:sz="8" w:space="0" w:color="auto" w:shadow="false"/>
+              <w:rightColor w:val="nil" w:sz="8" w:space="0" w:color="auto" w:shadow="false"/>
+            </w:tcBorders>
+            <w:shd w:fill="00000000"/>
+            <w:vAlign w:val="center"/>
+          </w:tcPr>
+          <w:p>
+            <w:r>
+              <w:rPr>
+                <w:color w:val="FF000000"/>
+                <w:b/>
+              </w:rPr>
+              <w:t>1 Year</w:t>
+              <w:br/>
+              <w:t>%</w:t>
+            </w:r>
+          </w:p>
+        </w:tc>
+        <w:tc>
+          <w:tcPr>
+            <w:tcW w:type="dxa" w:w="1170"/>
+            <w:tcBorders>
+              <w:top w:val="nil" w:sz="8" w:space="0" w:color="auto" w:shadow="false"/>
+              <w:topColor w:val="nil" w:sz="8" w:space="0" w:color="auto" w:shadow="false"/>
+              <w:bottom w:val="nil" w:sz="8" w:space="0" w:color="auto" w:shadow="false"/>
+              <w:bottomColor w:val="nil" w:sz="8" w:space="0" w:color="auto" w:shadow="false"/>
+              <w:left w:val="nil" w:sz="8" w:space="0" w:color="auto" w:shadow="false"/>
+              <w:leftColor w:val="nil" w:sz="8" w:space="0" w:color="auto" w:shadow="false"/>
+              <w:right w:val="nil" w:sz="8" w:space="0" w:color="auto" w:shadow="false"/>
+              <w:rightColor w:val="nil" w:sz="8" w:space="0" w:color="auto" w:shadow="false"/>
+            </w:tcBorders>
+            <w:shd w:fill="00000000"/>
+            <w:vAlign w:val="center"/>
+          </w:tcPr>
+          <w:p>
+            <w:r>
+              <w:rPr>
+                <w:color w:val="FF000000"/>
+                <w:b/>
+              </w:rPr>
+              <w:t>3 Years</w:t>
+              <w:br/>
+              <w:t>% p.a.</w:t>
+            </w:r>
+          </w:p>
+        </w:tc>
+        <w:tc>
+          <w:tcPr>
+            <w:tcW w:type="dxa" w:w="1170"/>
+            <w:tcBorders>
+              <w:top w:val="nil" w:sz="8" w:space="0" w:color="auto" w:shadow="false"/>
+              <w:topColor w:val="nil" w:sz="8" w:space="0" w:color="auto" w:shadow="false"/>
+              <w:bottom w:val="nil" w:sz="8" w:space="0" w:color="auto" w:shadow="false"/>
+              <w:bottomColor w:val="nil" w:sz="8" w:space="0" w:color="auto" w:shadow="false"/>
+              <w:left w:val="nil" w:sz="8" w:space="0" w:color="auto" w:shadow="false"/>
+              <w:leftColor w:val="nil" w:sz="8" w:space="0" w:color="auto" w:shadow="false"/>
+              <w:right w:val="nil" w:sz="8" w:space="0" w:color="auto" w:shadow="false"/>
+              <w:rightColor w:val="nil" w:sz="8" w:space="0" w:color="auto" w:shadow="false"/>
+            </w:tcBorders>
+            <w:shd w:fill="00000000"/>
+            <w:vAlign w:val="center"/>
+          </w:tcPr>
+          <w:p>
+            <w:r>
+              <w:rPr>
+                <w:color w:val="FF000000"/>
+                <w:b/>
+              </w:rPr>
+              <w:t>5 Years</w:t>
+              <w:br/>
+              <w:t>% p.a.</w:t>
+            </w:r>
+          </w:p>
+        </w:tc>
+        <w:tc>
+          <w:tcPr>
+            <w:tcW w:type="dxa" w:w="1170"/>
+            <w:tcBorders>
+              <w:top w:val="nil" w:sz="8" w:space="0" w:color="auto" w:shadow="false"/>
+              <w:topColor w:val="nil" w:sz="8" w:space="0" w:color="auto" w:shadow="false"/>
+              <w:bottom w:val="nil" w:sz="8" w:space="0" w:color="auto" w:shadow="false"/>
+              <w:bottomColor w:val="nil" w:sz="8" w:space="0" w:color="auto" w:shadow="false"/>
+              <w:left w:val="nil" w:sz="8" w:space="0" w:color="auto" w:shadow="false"/>
+              <w:leftColor w:val="nil" w:sz="8" w:space="0" w:color="auto" w:shadow="false"/>
+              <w:right w:val="nil" w:sz="8" w:space="0" w:color="auto" w:shadow="false"/>
+              <w:rightColor w:val="nil" w:sz="8" w:space="0" w:color="auto" w:shadow="false"/>
+            </w:tcBorders>
+            <w:shd w:fill="00000000"/>
+            <w:vAlign w:val="center"/>
+          </w:tcPr>
+          <w:p>
+            <w:r>
+              <w:rPr>
+                <w:color w:val="FF000000"/>
+                <w:b/>
+              </w:rPr>
+              <w:t xml:space="preserve">7 Years </w:t>
+              <w:br/>
+              <w:t>% p.a.</w:t>
+            </w:r>
+          </w:p>
+        </w:tc>
+        <w:tc>
+          <w:tcPr>
+            <w:tcW w:type="dxa" w:w="1170"/>
+            <w:tcBorders>
+              <w:top w:val="nil" w:sz="8" w:space="0" w:color="auto" w:shadow="false"/>
+              <w:topColor w:val="nil" w:sz="8" w:space="0" w:color="auto" w:shadow="false"/>
+              <w:bottom w:val="nil" w:sz="8" w:space="0" w:color="auto" w:shadow="false"/>
+              <w:bottomColor w:val="nil" w:sz="8" w:space="0" w:color="auto" w:shadow="false"/>
+              <w:left w:val="nil" w:sz="8" w:space="0" w:color="auto" w:shadow="false"/>
+              <w:leftColor w:val="nil" w:sz="8" w:space="0" w:color="auto" w:shadow="false"/>
+              <w:right w:val="nil" w:sz="8" w:space="0" w:color="auto" w:shadow="false"/>
+              <w:rightColor w:val="nil" w:sz="8" w:space="0" w:color="auto" w:shadow="false"/>
+            </w:tcBorders>
+            <w:shd w:fill="00000000"/>
+            <w:vAlign w:val="center"/>
+          </w:tcPr>
+          <w:p>
+            <w:r>
+              <w:rPr>
+                <w:color w:val="FF000000"/>
+                <w:b/>
+              </w:rPr>
+              <w:t xml:space="preserve">10 Years </w:t>
+              <w:br/>
+              <w:t>% p.a.</w:t>
+            </w:r>
+          </w:p>
+        </w:tc>
+        <w:tc>
+          <w:tcPr>
+            <w:tcW w:type="dxa" w:w="1170"/>
+            <w:tcBorders>
+              <w:top w:val="nil" w:sz="8" w:space="0" w:color="auto" w:shadow="false"/>
+              <w:topColor w:val="nil" w:sz="8" w:space="0" w:color="auto" w:shadow="false"/>
+              <w:bottom w:val="nil" w:sz="8" w:space="0" w:color="auto" w:shadow="false"/>
+              <w:bottomColor w:val="nil" w:sz="8" w:space="0" w:color="auto" w:shadow="false"/>
+              <w:left w:val="nil" w:sz="8" w:space="0" w:color="auto" w:shadow="false"/>
+              <w:leftColor w:val="nil" w:sz="8" w:space="0" w:color="auto" w:shadow="false"/>
+              <w:right w:val="nil" w:sz="8" w:space="0" w:color="auto" w:shadow="false"/>
+              <w:rightColor w:val="nil" w:sz="8" w:space="0" w:color="auto" w:shadow="false"/>
+            </w:tcBorders>
+            <w:shd w:fill="00000000"/>
+            <w:vAlign w:val="center"/>
+          </w:tcPr>
+          <w:p>
+            <w:r>
+              <w:rPr>
+                <w:color w:val="FF000000"/>
+                <w:b/>
+              </w:rPr>
+              <w:t>Since Inception#</w:t>
+              <w:br/>
+              <w:t>% p.a.</w:t>
+            </w:r>
+          </w:p>
+        </w:tc>
+      </w:tr>
+      <w:tr>
+        <w:tc>
+          <w:tcPr>
+            <w:tcW w:type="dxa" w:w="1170"/>
+            <w:tcBorders>
+              <w:top w:val="nil" w:sz="8" w:space="0" w:color="auto" w:shadow="false"/>
+              <w:topColor w:val="nil" w:sz="8" w:space="0" w:color="auto" w:shadow="false"/>
+              <w:bottom w:val="single" w:sz="8" w:space="0" w:color="auto" w:shadow="false"/>
+              <w:bottomColor w:val="single" w:sz="8" w:space="0" w:color="auto" w:shadow="false"/>
+              <w:left w:val="nil" w:sz="8" w:space="0" w:color="auto" w:shadow="false"/>
+              <w:leftColor w:val="nil" w:sz="8" w:space="0" w:color="auto" w:shadow="false"/>
+              <w:right w:val="nil" w:sz="8" w:space="0" w:color="auto" w:shadow="false"/>
+              <w:rightColor w:val="nil" w:sz="8" w:space="0" w:color="auto" w:shadow="false"/>
+            </w:tcBorders>
+            <w:shd w:fill="00000000"/>
+            <w:vAlign w:val="center"/>
+          </w:tcPr>
+          <w:p>
+            <w:r>
+              <w:rPr>
+                <w:color w:val="FF000000"/>
+              </w:rPr>
+              <w:t>Portfolio</w:t>
+            </w:r>
+          </w:p>
+        </w:tc>
+        <w:tc>
+          <w:tcPr>
+            <w:tcW w:type="dxa" w:w="1170"/>
+            <w:tcBorders>
+              <w:top w:val="nil" w:sz="8" w:space="0" w:color="auto" w:shadow="false"/>
+              <w:topColor w:val="nil" w:sz="8" w:space="0" w:color="auto" w:shadow="false"/>
+              <w:bottom w:val="single" w:sz="8" w:space="0" w:color="auto" w:shadow="false"/>
+              <w:bottomColor w:val="single" w:sz="8" w:space="0" w:color="auto" w:shadow="false"/>
+              <w:left w:val="nil" w:sz="8" w:space="0" w:color="auto" w:shadow="false"/>
+              <w:leftColor w:val="nil" w:sz="8" w:space="0" w:color="auto" w:shadow="false"/>
+              <w:right w:val="nil" w:sz="8" w:space="0" w:color="auto" w:shadow="false"/>
+              <w:rightColor w:val="nil" w:sz="8" w:space="0" w:color="auto" w:shadow="false"/>
+            </w:tcBorders>
+            <w:shd w:fill="00000000"/>
+            <w:vAlign w:val="center"/>
+          </w:tcPr>
+          <w:p>
+            <w:r>
+              <w:rPr>
+                <w:color w:val="FF000000"/>
+              </w:rPr>
+              <w:t>4.53</w:t>
+            </w:r>
+          </w:p>
+        </w:tc>
+        <w:tc>
+          <w:tcPr>
+            <w:tcW w:type="dxa" w:w="1170"/>
+            <w:tcBorders>
+              <w:top w:val="nil" w:sz="8" w:space="0" w:color="auto" w:shadow="false"/>
+              <w:topColor w:val="nil" w:sz="8" w:space="0" w:color="auto" w:shadow="false"/>
+              <w:bottom w:val="single" w:sz="8" w:space="0" w:color="auto" w:shadow="false"/>
+              <w:bottomColor w:val="single" w:sz="8" w:space="0" w:color="auto" w:shadow="false"/>
+              <w:left w:val="nil" w:sz="8" w:space="0" w:color="auto" w:shadow="false"/>
+              <w:leftColor w:val="nil" w:sz="8" w:space="0" w:color="auto" w:shadow="false"/>
+              <w:right w:val="nil" w:sz="8" w:space="0" w:color="auto" w:shadow="false"/>
+              <w:rightColor w:val="nil" w:sz="8" w:space="0" w:color="auto" w:shadow="false"/>
+            </w:tcBorders>
+            <w:shd w:fill="00000000"/>
+            <w:vAlign w:val="center"/>
+          </w:tcPr>
+          <w:p>
+            <w:r>
+              <w:rPr>
+                <w:color w:val="FF000000"/>
+              </w:rPr>
+              <w:t>11.54</w:t>
+            </w:r>
+          </w:p>
+        </w:tc>
+        <w:tc>
+          <w:tcPr>
+            <w:tcW w:type="dxa" w:w="1170"/>
+            <w:tcBorders>
+              <w:top w:val="nil" w:sz="8" w:space="0" w:color="auto" w:shadow="false"/>
+              <w:topColor w:val="nil" w:sz="8" w:space="0" w:color="auto" w:shadow="false"/>
+              <w:bottom w:val="single" w:sz="8" w:space="0" w:color="auto" w:shadow="false"/>
+              <w:bottomColor w:val="single" w:sz="8" w:space="0" w:color="auto" w:shadow="false"/>
+              <w:left w:val="nil" w:sz="8" w:space="0" w:color="auto" w:shadow="false"/>
+              <w:leftColor w:val="nil" w:sz="8" w:space="0" w:color="auto" w:shadow="false"/>
+              <w:right w:val="nil" w:sz="8" w:space="0" w:color="auto" w:shadow="false"/>
+              <w:rightColor w:val="nil" w:sz="8" w:space="0" w:color="auto" w:shadow="false"/>
+            </w:tcBorders>
+            <w:shd w:fill="00000000"/>
+            <w:vAlign w:val="center"/>
+          </w:tcPr>
+          <w:p>
+            <w:r>
+              <w:rPr>
+                <w:color w:val="FF000000"/>
+              </w:rPr>
+              <w:t>6.63</w:t>
+            </w:r>
+          </w:p>
+        </w:tc>
+        <w:tc>
+          <w:tcPr>
+            <w:tcW w:type="dxa" w:w="1170"/>
+            <w:tcBorders>
+              <w:top w:val="nil" w:sz="8" w:space="0" w:color="auto" w:shadow="false"/>
+              <w:topColor w:val="nil" w:sz="8" w:space="0" w:color="auto" w:shadow="false"/>
+              <w:bottom w:val="single" w:sz="8" w:space="0" w:color="auto" w:shadow="false"/>
+              <w:bottomColor w:val="single" w:sz="8" w:space="0" w:color="auto" w:shadow="false"/>
+              <w:left w:val="nil" w:sz="8" w:space="0" w:color="auto" w:shadow="false"/>
+              <w:leftColor w:val="nil" w:sz="8" w:space="0" w:color="auto" w:shadow="false"/>
+              <w:right w:val="nil" w:sz="8" w:space="0" w:color="auto" w:shadow="false"/>
+              <w:rightColor w:val="nil" w:sz="8" w:space="0" w:color="auto" w:shadow="false"/>
+            </w:tcBorders>
+            <w:shd w:fill="00000000"/>
+            <w:vAlign w:val="center"/>
+          </w:tcPr>
+          <w:p>
+            <w:r>
+              <w:rPr>
+                <w:color w:val="FF000000"/>
+              </w:rPr>
+              <w:t>6.9</w:t>
+            </w:r>
+          </w:p>
+        </w:tc>
+        <w:tc>
+          <w:tcPr>
+            <w:tcW w:type="dxa" w:w="1170"/>
+            <w:tcBorders>
+              <w:top w:val="nil" w:sz="8" w:space="0" w:color="auto" w:shadow="false"/>
+              <w:topColor w:val="nil" w:sz="8" w:space="0" w:color="auto" w:shadow="false"/>
+              <w:bottom w:val="single" w:sz="8" w:space="0" w:color="auto" w:shadow="false"/>
+              <w:bottomColor w:val="single" w:sz="8" w:space="0" w:color="auto" w:shadow="false"/>
+              <w:left w:val="nil" w:sz="8" w:space="0" w:color="auto" w:shadow="false"/>
+              <w:leftColor w:val="nil" w:sz="8" w:space="0" w:color="auto" w:shadow="false"/>
+              <w:right w:val="nil" w:sz="8" w:space="0" w:color="auto" w:shadow="false"/>
+              <w:rightColor w:val="nil" w:sz="8" w:space="0" w:color="auto" w:shadow="false"/>
+            </w:tcBorders>
+            <w:shd w:fill="00000000"/>
+            <w:vAlign w:val="center"/>
+          </w:tcPr>
+          <w:p>
+            <w:r>
+              <w:rPr>
+                <w:color w:val="FF000000"/>
+              </w:rPr>
+              <w:t>7.02</w:t>
+            </w:r>
+          </w:p>
+        </w:tc>
+        <w:tc>
+          <w:tcPr>
+            <w:tcW w:type="dxa" w:w="1170"/>
+            <w:tcBorders>
+              <w:top w:val="nil" w:sz="8" w:space="0" w:color="auto" w:shadow="false"/>
+              <w:topColor w:val="nil" w:sz="8" w:space="0" w:color="auto" w:shadow="false"/>
+              <w:bottom w:val="single" w:sz="8" w:space="0" w:color="auto" w:shadow="false"/>
+              <w:bottomColor w:val="single" w:sz="8" w:space="0" w:color="auto" w:shadow="false"/>
+              <w:left w:val="nil" w:sz="8" w:space="0" w:color="auto" w:shadow="false"/>
+              <w:leftColor w:val="nil" w:sz="8" w:space="0" w:color="auto" w:shadow="false"/>
+              <w:right w:val="nil" w:sz="8" w:space="0" w:color="auto" w:shadow="false"/>
+              <w:rightColor w:val="nil" w:sz="8" w:space="0" w:color="auto" w:shadow="false"/>
+            </w:tcBorders>
+            <w:shd w:fill="00000000"/>
+            <w:vAlign w:val="center"/>
+          </w:tcPr>
+          <w:p>
+            <w:r>
+              <w:rPr>
+                <w:color w:val="FF000000"/>
+              </w:rPr>
+              <w:t>6.56</w:t>
+            </w:r>
+          </w:p>
+        </w:tc>
+        <w:tc>
+          <w:tcPr>
+            <w:tcW w:type="dxa" w:w="1170"/>
+            <w:tcBorders>
+              <w:top w:val="nil" w:sz="8" w:space="0" w:color="auto" w:shadow="false"/>
+              <w:topColor w:val="nil" w:sz="8" w:space="0" w:color="auto" w:shadow="false"/>
+              <w:bottom w:val="single" w:sz="8" w:space="0" w:color="auto" w:shadow="false"/>
+              <w:bottomColor w:val="single" w:sz="8" w:space="0" w:color="auto" w:shadow="false"/>
+              <w:left w:val="nil" w:sz="8" w:space="0" w:color="auto" w:shadow="false"/>
+              <w:leftColor w:val="nil" w:sz="8" w:space="0" w:color="auto" w:shadow="false"/>
+              <w:right w:val="nil" w:sz="8" w:space="0" w:color="auto" w:shadow="false"/>
+              <w:rightColor w:val="nil" w:sz="8" w:space="0" w:color="auto" w:shadow="false"/>
+            </w:tcBorders>
+            <w:shd w:fill="00000000"/>
+            <w:vAlign w:val="center"/>
+          </w:tcPr>
+          <w:p>
+            <w:r>
+              <w:rPr>
+                <w:color w:val="FF000000"/>
+              </w:rPr>
+              <w:t>10.1</w:t>
+            </w:r>
+          </w:p>
+        </w:tc>
+      </w:tr>
+      <w:tr>
+        <w:tc>
+          <w:tcPr>
+            <w:tcW w:type="dxa" w:w="1170"/>
+            <w:tcBorders>
+              <w:top w:val="nil" w:sz="8" w:space="0" w:color="auto" w:shadow="false"/>
+              <w:topColor w:val="nil" w:sz="8" w:space="0" w:color="auto" w:shadow="false"/>
+              <w:bottom w:val="single" w:sz="8" w:space="0" w:color="auto" w:shadow="false"/>
+              <w:bottomColor w:val="single" w:sz="8" w:space="0" w:color="auto" w:shadow="false"/>
+              <w:left w:val="nil" w:sz="8" w:space="0" w:color="auto" w:shadow="false"/>
+              <w:leftColor w:val="nil" w:sz="8" w:space="0" w:color="auto" w:shadow="false"/>
+              <w:right w:val="nil" w:sz="8" w:space="0" w:color="auto" w:shadow="false"/>
+              <w:rightColor w:val="nil" w:sz="8" w:space="0" w:color="auto" w:shadow="false"/>
+            </w:tcBorders>
+            <w:shd w:fill="00000000"/>
+            <w:vAlign w:val="center"/>
+          </w:tcPr>
+          <w:p>
+            <w:r>
+              <w:rPr>
+                <w:color w:val="FF000000"/>
+              </w:rPr>
+              <w:t>Benchmark+^~&gt;</w:t>
+            </w:r>
+          </w:p>
+        </w:tc>
+        <w:tc>
+          <w:tcPr>
+            <w:tcW w:type="dxa" w:w="1170"/>
+            <w:tcBorders>
+              <w:top w:val="nil" w:sz="8" w:space="0" w:color="auto" w:shadow="false"/>
+              <w:topColor w:val="nil" w:sz="8" w:space="0" w:color="auto" w:shadow="false"/>
+              <w:bottom w:val="single" w:sz="8" w:space="0" w:color="auto" w:shadow="false"/>
+              <w:bottomColor w:val="single" w:sz="8" w:space="0" w:color="auto" w:shadow="false"/>
+              <w:left w:val="nil" w:sz="8" w:space="0" w:color="auto" w:shadow="false"/>
+              <w:leftColor w:val="nil" w:sz="8" w:space="0" w:color="auto" w:shadow="false"/>
+              <w:right w:val="nil" w:sz="8" w:space="0" w:color="auto" w:shadow="false"/>
+              <w:rightColor w:val="nil" w:sz="8" w:space="0" w:color="auto" w:shadow="false"/>
+            </w:tcBorders>
+            <w:shd w:fill="00000000"/>
+            <w:vAlign w:val="center"/>
+          </w:tcPr>
+          <w:p>
+            <w:r>
+              <w:rPr>
+                <w:color w:val="FF000000"/>
+              </w:rPr>
+              <w:t>2.27</w:t>
+            </w:r>
+          </w:p>
+        </w:tc>
+        <w:tc>
+          <w:tcPr>
+            <w:tcW w:type="dxa" w:w="1170"/>
+            <w:tcBorders>
+              <w:top w:val="nil" w:sz="8" w:space="0" w:color="auto" w:shadow="false"/>
+              <w:topColor w:val="nil" w:sz="8" w:space="0" w:color="auto" w:shadow="false"/>
+              <w:bottom w:val="single" w:sz="8" w:space="0" w:color="auto" w:shadow="false"/>
+              <w:bottomColor w:val="single" w:sz="8" w:space="0" w:color="auto" w:shadow="false"/>
+              <w:left w:val="nil" w:sz="8" w:space="0" w:color="auto" w:shadow="false"/>
+              <w:leftColor w:val="nil" w:sz="8" w:space="0" w:color="auto" w:shadow="false"/>
+              <w:right w:val="nil" w:sz="8" w:space="0" w:color="auto" w:shadow="false"/>
+              <w:rightColor w:val="nil" w:sz="8" w:space="0" w:color="auto" w:shadow="false"/>
+            </w:tcBorders>
+            <w:shd w:fill="00000000"/>
+            <w:vAlign w:val="center"/>
+          </w:tcPr>
+          <w:p>
+            <w:r>
+              <w:rPr>
+                <w:color w:val="FF000000"/>
+              </w:rPr>
+              <w:t>5.77</w:t>
+            </w:r>
+          </w:p>
+        </w:tc>
+        <w:tc>
+          <w:tcPr>
+            <w:tcW w:type="dxa" w:w="1170"/>
+            <w:tcBorders>
+              <w:top w:val="nil" w:sz="8" w:space="0" w:color="auto" w:shadow="false"/>
+              <w:topColor w:val="nil" w:sz="8" w:space="0" w:color="auto" w:shadow="false"/>
+              <w:bottom w:val="single" w:sz="8" w:space="0" w:color="auto" w:shadow="false"/>
+              <w:bottomColor w:val="single" w:sz="8" w:space="0" w:color="auto" w:shadow="false"/>
+              <w:left w:val="nil" w:sz="8" w:space="0" w:color="auto" w:shadow="false"/>
+              <w:leftColor w:val="nil" w:sz="8" w:space="0" w:color="auto" w:shadow="false"/>
+              <w:right w:val="nil" w:sz="8" w:space="0" w:color="auto" w:shadow="false"/>
+              <w:rightColor w:val="nil" w:sz="8" w:space="0" w:color="auto" w:shadow="false"/>
+            </w:tcBorders>
+            <w:shd w:fill="00000000"/>
+            <w:vAlign w:val="center"/>
+          </w:tcPr>
+          <w:p>
+            <w:r>
+              <w:rPr>
+                <w:color w:val="FF000000"/>
+              </w:rPr>
+              <w:t>3.32</w:t>
+            </w:r>
+          </w:p>
+        </w:tc>
+        <w:tc>
+          <w:tcPr>
+            <w:tcW w:type="dxa" w:w="1170"/>
+            <w:tcBorders>
+              <w:top w:val="nil" w:sz="8" w:space="0" w:color="auto" w:shadow="false"/>
+              <w:topColor w:val="nil" w:sz="8" w:space="0" w:color="auto" w:shadow="false"/>
+              <w:bottom w:val="single" w:sz="8" w:space="0" w:color="auto" w:shadow="false"/>
+              <w:bottomColor w:val="single" w:sz="8" w:space="0" w:color="auto" w:shadow="false"/>
+              <w:left w:val="nil" w:sz="8" w:space="0" w:color="auto" w:shadow="false"/>
+              <w:leftColor w:val="nil" w:sz="8" w:space="0" w:color="auto" w:shadow="false"/>
+              <w:right w:val="nil" w:sz="8" w:space="0" w:color="auto" w:shadow="false"/>
+              <w:rightColor w:val="nil" w:sz="8" w:space="0" w:color="auto" w:shadow="false"/>
+            </w:tcBorders>
+            <w:shd w:fill="00000000"/>
+            <w:vAlign w:val="center"/>
+          </w:tcPr>
+          <w:p>
+            <w:r>
+              <w:rPr>
+                <w:color w:val="FF000000"/>
+              </w:rPr>
+              <w:t>3.45</w:t>
+            </w:r>
+          </w:p>
+        </w:tc>
+        <w:tc>
+          <w:tcPr>
+            <w:tcW w:type="dxa" w:w="1170"/>
+            <w:tcBorders>
+              <w:top w:val="nil" w:sz="8" w:space="0" w:color="auto" w:shadow="false"/>
+              <w:topColor w:val="nil" w:sz="8" w:space="0" w:color="auto" w:shadow="false"/>
+              <w:bottom w:val="single" w:sz="8" w:space="0" w:color="auto" w:shadow="false"/>
+              <w:bottomColor w:val="single" w:sz="8" w:space="0" w:color="auto" w:shadow="false"/>
+              <w:left w:val="nil" w:sz="8" w:space="0" w:color="auto" w:shadow="false"/>
+              <w:leftColor w:val="nil" w:sz="8" w:space="0" w:color="auto" w:shadow="false"/>
+              <w:right w:val="nil" w:sz="8" w:space="0" w:color="auto" w:shadow="false"/>
+              <w:rightColor w:val="nil" w:sz="8" w:space="0" w:color="auto" w:shadow="false"/>
+            </w:tcBorders>
+            <w:shd w:fill="00000000"/>
+            <w:vAlign w:val="center"/>
+          </w:tcPr>
+          <w:p>
+            <w:r>
+              <w:rPr>
+                <w:color w:val="FF000000"/>
+              </w:rPr>
+              <w:t>3.51</w:t>
+            </w:r>
+          </w:p>
+        </w:tc>
+        <w:tc>
+          <w:tcPr>
+            <w:tcW w:type="dxa" w:w="1170"/>
+            <w:tcBorders>
+              <w:top w:val="nil" w:sz="8" w:space="0" w:color="auto" w:shadow="false"/>
+              <w:topColor w:val="nil" w:sz="8" w:space="0" w:color="auto" w:shadow="false"/>
+              <w:bottom w:val="single" w:sz="8" w:space="0" w:color="auto" w:shadow="false"/>
+              <w:bottomColor w:val="single" w:sz="8" w:space="0" w:color="auto" w:shadow="false"/>
+              <w:left w:val="nil" w:sz="8" w:space="0" w:color="auto" w:shadow="false"/>
+              <w:leftColor w:val="nil" w:sz="8" w:space="0" w:color="auto" w:shadow="false"/>
+              <w:right w:val="nil" w:sz="8" w:space="0" w:color="auto" w:shadow="false"/>
+              <w:rightColor w:val="nil" w:sz="8" w:space="0" w:color="auto" w:shadow="false"/>
+            </w:tcBorders>
+            <w:shd w:fill="00000000"/>
+            <w:vAlign w:val="center"/>
+          </w:tcPr>
+          <w:p>
+            <w:r>
+              <w:rPr>
+                <w:color w:val="FF000000"/>
+              </w:rPr>
+              <w:t>3.28</w:t>
+            </w:r>
+          </w:p>
+        </w:tc>
+        <w:tc>
+          <w:tcPr>
+            <w:tcW w:type="dxa" w:w="1170"/>
+            <w:tcBorders>
+              <w:top w:val="nil" w:sz="8" w:space="0" w:color="auto" w:shadow="false"/>
+              <w:topColor w:val="nil" w:sz="8" w:space="0" w:color="auto" w:shadow="false"/>
+              <w:bottom w:val="single" w:sz="8" w:space="0" w:color="auto" w:shadow="false"/>
+              <w:bottomColor w:val="single" w:sz="8" w:space="0" w:color="auto" w:shadow="false"/>
+              <w:left w:val="nil" w:sz="8" w:space="0" w:color="auto" w:shadow="false"/>
+              <w:leftColor w:val="nil" w:sz="8" w:space="0" w:color="auto" w:shadow="false"/>
+              <w:right w:val="nil" w:sz="8" w:space="0" w:color="auto" w:shadow="false"/>
+              <w:rightColor w:val="nil" w:sz="8" w:space="0" w:color="auto" w:shadow="false"/>
+            </w:tcBorders>
+            <w:shd w:fill="00000000"/>
+            <w:vAlign w:val="center"/>
+          </w:tcPr>
+          <w:p>
+            <w:r>
+              <w:rPr>
+                <w:color w:val="FF000000"/>
+              </w:rPr>
+              <w:t>5</w:t>
+            </w:r>
+          </w:p>
+        </w:tc>
+      </w:tr>
+      <w:tr>
+        <w:tc>
+          <w:tcPr>
+            <w:tcW w:type="dxa" w:w="1170"/>
+            <w:tcBorders>
+              <w:top w:val="nil" w:sz="8" w:space="0" w:color="auto" w:shadow="false"/>
+              <w:topColor w:val="nil" w:sz="8" w:space="0" w:color="auto" w:shadow="false"/>
+              <w:bottom w:val="single" w:sz="8" w:space="0" w:color="auto" w:shadow="false"/>
+              <w:bottomColor w:val="single" w:sz="8" w:space="0" w:color="auto" w:shadow="false"/>
+              <w:left w:val="nil" w:sz="8" w:space="0" w:color="auto" w:shadow="false"/>
+              <w:leftColor w:val="nil" w:sz="8" w:space="0" w:color="auto" w:shadow="false"/>
+              <w:right w:val="nil" w:sz="8" w:space="0" w:color="auto" w:shadow="false"/>
+              <w:rightColor w:val="nil" w:sz="8" w:space="0" w:color="auto" w:shadow="false"/>
+            </w:tcBorders>
+            <w:shd w:fill="00000000"/>
+            <w:vAlign w:val="center"/>
+          </w:tcPr>
+          <w:p>
+            <w:r>
+              <w:rPr>
+                <w:color w:val="FF000000"/>
+              </w:rPr>
+              <w:t>Difference</w:t>
+            </w:r>
+          </w:p>
+        </w:tc>
+        <w:tc>
+          <w:tcPr>
+            <w:tcW w:type="dxa" w:w="1170"/>
+            <w:tcBorders>
+              <w:top w:val="nil" w:sz="8" w:space="0" w:color="auto" w:shadow="false"/>
+              <w:topColor w:val="nil" w:sz="8" w:space="0" w:color="auto" w:shadow="false"/>
+              <w:bottom w:val="single" w:sz="8" w:space="0" w:color="auto" w:shadow="false"/>
+              <w:bottomColor w:val="single" w:sz="8" w:space="0" w:color="auto" w:shadow="false"/>
+              <w:left w:val="nil" w:sz="8" w:space="0" w:color="auto" w:shadow="false"/>
+              <w:leftColor w:val="nil" w:sz="8" w:space="0" w:color="auto" w:shadow="false"/>
+              <w:right w:val="nil" w:sz="8" w:space="0" w:color="auto" w:shadow="false"/>
+              <w:rightColor w:val="nil" w:sz="8" w:space="0" w:color="auto" w:shadow="false"/>
+            </w:tcBorders>
+            <w:shd w:fill="00000000"/>
+            <w:vAlign w:val="center"/>
+          </w:tcPr>
+          <w:p>
+            <w:r>
+              <w:rPr>
+                <w:color w:val="FF000000"/>
+              </w:rPr>
+              <w:t>2.26</w:t>
+            </w:r>
+          </w:p>
+        </w:tc>
+        <w:tc>
+          <w:tcPr>
+            <w:tcW w:type="dxa" w:w="1170"/>
+            <w:tcBorders>
+              <w:top w:val="nil" w:sz="8" w:space="0" w:color="auto" w:shadow="false"/>
+              <w:topColor w:val="nil" w:sz="8" w:space="0" w:color="auto" w:shadow="false"/>
+              <w:bottom w:val="single" w:sz="8" w:space="0" w:color="auto" w:shadow="false"/>
+              <w:bottomColor w:val="single" w:sz="8" w:space="0" w:color="auto" w:shadow="false"/>
+              <w:left w:val="nil" w:sz="8" w:space="0" w:color="auto" w:shadow="false"/>
+              <w:leftColor w:val="nil" w:sz="8" w:space="0" w:color="auto" w:shadow="false"/>
+              <w:right w:val="nil" w:sz="8" w:space="0" w:color="auto" w:shadow="false"/>
+              <w:rightColor w:val="nil" w:sz="8" w:space="0" w:color="auto" w:shadow="false"/>
+            </w:tcBorders>
+            <w:shd w:fill="00000000"/>
+            <w:vAlign w:val="center"/>
+          </w:tcPr>
+          <w:p>
+            <w:r>
+              <w:rPr>
+                <w:color w:val="FF000000"/>
+              </w:rPr>
+              <w:t>5.77</w:t>
+            </w:r>
+          </w:p>
+        </w:tc>
+        <w:tc>
+          <w:tcPr>
+            <w:tcW w:type="dxa" w:w="1170"/>
+            <w:tcBorders>
+              <w:top w:val="nil" w:sz="8" w:space="0" w:color="auto" w:shadow="false"/>
+              <w:topColor w:val="nil" w:sz="8" w:space="0" w:color="auto" w:shadow="false"/>
+              <w:bottom w:val="single" w:sz="8" w:space="0" w:color="auto" w:shadow="false"/>
+              <w:bottomColor w:val="single" w:sz="8" w:space="0" w:color="auto" w:shadow="false"/>
+              <w:left w:val="nil" w:sz="8" w:space="0" w:color="auto" w:shadow="false"/>
+              <w:leftColor w:val="nil" w:sz="8" w:space="0" w:color="auto" w:shadow="false"/>
+              <w:right w:val="nil" w:sz="8" w:space="0" w:color="auto" w:shadow="false"/>
+              <w:rightColor w:val="nil" w:sz="8" w:space="0" w:color="auto" w:shadow="false"/>
+            </w:tcBorders>
+            <w:shd w:fill="00000000"/>
+            <w:vAlign w:val="center"/>
+          </w:tcPr>
+          <w:p>
+            <w:r>
+              <w:rPr>
+                <w:color w:val="FF000000"/>
+              </w:rPr>
+              <w:t>3.31</w:t>
+            </w:r>
+          </w:p>
+        </w:tc>
+        <w:tc>
+          <w:tcPr>
+            <w:tcW w:type="dxa" w:w="1170"/>
+            <w:tcBorders>
+              <w:top w:val="nil" w:sz="8" w:space="0" w:color="auto" w:shadow="false"/>
+              <w:topColor w:val="nil" w:sz="8" w:space="0" w:color="auto" w:shadow="false"/>
+              <w:bottom w:val="single" w:sz="8" w:space="0" w:color="auto" w:shadow="false"/>
+              <w:bottomColor w:val="single" w:sz="8" w:space="0" w:color="auto" w:shadow="false"/>
+              <w:left w:val="nil" w:sz="8" w:space="0" w:color="auto" w:shadow="false"/>
+              <w:leftColor w:val="nil" w:sz="8" w:space="0" w:color="auto" w:shadow="false"/>
+              <w:right w:val="nil" w:sz="8" w:space="0" w:color="auto" w:shadow="false"/>
+              <w:rightColor w:val="nil" w:sz="8" w:space="0" w:color="auto" w:shadow="false"/>
+            </w:tcBorders>
+            <w:shd w:fill="00000000"/>
+            <w:vAlign w:val="center"/>
+          </w:tcPr>
+          <w:p>
+            <w:r>
+              <w:rPr>
+                <w:color w:val="FF000000"/>
+              </w:rPr>
+              <w:t>3.45</w:t>
+            </w:r>
+          </w:p>
+        </w:tc>
+        <w:tc>
+          <w:tcPr>
+            <w:tcW w:type="dxa" w:w="1170"/>
+            <w:tcBorders>
+              <w:top w:val="nil" w:sz="8" w:space="0" w:color="auto" w:shadow="false"/>
+              <w:topColor w:val="nil" w:sz="8" w:space="0" w:color="auto" w:shadow="false"/>
+              <w:bottom w:val="single" w:sz="8" w:space="0" w:color="auto" w:shadow="false"/>
+              <w:bottomColor w:val="single" w:sz="8" w:space="0" w:color="auto" w:shadow="false"/>
+              <w:left w:val="nil" w:sz="8" w:space="0" w:color="auto" w:shadow="false"/>
+              <w:leftColor w:val="nil" w:sz="8" w:space="0" w:color="auto" w:shadow="false"/>
+              <w:right w:val="nil" w:sz="8" w:space="0" w:color="auto" w:shadow="false"/>
+              <w:rightColor w:val="nil" w:sz="8" w:space="0" w:color="auto" w:shadow="false"/>
+            </w:tcBorders>
+            <w:shd w:fill="00000000"/>
+            <w:vAlign w:val="center"/>
+          </w:tcPr>
+          <w:p>
+            <w:r>
+              <w:rPr>
+                <w:color w:val="FF000000"/>
+              </w:rPr>
+              <w:t>3.51</w:t>
+            </w:r>
+          </w:p>
+        </w:tc>
+        <w:tc>
+          <w:tcPr>
+            <w:tcW w:type="dxa" w:w="1170"/>
+            <w:tcBorders>
+              <w:top w:val="nil" w:sz="8" w:space="0" w:color="auto" w:shadow="false"/>
+              <w:topColor w:val="nil" w:sz="8" w:space="0" w:color="auto" w:shadow="false"/>
+              <w:bottom w:val="single" w:sz="8" w:space="0" w:color="auto" w:shadow="false"/>
+              <w:bottomColor w:val="single" w:sz="8" w:space="0" w:color="auto" w:shadow="false"/>
+              <w:left w:val="nil" w:sz="8" w:space="0" w:color="auto" w:shadow="false"/>
+              <w:leftColor w:val="nil" w:sz="8" w:space="0" w:color="auto" w:shadow="false"/>
+              <w:right w:val="nil" w:sz="8" w:space="0" w:color="auto" w:shadow="false"/>
+              <w:rightColor w:val="nil" w:sz="8" w:space="0" w:color="auto" w:shadow="false"/>
+            </w:tcBorders>
+            <w:shd w:fill="00000000"/>
+            <w:vAlign w:val="center"/>
+          </w:tcPr>
+          <w:p>
+            <w:r>
+              <w:rPr>
+                <w:color w:val="FF000000"/>
+              </w:rPr>
+              <w:t>3.28</w:t>
+            </w:r>
+          </w:p>
+        </w:tc>
+        <w:tc>
+          <w:tcPr>
+            <w:tcW w:type="dxa" w:w="1170"/>
+            <w:tcBorders>
+              <w:top w:val="nil" w:sz="8" w:space="0" w:color="auto" w:shadow="false"/>
+              <w:topColor w:val="nil" w:sz="8" w:space="0" w:color="auto" w:shadow="false"/>
+              <w:bottom w:val="single" w:sz="8" w:space="0" w:color="auto" w:shadow="false"/>
+              <w:bottomColor w:val="single" w:sz="8" w:space="0" w:color="auto" w:shadow="false"/>
+              <w:left w:val="nil" w:sz="8" w:space="0" w:color="auto" w:shadow="false"/>
+              <w:leftColor w:val="nil" w:sz="8" w:space="0" w:color="auto" w:shadow="false"/>
+              <w:right w:val="nil" w:sz="8" w:space="0" w:color="auto" w:shadow="false"/>
+              <w:rightColor w:val="nil" w:sz="8" w:space="0" w:color="auto" w:shadow="false"/>
+            </w:tcBorders>
+            <w:shd w:fill="00000000"/>
+            <w:vAlign w:val="center"/>
+          </w:tcPr>
+          <w:p>
+            <w:r>
+              <w:rPr>
+                <w:color w:val="FF000000"/>
+              </w:rPr>
+              <w:t>5.1</w:t>
+            </w:r>
+          </w:p>
+        </w:tc>
+      </w:tr>
+      <w:tr>
+        <w:tc>
+          <w:tcPr>
+            <w:tcW w:type="dxa" w:w="1170"/>
+            <w:tcBorders>
+              <w:top w:val="nil" w:sz="8" w:space="0" w:color="auto" w:shadow="false"/>
+              <w:topColor w:val="nil" w:sz="8" w:space="0" w:color="auto" w:shadow="false"/>
+              <w:bottom w:val="single" w:sz="8" w:space="0" w:color="auto" w:shadow="false"/>
+              <w:bottomColor w:val="single" w:sz="8" w:space="0" w:color="auto" w:shadow="false"/>
+              <w:left w:val="nil" w:sz="8" w:space="0" w:color="auto" w:shadow="false"/>
+              <w:leftColor w:val="nil" w:sz="8" w:space="0" w:color="auto" w:shadow="false"/>
+              <w:right w:val="nil" w:sz="8" w:space="0" w:color="auto" w:shadow="false"/>
+              <w:rightColor w:val="nil" w:sz="8" w:space="0" w:color="auto" w:shadow="false"/>
+            </w:tcBorders>
+            <w:shd w:fill="00000000"/>
+            <w:vAlign w:val="center"/>
+          </w:tcPr>
+          <w:p>
+            <w:r>
+              <w:rPr>
+                <w:color w:val="FF000000"/>
+                <w:b/>
+              </w:rPr>
+              <w:t>Portfolio Valuation</w:t>
+            </w:r>
+          </w:p>
+        </w:tc>
+        <w:tc>
+          <w:tcPr>
+            <w:tcW w:type="dxa" w:w="1170"/>
+            <w:tcBorders>
+              <w:top w:val="nil" w:sz="8" w:space="0" w:color="auto" w:shadow="false"/>
+              <w:topColor w:val="nil" w:sz="8" w:space="0" w:color="auto" w:shadow="false"/>
+              <w:bottom w:val="single" w:sz="8" w:space="0" w:color="auto" w:shadow="false"/>
+              <w:bottomColor w:val="single" w:sz="8" w:space="0" w:color="auto" w:shadow="false"/>
+              <w:left w:val="nil" w:sz="8" w:space="0" w:color="auto" w:shadow="false"/>
+              <w:leftColor w:val="nil" w:sz="8" w:space="0" w:color="auto" w:shadow="false"/>
+              <w:right w:val="nil" w:sz="8" w:space="0" w:color="auto" w:shadow="false"/>
+              <w:rightColor w:val="nil" w:sz="8" w:space="0" w:color="auto" w:shadow="false"/>
+            </w:tcBorders>
+            <w:shd w:fill="00000000"/>
+            <w:vAlign w:val="center"/>
+          </w:tcPr>
+          <w:p/>
+        </w:tc>
+        <w:tc>
+          <w:tcPr>
+            <w:tcW w:type="dxa" w:w="1170"/>
+            <w:tcBorders>
+              <w:top w:val="nil" w:sz="8" w:space="0" w:color="auto" w:shadow="false"/>
+              <w:topColor w:val="nil" w:sz="8" w:space="0" w:color="auto" w:shadow="false"/>
+              <w:bottom w:val="single" w:sz="8" w:space="0" w:color="auto" w:shadow="false"/>
+              <w:bottomColor w:val="single" w:sz="8" w:space="0" w:color="auto" w:shadow="false"/>
+              <w:left w:val="nil" w:sz="8" w:space="0" w:color="auto" w:shadow="false"/>
+              <w:leftColor w:val="nil" w:sz="8" w:space="0" w:color="auto" w:shadow="false"/>
+              <w:right w:val="nil" w:sz="8" w:space="0" w:color="auto" w:shadow="false"/>
+              <w:rightColor w:val="nil" w:sz="8" w:space="0" w:color="auto" w:shadow="false"/>
+            </w:tcBorders>
+            <w:shd w:fill="00000000"/>
+            <w:vAlign w:val="center"/>
+          </w:tcPr>
+          <w:p/>
+        </w:tc>
+        <w:tc>
+          <w:tcPr>
+            <w:tcW w:type="dxa" w:w="1170"/>
+            <w:tcBorders>
+              <w:top w:val="nil" w:sz="8" w:space="0" w:color="auto" w:shadow="false"/>
+              <w:topColor w:val="nil" w:sz="8" w:space="0" w:color="auto" w:shadow="false"/>
+              <w:bottom w:val="single" w:sz="8" w:space="0" w:color="auto" w:shadow="false"/>
+              <w:bottomColor w:val="single" w:sz="8" w:space="0" w:color="auto" w:shadow="false"/>
+              <w:left w:val="nil" w:sz="8" w:space="0" w:color="auto" w:shadow="false"/>
+              <w:leftColor w:val="nil" w:sz="8" w:space="0" w:color="auto" w:shadow="false"/>
+              <w:right w:val="nil" w:sz="8" w:space="0" w:color="auto" w:shadow="false"/>
+              <w:rightColor w:val="nil" w:sz="8" w:space="0" w:color="auto" w:shadow="false"/>
+            </w:tcBorders>
+            <w:shd w:fill="00000000"/>
+            <w:vAlign w:val="center"/>
+          </w:tcPr>
+          <w:p/>
+        </w:tc>
+        <w:tc>
+          <w:tcPr>
+            <w:tcW w:type="dxa" w:w="1170"/>
+            <w:tcBorders>
+              <w:top w:val="nil" w:sz="8" w:space="0" w:color="auto" w:shadow="false"/>
+              <w:topColor w:val="nil" w:sz="8" w:space="0" w:color="auto" w:shadow="false"/>
+              <w:bottom w:val="single" w:sz="8" w:space="0" w:color="auto" w:shadow="false"/>
+              <w:bottomColor w:val="single" w:sz="8" w:space="0" w:color="auto" w:shadow="false"/>
+              <w:left w:val="nil" w:sz="8" w:space="0" w:color="auto" w:shadow="false"/>
+              <w:leftColor w:val="nil" w:sz="8" w:space="0" w:color="auto" w:shadow="false"/>
+              <w:right w:val="nil" w:sz="8" w:space="0" w:color="auto" w:shadow="false"/>
+              <w:rightColor w:val="nil" w:sz="8" w:space="0" w:color="auto" w:shadow="false"/>
+            </w:tcBorders>
+            <w:shd w:fill="00000000"/>
+            <w:vAlign w:val="center"/>
+          </w:tcPr>
+          <w:p/>
+        </w:tc>
+        <w:tc>
+          <w:tcPr>
+            <w:tcW w:type="dxa" w:w="1170"/>
+            <w:tcBorders>
+              <w:top w:val="nil" w:sz="8" w:space="0" w:color="auto" w:shadow="false"/>
+              <w:topColor w:val="nil" w:sz="8" w:space="0" w:color="auto" w:shadow="false"/>
+              <w:bottom w:val="single" w:sz="8" w:space="0" w:color="auto" w:shadow="false"/>
+              <w:bottomColor w:val="single" w:sz="8" w:space="0" w:color="auto" w:shadow="false"/>
+              <w:left w:val="nil" w:sz="8" w:space="0" w:color="auto" w:shadow="false"/>
+              <w:leftColor w:val="nil" w:sz="8" w:space="0" w:color="auto" w:shadow="false"/>
+              <w:right w:val="nil" w:sz="8" w:space="0" w:color="auto" w:shadow="false"/>
+              <w:rightColor w:val="nil" w:sz="8" w:space="0" w:color="auto" w:shadow="false"/>
+            </w:tcBorders>
+            <w:shd w:fill="00000000"/>
+            <w:vAlign w:val="center"/>
+          </w:tcPr>
+          <w:p/>
+        </w:tc>
+        <w:tc>
+          <w:tcPr>
+            <w:tcW w:type="dxa" w:w="1170"/>
+            <w:tcBorders>
+              <w:top w:val="nil" w:sz="8" w:space="0" w:color="auto" w:shadow="false"/>
+              <w:topColor w:val="nil" w:sz="8" w:space="0" w:color="auto" w:shadow="false"/>
+              <w:bottom w:val="single" w:sz="8" w:space="0" w:color="auto" w:shadow="false"/>
+              <w:bottomColor w:val="single" w:sz="8" w:space="0" w:color="auto" w:shadow="false"/>
+              <w:left w:val="nil" w:sz="8" w:space="0" w:color="auto" w:shadow="false"/>
+              <w:leftColor w:val="nil" w:sz="8" w:space="0" w:color="auto" w:shadow="false"/>
+              <w:right w:val="nil" w:sz="8" w:space="0" w:color="auto" w:shadow="false"/>
+              <w:rightColor w:val="nil" w:sz="8" w:space="0" w:color="auto" w:shadow="false"/>
+            </w:tcBorders>
+            <w:shd w:fill="00000000"/>
+            <w:vAlign w:val="center"/>
+          </w:tcPr>
+          <w:p/>
+        </w:tc>
+        <w:tc>
+          <w:tcPr>
+            <w:tcW w:type="dxa" w:w="1170"/>
+            <w:tcBorders>
+              <w:top w:val="nil" w:sz="8" w:space="0" w:color="auto" w:shadow="false"/>
+              <w:topColor w:val="nil" w:sz="8" w:space="0" w:color="auto" w:shadow="false"/>
+              <w:bottom w:val="single" w:sz="8" w:space="0" w:color="auto" w:shadow="false"/>
+              <w:bottomColor w:val="single" w:sz="8" w:space="0" w:color="auto" w:shadow="false"/>
+              <w:left w:val="nil" w:sz="8" w:space="0" w:color="auto" w:shadow="false"/>
+              <w:leftColor w:val="nil" w:sz="8" w:space="0" w:color="auto" w:shadow="false"/>
+              <w:right w:val="nil" w:sz="8" w:space="0" w:color="auto" w:shadow="false"/>
+              <w:rightColor w:val="nil" w:sz="8" w:space="0" w:color="auto" w:shadow="false"/>
+            </w:tcBorders>
+            <w:shd w:fill="00000000"/>
+            <w:vAlign w:val="center"/>
+          </w:tcPr>
+          <w:p>
+            <w:r>
+              <w:rPr>
+                <w:color w:val="FF000000"/>
+                <w:b/>
+              </w:rPr>
+              <w:t>A$359,256,753</w:t>
+            </w:r>
+          </w:p>
+        </w:tc>
+      </w:tr>
+      <w:tr>
+        <w:tc>
+          <w:tcPr>
+            <w:tcW w:type="dxa" w:w="1170"/>
+            <w:tcBorders>
+              <w:top w:val="nil" w:sz="8" w:space="0" w:color="auto" w:shadow="false"/>
+              <w:topColor w:val="nil" w:sz="8" w:space="0" w:color="auto" w:shadow="false"/>
+              <w:bottom w:val="single" w:sz="8" w:space="0" w:color="auto" w:shadow="false"/>
+              <w:bottomColor w:val="single" w:sz="8" w:space="0" w:color="auto" w:shadow="false"/>
+              <w:left w:val="nil" w:sz="8" w:space="0" w:color="auto" w:shadow="false"/>
+              <w:leftColor w:val="nil" w:sz="8" w:space="0" w:color="auto" w:shadow="false"/>
+              <w:right w:val="nil" w:sz="8" w:space="0" w:color="auto" w:shadow="false"/>
+              <w:rightColor w:val="nil" w:sz="8" w:space="0" w:color="auto" w:shadow="false"/>
+            </w:tcBorders>
+            <w:shd w:fill="00000000"/>
+            <w:vAlign w:val="center"/>
+          </w:tcPr>
+          <w:p/>
+        </w:tc>
+        <w:tc>
+          <w:tcPr>
+            <w:tcW w:type="dxa" w:w="1170"/>
+            <w:tcBorders>
+              <w:top w:val="nil" w:sz="8" w:space="0" w:color="auto" w:shadow="false"/>
+              <w:topColor w:val="nil" w:sz="8" w:space="0" w:color="auto" w:shadow="false"/>
+              <w:bottom w:val="single" w:sz="8" w:space="0" w:color="auto" w:shadow="false"/>
+              <w:bottomColor w:val="single" w:sz="8" w:space="0" w:color="auto" w:shadow="false"/>
+              <w:left w:val="nil" w:sz="8" w:space="0" w:color="auto" w:shadow="false"/>
+              <w:leftColor w:val="nil" w:sz="8" w:space="0" w:color="auto" w:shadow="false"/>
+              <w:right w:val="nil" w:sz="8" w:space="0" w:color="auto" w:shadow="false"/>
+              <w:rightColor w:val="nil" w:sz="8" w:space="0" w:color="auto" w:shadow="false"/>
+            </w:tcBorders>
+            <w:shd w:fill="00000000"/>
+            <w:vAlign w:val="center"/>
+          </w:tcPr>
+          <w:p/>
+        </w:tc>
+        <w:tc>
+          <w:tcPr>
+            <w:tcW w:type="dxa" w:w="1170"/>
+            <w:tcBorders>
+              <w:top w:val="nil" w:sz="8" w:space="0" w:color="auto" w:shadow="false"/>
+              <w:topColor w:val="nil" w:sz="8" w:space="0" w:color="auto" w:shadow="false"/>
+              <w:bottom w:val="single" w:sz="8" w:space="0" w:color="auto" w:shadow="false"/>
+              <w:bottomColor w:val="single" w:sz="8" w:space="0" w:color="auto" w:shadow="false"/>
+              <w:left w:val="nil" w:sz="8" w:space="0" w:color="auto" w:shadow="false"/>
+              <w:leftColor w:val="nil" w:sz="8" w:space="0" w:color="auto" w:shadow="false"/>
+              <w:right w:val="nil" w:sz="8" w:space="0" w:color="auto" w:shadow="false"/>
+              <w:rightColor w:val="nil" w:sz="8" w:space="0" w:color="auto" w:shadow="false"/>
+            </w:tcBorders>
+            <w:shd w:fill="00000000"/>
+            <w:vAlign w:val="center"/>
+          </w:tcPr>
+          <w:p/>
+        </w:tc>
+        <w:tc>
+          <w:tcPr>
+            <w:tcW w:type="dxa" w:w="1170"/>
+            <w:tcBorders>
+              <w:top w:val="nil" w:sz="8" w:space="0" w:color="auto" w:shadow="false"/>
+              <w:topColor w:val="nil" w:sz="8" w:space="0" w:color="auto" w:shadow="false"/>
+              <w:bottom w:val="single" w:sz="8" w:space="0" w:color="auto" w:shadow="false"/>
+              <w:bottomColor w:val="single" w:sz="8" w:space="0" w:color="auto" w:shadow="false"/>
+              <w:left w:val="nil" w:sz="8" w:space="0" w:color="auto" w:shadow="false"/>
+              <w:leftColor w:val="nil" w:sz="8" w:space="0" w:color="auto" w:shadow="false"/>
+              <w:right w:val="nil" w:sz="8" w:space="0" w:color="auto" w:shadow="false"/>
+              <w:rightColor w:val="nil" w:sz="8" w:space="0" w:color="auto" w:shadow="false"/>
+            </w:tcBorders>
+            <w:shd w:fill="00000000"/>
+            <w:vAlign w:val="center"/>
+          </w:tcPr>
+          <w:p/>
+        </w:tc>
+        <w:tc>
+          <w:tcPr>
+            <w:tcW w:type="dxa" w:w="1170"/>
+            <w:tcBorders>
+              <w:top w:val="nil" w:sz="8" w:space="0" w:color="auto" w:shadow="false"/>
+              <w:topColor w:val="nil" w:sz="8" w:space="0" w:color="auto" w:shadow="false"/>
+              <w:bottom w:val="single" w:sz="8" w:space="0" w:color="auto" w:shadow="false"/>
+              <w:bottomColor w:val="single" w:sz="8" w:space="0" w:color="auto" w:shadow="false"/>
+              <w:left w:val="nil" w:sz="8" w:space="0" w:color="auto" w:shadow="false"/>
+              <w:leftColor w:val="nil" w:sz="8" w:space="0" w:color="auto" w:shadow="false"/>
+              <w:right w:val="nil" w:sz="8" w:space="0" w:color="auto" w:shadow="false"/>
+              <w:rightColor w:val="nil" w:sz="8" w:space="0" w:color="auto" w:shadow="false"/>
+            </w:tcBorders>
+            <w:shd w:fill="00000000"/>
+            <w:vAlign w:val="center"/>
+          </w:tcPr>
+          <w:p/>
+        </w:tc>
+        <w:tc>
+          <w:tcPr>
+            <w:tcW w:type="dxa" w:w="1170"/>
+            <w:tcBorders>
+              <w:top w:val="nil" w:sz="8" w:space="0" w:color="auto" w:shadow="false"/>
+              <w:topColor w:val="nil" w:sz="8" w:space="0" w:color="auto" w:shadow="false"/>
+              <w:bottom w:val="single" w:sz="8" w:space="0" w:color="auto" w:shadow="false"/>
+              <w:bottomColor w:val="single" w:sz="8" w:space="0" w:color="auto" w:shadow="false"/>
+              <w:left w:val="nil" w:sz="8" w:space="0" w:color="auto" w:shadow="false"/>
+              <w:leftColor w:val="nil" w:sz="8" w:space="0" w:color="auto" w:shadow="false"/>
+              <w:right w:val="nil" w:sz="8" w:space="0" w:color="auto" w:shadow="false"/>
+              <w:rightColor w:val="nil" w:sz="8" w:space="0" w:color="auto" w:shadow="false"/>
+            </w:tcBorders>
+            <w:shd w:fill="00000000"/>
+            <w:vAlign w:val="center"/>
+          </w:tcPr>
+          <w:p/>
+        </w:tc>
+        <w:tc>
+          <w:tcPr>
+            <w:tcW w:type="dxa" w:w="1170"/>
+            <w:tcBorders>
+              <w:top w:val="nil" w:sz="8" w:space="0" w:color="auto" w:shadow="false"/>
+              <w:topColor w:val="nil" w:sz="8" w:space="0" w:color="auto" w:shadow="false"/>
+              <w:bottom w:val="single" w:sz="8" w:space="0" w:color="auto" w:shadow="false"/>
+              <w:bottomColor w:val="single" w:sz="8" w:space="0" w:color="auto" w:shadow="false"/>
+              <w:left w:val="nil" w:sz="8" w:space="0" w:color="auto" w:shadow="false"/>
+              <w:leftColor w:val="nil" w:sz="8" w:space="0" w:color="auto" w:shadow="false"/>
+              <w:right w:val="nil" w:sz="8" w:space="0" w:color="auto" w:shadow="false"/>
+              <w:rightColor w:val="nil" w:sz="8" w:space="0" w:color="auto" w:shadow="false"/>
+            </w:tcBorders>
+            <w:shd w:fill="00000000"/>
+            <w:vAlign w:val="center"/>
+          </w:tcPr>
+          <w:p/>
+        </w:tc>
+        <w:tc>
+          <w:tcPr>
+            <w:tcW w:type="dxa" w:w="1170"/>
+            <w:tcBorders>
+              <w:top w:val="nil" w:sz="8" w:space="0" w:color="auto" w:shadow="false"/>
+              <w:topColor w:val="nil" w:sz="8" w:space="0" w:color="auto" w:shadow="false"/>
+              <w:bottom w:val="single" w:sz="8" w:space="0" w:color="auto" w:shadow="false"/>
+              <w:bottomColor w:val="single" w:sz="8" w:space="0" w:color="auto" w:shadow="false"/>
+              <w:left w:val="nil" w:sz="8" w:space="0" w:color="auto" w:shadow="false"/>
+              <w:leftColor w:val="nil" w:sz="8" w:space="0" w:color="auto" w:shadow="false"/>
+              <w:right w:val="nil" w:sz="8" w:space="0" w:color="auto" w:shadow="false"/>
+              <w:rightColor w:val="nil" w:sz="8" w:space="0" w:color="auto" w:shadow="false"/>
+            </w:tcBorders>
+            <w:shd w:fill="00000000"/>
+            <w:vAlign w:val="center"/>
+          </w:tcPr>
+          <w:p/>
+        </w:tc>
+      </w:tr>
+      <w:tr>
+        <w:tc>
+          <w:tcPr>
+            <w:tcW w:type="dxa" w:w="1170"/>
             <w:tcBorders>
               <w:top w:val="single" w:sz="8" w:space="0" w:color="auto" w:shadow="false"/>
               <w:topColor w:val="single" w:sz="8" w:space="0" w:color="auto" w:shadow="false"/>
               <w:bottom w:val="nil" w:sz="8" w:space="0" w:color="auto" w:shadow="false"/>
               <w:bottomColor w:val="nil" w:sz="8" w:space="0" w:color="auto" w:shadow="false"/>
-              <w:left w:val="single" w:sz="8" w:space="0" w:color="auto" w:shadow="false"/>
-              <w:leftColor w:val="single" w:sz="8" w:space="0" w:color="auto" w:shadow="false"/>
-              <w:right w:val="nil" w:sz="8" w:space="0" w:color="auto" w:shadow="false"/>
-              <w:rightColor w:val="nil" w:sz="8" w:space="0" w:color="auto" w:shadow="false"/>
-            </w:tcBorders>
-            <w:shd w:fill="5B9BD5"/>
-            <w:vAlign w:val="center"/>
-          </w:tcPr>
-          <w:p>
-            <w:r>
-              <w:rPr>
-                <w:color w:val="FFFFFF"/>
+              <w:left w:val="nil" w:sz="8" w:space="0" w:color="auto" w:shadow="false"/>
+              <w:leftColor w:val="nil" w:sz="8" w:space="0" w:color="auto" w:shadow="false"/>
+              <w:right w:val="nil" w:sz="8" w:space="0" w:color="auto" w:shadow="false"/>
+              <w:rightColor w:val="nil" w:sz="8" w:space="0" w:color="auto" w:shadow="false"/>
+            </w:tcBorders>
+            <w:shd w:fill="FF0D415E"/>
+            <w:vAlign w:val="center"/>
+          </w:tcPr>
+          <w:p>
+            <w:r>
+              <w:rPr>
+                <w:color w:val="FFFFFFFF"/>
                 <w:b/>
               </w:rPr>
-              <w:t>Fund</w:t>
-            </w:r>
-          </w:p>
-        </w:tc>
-        <w:tc>
-          <w:tcPr>
-            <w:tcW w:type="dxa" w:w="2340"/>
+              <w:t>Period Ending 30 September 2010 – Net** Returns</w:t>
+            </w:r>
+          </w:p>
+        </w:tc>
+        <w:tc>
+          <w:tcPr>
+            <w:tcW w:type="dxa" w:w="1170"/>
             <w:tcBorders>
               <w:top w:val="single" w:sz="8" w:space="0" w:color="auto" w:shadow="false"/>
               <w:topColor w:val="single" w:sz="8" w:space="0" w:color="auto" w:shadow="false"/>
@@ -428,22 +1739,13 @@
               <w:right w:val="nil" w:sz="8" w:space="0" w:color="auto" w:shadow="false"/>
               <w:rightColor w:val="nil" w:sz="8" w:space="0" w:color="auto" w:shadow="false"/>
             </w:tcBorders>
-            <w:shd w:fill="5B9BD5"/>
-            <w:vAlign w:val="center"/>
-          </w:tcPr>
-          <w:p>
-            <w:r>
-              <w:rPr>
-                <w:color w:val="FFFFFF"/>
-                <w:b/>
-              </w:rPr>
-              <w:t>Value</w:t>
-            </w:r>
-          </w:p>
-        </w:tc>
-        <w:tc>
-          <w:tcPr>
-            <w:tcW w:type="dxa" w:w="2340"/>
+            <w:shd w:fill="00000000"/>
+          </w:tcPr>
+          <w:p/>
+        </w:tc>
+        <w:tc>
+          <w:tcPr>
+            <w:tcW w:type="dxa" w:w="1170"/>
             <w:tcBorders>
               <w:top w:val="single" w:sz="8" w:space="0" w:color="auto" w:shadow="false"/>
               <w:topColor w:val="single" w:sz="8" w:space="0" w:color="auto" w:shadow="false"/>
@@ -454,22 +1756,13 @@
               <w:right w:val="nil" w:sz="8" w:space="0" w:color="auto" w:shadow="false"/>
               <w:rightColor w:val="nil" w:sz="8" w:space="0" w:color="auto" w:shadow="false"/>
             </w:tcBorders>
-            <w:shd w:fill="5B9BD5"/>
-            <w:vAlign w:val="center"/>
-          </w:tcPr>
-          <w:p>
-            <w:r>
-              <w:rPr>
-                <w:color w:val="FFFFFF"/>
-                <w:b/>
-              </w:rPr>
-              <w:t>Type</w:t>
-            </w:r>
-          </w:p>
-        </w:tc>
-        <w:tc>
-          <w:tcPr>
-            <w:tcW w:type="dxa" w:w="2340"/>
+            <w:shd w:fill="00000000"/>
+          </w:tcPr>
+          <w:p/>
+        </w:tc>
+        <w:tc>
+          <w:tcPr>
+            <w:tcW w:type="dxa" w:w="1170"/>
             <w:tcBorders>
               <w:top w:val="single" w:sz="8" w:space="0" w:color="auto" w:shadow="false"/>
               <w:topColor w:val="single" w:sz="8" w:space="0" w:color="auto" w:shadow="false"/>
@@ -477,50 +1770,33 @@
               <w:bottomColor w:val="nil" w:sz="8" w:space="0" w:color="auto" w:shadow="false"/>
               <w:left w:val="nil" w:sz="8" w:space="0" w:color="auto" w:shadow="false"/>
               <w:leftColor w:val="nil" w:sz="8" w:space="0" w:color="auto" w:shadow="false"/>
-              <w:right w:val="single" w:sz="8" w:space="0" w:color="auto" w:shadow="false"/>
-              <w:rightColor w:val="single" w:sz="8" w:space="0" w:color="auto" w:shadow="false"/>
-            </w:tcBorders>
-            <w:shd w:fill="5B9BD5"/>
-            <w:vAlign w:val="center"/>
-          </w:tcPr>
-          <w:p>
-            <w:r>
-              <w:rPr>
-                <w:color w:val="FFFFFF"/>
-                <w:b/>
-              </w:rPr>
-              <w:t>Weight</w:t>
-            </w:r>
-          </w:p>
-        </w:tc>
-      </w:tr>
-      <w:tr>
-        <w:tc>
-          <w:tcPr>
-            <w:tcW w:type="dxa" w:w="2340"/>
+              <w:right w:val="nil" w:sz="8" w:space="0" w:color="auto" w:shadow="false"/>
+              <w:rightColor w:val="nil" w:sz="8" w:space="0" w:color="auto" w:shadow="false"/>
+            </w:tcBorders>
+            <w:shd w:fill="00000000"/>
+          </w:tcPr>
+          <w:p/>
+        </w:tc>
+        <w:tc>
+          <w:tcPr>
+            <w:tcW w:type="dxa" w:w="1170"/>
             <w:tcBorders>
               <w:top w:val="single" w:sz="8" w:space="0" w:color="auto" w:shadow="false"/>
               <w:topColor w:val="single" w:sz="8" w:space="0" w:color="auto" w:shadow="false"/>
               <w:bottom w:val="nil" w:sz="8" w:space="0" w:color="auto" w:shadow="false"/>
               <w:bottomColor w:val="nil" w:sz="8" w:space="0" w:color="auto" w:shadow="false"/>
-              <w:left w:val="single" w:sz="8" w:space="0" w:color="auto" w:shadow="false"/>
-              <w:leftColor w:val="single" w:sz="8" w:space="0" w:color="auto" w:shadow="false"/>
-              <w:right w:val="nil" w:sz="8" w:space="0" w:color="auto" w:shadow="false"/>
-              <w:rightColor w:val="nil" w:sz="8" w:space="0" w:color="auto" w:shadow="false"/>
-            </w:tcBorders>
-            <w:shd w:fill="00000000"/>
-            <w:vAlign w:val="center"/>
-          </w:tcPr>
-          <w:p>
-            <w:r>
-              <w:rPr/>
-              <w:t>Jim Gold</w:t>
-            </w:r>
-          </w:p>
-        </w:tc>
-        <w:tc>
-          <w:tcPr>
-            <w:tcW w:type="dxa" w:w="2340"/>
+              <w:left w:val="nil" w:sz="8" w:space="0" w:color="auto" w:shadow="false"/>
+              <w:leftColor w:val="nil" w:sz="8" w:space="0" w:color="auto" w:shadow="false"/>
+              <w:right w:val="nil" w:sz="8" w:space="0" w:color="auto" w:shadow="false"/>
+              <w:rightColor w:val="nil" w:sz="8" w:space="0" w:color="auto" w:shadow="false"/>
+            </w:tcBorders>
+            <w:shd w:fill="00000000"/>
+          </w:tcPr>
+          <w:p/>
+        </w:tc>
+        <w:tc>
+          <w:tcPr>
+            <w:tcW w:type="dxa" w:w="1170"/>
             <w:tcBorders>
               <w:top w:val="single" w:sz="8" w:space="0" w:color="auto" w:shadow="false"/>
               <w:topColor w:val="single" w:sz="8" w:space="0" w:color="auto" w:shadow="false"/>
@@ -532,18 +1808,12 @@
               <w:rightColor w:val="nil" w:sz="8" w:space="0" w:color="auto" w:shadow="false"/>
             </w:tcBorders>
             <w:shd w:fill="00000000"/>
-            <w:vAlign w:val="center"/>
-          </w:tcPr>
-          <w:p>
-            <w:r>
-              <w:rPr/>
-              <w:t>100000</w:t>
-            </w:r>
-          </w:p>
-        </w:tc>
-        <w:tc>
-          <w:tcPr>
-            <w:tcW w:type="dxa" w:w="2340"/>
+          </w:tcPr>
+          <w:p/>
+        </w:tc>
+        <w:tc>
+          <w:tcPr>
+            <w:tcW w:type="dxa" w:w="1170"/>
             <w:tcBorders>
               <w:top w:val="single" w:sz="8" w:space="0" w:color="auto" w:shadow="false"/>
               <w:topColor w:val="single" w:sz="8" w:space="0" w:color="auto" w:shadow="false"/>
@@ -555,18 +1825,12 @@
               <w:rightColor w:val="nil" w:sz="8" w:space="0" w:color="auto" w:shadow="false"/>
             </w:tcBorders>
             <w:shd w:fill="00000000"/>
-            <w:vAlign w:val="center"/>
-          </w:tcPr>
-          <w:p>
-            <w:r>
-              <w:rPr/>
-              <w:t>Equity</w:t>
-            </w:r>
-          </w:p>
-        </w:tc>
-        <w:tc>
-          <w:tcPr>
-            <w:tcW w:type="dxa" w:w="2340"/>
+          </w:tcPr>
+          <w:p/>
+        </w:tc>
+        <w:tc>
+          <w:tcPr>
+            <w:tcW w:type="dxa" w:w="1170"/>
             <w:tcBorders>
               <w:top w:val="single" w:sz="8" w:space="0" w:color="auto" w:shadow="false"/>
               <w:topColor w:val="single" w:sz="8" w:space="0" w:color="auto" w:shadow="false"/>
@@ -574,110 +1838,832 @@
               <w:bottomColor w:val="nil" w:sz="8" w:space="0" w:color="auto" w:shadow="false"/>
               <w:left w:val="nil" w:sz="8" w:space="0" w:color="auto" w:shadow="false"/>
               <w:leftColor w:val="nil" w:sz="8" w:space="0" w:color="auto" w:shadow="false"/>
-              <w:right w:val="single" w:sz="8" w:space="0" w:color="auto" w:shadow="false"/>
-              <w:rightColor w:val="single" w:sz="8" w:space="0" w:color="auto" w:shadow="false"/>
-            </w:tcBorders>
-            <w:shd w:fill="00000000"/>
-            <w:vAlign w:val="center"/>
-          </w:tcPr>
-          <w:p>
-            <w:r>
-              <w:rPr/>
-              <w:t>0.6</w:t>
-            </w:r>
-          </w:p>
+              <w:right w:val="nil" w:sz="8" w:space="0" w:color="auto" w:shadow="false"/>
+              <w:rightColor w:val="nil" w:sz="8" w:space="0" w:color="auto" w:shadow="false"/>
+            </w:tcBorders>
+            <w:shd w:fill="00000000"/>
+          </w:tcPr>
+          <w:p/>
         </w:tc>
       </w:tr>
       <w:tr>
         <w:tc>
           <w:tcPr>
-            <w:tcW w:type="dxa" w:w="2340"/>
-            <w:tcBorders>
-              <w:top w:val="nil" w:sz="8" w:space="0" w:color="auto" w:shadow="false"/>
-              <w:topColor w:val="nil" w:sz="8" w:space="0" w:color="auto" w:shadow="false"/>
-              <w:bottom w:val="single" w:sz="8" w:space="0" w:color="auto" w:shadow="false"/>
-              <w:bottomColor w:val="single" w:sz="8" w:space="0" w:color="auto" w:shadow="false"/>
-              <w:left w:val="single" w:sz="8" w:space="0" w:color="auto" w:shadow="false"/>
-              <w:leftColor w:val="single" w:sz="8" w:space="0" w:color="auto" w:shadow="false"/>
-              <w:right w:val="nil" w:sz="8" w:space="0" w:color="auto" w:shadow="false"/>
-              <w:rightColor w:val="nil" w:sz="8" w:space="0" w:color="auto" w:shadow="false"/>
-            </w:tcBorders>
-            <w:shd w:fill="00000000"/>
-            <w:vAlign w:val="center"/>
-          </w:tcPr>
-          <w:p>
-            <w:r>
-              <w:rPr/>
-              <w:t>Bob Dust</w:t>
-            </w:r>
-          </w:p>
-        </w:tc>
-        <w:tc>
-          <w:tcPr>
-            <w:tcW w:type="dxa" w:w="2340"/>
-            <w:tcBorders>
-              <w:top w:val="nil" w:sz="8" w:space="0" w:color="auto" w:shadow="false"/>
-              <w:topColor w:val="nil" w:sz="8" w:space="0" w:color="auto" w:shadow="false"/>
-              <w:bottom w:val="single" w:sz="8" w:space="0" w:color="auto" w:shadow="false"/>
-              <w:bottomColor w:val="single" w:sz="8" w:space="0" w:color="auto" w:shadow="false"/>
-              <w:left w:val="nil" w:sz="8" w:space="0" w:color="auto" w:shadow="false"/>
-              <w:leftColor w:val="nil" w:sz="8" w:space="0" w:color="auto" w:shadow="false"/>
-              <w:right w:val="nil" w:sz="8" w:space="0" w:color="auto" w:shadow="false"/>
-              <w:rightColor w:val="nil" w:sz="8" w:space="0" w:color="auto" w:shadow="false"/>
-            </w:tcBorders>
-            <w:shd w:fill="00000000"/>
-            <w:vAlign w:val="center"/>
-          </w:tcPr>
-          <w:p>
-            <w:r>
-              <w:rPr/>
-              <w:t>50000</w:t>
-            </w:r>
-          </w:p>
-        </w:tc>
-        <w:tc>
-          <w:tcPr>
-            <w:tcW w:type="dxa" w:w="2340"/>
-            <w:tcBorders>
-              <w:top w:val="nil" w:sz="8" w:space="0" w:color="auto" w:shadow="false"/>
-              <w:topColor w:val="nil" w:sz="8" w:space="0" w:color="auto" w:shadow="false"/>
-              <w:bottom w:val="single" w:sz="8" w:space="0" w:color="auto" w:shadow="false"/>
-              <w:bottomColor w:val="single" w:sz="8" w:space="0" w:color="auto" w:shadow="false"/>
-              <w:left w:val="nil" w:sz="8" w:space="0" w:color="auto" w:shadow="false"/>
-              <w:leftColor w:val="nil" w:sz="8" w:space="0" w:color="auto" w:shadow="false"/>
-              <w:right w:val="nil" w:sz="8" w:space="0" w:color="auto" w:shadow="false"/>
-              <w:rightColor w:val="nil" w:sz="8" w:space="0" w:color="auto" w:shadow="false"/>
-            </w:tcBorders>
-            <w:shd w:fill="00000000"/>
-            <w:vAlign w:val="center"/>
-          </w:tcPr>
-          <w:p>
-            <w:r>
-              <w:rPr/>
-              <w:t>Debt</w:t>
-            </w:r>
-          </w:p>
-        </w:tc>
-        <w:tc>
-          <w:tcPr>
-            <w:tcW w:type="dxa" w:w="2340"/>
-            <w:tcBorders>
-              <w:top w:val="nil" w:sz="8" w:space="0" w:color="auto" w:shadow="false"/>
-              <w:topColor w:val="nil" w:sz="8" w:space="0" w:color="auto" w:shadow="false"/>
-              <w:bottom w:val="single" w:sz="8" w:space="0" w:color="auto" w:shadow="false"/>
-              <w:bottomColor w:val="single" w:sz="8" w:space="0" w:color="auto" w:shadow="false"/>
-              <w:left w:val="nil" w:sz="8" w:space="0" w:color="auto" w:shadow="false"/>
-              <w:leftColor w:val="nil" w:sz="8" w:space="0" w:color="auto" w:shadow="false"/>
-              <w:right w:val="single" w:sz="8" w:space="0" w:color="auto" w:shadow="false"/>
-              <w:rightColor w:val="single" w:sz="8" w:space="0" w:color="auto" w:shadow="false"/>
-            </w:tcBorders>
-            <w:shd w:fill="00000000"/>
-            <w:vAlign w:val="center"/>
-          </w:tcPr>
-          <w:p>
-            <w:r>
-              <w:rPr/>
-              <w:t>0.4</w:t>
+            <w:tcW w:type="dxa" w:w="1170"/>
+            <w:tcBorders>
+              <w:top w:val="nil" w:sz="8" w:space="0" w:color="auto" w:shadow="false"/>
+              <w:topColor w:val="nil" w:sz="8" w:space="0" w:color="auto" w:shadow="false"/>
+              <w:bottom w:val="nil" w:sz="8" w:space="0" w:color="auto" w:shadow="false"/>
+              <w:bottomColor w:val="nil" w:sz="8" w:space="0" w:color="auto" w:shadow="false"/>
+              <w:left w:val="nil" w:sz="8" w:space="0" w:color="auto" w:shadow="false"/>
+              <w:leftColor w:val="nil" w:sz="8" w:space="0" w:color="auto" w:shadow="false"/>
+              <w:right w:val="nil" w:sz="8" w:space="0" w:color="auto" w:shadow="false"/>
+              <w:rightColor w:val="nil" w:sz="8" w:space="0" w:color="auto" w:shadow="false"/>
+            </w:tcBorders>
+            <w:shd w:fill="00000000"/>
+            <w:vAlign w:val="center"/>
+          </w:tcPr>
+          <w:p/>
+        </w:tc>
+        <w:tc>
+          <w:tcPr>
+            <w:tcW w:type="dxa" w:w="1170"/>
+            <w:tcBorders>
+              <w:top w:val="nil" w:sz="8" w:space="0" w:color="auto" w:shadow="false"/>
+              <w:topColor w:val="nil" w:sz="8" w:space="0" w:color="auto" w:shadow="false"/>
+              <w:bottom w:val="nil" w:sz="8" w:space="0" w:color="auto" w:shadow="false"/>
+              <w:bottomColor w:val="nil" w:sz="8" w:space="0" w:color="auto" w:shadow="false"/>
+              <w:left w:val="nil" w:sz="8" w:space="0" w:color="auto" w:shadow="false"/>
+              <w:leftColor w:val="nil" w:sz="8" w:space="0" w:color="auto" w:shadow="false"/>
+              <w:right w:val="nil" w:sz="8" w:space="0" w:color="auto" w:shadow="false"/>
+              <w:rightColor w:val="nil" w:sz="8" w:space="0" w:color="auto" w:shadow="false"/>
+            </w:tcBorders>
+            <w:shd w:fill="00000000"/>
+            <w:vAlign w:val="center"/>
+          </w:tcPr>
+          <w:p>
+            <w:r>
+              <w:rPr>
+                <w:color w:val="FF000000"/>
+                <w:b/>
+              </w:rPr>
+              <w:t>Quarter</w:t>
+              <w:br/>
+              <w:t>%</w:t>
+            </w:r>
+          </w:p>
+        </w:tc>
+        <w:tc>
+          <w:tcPr>
+            <w:tcW w:type="dxa" w:w="1170"/>
+            <w:tcBorders>
+              <w:top w:val="nil" w:sz="8" w:space="0" w:color="auto" w:shadow="false"/>
+              <w:topColor w:val="nil" w:sz="8" w:space="0" w:color="auto" w:shadow="false"/>
+              <w:bottom w:val="nil" w:sz="8" w:space="0" w:color="auto" w:shadow="false"/>
+              <w:bottomColor w:val="nil" w:sz="8" w:space="0" w:color="auto" w:shadow="false"/>
+              <w:left w:val="nil" w:sz="8" w:space="0" w:color="auto" w:shadow="false"/>
+              <w:leftColor w:val="nil" w:sz="8" w:space="0" w:color="auto" w:shadow="false"/>
+              <w:right w:val="nil" w:sz="8" w:space="0" w:color="auto" w:shadow="false"/>
+              <w:rightColor w:val="nil" w:sz="8" w:space="0" w:color="auto" w:shadow="false"/>
+            </w:tcBorders>
+            <w:shd w:fill="00000000"/>
+            <w:vAlign w:val="center"/>
+          </w:tcPr>
+          <w:p>
+            <w:r>
+              <w:rPr>
+                <w:color w:val="FF000000"/>
+                <w:b/>
+              </w:rPr>
+              <w:t>1 Year</w:t>
+              <w:br/>
+              <w:t>%</w:t>
+            </w:r>
+          </w:p>
+        </w:tc>
+        <w:tc>
+          <w:tcPr>
+            <w:tcW w:type="dxa" w:w="1170"/>
+            <w:tcBorders>
+              <w:top w:val="nil" w:sz="8" w:space="0" w:color="auto" w:shadow="false"/>
+              <w:topColor w:val="nil" w:sz="8" w:space="0" w:color="auto" w:shadow="false"/>
+              <w:bottom w:val="nil" w:sz="8" w:space="0" w:color="auto" w:shadow="false"/>
+              <w:bottomColor w:val="nil" w:sz="8" w:space="0" w:color="auto" w:shadow="false"/>
+              <w:left w:val="nil" w:sz="8" w:space="0" w:color="auto" w:shadow="false"/>
+              <w:leftColor w:val="nil" w:sz="8" w:space="0" w:color="auto" w:shadow="false"/>
+              <w:right w:val="nil" w:sz="8" w:space="0" w:color="auto" w:shadow="false"/>
+              <w:rightColor w:val="nil" w:sz="8" w:space="0" w:color="auto" w:shadow="false"/>
+            </w:tcBorders>
+            <w:shd w:fill="00000000"/>
+            <w:vAlign w:val="center"/>
+          </w:tcPr>
+          <w:p>
+            <w:r>
+              <w:rPr>
+                <w:color w:val="FF000000"/>
+                <w:b/>
+              </w:rPr>
+              <w:t>3 Years</w:t>
+              <w:br/>
+              <w:t>% p.a.</w:t>
+            </w:r>
+          </w:p>
+        </w:tc>
+        <w:tc>
+          <w:tcPr>
+            <w:tcW w:type="dxa" w:w="1170"/>
+            <w:tcBorders>
+              <w:top w:val="nil" w:sz="8" w:space="0" w:color="auto" w:shadow="false"/>
+              <w:topColor w:val="nil" w:sz="8" w:space="0" w:color="auto" w:shadow="false"/>
+              <w:bottom w:val="nil" w:sz="8" w:space="0" w:color="auto" w:shadow="false"/>
+              <w:bottomColor w:val="nil" w:sz="8" w:space="0" w:color="auto" w:shadow="false"/>
+              <w:left w:val="nil" w:sz="8" w:space="0" w:color="auto" w:shadow="false"/>
+              <w:leftColor w:val="nil" w:sz="8" w:space="0" w:color="auto" w:shadow="false"/>
+              <w:right w:val="nil" w:sz="8" w:space="0" w:color="auto" w:shadow="false"/>
+              <w:rightColor w:val="nil" w:sz="8" w:space="0" w:color="auto" w:shadow="false"/>
+            </w:tcBorders>
+            <w:shd w:fill="00000000"/>
+            <w:vAlign w:val="center"/>
+          </w:tcPr>
+          <w:p>
+            <w:r>
+              <w:rPr>
+                <w:color w:val="FF000000"/>
+                <w:b/>
+              </w:rPr>
+              <w:t>5 Years</w:t>
+              <w:br/>
+              <w:t>% p.a.</w:t>
+            </w:r>
+          </w:p>
+        </w:tc>
+        <w:tc>
+          <w:tcPr>
+            <w:tcW w:type="dxa" w:w="1170"/>
+            <w:tcBorders>
+              <w:top w:val="nil" w:sz="8" w:space="0" w:color="auto" w:shadow="false"/>
+              <w:topColor w:val="nil" w:sz="8" w:space="0" w:color="auto" w:shadow="false"/>
+              <w:bottom w:val="nil" w:sz="8" w:space="0" w:color="auto" w:shadow="false"/>
+              <w:bottomColor w:val="nil" w:sz="8" w:space="0" w:color="auto" w:shadow="false"/>
+              <w:left w:val="nil" w:sz="8" w:space="0" w:color="auto" w:shadow="false"/>
+              <w:leftColor w:val="nil" w:sz="8" w:space="0" w:color="auto" w:shadow="false"/>
+              <w:right w:val="nil" w:sz="8" w:space="0" w:color="auto" w:shadow="false"/>
+              <w:rightColor w:val="nil" w:sz="8" w:space="0" w:color="auto" w:shadow="false"/>
+            </w:tcBorders>
+            <w:shd w:fill="00000000"/>
+            <w:vAlign w:val="center"/>
+          </w:tcPr>
+          <w:p>
+            <w:r>
+              <w:rPr>
+                <w:color w:val="FF000000"/>
+                <w:b/>
+              </w:rPr>
+              <w:t xml:space="preserve">7 Years </w:t>
+              <w:br/>
+              <w:t>% p.a.</w:t>
+            </w:r>
+          </w:p>
+        </w:tc>
+        <w:tc>
+          <w:tcPr>
+            <w:tcW w:type="dxa" w:w="1170"/>
+            <w:tcBorders>
+              <w:top w:val="nil" w:sz="8" w:space="0" w:color="auto" w:shadow="false"/>
+              <w:topColor w:val="nil" w:sz="8" w:space="0" w:color="auto" w:shadow="false"/>
+              <w:bottom w:val="nil" w:sz="8" w:space="0" w:color="auto" w:shadow="false"/>
+              <w:bottomColor w:val="nil" w:sz="8" w:space="0" w:color="auto" w:shadow="false"/>
+              <w:left w:val="nil" w:sz="8" w:space="0" w:color="auto" w:shadow="false"/>
+              <w:leftColor w:val="nil" w:sz="8" w:space="0" w:color="auto" w:shadow="false"/>
+              <w:right w:val="nil" w:sz="8" w:space="0" w:color="auto" w:shadow="false"/>
+              <w:rightColor w:val="nil" w:sz="8" w:space="0" w:color="auto" w:shadow="false"/>
+            </w:tcBorders>
+            <w:shd w:fill="00000000"/>
+            <w:vAlign w:val="center"/>
+          </w:tcPr>
+          <w:p>
+            <w:r>
+              <w:rPr>
+                <w:color w:val="FF000000"/>
+                <w:b/>
+              </w:rPr>
+              <w:t xml:space="preserve">10 Years </w:t>
+              <w:br/>
+              <w:t>% p.a.</w:t>
+            </w:r>
+          </w:p>
+        </w:tc>
+        <w:tc>
+          <w:tcPr>
+            <w:tcW w:type="dxa" w:w="1170"/>
+            <w:tcBorders>
+              <w:top w:val="nil" w:sz="8" w:space="0" w:color="auto" w:shadow="false"/>
+              <w:topColor w:val="nil" w:sz="8" w:space="0" w:color="auto" w:shadow="false"/>
+              <w:bottom w:val="nil" w:sz="8" w:space="0" w:color="auto" w:shadow="false"/>
+              <w:bottomColor w:val="nil" w:sz="8" w:space="0" w:color="auto" w:shadow="false"/>
+              <w:left w:val="nil" w:sz="8" w:space="0" w:color="auto" w:shadow="false"/>
+              <w:leftColor w:val="nil" w:sz="8" w:space="0" w:color="auto" w:shadow="false"/>
+              <w:right w:val="nil" w:sz="8" w:space="0" w:color="auto" w:shadow="false"/>
+              <w:rightColor w:val="nil" w:sz="8" w:space="0" w:color="auto" w:shadow="false"/>
+            </w:tcBorders>
+            <w:shd w:fill="00000000"/>
+            <w:vAlign w:val="center"/>
+          </w:tcPr>
+          <w:p>
+            <w:r>
+              <w:rPr>
+                <w:color w:val="FF000000"/>
+                <w:b/>
+              </w:rPr>
+              <w:t>Since Inception#</w:t>
+              <w:br/>
+              <w:t>% p.a.</w:t>
+            </w:r>
+          </w:p>
+        </w:tc>
+      </w:tr>
+      <w:tr>
+        <w:tc>
+          <w:tcPr>
+            <w:tcW w:type="dxa" w:w="1170"/>
+            <w:tcBorders>
+              <w:top w:val="nil" w:sz="8" w:space="0" w:color="auto" w:shadow="false"/>
+              <w:topColor w:val="nil" w:sz="8" w:space="0" w:color="auto" w:shadow="false"/>
+              <w:bottom w:val="single" w:sz="8" w:space="0" w:color="auto" w:shadow="false"/>
+              <w:bottomColor w:val="single" w:sz="8" w:space="0" w:color="auto" w:shadow="false"/>
+              <w:left w:val="nil" w:sz="8" w:space="0" w:color="auto" w:shadow="false"/>
+              <w:leftColor w:val="nil" w:sz="8" w:space="0" w:color="auto" w:shadow="false"/>
+              <w:right w:val="nil" w:sz="8" w:space="0" w:color="auto" w:shadow="false"/>
+              <w:rightColor w:val="nil" w:sz="8" w:space="0" w:color="auto" w:shadow="false"/>
+            </w:tcBorders>
+            <w:shd w:fill="00000000"/>
+            <w:vAlign w:val="center"/>
+          </w:tcPr>
+          <w:p>
+            <w:r>
+              <w:rPr>
+                <w:color w:val="FF000000"/>
+              </w:rPr>
+              <w:t>Portfolio</w:t>
+            </w:r>
+          </w:p>
+        </w:tc>
+        <w:tc>
+          <w:tcPr>
+            <w:tcW w:type="dxa" w:w="1170"/>
+            <w:tcBorders>
+              <w:top w:val="nil" w:sz="8" w:space="0" w:color="auto" w:shadow="false"/>
+              <w:topColor w:val="nil" w:sz="8" w:space="0" w:color="auto" w:shadow="false"/>
+              <w:bottom w:val="single" w:sz="8" w:space="0" w:color="auto" w:shadow="false"/>
+              <w:bottomColor w:val="single" w:sz="8" w:space="0" w:color="auto" w:shadow="false"/>
+              <w:left w:val="nil" w:sz="8" w:space="0" w:color="auto" w:shadow="false"/>
+              <w:leftColor w:val="nil" w:sz="8" w:space="0" w:color="auto" w:shadow="false"/>
+              <w:right w:val="nil" w:sz="8" w:space="0" w:color="auto" w:shadow="false"/>
+              <w:rightColor w:val="nil" w:sz="8" w:space="0" w:color="auto" w:shadow="false"/>
+            </w:tcBorders>
+            <w:shd w:fill="00000000"/>
+            <w:vAlign w:val="center"/>
+          </w:tcPr>
+          <w:p>
+            <w:r>
+              <w:rPr>
+                <w:color w:val="FF000000"/>
+              </w:rPr>
+              <w:t>17.82</w:t>
+            </w:r>
+          </w:p>
+        </w:tc>
+        <w:tc>
+          <w:tcPr>
+            <w:tcW w:type="dxa" w:w="1170"/>
+            <w:tcBorders>
+              <w:top w:val="nil" w:sz="8" w:space="0" w:color="auto" w:shadow="false"/>
+              <w:topColor w:val="nil" w:sz="8" w:space="0" w:color="auto" w:shadow="false"/>
+              <w:bottom w:val="single" w:sz="8" w:space="0" w:color="auto" w:shadow="false"/>
+              <w:bottomColor w:val="single" w:sz="8" w:space="0" w:color="auto" w:shadow="false"/>
+              <w:left w:val="nil" w:sz="8" w:space="0" w:color="auto" w:shadow="false"/>
+              <w:leftColor w:val="nil" w:sz="8" w:space="0" w:color="auto" w:shadow="false"/>
+              <w:right w:val="nil" w:sz="8" w:space="0" w:color="auto" w:shadow="false"/>
+              <w:rightColor w:val="nil" w:sz="8" w:space="0" w:color="auto" w:shadow="false"/>
+            </w:tcBorders>
+            <w:shd w:fill="00000000"/>
+            <w:vAlign w:val="center"/>
+          </w:tcPr>
+          <w:p>
+            <w:r>
+              <w:rPr>
+                <w:color w:val="FF000000"/>
+              </w:rPr>
+              <w:t>44.96</w:t>
+            </w:r>
+          </w:p>
+        </w:tc>
+        <w:tc>
+          <w:tcPr>
+            <w:tcW w:type="dxa" w:w="1170"/>
+            <w:tcBorders>
+              <w:top w:val="nil" w:sz="8" w:space="0" w:color="auto" w:shadow="false"/>
+              <w:topColor w:val="nil" w:sz="8" w:space="0" w:color="auto" w:shadow="false"/>
+              <w:bottom w:val="single" w:sz="8" w:space="0" w:color="auto" w:shadow="false"/>
+              <w:bottomColor w:val="single" w:sz="8" w:space="0" w:color="auto" w:shadow="false"/>
+              <w:left w:val="nil" w:sz="8" w:space="0" w:color="auto" w:shadow="false"/>
+              <w:leftColor w:val="nil" w:sz="8" w:space="0" w:color="auto" w:shadow="false"/>
+              <w:right w:val="nil" w:sz="8" w:space="0" w:color="auto" w:shadow="false"/>
+              <w:rightColor w:val="nil" w:sz="8" w:space="0" w:color="auto" w:shadow="false"/>
+            </w:tcBorders>
+            <w:shd w:fill="00000000"/>
+            <w:vAlign w:val="center"/>
+          </w:tcPr>
+          <w:p>
+            <w:r>
+              <w:rPr>
+                <w:color w:val="FF000000"/>
+              </w:rPr>
+              <w:t>25.38</w:t>
+            </w:r>
+          </w:p>
+        </w:tc>
+        <w:tc>
+          <w:tcPr>
+            <w:tcW w:type="dxa" w:w="1170"/>
+            <w:tcBorders>
+              <w:top w:val="nil" w:sz="8" w:space="0" w:color="auto" w:shadow="false"/>
+              <w:topColor w:val="nil" w:sz="8" w:space="0" w:color="auto" w:shadow="false"/>
+              <w:bottom w:val="single" w:sz="8" w:space="0" w:color="auto" w:shadow="false"/>
+              <w:bottomColor w:val="single" w:sz="8" w:space="0" w:color="auto" w:shadow="false"/>
+              <w:left w:val="nil" w:sz="8" w:space="0" w:color="auto" w:shadow="false"/>
+              <w:leftColor w:val="nil" w:sz="8" w:space="0" w:color="auto" w:shadow="false"/>
+              <w:right w:val="nil" w:sz="8" w:space="0" w:color="auto" w:shadow="false"/>
+              <w:rightColor w:val="nil" w:sz="8" w:space="0" w:color="auto" w:shadow="false"/>
+            </w:tcBorders>
+            <w:shd w:fill="00000000"/>
+            <w:vAlign w:val="center"/>
+          </w:tcPr>
+          <w:p>
+            <w:r>
+              <w:rPr>
+                <w:color w:val="FF000000"/>
+              </w:rPr>
+              <w:t>26.4</w:t>
+            </w:r>
+          </w:p>
+        </w:tc>
+        <w:tc>
+          <w:tcPr>
+            <w:tcW w:type="dxa" w:w="1170"/>
+            <w:tcBorders>
+              <w:top w:val="nil" w:sz="8" w:space="0" w:color="auto" w:shadow="false"/>
+              <w:topColor w:val="nil" w:sz="8" w:space="0" w:color="auto" w:shadow="false"/>
+              <w:bottom w:val="single" w:sz="8" w:space="0" w:color="auto" w:shadow="false"/>
+              <w:bottomColor w:val="single" w:sz="8" w:space="0" w:color="auto" w:shadow="false"/>
+              <w:left w:val="nil" w:sz="8" w:space="0" w:color="auto" w:shadow="false"/>
+              <w:leftColor w:val="nil" w:sz="8" w:space="0" w:color="auto" w:shadow="false"/>
+              <w:right w:val="nil" w:sz="8" w:space="0" w:color="auto" w:shadow="false"/>
+              <w:rightColor w:val="nil" w:sz="8" w:space="0" w:color="auto" w:shadow="false"/>
+            </w:tcBorders>
+            <w:shd w:fill="00000000"/>
+            <w:vAlign w:val="center"/>
+          </w:tcPr>
+          <w:p>
+            <w:r>
+              <w:rPr>
+                <w:color w:val="FF000000"/>
+              </w:rPr>
+              <w:t>26.84</w:t>
+            </w:r>
+          </w:p>
+        </w:tc>
+        <w:tc>
+          <w:tcPr>
+            <w:tcW w:type="dxa" w:w="1170"/>
+            <w:tcBorders>
+              <w:top w:val="nil" w:sz="8" w:space="0" w:color="auto" w:shadow="false"/>
+              <w:topColor w:val="nil" w:sz="8" w:space="0" w:color="auto" w:shadow="false"/>
+              <w:bottom w:val="single" w:sz="8" w:space="0" w:color="auto" w:shadow="false"/>
+              <w:bottomColor w:val="single" w:sz="8" w:space="0" w:color="auto" w:shadow="false"/>
+              <w:left w:val="nil" w:sz="8" w:space="0" w:color="auto" w:shadow="false"/>
+              <w:leftColor w:val="nil" w:sz="8" w:space="0" w:color="auto" w:shadow="false"/>
+              <w:right w:val="nil" w:sz="8" w:space="0" w:color="auto" w:shadow="false"/>
+              <w:rightColor w:val="nil" w:sz="8" w:space="0" w:color="auto" w:shadow="false"/>
+            </w:tcBorders>
+            <w:shd w:fill="00000000"/>
+            <w:vAlign w:val="center"/>
+          </w:tcPr>
+          <w:p>
+            <w:r>
+              <w:rPr>
+                <w:color w:val="FF000000"/>
+              </w:rPr>
+              <w:t>25.02</w:t>
+            </w:r>
+          </w:p>
+        </w:tc>
+        <w:tc>
+          <w:tcPr>
+            <w:tcW w:type="dxa" w:w="1170"/>
+            <w:tcBorders>
+              <w:top w:val="nil" w:sz="8" w:space="0" w:color="auto" w:shadow="false"/>
+              <w:topColor w:val="nil" w:sz="8" w:space="0" w:color="auto" w:shadow="false"/>
+              <w:bottom w:val="single" w:sz="8" w:space="0" w:color="auto" w:shadow="false"/>
+              <w:bottomColor w:val="single" w:sz="8" w:space="0" w:color="auto" w:shadow="false"/>
+              <w:left w:val="nil" w:sz="8" w:space="0" w:color="auto" w:shadow="false"/>
+              <w:leftColor w:val="nil" w:sz="8" w:space="0" w:color="auto" w:shadow="false"/>
+              <w:right w:val="nil" w:sz="8" w:space="0" w:color="auto" w:shadow="false"/>
+              <w:rightColor w:val="nil" w:sz="8" w:space="0" w:color="auto" w:shadow="false"/>
+            </w:tcBorders>
+            <w:shd w:fill="00000000"/>
+            <w:vAlign w:val="center"/>
+          </w:tcPr>
+          <w:p>
+            <w:r>
+              <w:rPr>
+                <w:color w:val="FF000000"/>
+              </w:rPr>
+              <w:t>30.1</w:t>
+            </w:r>
+          </w:p>
+        </w:tc>
+      </w:tr>
+      <w:tr>
+        <w:tc>
+          <w:tcPr>
+            <w:tcW w:type="dxa" w:w="1170"/>
+            <w:tcBorders>
+              <w:top w:val="nil" w:sz="8" w:space="0" w:color="auto" w:shadow="false"/>
+              <w:topColor w:val="nil" w:sz="8" w:space="0" w:color="auto" w:shadow="false"/>
+              <w:bottom w:val="single" w:sz="8" w:space="0" w:color="auto" w:shadow="false"/>
+              <w:bottomColor w:val="single" w:sz="8" w:space="0" w:color="auto" w:shadow="false"/>
+              <w:left w:val="nil" w:sz="8" w:space="0" w:color="auto" w:shadow="false"/>
+              <w:leftColor w:val="nil" w:sz="8" w:space="0" w:color="auto" w:shadow="false"/>
+              <w:right w:val="nil" w:sz="8" w:space="0" w:color="auto" w:shadow="false"/>
+              <w:rightColor w:val="nil" w:sz="8" w:space="0" w:color="auto" w:shadow="false"/>
+            </w:tcBorders>
+            <w:shd w:fill="00000000"/>
+            <w:vAlign w:val="center"/>
+          </w:tcPr>
+          <w:p>
+            <w:r>
+              <w:rPr>
+                <w:color w:val="FF000000"/>
+              </w:rPr>
+              <w:t>Benchmark+^~&gt;</w:t>
+            </w:r>
+          </w:p>
+        </w:tc>
+        <w:tc>
+          <w:tcPr>
+            <w:tcW w:type="dxa" w:w="1170"/>
+            <w:tcBorders>
+              <w:top w:val="nil" w:sz="8" w:space="0" w:color="auto" w:shadow="false"/>
+              <w:topColor w:val="nil" w:sz="8" w:space="0" w:color="auto" w:shadow="false"/>
+              <w:bottom w:val="single" w:sz="8" w:space="0" w:color="auto" w:shadow="false"/>
+              <w:bottomColor w:val="single" w:sz="8" w:space="0" w:color="auto" w:shadow="false"/>
+              <w:left w:val="nil" w:sz="8" w:space="0" w:color="auto" w:shadow="false"/>
+              <w:leftColor w:val="nil" w:sz="8" w:space="0" w:color="auto" w:shadow="false"/>
+              <w:right w:val="nil" w:sz="8" w:space="0" w:color="auto" w:shadow="false"/>
+              <w:rightColor w:val="nil" w:sz="8" w:space="0" w:color="auto" w:shadow="false"/>
+            </w:tcBorders>
+            <w:shd w:fill="00000000"/>
+            <w:vAlign w:val="center"/>
+          </w:tcPr>
+          <w:p>
+            <w:r>
+              <w:rPr>
+                <w:color w:val="FF000000"/>
+              </w:rPr>
+              <w:t>17.74</w:t>
+            </w:r>
+          </w:p>
+        </w:tc>
+        <w:tc>
+          <w:tcPr>
+            <w:tcW w:type="dxa" w:w="1170"/>
+            <w:tcBorders>
+              <w:top w:val="nil" w:sz="8" w:space="0" w:color="auto" w:shadow="false"/>
+              <w:topColor w:val="nil" w:sz="8" w:space="0" w:color="auto" w:shadow="false"/>
+              <w:bottom w:val="single" w:sz="8" w:space="0" w:color="auto" w:shadow="false"/>
+              <w:bottomColor w:val="single" w:sz="8" w:space="0" w:color="auto" w:shadow="false"/>
+              <w:left w:val="nil" w:sz="8" w:space="0" w:color="auto" w:shadow="false"/>
+              <w:leftColor w:val="nil" w:sz="8" w:space="0" w:color="auto" w:shadow="false"/>
+              <w:right w:val="nil" w:sz="8" w:space="0" w:color="auto" w:shadow="false"/>
+              <w:rightColor w:val="nil" w:sz="8" w:space="0" w:color="auto" w:shadow="false"/>
+            </w:tcBorders>
+            <w:shd w:fill="00000000"/>
+            <w:vAlign w:val="center"/>
+          </w:tcPr>
+          <w:p>
+            <w:r>
+              <w:rPr>
+                <w:color w:val="FF000000"/>
+              </w:rPr>
+              <w:t>42.44</w:t>
+            </w:r>
+          </w:p>
+        </w:tc>
+        <w:tc>
+          <w:tcPr>
+            <w:tcW w:type="dxa" w:w="1170"/>
+            <w:tcBorders>
+              <w:top w:val="nil" w:sz="8" w:space="0" w:color="auto" w:shadow="false"/>
+              <w:topColor w:val="nil" w:sz="8" w:space="0" w:color="auto" w:shadow="false"/>
+              <w:bottom w:val="single" w:sz="8" w:space="0" w:color="auto" w:shadow="false"/>
+              <w:bottomColor w:val="single" w:sz="8" w:space="0" w:color="auto" w:shadow="false"/>
+              <w:left w:val="nil" w:sz="8" w:space="0" w:color="auto" w:shadow="false"/>
+              <w:leftColor w:val="nil" w:sz="8" w:space="0" w:color="auto" w:shadow="false"/>
+              <w:right w:val="nil" w:sz="8" w:space="0" w:color="auto" w:shadow="false"/>
+              <w:rightColor w:val="nil" w:sz="8" w:space="0" w:color="auto" w:shadow="false"/>
+            </w:tcBorders>
+            <w:shd w:fill="00000000"/>
+            <w:vAlign w:val="center"/>
+          </w:tcPr>
+          <w:p>
+            <w:r>
+              <w:rPr>
+                <w:color w:val="FF000000"/>
+              </w:rPr>
+              <w:t>20.3</w:t>
+            </w:r>
+          </w:p>
+        </w:tc>
+        <w:tc>
+          <w:tcPr>
+            <w:tcW w:type="dxa" w:w="1170"/>
+            <w:tcBorders>
+              <w:top w:val="nil" w:sz="8" w:space="0" w:color="auto" w:shadow="false"/>
+              <w:topColor w:val="nil" w:sz="8" w:space="0" w:color="auto" w:shadow="false"/>
+              <w:bottom w:val="single" w:sz="8" w:space="0" w:color="auto" w:shadow="false"/>
+              <w:bottomColor w:val="single" w:sz="8" w:space="0" w:color="auto" w:shadow="false"/>
+              <w:left w:val="nil" w:sz="8" w:space="0" w:color="auto" w:shadow="false"/>
+              <w:leftColor w:val="nil" w:sz="8" w:space="0" w:color="auto" w:shadow="false"/>
+              <w:right w:val="nil" w:sz="8" w:space="0" w:color="auto" w:shadow="false"/>
+              <w:rightColor w:val="nil" w:sz="8" w:space="0" w:color="auto" w:shadow="false"/>
+            </w:tcBorders>
+            <w:shd w:fill="00000000"/>
+            <w:vAlign w:val="center"/>
+          </w:tcPr>
+          <w:p>
+            <w:r>
+              <w:rPr>
+                <w:color w:val="FF000000"/>
+              </w:rPr>
+              <w:t>22.68</w:t>
+            </w:r>
+          </w:p>
+        </w:tc>
+        <w:tc>
+          <w:tcPr>
+            <w:tcW w:type="dxa" w:w="1170"/>
+            <w:tcBorders>
+              <w:top w:val="nil" w:sz="8" w:space="0" w:color="auto" w:shadow="false"/>
+              <w:topColor w:val="nil" w:sz="8" w:space="0" w:color="auto" w:shadow="false"/>
+              <w:bottom w:val="single" w:sz="8" w:space="0" w:color="auto" w:shadow="false"/>
+              <w:bottomColor w:val="single" w:sz="8" w:space="0" w:color="auto" w:shadow="false"/>
+              <w:left w:val="nil" w:sz="8" w:space="0" w:color="auto" w:shadow="false"/>
+              <w:leftColor w:val="nil" w:sz="8" w:space="0" w:color="auto" w:shadow="false"/>
+              <w:right w:val="nil" w:sz="8" w:space="0" w:color="auto" w:shadow="false"/>
+              <w:rightColor w:val="nil" w:sz="8" w:space="0" w:color="auto" w:shadow="false"/>
+            </w:tcBorders>
+            <w:shd w:fill="00000000"/>
+            <w:vAlign w:val="center"/>
+          </w:tcPr>
+          <w:p>
+            <w:r>
+              <w:rPr>
+                <w:color w:val="FF000000"/>
+              </w:rPr>
+              <w:t>24.8</w:t>
+            </w:r>
+          </w:p>
+        </w:tc>
+        <w:tc>
+          <w:tcPr>
+            <w:tcW w:type="dxa" w:w="1170"/>
+            <w:tcBorders>
+              <w:top w:val="nil" w:sz="8" w:space="0" w:color="auto" w:shadow="false"/>
+              <w:topColor w:val="nil" w:sz="8" w:space="0" w:color="auto" w:shadow="false"/>
+              <w:bottom w:val="single" w:sz="8" w:space="0" w:color="auto" w:shadow="false"/>
+              <w:bottomColor w:val="single" w:sz="8" w:space="0" w:color="auto" w:shadow="false"/>
+              <w:left w:val="nil" w:sz="8" w:space="0" w:color="auto" w:shadow="false"/>
+              <w:leftColor w:val="nil" w:sz="8" w:space="0" w:color="auto" w:shadow="false"/>
+              <w:right w:val="nil" w:sz="8" w:space="0" w:color="auto" w:shadow="false"/>
+              <w:rightColor w:val="nil" w:sz="8" w:space="0" w:color="auto" w:shadow="false"/>
+            </w:tcBorders>
+            <w:shd w:fill="00000000"/>
+            <w:vAlign w:val="center"/>
+          </w:tcPr>
+          <w:p>
+            <w:r>
+              <w:rPr>
+                <w:color w:val="FF000000"/>
+              </w:rPr>
+              <w:t>23.66</w:t>
+            </w:r>
+          </w:p>
+        </w:tc>
+        <w:tc>
+          <w:tcPr>
+            <w:tcW w:type="dxa" w:w="1170"/>
+            <w:tcBorders>
+              <w:top w:val="nil" w:sz="8" w:space="0" w:color="auto" w:shadow="false"/>
+              <w:topColor w:val="nil" w:sz="8" w:space="0" w:color="auto" w:shadow="false"/>
+              <w:bottom w:val="single" w:sz="8" w:space="0" w:color="auto" w:shadow="false"/>
+              <w:bottomColor w:val="single" w:sz="8" w:space="0" w:color="auto" w:shadow="false"/>
+              <w:left w:val="nil" w:sz="8" w:space="0" w:color="auto" w:shadow="false"/>
+              <w:leftColor w:val="nil" w:sz="8" w:space="0" w:color="auto" w:shadow="false"/>
+              <w:right w:val="nil" w:sz="8" w:space="0" w:color="auto" w:shadow="false"/>
+              <w:rightColor w:val="nil" w:sz="8" w:space="0" w:color="auto" w:shadow="false"/>
+            </w:tcBorders>
+            <w:shd w:fill="00000000"/>
+            <w:vAlign w:val="center"/>
+          </w:tcPr>
+          <w:p>
+            <w:r>
+              <w:rPr>
+                <w:color w:val="FF000000"/>
+              </w:rPr>
+              <w:t>23.25</w:t>
+            </w:r>
+          </w:p>
+        </w:tc>
+      </w:tr>
+      <w:tr>
+        <w:tc>
+          <w:tcPr>
+            <w:tcW w:type="dxa" w:w="1170"/>
+            <w:tcBorders>
+              <w:top w:val="nil" w:sz="8" w:space="0" w:color="auto" w:shadow="false"/>
+              <w:topColor w:val="nil" w:sz="8" w:space="0" w:color="auto" w:shadow="false"/>
+              <w:bottom w:val="single" w:sz="8" w:space="0" w:color="auto" w:shadow="false"/>
+              <w:bottomColor w:val="single" w:sz="8" w:space="0" w:color="auto" w:shadow="false"/>
+              <w:left w:val="nil" w:sz="8" w:space="0" w:color="auto" w:shadow="false"/>
+              <w:leftColor w:val="nil" w:sz="8" w:space="0" w:color="auto" w:shadow="false"/>
+              <w:right w:val="nil" w:sz="8" w:space="0" w:color="auto" w:shadow="false"/>
+              <w:rightColor w:val="nil" w:sz="8" w:space="0" w:color="auto" w:shadow="false"/>
+            </w:tcBorders>
+            <w:shd w:fill="00000000"/>
+            <w:vAlign w:val="center"/>
+          </w:tcPr>
+          <w:p>
+            <w:r>
+              <w:rPr>
+                <w:color w:val="FF000000"/>
+              </w:rPr>
+              <w:t>Difference</w:t>
+            </w:r>
+          </w:p>
+        </w:tc>
+        <w:tc>
+          <w:tcPr>
+            <w:tcW w:type="dxa" w:w="1170"/>
+            <w:tcBorders>
+              <w:top w:val="nil" w:sz="8" w:space="0" w:color="auto" w:shadow="false"/>
+              <w:topColor w:val="nil" w:sz="8" w:space="0" w:color="auto" w:shadow="false"/>
+              <w:bottom w:val="single" w:sz="8" w:space="0" w:color="auto" w:shadow="false"/>
+              <w:bottomColor w:val="single" w:sz="8" w:space="0" w:color="auto" w:shadow="false"/>
+              <w:left w:val="nil" w:sz="8" w:space="0" w:color="auto" w:shadow="false"/>
+              <w:leftColor w:val="nil" w:sz="8" w:space="0" w:color="auto" w:shadow="false"/>
+              <w:right w:val="nil" w:sz="8" w:space="0" w:color="auto" w:shadow="false"/>
+              <w:rightColor w:val="nil" w:sz="8" w:space="0" w:color="auto" w:shadow="false"/>
+            </w:tcBorders>
+            <w:shd w:fill="00000000"/>
+            <w:vAlign w:val="center"/>
+          </w:tcPr>
+          <w:p>
+            <w:r>
+              <w:rPr>
+                <w:color w:val="FF000000"/>
+              </w:rPr>
+              <w:t>0.08</w:t>
+            </w:r>
+          </w:p>
+        </w:tc>
+        <w:tc>
+          <w:tcPr>
+            <w:tcW w:type="dxa" w:w="1170"/>
+            <w:tcBorders>
+              <w:top w:val="nil" w:sz="8" w:space="0" w:color="auto" w:shadow="false"/>
+              <w:topColor w:val="nil" w:sz="8" w:space="0" w:color="auto" w:shadow="false"/>
+              <w:bottom w:val="single" w:sz="8" w:space="0" w:color="auto" w:shadow="false"/>
+              <w:bottomColor w:val="single" w:sz="8" w:space="0" w:color="auto" w:shadow="false"/>
+              <w:left w:val="nil" w:sz="8" w:space="0" w:color="auto" w:shadow="false"/>
+              <w:leftColor w:val="nil" w:sz="8" w:space="0" w:color="auto" w:shadow="false"/>
+              <w:right w:val="nil" w:sz="8" w:space="0" w:color="auto" w:shadow="false"/>
+              <w:rightColor w:val="nil" w:sz="8" w:space="0" w:color="auto" w:shadow="false"/>
+            </w:tcBorders>
+            <w:shd w:fill="00000000"/>
+            <w:vAlign w:val="center"/>
+          </w:tcPr>
+          <w:p>
+            <w:r>
+              <w:rPr>
+                <w:color w:val="FF000000"/>
+              </w:rPr>
+              <w:t>2.52</w:t>
+            </w:r>
+          </w:p>
+        </w:tc>
+        <w:tc>
+          <w:tcPr>
+            <w:tcW w:type="dxa" w:w="1170"/>
+            <w:tcBorders>
+              <w:top w:val="nil" w:sz="8" w:space="0" w:color="auto" w:shadow="false"/>
+              <w:topColor w:val="nil" w:sz="8" w:space="0" w:color="auto" w:shadow="false"/>
+              <w:bottom w:val="single" w:sz="8" w:space="0" w:color="auto" w:shadow="false"/>
+              <w:bottomColor w:val="single" w:sz="8" w:space="0" w:color="auto" w:shadow="false"/>
+              <w:left w:val="nil" w:sz="8" w:space="0" w:color="auto" w:shadow="false"/>
+              <w:leftColor w:val="nil" w:sz="8" w:space="0" w:color="auto" w:shadow="false"/>
+              <w:right w:val="nil" w:sz="8" w:space="0" w:color="auto" w:shadow="false"/>
+              <w:rightColor w:val="nil" w:sz="8" w:space="0" w:color="auto" w:shadow="false"/>
+            </w:tcBorders>
+            <w:shd w:fill="00000000"/>
+            <w:vAlign w:val="center"/>
+          </w:tcPr>
+          <w:p>
+            <w:r>
+              <w:rPr>
+                <w:color w:val="FF000000"/>
+              </w:rPr>
+              <w:t>5.08</w:t>
+            </w:r>
+          </w:p>
+        </w:tc>
+        <w:tc>
+          <w:tcPr>
+            <w:tcW w:type="dxa" w:w="1170"/>
+            <w:tcBorders>
+              <w:top w:val="nil" w:sz="8" w:space="0" w:color="auto" w:shadow="false"/>
+              <w:topColor w:val="nil" w:sz="8" w:space="0" w:color="auto" w:shadow="false"/>
+              <w:bottom w:val="single" w:sz="8" w:space="0" w:color="auto" w:shadow="false"/>
+              <w:bottomColor w:val="single" w:sz="8" w:space="0" w:color="auto" w:shadow="false"/>
+              <w:left w:val="nil" w:sz="8" w:space="0" w:color="auto" w:shadow="false"/>
+              <w:leftColor w:val="nil" w:sz="8" w:space="0" w:color="auto" w:shadow="false"/>
+              <w:right w:val="nil" w:sz="8" w:space="0" w:color="auto" w:shadow="false"/>
+              <w:rightColor w:val="nil" w:sz="8" w:space="0" w:color="auto" w:shadow="false"/>
+            </w:tcBorders>
+            <w:shd w:fill="00000000"/>
+            <w:vAlign w:val="center"/>
+          </w:tcPr>
+          <w:p>
+            <w:r>
+              <w:rPr>
+                <w:color w:val="FF000000"/>
+              </w:rPr>
+              <w:t>3.72</w:t>
+            </w:r>
+          </w:p>
+        </w:tc>
+        <w:tc>
+          <w:tcPr>
+            <w:tcW w:type="dxa" w:w="1170"/>
+            <w:tcBorders>
+              <w:top w:val="nil" w:sz="8" w:space="0" w:color="auto" w:shadow="false"/>
+              <w:topColor w:val="nil" w:sz="8" w:space="0" w:color="auto" w:shadow="false"/>
+              <w:bottom w:val="single" w:sz="8" w:space="0" w:color="auto" w:shadow="false"/>
+              <w:bottomColor w:val="single" w:sz="8" w:space="0" w:color="auto" w:shadow="false"/>
+              <w:left w:val="nil" w:sz="8" w:space="0" w:color="auto" w:shadow="false"/>
+              <w:leftColor w:val="nil" w:sz="8" w:space="0" w:color="auto" w:shadow="false"/>
+              <w:right w:val="nil" w:sz="8" w:space="0" w:color="auto" w:shadow="false"/>
+              <w:rightColor w:val="nil" w:sz="8" w:space="0" w:color="auto" w:shadow="false"/>
+            </w:tcBorders>
+            <w:shd w:fill="00000000"/>
+            <w:vAlign w:val="center"/>
+          </w:tcPr>
+          <w:p>
+            <w:r>
+              <w:rPr>
+                <w:color w:val="FF000000"/>
+              </w:rPr>
+              <w:t>2.04</w:t>
+            </w:r>
+          </w:p>
+        </w:tc>
+        <w:tc>
+          <w:tcPr>
+            <w:tcW w:type="dxa" w:w="1170"/>
+            <w:tcBorders>
+              <w:top w:val="nil" w:sz="8" w:space="0" w:color="auto" w:shadow="false"/>
+              <w:topColor w:val="nil" w:sz="8" w:space="0" w:color="auto" w:shadow="false"/>
+              <w:bottom w:val="single" w:sz="8" w:space="0" w:color="auto" w:shadow="false"/>
+              <w:bottomColor w:val="single" w:sz="8" w:space="0" w:color="auto" w:shadow="false"/>
+              <w:left w:val="nil" w:sz="8" w:space="0" w:color="auto" w:shadow="false"/>
+              <w:leftColor w:val="nil" w:sz="8" w:space="0" w:color="auto" w:shadow="false"/>
+              <w:right w:val="nil" w:sz="8" w:space="0" w:color="auto" w:shadow="false"/>
+              <w:rightColor w:val="nil" w:sz="8" w:space="0" w:color="auto" w:shadow="false"/>
+            </w:tcBorders>
+            <w:shd w:fill="00000000"/>
+            <w:vAlign w:val="center"/>
+          </w:tcPr>
+          <w:p>
+            <w:r>
+              <w:rPr>
+                <w:color w:val="FF000000"/>
+              </w:rPr>
+              <w:t>1.36</w:t>
+            </w:r>
+          </w:p>
+        </w:tc>
+        <w:tc>
+          <w:tcPr>
+            <w:tcW w:type="dxa" w:w="1170"/>
+            <w:tcBorders>
+              <w:top w:val="nil" w:sz="8" w:space="0" w:color="auto" w:shadow="false"/>
+              <w:topColor w:val="nil" w:sz="8" w:space="0" w:color="auto" w:shadow="false"/>
+              <w:bottom w:val="single" w:sz="8" w:space="0" w:color="auto" w:shadow="false"/>
+              <w:bottomColor w:val="single" w:sz="8" w:space="0" w:color="auto" w:shadow="false"/>
+              <w:left w:val="nil" w:sz="8" w:space="0" w:color="auto" w:shadow="false"/>
+              <w:leftColor w:val="nil" w:sz="8" w:space="0" w:color="auto" w:shadow="false"/>
+              <w:right w:val="nil" w:sz="8" w:space="0" w:color="auto" w:shadow="false"/>
+              <w:rightColor w:val="nil" w:sz="8" w:space="0" w:color="auto" w:shadow="false"/>
+            </w:tcBorders>
+            <w:shd w:fill="00000000"/>
+            <w:vAlign w:val="center"/>
+          </w:tcPr>
+          <w:p>
+            <w:r>
+              <w:rPr>
+                <w:color w:val="FF000000"/>
+              </w:rPr>
+              <w:t>6.85</w:t>
             </w:r>
           </w:p>
         </w:tc>
@@ -722,10 +2708,13 @@
     <w:p>
       <w:pPr>
         <w:sectPr>
+          <w:type w:val="continuous"/>
           <w:pgSz w:w="12240" w:h="15840"/>
           <w:pgMar w:top="1440" w:right="1440" w:bottom="1440" w:left="1440" w:header="720" w:footer="720" w:gutter="0"/>
           <w:cols w:space="720"/>
           <w:docGrid w:linePitch="360"/>
+          <w:cols w:num="1"/>
+          <w:cols w:num="1"/>
         </w:sectPr>
       </w:pPr>
     </w:p>
@@ -818,7 +2807,14 @@
       </w:r>
       <w:r>
         <w:rPr/>
-        <w:t xml:space="preserve">, labores vocibus disputationi mei at, nam velit intellegebat ne. Cu civibus definitionem vis, ad quod labore eruditi mel. Epicurei electram pro in. Mel facer dictas euripidis ei, assum epicurei has eu, has ei fierent vivendum. Nam ut melius corrumpit instructior, </w:t>
+        <w:t xml:space="preserve">, labores vocibus disputationi mei at, nam velit </w:t>
+      </w:r>
+      <w:r>
+        <w:rPr/>
+      </w:r>
+      <w:r>
+        <w:rPr/>
+        <w:t xml:space="preserve">intellegebat ne. Cu civibus definitionem vis, ad quod labore eruditi mel. Epicurei electram pro in. Mel facer dictas euripidis ei, assum epicurei has eu, has ei fierent vivendum. Nam ut melius corrumpit instructior, </w:t>
       </w:r>
       <w:r>
         <w:rPr>
@@ -846,7 +2842,13 @@
         <w:rPr>
           <w:rFonts w:ascii="Arial" w:hAnsi="Arial"/>
         </w:rPr>
-        <w:t xml:space="preserve">mentitum, cibo graece laoreet quo ex. Id tamquam laboramus sit, ad stet iriure delicata his, ad aeque senserit sea. Veri regione eum ex. Facer </w:t>
+        <w:t xml:space="preserve">mentitum, cibo graece laoreet quo ex. Id tamquam laboramus sit, </w:t>
+      </w:r>
+      <w:r>
+        <w:rPr>
+          <w:rFonts w:ascii="Arial" w:hAnsi="Arial"/>
+        </w:rPr>
+        <w:t xml:space="preserve">ad stet iriure delicata his, ad aeque senserit sea. Veri regione eum ex. Facer </w:t>
       </w:r>
       <w:r>
         <w:rPr>
@@ -854,6 +2856,13 @@
           <w:sz w:val="32"/>
         </w:rPr>
         <w:t>gubergren dissentiunt an mea, at invidunt principes sea.</w:t>
+      </w:r>
+    </w:p>
+    <w:p>
+      <w:pPr/>
+      <w:r>
+        <w:rPr/>
+        <w:t>Lorem ipsum dolor sit amet, te qui etiam invidunt adversarium, sumo exerci eleifend at mel. Ne mel accusam ancillae mentitum, cibo graece laoreet quo ex. Id tamquam laboramus sit, ad stet iriure delicata his, ad aeque senserit sea. Veri regione eum ex. Facer gubergren dissentiunt an mea, at invidunt principes sea.</w:t>
       </w:r>
     </w:p>
     <w:p>
@@ -902,6 +2911,386 @@
       </w:r>
     </w:p>
     <w:p>
+      <w:pPr/>
+      <w:r>
+        <w:rPr/>
+        <w:t>Lorem ipsum dolor sit amet, te qui etiam invidunt adversarium, sumo exerci eleifend at mel. Ne mel accusam ancillae mentitum, cibo graece laoreet quo ex. Id tamquam laboramus sit, ad stet iriure delicata his, ad aeque senserit sea. Veri regione eum ex. Facer gubergren dissentiunt an mea, at invidunt principes sea.</w:t>
+      </w:r>
+    </w:p>
+    <w:p>
+      <w:pPr/>
+      <w:r>
+        <w:rPr/>
+        <w:t xml:space="preserve">Ad cibo disputando vix, qui </w:t>
+      </w:r>
+      <w:r>
+        <w:rPr>
+          <w:b/>
+        </w:rPr>
+        <w:t>eu quis regione reformidans</w:t>
+      </w:r>
+      <w:r>
+        <w:rPr/>
+        <w:t xml:space="preserve">. Nam cu wisi aeque. No vis modo fugit, tota ponderum erroribus ad vis. Impedit cotidieque quo ut, mundi soluta everti cu mei, id nec tibique detraxit splendide. Malorum sententiae id has. Nostro assueverit disputando </w:t>
+      </w:r>
+      <w:r>
+        <w:rPr/>
+        <w:t xml:space="preserve">vis te, eius philosophia cu qui, </w:t>
+      </w:r>
+      <w:r>
+        <w:rPr>
+          <w:i/>
+        </w:rPr>
+        <w:t>semper sapientem te eum.</w:t>
+      </w:r>
+    </w:p>
+    <w:p>
+      <w:pPr/>
+      <w:r>
+        <w:rPr/>
+        <w:t xml:space="preserve">Ad cibo disputando vix, qui </w:t>
+      </w:r>
+      <w:r>
+        <w:rPr>
+          <w:b/>
+        </w:rPr>
+        <w:t>eu quis regione reformidans</w:t>
+      </w:r>
+      <w:r>
+        <w:rPr/>
+        <w:t xml:space="preserve">. Nam cu wisi aeque. No vis modo fugit, tota ponderum erroribus ad vis. Impedit cotidieque quo ut, mundi soluta everti cu mei, id nec tibique detraxit splendide. Malorum sententiae id has. Nostro assueverit disputando vis te, eius philosophia cu qui, </w:t>
+      </w:r>
+      <w:r>
+        <w:rPr>
+          <w:i/>
+        </w:rPr>
+        <w:t>semper sapientem te eum.</w:t>
+      </w:r>
+    </w:p>
+    <w:p>
+      <w:pPr>
+        <w:sectPr>
+          <w:type w:val="continuous"/>
+          <w:pgSz w:w="12240" w:h="15840"/>
+          <w:pgMar w:top="1440" w:right="1440" w:bottom="1440" w:left="1440" w:header="720" w:footer="720" w:gutter="0"/>
+          <w:cols w:space="720"/>
+          <w:docGrid w:linePitch="360"/>
+          <w:cols w:num="1"/>
+          <w:cols w:num="1"/>
+          <w:cols w:num="2"/>
+        </w:sectPr>
+      </w:pPr>
+    </w:p>
+    <w:tbl>
+      <w:tblPr>
+        <w:tblW w:type="auto" w:w="0"/>
+        <w:tblLook w:firstColumn="1" w:firstRow="1" w:lastColumn="0" w:lastRow="0" w:noHBand="0" w:noVBand="1" w:val="04A0"/>
+      </w:tblPr>
+      <w:tblGrid>
+        <w:gridCol w:w="2340"/>
+        <w:gridCol w:w="2340"/>
+        <w:gridCol w:w="2340"/>
+        <w:gridCol w:w="2340"/>
+      </w:tblGrid>
+      <w:tr>
+        <w:tc>
+          <w:tcPr>
+            <w:tcW w:type="dxa" w:w="2340"/>
+            <w:tcBorders>
+              <w:top w:val="single" w:sz="8" w:space="0" w:color="auto" w:shadow="false"/>
+              <w:topColor w:val="single" w:sz="8" w:space="0" w:color="auto" w:shadow="false"/>
+              <w:bottom w:val="nil" w:sz="8" w:space="0" w:color="auto" w:shadow="false"/>
+              <w:bottomColor w:val="nil" w:sz="8" w:space="0" w:color="auto" w:shadow="false"/>
+              <w:left w:val="single" w:sz="8" w:space="0" w:color="auto" w:shadow="false"/>
+              <w:leftColor w:val="single" w:sz="8" w:space="0" w:color="auto" w:shadow="false"/>
+              <w:right w:val="nil" w:sz="8" w:space="0" w:color="auto" w:shadow="false"/>
+              <w:rightColor w:val="nil" w:sz="8" w:space="0" w:color="auto" w:shadow="false"/>
+            </w:tcBorders>
+            <w:shd w:fill="5B9BD5"/>
+            <w:vAlign w:val="center"/>
+          </w:tcPr>
+          <w:p>
+            <w:r>
+              <w:rPr>
+                <w:color w:val="FFFFFF"/>
+                <w:b/>
+              </w:rPr>
+              <w:t>Fund</w:t>
+            </w:r>
+          </w:p>
+        </w:tc>
+        <w:tc>
+          <w:tcPr>
+            <w:tcW w:type="dxa" w:w="2340"/>
+            <w:tcBorders>
+              <w:top w:val="single" w:sz="8" w:space="0" w:color="auto" w:shadow="false"/>
+              <w:topColor w:val="single" w:sz="8" w:space="0" w:color="auto" w:shadow="false"/>
+              <w:bottom w:val="nil" w:sz="8" w:space="0" w:color="auto" w:shadow="false"/>
+              <w:bottomColor w:val="nil" w:sz="8" w:space="0" w:color="auto" w:shadow="false"/>
+              <w:left w:val="nil" w:sz="8" w:space="0" w:color="auto" w:shadow="false"/>
+              <w:leftColor w:val="nil" w:sz="8" w:space="0" w:color="auto" w:shadow="false"/>
+              <w:right w:val="nil" w:sz="8" w:space="0" w:color="auto" w:shadow="false"/>
+              <w:rightColor w:val="nil" w:sz="8" w:space="0" w:color="auto" w:shadow="false"/>
+            </w:tcBorders>
+            <w:shd w:fill="5B9BD5"/>
+            <w:vAlign w:val="center"/>
+          </w:tcPr>
+          <w:p>
+            <w:r>
+              <w:rPr>
+                <w:color w:val="FFFFFF"/>
+                <w:b/>
+              </w:rPr>
+              <w:t>Value</w:t>
+            </w:r>
+          </w:p>
+        </w:tc>
+        <w:tc>
+          <w:tcPr>
+            <w:tcW w:type="dxa" w:w="2340"/>
+            <w:tcBorders>
+              <w:top w:val="single" w:sz="8" w:space="0" w:color="auto" w:shadow="false"/>
+              <w:topColor w:val="single" w:sz="8" w:space="0" w:color="auto" w:shadow="false"/>
+              <w:bottom w:val="nil" w:sz="8" w:space="0" w:color="auto" w:shadow="false"/>
+              <w:bottomColor w:val="nil" w:sz="8" w:space="0" w:color="auto" w:shadow="false"/>
+              <w:left w:val="nil" w:sz="8" w:space="0" w:color="auto" w:shadow="false"/>
+              <w:leftColor w:val="nil" w:sz="8" w:space="0" w:color="auto" w:shadow="false"/>
+              <w:right w:val="nil" w:sz="8" w:space="0" w:color="auto" w:shadow="false"/>
+              <w:rightColor w:val="nil" w:sz="8" w:space="0" w:color="auto" w:shadow="false"/>
+            </w:tcBorders>
+            <w:shd w:fill="5B9BD5"/>
+            <w:vAlign w:val="center"/>
+          </w:tcPr>
+          <w:p>
+            <w:r>
+              <w:rPr>
+                <w:color w:val="FFFFFF"/>
+                <w:b/>
+              </w:rPr>
+              <w:t>Type</w:t>
+            </w:r>
+          </w:p>
+        </w:tc>
+        <w:tc>
+          <w:tcPr>
+            <w:tcW w:type="dxa" w:w="2340"/>
+            <w:tcBorders>
+              <w:top w:val="single" w:sz="8" w:space="0" w:color="auto" w:shadow="false"/>
+              <w:topColor w:val="single" w:sz="8" w:space="0" w:color="auto" w:shadow="false"/>
+              <w:bottom w:val="nil" w:sz="8" w:space="0" w:color="auto" w:shadow="false"/>
+              <w:bottomColor w:val="nil" w:sz="8" w:space="0" w:color="auto" w:shadow="false"/>
+              <w:left w:val="nil" w:sz="8" w:space="0" w:color="auto" w:shadow="false"/>
+              <w:leftColor w:val="nil" w:sz="8" w:space="0" w:color="auto" w:shadow="false"/>
+              <w:right w:val="single" w:sz="8" w:space="0" w:color="auto" w:shadow="false"/>
+              <w:rightColor w:val="single" w:sz="8" w:space="0" w:color="auto" w:shadow="false"/>
+            </w:tcBorders>
+            <w:shd w:fill="5B9BD5"/>
+            <w:vAlign w:val="center"/>
+          </w:tcPr>
+          <w:p>
+            <w:r>
+              <w:rPr>
+                <w:color w:val="FFFFFF"/>
+                <w:b/>
+              </w:rPr>
+              <w:t>Weight</w:t>
+            </w:r>
+          </w:p>
+        </w:tc>
+      </w:tr>
+      <w:tr>
+        <w:tc>
+          <w:tcPr>
+            <w:tcW w:type="dxa" w:w="2340"/>
+            <w:tcBorders>
+              <w:top w:val="single" w:sz="8" w:space="0" w:color="auto" w:shadow="false"/>
+              <w:topColor w:val="single" w:sz="8" w:space="0" w:color="auto" w:shadow="false"/>
+              <w:bottom w:val="nil" w:sz="8" w:space="0" w:color="auto" w:shadow="false"/>
+              <w:bottomColor w:val="nil" w:sz="8" w:space="0" w:color="auto" w:shadow="false"/>
+              <w:left w:val="single" w:sz="8" w:space="0" w:color="auto" w:shadow="false"/>
+              <w:leftColor w:val="single" w:sz="8" w:space="0" w:color="auto" w:shadow="false"/>
+              <w:right w:val="nil" w:sz="8" w:space="0" w:color="auto" w:shadow="false"/>
+              <w:rightColor w:val="nil" w:sz="8" w:space="0" w:color="auto" w:shadow="false"/>
+            </w:tcBorders>
+            <w:shd w:fill="00000000"/>
+            <w:vAlign w:val="center"/>
+          </w:tcPr>
+          <w:p>
+            <w:r>
+              <w:rPr/>
+              <w:t>Jim Gold</w:t>
+            </w:r>
+          </w:p>
+        </w:tc>
+        <w:tc>
+          <w:tcPr>
+            <w:tcW w:type="dxa" w:w="2340"/>
+            <w:tcBorders>
+              <w:top w:val="single" w:sz="8" w:space="0" w:color="auto" w:shadow="false"/>
+              <w:topColor w:val="single" w:sz="8" w:space="0" w:color="auto" w:shadow="false"/>
+              <w:bottom w:val="nil" w:sz="8" w:space="0" w:color="auto" w:shadow="false"/>
+              <w:bottomColor w:val="nil" w:sz="8" w:space="0" w:color="auto" w:shadow="false"/>
+              <w:left w:val="nil" w:sz="8" w:space="0" w:color="auto" w:shadow="false"/>
+              <w:leftColor w:val="nil" w:sz="8" w:space="0" w:color="auto" w:shadow="false"/>
+              <w:right w:val="nil" w:sz="8" w:space="0" w:color="auto" w:shadow="false"/>
+              <w:rightColor w:val="nil" w:sz="8" w:space="0" w:color="auto" w:shadow="false"/>
+            </w:tcBorders>
+            <w:shd w:fill="00000000"/>
+            <w:vAlign w:val="center"/>
+          </w:tcPr>
+          <w:p>
+            <w:r>
+              <w:rPr/>
+              <w:t>100000</w:t>
+            </w:r>
+          </w:p>
+        </w:tc>
+        <w:tc>
+          <w:tcPr>
+            <w:tcW w:type="dxa" w:w="2340"/>
+            <w:tcBorders>
+              <w:top w:val="single" w:sz="8" w:space="0" w:color="auto" w:shadow="false"/>
+              <w:topColor w:val="single" w:sz="8" w:space="0" w:color="auto" w:shadow="false"/>
+              <w:bottom w:val="nil" w:sz="8" w:space="0" w:color="auto" w:shadow="false"/>
+              <w:bottomColor w:val="nil" w:sz="8" w:space="0" w:color="auto" w:shadow="false"/>
+              <w:left w:val="nil" w:sz="8" w:space="0" w:color="auto" w:shadow="false"/>
+              <w:leftColor w:val="nil" w:sz="8" w:space="0" w:color="auto" w:shadow="false"/>
+              <w:right w:val="nil" w:sz="8" w:space="0" w:color="auto" w:shadow="false"/>
+              <w:rightColor w:val="nil" w:sz="8" w:space="0" w:color="auto" w:shadow="false"/>
+            </w:tcBorders>
+            <w:shd w:fill="00000000"/>
+            <w:vAlign w:val="center"/>
+          </w:tcPr>
+          <w:p>
+            <w:r>
+              <w:rPr/>
+              <w:t>Equity</w:t>
+            </w:r>
+          </w:p>
+        </w:tc>
+        <w:tc>
+          <w:tcPr>
+            <w:tcW w:type="dxa" w:w="2340"/>
+            <w:tcBorders>
+              <w:top w:val="single" w:sz="8" w:space="0" w:color="auto" w:shadow="false"/>
+              <w:topColor w:val="single" w:sz="8" w:space="0" w:color="auto" w:shadow="false"/>
+              <w:bottom w:val="nil" w:sz="8" w:space="0" w:color="auto" w:shadow="false"/>
+              <w:bottomColor w:val="nil" w:sz="8" w:space="0" w:color="auto" w:shadow="false"/>
+              <w:left w:val="nil" w:sz="8" w:space="0" w:color="auto" w:shadow="false"/>
+              <w:leftColor w:val="nil" w:sz="8" w:space="0" w:color="auto" w:shadow="false"/>
+              <w:right w:val="single" w:sz="8" w:space="0" w:color="auto" w:shadow="false"/>
+              <w:rightColor w:val="single" w:sz="8" w:space="0" w:color="auto" w:shadow="false"/>
+            </w:tcBorders>
+            <w:shd w:fill="00000000"/>
+            <w:vAlign w:val="center"/>
+          </w:tcPr>
+          <w:p>
+            <w:r>
+              <w:rPr/>
+              <w:t>0.6</w:t>
+            </w:r>
+          </w:p>
+        </w:tc>
+      </w:tr>
+      <w:tr>
+        <w:tc>
+          <w:tcPr>
+            <w:tcW w:type="dxa" w:w="2340"/>
+            <w:tcBorders>
+              <w:top w:val="nil" w:sz="8" w:space="0" w:color="auto" w:shadow="false"/>
+              <w:topColor w:val="nil" w:sz="8" w:space="0" w:color="auto" w:shadow="false"/>
+              <w:bottom w:val="single" w:sz="8" w:space="0" w:color="auto" w:shadow="false"/>
+              <w:bottomColor w:val="single" w:sz="8" w:space="0" w:color="auto" w:shadow="false"/>
+              <w:left w:val="single" w:sz="8" w:space="0" w:color="auto" w:shadow="false"/>
+              <w:leftColor w:val="single" w:sz="8" w:space="0" w:color="auto" w:shadow="false"/>
+              <w:right w:val="nil" w:sz="8" w:space="0" w:color="auto" w:shadow="false"/>
+              <w:rightColor w:val="nil" w:sz="8" w:space="0" w:color="auto" w:shadow="false"/>
+            </w:tcBorders>
+            <w:shd w:fill="00000000"/>
+            <w:vAlign w:val="center"/>
+          </w:tcPr>
+          <w:p>
+            <w:r>
+              <w:rPr/>
+              <w:t>Bob Dust</w:t>
+            </w:r>
+          </w:p>
+        </w:tc>
+        <w:tc>
+          <w:tcPr>
+            <w:tcW w:type="dxa" w:w="2340"/>
+            <w:tcBorders>
+              <w:top w:val="nil" w:sz="8" w:space="0" w:color="auto" w:shadow="false"/>
+              <w:topColor w:val="nil" w:sz="8" w:space="0" w:color="auto" w:shadow="false"/>
+              <w:bottom w:val="single" w:sz="8" w:space="0" w:color="auto" w:shadow="false"/>
+              <w:bottomColor w:val="single" w:sz="8" w:space="0" w:color="auto" w:shadow="false"/>
+              <w:left w:val="nil" w:sz="8" w:space="0" w:color="auto" w:shadow="false"/>
+              <w:leftColor w:val="nil" w:sz="8" w:space="0" w:color="auto" w:shadow="false"/>
+              <w:right w:val="nil" w:sz="8" w:space="0" w:color="auto" w:shadow="false"/>
+              <w:rightColor w:val="nil" w:sz="8" w:space="0" w:color="auto" w:shadow="false"/>
+            </w:tcBorders>
+            <w:shd w:fill="00000000"/>
+            <w:vAlign w:val="center"/>
+          </w:tcPr>
+          <w:p>
+            <w:r>
+              <w:rPr/>
+              <w:t>50000</w:t>
+            </w:r>
+          </w:p>
+        </w:tc>
+        <w:tc>
+          <w:tcPr>
+            <w:tcW w:type="dxa" w:w="2340"/>
+            <w:tcBorders>
+              <w:top w:val="nil" w:sz="8" w:space="0" w:color="auto" w:shadow="false"/>
+              <w:topColor w:val="nil" w:sz="8" w:space="0" w:color="auto" w:shadow="false"/>
+              <w:bottom w:val="single" w:sz="8" w:space="0" w:color="auto" w:shadow="false"/>
+              <w:bottomColor w:val="single" w:sz="8" w:space="0" w:color="auto" w:shadow="false"/>
+              <w:left w:val="nil" w:sz="8" w:space="0" w:color="auto" w:shadow="false"/>
+              <w:leftColor w:val="nil" w:sz="8" w:space="0" w:color="auto" w:shadow="false"/>
+              <w:right w:val="nil" w:sz="8" w:space="0" w:color="auto" w:shadow="false"/>
+              <w:rightColor w:val="nil" w:sz="8" w:space="0" w:color="auto" w:shadow="false"/>
+            </w:tcBorders>
+            <w:shd w:fill="00000000"/>
+            <w:vAlign w:val="center"/>
+          </w:tcPr>
+          <w:p>
+            <w:r>
+              <w:rPr/>
+              <w:t>Debt</w:t>
+            </w:r>
+          </w:p>
+        </w:tc>
+        <w:tc>
+          <w:tcPr>
+            <w:tcW w:type="dxa" w:w="2340"/>
+            <w:tcBorders>
+              <w:top w:val="nil" w:sz="8" w:space="0" w:color="auto" w:shadow="false"/>
+              <w:topColor w:val="nil" w:sz="8" w:space="0" w:color="auto" w:shadow="false"/>
+              <w:bottom w:val="single" w:sz="8" w:space="0" w:color="auto" w:shadow="false"/>
+              <w:bottomColor w:val="single" w:sz="8" w:space="0" w:color="auto" w:shadow="false"/>
+              <w:left w:val="nil" w:sz="8" w:space="0" w:color="auto" w:shadow="false"/>
+              <w:leftColor w:val="nil" w:sz="8" w:space="0" w:color="auto" w:shadow="false"/>
+              <w:right w:val="single" w:sz="8" w:space="0" w:color="auto" w:shadow="false"/>
+              <w:rightColor w:val="single" w:sz="8" w:space="0" w:color="auto" w:shadow="false"/>
+            </w:tcBorders>
+            <w:shd w:fill="00000000"/>
+            <w:vAlign w:val="center"/>
+          </w:tcPr>
+          <w:p>
+            <w:r>
+              <w:rPr/>
+              <w:t>0.4</w:t>
+            </w:r>
+          </w:p>
+        </w:tc>
+      </w:tr>
+    </w:tbl>
+    <w:p>
+      <w:pPr>
+        <w:spacing w:after="400"/>
+      </w:pPr>
       <w:r>
         <w:br w:type="page"/>
       </w:r>
@@ -1281,7 +3670,10 @@
       <w:pgMar w:top="1440" w:right="1440" w:bottom="1440" w:left="1440" w:header="720" w:footer="720" w:gutter="0"/>
       <w:cols w:space="720"/>
       <w:docGrid w:linePitch="360"/>
+      <w:cols w:num="1"/>
+      <w:cols w:num="1"/>
       <w:cols w:num="2"/>
+      <w:cols w:num="1"/>
     </w:sectPr>
   </w:body>
 </w:document>

</xml_diff>

<commit_message>
debug | translate merged cells and formats in xlsx to docx
</commit_message>
<xml_diff>
--- a/test/samples/output.docx
+++ b/test/samples/output.docx
@@ -352,7 +352,7 @@
         <w:rPr>
           <w:rStyle w:val="SubtleEmphasis"/>
         </w:rPr>
-        <w:t xml:space="preserve">2019-12-01</w:t>
+        <w:t xml:space="preserve">2019-12-04</w:t>
       </w:r>
     </w:p>
     <w:p>
@@ -425,148 +425,26 @@
       <w:tr>
         <w:tc>
           <w:tcPr>
-            <w:tcW w:type="dxa" w:w="1170"/>
-            <w:tcBorders>
-              <w:top w:val="nil" w:sz="8" w:space="0" w:color="auto" w:shadow="false"/>
-              <w:topColor w:val="nil" w:sz="8" w:space="0" w:color="auto" w:shadow="false"/>
-              <w:bottom w:val="nil" w:sz="8" w:space="0" w:color="auto" w:shadow="false"/>
-              <w:bottomColor w:val="nil" w:sz="8" w:space="0" w:color="auto" w:shadow="false"/>
-              <w:left w:val="nil" w:sz="8" w:space="0" w:color="auto" w:shadow="false"/>
-              <w:leftColor w:val="nil" w:sz="8" w:space="0" w:color="auto" w:shadow="false"/>
-              <w:right w:val="nil" w:sz="8" w:space="0" w:color="auto" w:shadow="false"/>
-              <w:rightColor w:val="nil" w:sz="8" w:space="0" w:color="auto" w:shadow="false"/>
-            </w:tcBorders>
-            <w:shd w:fill="FF0D415E"/>
-            <w:vAlign w:val="center"/>
-          </w:tcPr>
-          <w:p>
-            <w:r>
-              <w:rPr>
-                <w:color w:val="FFFFFFFF"/>
+            <w:tcW w:type="dxa" w:w="9360"/>
+            <w:gridSpan w:val="8"/>
+            <w:tcBorders>
+              <w:top w:val="nil" w:sz="2" w:space="0" w:shadow="false"/>
+              <w:bottom w:val="nil" w:sz="2" w:space="0" w:shadow="false"/>
+              <w:left w:val="nil" w:sz="2" w:space="0" w:shadow="false"/>
+              <w:right w:val="nil" w:sz="2" w:space="0" w:shadow="false"/>
+            </w:tcBorders>
+            <w:shd w:fill="0D415D"/>
+            <w:vAlign w:val="center"/>
+          </w:tcPr>
+          <w:p>
+            <w:r>
+              <w:rPr>
+                <w:color w:val="FFFFFF"/>
                 <w:b/>
               </w:rPr>
               <w:t>Period Ending 30 September 2010 – Gross* Returns</w:t>
             </w:r>
           </w:p>
-        </w:tc>
-        <w:tc>
-          <w:tcPr>
-            <w:tcW w:type="dxa" w:w="1170"/>
-            <w:tcBorders>
-              <w:top w:val="nil" w:sz="8" w:space="0" w:color="auto" w:shadow="false"/>
-              <w:topColor w:val="nil" w:sz="8" w:space="0" w:color="auto" w:shadow="false"/>
-              <w:bottom w:val="nil" w:sz="8" w:space="0" w:color="auto" w:shadow="false"/>
-              <w:bottomColor w:val="nil" w:sz="8" w:space="0" w:color="auto" w:shadow="false"/>
-              <w:left w:val="nil" w:sz="8" w:space="0" w:color="auto" w:shadow="false"/>
-              <w:leftColor w:val="nil" w:sz="8" w:space="0" w:color="auto" w:shadow="false"/>
-              <w:right w:val="nil" w:sz="8" w:space="0" w:color="auto" w:shadow="false"/>
-              <w:rightColor w:val="nil" w:sz="8" w:space="0" w:color="auto" w:shadow="false"/>
-            </w:tcBorders>
-            <w:shd w:fill="00000000"/>
-          </w:tcPr>
-          <w:p/>
-        </w:tc>
-        <w:tc>
-          <w:tcPr>
-            <w:tcW w:type="dxa" w:w="1170"/>
-            <w:tcBorders>
-              <w:top w:val="nil" w:sz="8" w:space="0" w:color="auto" w:shadow="false"/>
-              <w:topColor w:val="nil" w:sz="8" w:space="0" w:color="auto" w:shadow="false"/>
-              <w:bottom w:val="nil" w:sz="8" w:space="0" w:color="auto" w:shadow="false"/>
-              <w:bottomColor w:val="nil" w:sz="8" w:space="0" w:color="auto" w:shadow="false"/>
-              <w:left w:val="nil" w:sz="8" w:space="0" w:color="auto" w:shadow="false"/>
-              <w:leftColor w:val="nil" w:sz="8" w:space="0" w:color="auto" w:shadow="false"/>
-              <w:right w:val="nil" w:sz="8" w:space="0" w:color="auto" w:shadow="false"/>
-              <w:rightColor w:val="nil" w:sz="8" w:space="0" w:color="auto" w:shadow="false"/>
-            </w:tcBorders>
-            <w:shd w:fill="00000000"/>
-          </w:tcPr>
-          <w:p/>
-        </w:tc>
-        <w:tc>
-          <w:tcPr>
-            <w:tcW w:type="dxa" w:w="1170"/>
-            <w:tcBorders>
-              <w:top w:val="nil" w:sz="8" w:space="0" w:color="auto" w:shadow="false"/>
-              <w:topColor w:val="nil" w:sz="8" w:space="0" w:color="auto" w:shadow="false"/>
-              <w:bottom w:val="nil" w:sz="8" w:space="0" w:color="auto" w:shadow="false"/>
-              <w:bottomColor w:val="nil" w:sz="8" w:space="0" w:color="auto" w:shadow="false"/>
-              <w:left w:val="nil" w:sz="8" w:space="0" w:color="auto" w:shadow="false"/>
-              <w:leftColor w:val="nil" w:sz="8" w:space="0" w:color="auto" w:shadow="false"/>
-              <w:right w:val="nil" w:sz="8" w:space="0" w:color="auto" w:shadow="false"/>
-              <w:rightColor w:val="nil" w:sz="8" w:space="0" w:color="auto" w:shadow="false"/>
-            </w:tcBorders>
-            <w:shd w:fill="00000000"/>
-          </w:tcPr>
-          <w:p/>
-        </w:tc>
-        <w:tc>
-          <w:tcPr>
-            <w:tcW w:type="dxa" w:w="1170"/>
-            <w:tcBorders>
-              <w:top w:val="nil" w:sz="8" w:space="0" w:color="auto" w:shadow="false"/>
-              <w:topColor w:val="nil" w:sz="8" w:space="0" w:color="auto" w:shadow="false"/>
-              <w:bottom w:val="nil" w:sz="8" w:space="0" w:color="auto" w:shadow="false"/>
-              <w:bottomColor w:val="nil" w:sz="8" w:space="0" w:color="auto" w:shadow="false"/>
-              <w:left w:val="nil" w:sz="8" w:space="0" w:color="auto" w:shadow="false"/>
-              <w:leftColor w:val="nil" w:sz="8" w:space="0" w:color="auto" w:shadow="false"/>
-              <w:right w:val="nil" w:sz="8" w:space="0" w:color="auto" w:shadow="false"/>
-              <w:rightColor w:val="nil" w:sz="8" w:space="0" w:color="auto" w:shadow="false"/>
-            </w:tcBorders>
-            <w:shd w:fill="00000000"/>
-          </w:tcPr>
-          <w:p/>
-        </w:tc>
-        <w:tc>
-          <w:tcPr>
-            <w:tcW w:type="dxa" w:w="1170"/>
-            <w:tcBorders>
-              <w:top w:val="nil" w:sz="8" w:space="0" w:color="auto" w:shadow="false"/>
-              <w:topColor w:val="nil" w:sz="8" w:space="0" w:color="auto" w:shadow="false"/>
-              <w:bottom w:val="nil" w:sz="8" w:space="0" w:color="auto" w:shadow="false"/>
-              <w:bottomColor w:val="nil" w:sz="8" w:space="0" w:color="auto" w:shadow="false"/>
-              <w:left w:val="nil" w:sz="8" w:space="0" w:color="auto" w:shadow="false"/>
-              <w:leftColor w:val="nil" w:sz="8" w:space="0" w:color="auto" w:shadow="false"/>
-              <w:right w:val="nil" w:sz="8" w:space="0" w:color="auto" w:shadow="false"/>
-              <w:rightColor w:val="nil" w:sz="8" w:space="0" w:color="auto" w:shadow="false"/>
-            </w:tcBorders>
-            <w:shd w:fill="00000000"/>
-          </w:tcPr>
-          <w:p/>
-        </w:tc>
-        <w:tc>
-          <w:tcPr>
-            <w:tcW w:type="dxa" w:w="1170"/>
-            <w:tcBorders>
-              <w:top w:val="nil" w:sz="8" w:space="0" w:color="auto" w:shadow="false"/>
-              <w:topColor w:val="nil" w:sz="8" w:space="0" w:color="auto" w:shadow="false"/>
-              <w:bottom w:val="nil" w:sz="8" w:space="0" w:color="auto" w:shadow="false"/>
-              <w:bottomColor w:val="nil" w:sz="8" w:space="0" w:color="auto" w:shadow="false"/>
-              <w:left w:val="nil" w:sz="8" w:space="0" w:color="auto" w:shadow="false"/>
-              <w:leftColor w:val="nil" w:sz="8" w:space="0" w:color="auto" w:shadow="false"/>
-              <w:right w:val="nil" w:sz="8" w:space="0" w:color="auto" w:shadow="false"/>
-              <w:rightColor w:val="nil" w:sz="8" w:space="0" w:color="auto" w:shadow="false"/>
-            </w:tcBorders>
-            <w:shd w:fill="00000000"/>
-          </w:tcPr>
-          <w:p/>
-        </w:tc>
-        <w:tc>
-          <w:tcPr>
-            <w:tcW w:type="dxa" w:w="1170"/>
-            <w:tcBorders>
-              <w:top w:val="nil" w:sz="8" w:space="0" w:color="auto" w:shadow="false"/>
-              <w:topColor w:val="nil" w:sz="8" w:space="0" w:color="auto" w:shadow="false"/>
-              <w:bottom w:val="nil" w:sz="8" w:space="0" w:color="auto" w:shadow="false"/>
-              <w:bottomColor w:val="nil" w:sz="8" w:space="0" w:color="auto" w:shadow="false"/>
-              <w:left w:val="nil" w:sz="8" w:space="0" w:color="auto" w:shadow="false"/>
-              <w:leftColor w:val="nil" w:sz="8" w:space="0" w:color="auto" w:shadow="false"/>
-              <w:right w:val="nil" w:sz="8" w:space="0" w:color="auto" w:shadow="false"/>
-              <w:rightColor w:val="nil" w:sz="8" w:space="0" w:color="auto" w:shadow="false"/>
-            </w:tcBorders>
-            <w:shd w:fill="00000000"/>
-          </w:tcPr>
-          <w:p/>
         </w:tc>
       </w:tr>
       <w:tr>
@@ -574,16 +452,12 @@
           <w:tcPr>
             <w:tcW w:type="dxa" w:w="1170"/>
             <w:tcBorders>
-              <w:top w:val="nil" w:sz="8" w:space="0" w:color="auto" w:shadow="false"/>
-              <w:topColor w:val="nil" w:sz="8" w:space="0" w:color="auto" w:shadow="false"/>
-              <w:bottom w:val="nil" w:sz="8" w:space="0" w:color="auto" w:shadow="false"/>
-              <w:bottomColor w:val="nil" w:sz="8" w:space="0" w:color="auto" w:shadow="false"/>
-              <w:left w:val="nil" w:sz="8" w:space="0" w:color="auto" w:shadow="false"/>
-              <w:leftColor w:val="nil" w:sz="8" w:space="0" w:color="auto" w:shadow="false"/>
-              <w:right w:val="nil" w:sz="8" w:space="0" w:color="auto" w:shadow="false"/>
-              <w:rightColor w:val="nil" w:sz="8" w:space="0" w:color="auto" w:shadow="false"/>
-            </w:tcBorders>
-            <w:shd w:fill="00000000"/>
+              <w:top w:val="nil" w:sz="2" w:space="0" w:shadow="false"/>
+              <w:bottom w:val="nil" w:sz="2" w:space="0" w:shadow="false"/>
+              <w:left w:val="nil" w:sz="2" w:space="0" w:shadow="false"/>
+              <w:right w:val="nil" w:sz="2" w:space="0" w:shadow="false"/>
+            </w:tcBorders>
+            <w:shd w:fill="FFFFFF"/>
             <w:vAlign w:val="center"/>
           </w:tcPr>
           <w:p/>
@@ -592,22 +466,18 @@
           <w:tcPr>
             <w:tcW w:type="dxa" w:w="1170"/>
             <w:tcBorders>
-              <w:top w:val="nil" w:sz="8" w:space="0" w:color="auto" w:shadow="false"/>
-              <w:topColor w:val="nil" w:sz="8" w:space="0" w:color="auto" w:shadow="false"/>
-              <w:bottom w:val="nil" w:sz="8" w:space="0" w:color="auto" w:shadow="false"/>
-              <w:bottomColor w:val="nil" w:sz="8" w:space="0" w:color="auto" w:shadow="false"/>
-              <w:left w:val="nil" w:sz="8" w:space="0" w:color="auto" w:shadow="false"/>
-              <w:leftColor w:val="nil" w:sz="8" w:space="0" w:color="auto" w:shadow="false"/>
-              <w:right w:val="nil" w:sz="8" w:space="0" w:color="auto" w:shadow="false"/>
-              <w:rightColor w:val="nil" w:sz="8" w:space="0" w:color="auto" w:shadow="false"/>
-            </w:tcBorders>
-            <w:shd w:fill="00000000"/>
-            <w:vAlign w:val="center"/>
-          </w:tcPr>
-          <w:p>
-            <w:r>
-              <w:rPr>
-                <w:color w:val="FF000000"/>
+              <w:top w:val="nil" w:sz="2" w:space="0" w:shadow="false"/>
+              <w:bottom w:val="nil" w:sz="2" w:space="0" w:shadow="false"/>
+              <w:left w:val="nil" w:sz="2" w:space="0" w:shadow="false"/>
+              <w:right w:val="nil" w:sz="2" w:space="0" w:shadow="false"/>
+            </w:tcBorders>
+            <w:shd w:fill="FFFFFF"/>
+            <w:vAlign w:val="center"/>
+          </w:tcPr>
+          <w:p>
+            <w:r>
+              <w:rPr>
+                <w:color w:val="000000"/>
                 <w:b/>
               </w:rPr>
               <w:t>Quarter</w:t>
@@ -620,22 +490,18 @@
           <w:tcPr>
             <w:tcW w:type="dxa" w:w="1170"/>
             <w:tcBorders>
-              <w:top w:val="nil" w:sz="8" w:space="0" w:color="auto" w:shadow="false"/>
-              <w:topColor w:val="nil" w:sz="8" w:space="0" w:color="auto" w:shadow="false"/>
-              <w:bottom w:val="nil" w:sz="8" w:space="0" w:color="auto" w:shadow="false"/>
-              <w:bottomColor w:val="nil" w:sz="8" w:space="0" w:color="auto" w:shadow="false"/>
-              <w:left w:val="nil" w:sz="8" w:space="0" w:color="auto" w:shadow="false"/>
-              <w:leftColor w:val="nil" w:sz="8" w:space="0" w:color="auto" w:shadow="false"/>
-              <w:right w:val="nil" w:sz="8" w:space="0" w:color="auto" w:shadow="false"/>
-              <w:rightColor w:val="nil" w:sz="8" w:space="0" w:color="auto" w:shadow="false"/>
-            </w:tcBorders>
-            <w:shd w:fill="00000000"/>
-            <w:vAlign w:val="center"/>
-          </w:tcPr>
-          <w:p>
-            <w:r>
-              <w:rPr>
-                <w:color w:val="FF000000"/>
+              <w:top w:val="nil" w:sz="2" w:space="0" w:shadow="false"/>
+              <w:bottom w:val="nil" w:sz="2" w:space="0" w:shadow="false"/>
+              <w:left w:val="nil" w:sz="2" w:space="0" w:shadow="false"/>
+              <w:right w:val="nil" w:sz="2" w:space="0" w:shadow="false"/>
+            </w:tcBorders>
+            <w:shd w:fill="FFFFFF"/>
+            <w:vAlign w:val="center"/>
+          </w:tcPr>
+          <w:p>
+            <w:r>
+              <w:rPr>
+                <w:color w:val="000000"/>
                 <w:b/>
               </w:rPr>
               <w:t>1 Year</w:t>
@@ -648,22 +514,18 @@
           <w:tcPr>
             <w:tcW w:type="dxa" w:w="1170"/>
             <w:tcBorders>
-              <w:top w:val="nil" w:sz="8" w:space="0" w:color="auto" w:shadow="false"/>
-              <w:topColor w:val="nil" w:sz="8" w:space="0" w:color="auto" w:shadow="false"/>
-              <w:bottom w:val="nil" w:sz="8" w:space="0" w:color="auto" w:shadow="false"/>
-              <w:bottomColor w:val="nil" w:sz="8" w:space="0" w:color="auto" w:shadow="false"/>
-              <w:left w:val="nil" w:sz="8" w:space="0" w:color="auto" w:shadow="false"/>
-              <w:leftColor w:val="nil" w:sz="8" w:space="0" w:color="auto" w:shadow="false"/>
-              <w:right w:val="nil" w:sz="8" w:space="0" w:color="auto" w:shadow="false"/>
-              <w:rightColor w:val="nil" w:sz="8" w:space="0" w:color="auto" w:shadow="false"/>
-            </w:tcBorders>
-            <w:shd w:fill="00000000"/>
-            <w:vAlign w:val="center"/>
-          </w:tcPr>
-          <w:p>
-            <w:r>
-              <w:rPr>
-                <w:color w:val="FF000000"/>
+              <w:top w:val="nil" w:sz="2" w:space="0" w:shadow="false"/>
+              <w:bottom w:val="nil" w:sz="2" w:space="0" w:shadow="false"/>
+              <w:left w:val="nil" w:sz="2" w:space="0" w:shadow="false"/>
+              <w:right w:val="nil" w:sz="2" w:space="0" w:shadow="false"/>
+            </w:tcBorders>
+            <w:shd w:fill="FFFFFF"/>
+            <w:vAlign w:val="center"/>
+          </w:tcPr>
+          <w:p>
+            <w:r>
+              <w:rPr>
+                <w:color w:val="000000"/>
                 <w:b/>
               </w:rPr>
               <w:t>3 Years</w:t>
@@ -676,22 +538,18 @@
           <w:tcPr>
             <w:tcW w:type="dxa" w:w="1170"/>
             <w:tcBorders>
-              <w:top w:val="nil" w:sz="8" w:space="0" w:color="auto" w:shadow="false"/>
-              <w:topColor w:val="nil" w:sz="8" w:space="0" w:color="auto" w:shadow="false"/>
-              <w:bottom w:val="nil" w:sz="8" w:space="0" w:color="auto" w:shadow="false"/>
-              <w:bottomColor w:val="nil" w:sz="8" w:space="0" w:color="auto" w:shadow="false"/>
-              <w:left w:val="nil" w:sz="8" w:space="0" w:color="auto" w:shadow="false"/>
-              <w:leftColor w:val="nil" w:sz="8" w:space="0" w:color="auto" w:shadow="false"/>
-              <w:right w:val="nil" w:sz="8" w:space="0" w:color="auto" w:shadow="false"/>
-              <w:rightColor w:val="nil" w:sz="8" w:space="0" w:color="auto" w:shadow="false"/>
-            </w:tcBorders>
-            <w:shd w:fill="00000000"/>
-            <w:vAlign w:val="center"/>
-          </w:tcPr>
-          <w:p>
-            <w:r>
-              <w:rPr>
-                <w:color w:val="FF000000"/>
+              <w:top w:val="nil" w:sz="2" w:space="0" w:shadow="false"/>
+              <w:bottom w:val="nil" w:sz="2" w:space="0" w:shadow="false"/>
+              <w:left w:val="nil" w:sz="2" w:space="0" w:shadow="false"/>
+              <w:right w:val="nil" w:sz="2" w:space="0" w:shadow="false"/>
+            </w:tcBorders>
+            <w:shd w:fill="FFFFFF"/>
+            <w:vAlign w:val="center"/>
+          </w:tcPr>
+          <w:p>
+            <w:r>
+              <w:rPr>
+                <w:color w:val="000000"/>
                 <w:b/>
               </w:rPr>
               <w:t>5 Years</w:t>
@@ -704,22 +562,18 @@
           <w:tcPr>
             <w:tcW w:type="dxa" w:w="1170"/>
             <w:tcBorders>
-              <w:top w:val="nil" w:sz="8" w:space="0" w:color="auto" w:shadow="false"/>
-              <w:topColor w:val="nil" w:sz="8" w:space="0" w:color="auto" w:shadow="false"/>
-              <w:bottom w:val="nil" w:sz="8" w:space="0" w:color="auto" w:shadow="false"/>
-              <w:bottomColor w:val="nil" w:sz="8" w:space="0" w:color="auto" w:shadow="false"/>
-              <w:left w:val="nil" w:sz="8" w:space="0" w:color="auto" w:shadow="false"/>
-              <w:leftColor w:val="nil" w:sz="8" w:space="0" w:color="auto" w:shadow="false"/>
-              <w:right w:val="nil" w:sz="8" w:space="0" w:color="auto" w:shadow="false"/>
-              <w:rightColor w:val="nil" w:sz="8" w:space="0" w:color="auto" w:shadow="false"/>
-            </w:tcBorders>
-            <w:shd w:fill="00000000"/>
-            <w:vAlign w:val="center"/>
-          </w:tcPr>
-          <w:p>
-            <w:r>
-              <w:rPr>
-                <w:color w:val="FF000000"/>
+              <w:top w:val="nil" w:sz="2" w:space="0" w:shadow="false"/>
+              <w:bottom w:val="nil" w:sz="2" w:space="0" w:shadow="false"/>
+              <w:left w:val="nil" w:sz="2" w:space="0" w:shadow="false"/>
+              <w:right w:val="nil" w:sz="2" w:space="0" w:shadow="false"/>
+            </w:tcBorders>
+            <w:shd w:fill="FFFFFF"/>
+            <w:vAlign w:val="center"/>
+          </w:tcPr>
+          <w:p>
+            <w:r>
+              <w:rPr>
+                <w:color w:val="000000"/>
                 <w:b/>
               </w:rPr>
               <w:t xml:space="preserve">7 Years </w:t>
@@ -732,22 +586,18 @@
           <w:tcPr>
             <w:tcW w:type="dxa" w:w="1170"/>
             <w:tcBorders>
-              <w:top w:val="nil" w:sz="8" w:space="0" w:color="auto" w:shadow="false"/>
-              <w:topColor w:val="nil" w:sz="8" w:space="0" w:color="auto" w:shadow="false"/>
-              <w:bottom w:val="nil" w:sz="8" w:space="0" w:color="auto" w:shadow="false"/>
-              <w:bottomColor w:val="nil" w:sz="8" w:space="0" w:color="auto" w:shadow="false"/>
-              <w:left w:val="nil" w:sz="8" w:space="0" w:color="auto" w:shadow="false"/>
-              <w:leftColor w:val="nil" w:sz="8" w:space="0" w:color="auto" w:shadow="false"/>
-              <w:right w:val="nil" w:sz="8" w:space="0" w:color="auto" w:shadow="false"/>
-              <w:rightColor w:val="nil" w:sz="8" w:space="0" w:color="auto" w:shadow="false"/>
-            </w:tcBorders>
-            <w:shd w:fill="00000000"/>
-            <w:vAlign w:val="center"/>
-          </w:tcPr>
-          <w:p>
-            <w:r>
-              <w:rPr>
-                <w:color w:val="FF000000"/>
+              <w:top w:val="nil" w:sz="2" w:space="0" w:shadow="false"/>
+              <w:bottom w:val="nil" w:sz="2" w:space="0" w:shadow="false"/>
+              <w:left w:val="nil" w:sz="2" w:space="0" w:shadow="false"/>
+              <w:right w:val="nil" w:sz="2" w:space="0" w:shadow="false"/>
+            </w:tcBorders>
+            <w:shd w:fill="FFFFFF"/>
+            <w:vAlign w:val="center"/>
+          </w:tcPr>
+          <w:p>
+            <w:r>
+              <w:rPr>
+                <w:color w:val="000000"/>
                 <w:b/>
               </w:rPr>
               <w:t xml:space="preserve">10 Years </w:t>
@@ -760,22 +610,18 @@
           <w:tcPr>
             <w:tcW w:type="dxa" w:w="1170"/>
             <w:tcBorders>
-              <w:top w:val="nil" w:sz="8" w:space="0" w:color="auto" w:shadow="false"/>
-              <w:topColor w:val="nil" w:sz="8" w:space="0" w:color="auto" w:shadow="false"/>
-              <w:bottom w:val="nil" w:sz="8" w:space="0" w:color="auto" w:shadow="false"/>
-              <w:bottomColor w:val="nil" w:sz="8" w:space="0" w:color="auto" w:shadow="false"/>
-              <w:left w:val="nil" w:sz="8" w:space="0" w:color="auto" w:shadow="false"/>
-              <w:leftColor w:val="nil" w:sz="8" w:space="0" w:color="auto" w:shadow="false"/>
-              <w:right w:val="nil" w:sz="8" w:space="0" w:color="auto" w:shadow="false"/>
-              <w:rightColor w:val="nil" w:sz="8" w:space="0" w:color="auto" w:shadow="false"/>
-            </w:tcBorders>
-            <w:shd w:fill="00000000"/>
-            <w:vAlign w:val="center"/>
-          </w:tcPr>
-          <w:p>
-            <w:r>
-              <w:rPr>
-                <w:color w:val="FF000000"/>
+              <w:top w:val="nil" w:sz="2" w:space="0" w:shadow="false"/>
+              <w:bottom w:val="nil" w:sz="2" w:space="0" w:shadow="false"/>
+              <w:left w:val="nil" w:sz="2" w:space="0" w:shadow="false"/>
+              <w:right w:val="nil" w:sz="2" w:space="0" w:shadow="false"/>
+            </w:tcBorders>
+            <w:shd w:fill="FFFFFF"/>
+            <w:vAlign w:val="center"/>
+          </w:tcPr>
+          <w:p>
+            <w:r>
+              <w:rPr>
+                <w:color w:val="000000"/>
                 <w:b/>
               </w:rPr>
               <w:t>Since Inception#</w:t>
@@ -790,22 +636,18 @@
           <w:tcPr>
             <w:tcW w:type="dxa" w:w="1170"/>
             <w:tcBorders>
-              <w:top w:val="nil" w:sz="8" w:space="0" w:color="auto" w:shadow="false"/>
-              <w:topColor w:val="nil" w:sz="8" w:space="0" w:color="auto" w:shadow="false"/>
-              <w:bottom w:val="single" w:sz="8" w:space="0" w:color="auto" w:shadow="false"/>
-              <w:bottomColor w:val="single" w:sz="8" w:space="0" w:color="auto" w:shadow="false"/>
-              <w:left w:val="nil" w:sz="8" w:space="0" w:color="auto" w:shadow="false"/>
-              <w:leftColor w:val="nil" w:sz="8" w:space="0" w:color="auto" w:shadow="false"/>
-              <w:right w:val="nil" w:sz="8" w:space="0" w:color="auto" w:shadow="false"/>
-              <w:rightColor w:val="nil" w:sz="8" w:space="0" w:color="auto" w:shadow="false"/>
-            </w:tcBorders>
-            <w:shd w:fill="00000000"/>
-            <w:vAlign w:val="center"/>
-          </w:tcPr>
-          <w:p>
-            <w:r>
-              <w:rPr>
-                <w:color w:val="FF000000"/>
+              <w:top w:val="nil" w:sz="2" w:space="0" w:shadow="false"/>
+              <w:bottom w:val="single" w:sz="8" w:space="0" w:shadow="false" w:color="BED1DC"/>
+              <w:left w:val="nil" w:sz="2" w:space="0" w:shadow="false"/>
+              <w:right w:val="nil" w:sz="2" w:space="0" w:shadow="false"/>
+            </w:tcBorders>
+            <w:shd w:fill="FFFFFF"/>
+            <w:vAlign w:val="center"/>
+          </w:tcPr>
+          <w:p>
+            <w:r>
+              <w:rPr>
+                <w:color w:val="000000"/>
               </w:rPr>
               <w:t>Portfolio</w:t>
             </w:r>
@@ -815,22 +657,18 @@
           <w:tcPr>
             <w:tcW w:type="dxa" w:w="1170"/>
             <w:tcBorders>
-              <w:top w:val="nil" w:sz="8" w:space="0" w:color="auto" w:shadow="false"/>
-              <w:topColor w:val="nil" w:sz="8" w:space="0" w:color="auto" w:shadow="false"/>
-              <w:bottom w:val="single" w:sz="8" w:space="0" w:color="auto" w:shadow="false"/>
-              <w:bottomColor w:val="single" w:sz="8" w:space="0" w:color="auto" w:shadow="false"/>
-              <w:left w:val="nil" w:sz="8" w:space="0" w:color="auto" w:shadow="false"/>
-              <w:leftColor w:val="nil" w:sz="8" w:space="0" w:color="auto" w:shadow="false"/>
-              <w:right w:val="nil" w:sz="8" w:space="0" w:color="auto" w:shadow="false"/>
-              <w:rightColor w:val="nil" w:sz="8" w:space="0" w:color="auto" w:shadow="false"/>
-            </w:tcBorders>
-            <w:shd w:fill="00000000"/>
-            <w:vAlign w:val="center"/>
-          </w:tcPr>
-          <w:p>
-            <w:r>
-              <w:rPr>
-                <w:color w:val="FF000000"/>
+              <w:top w:val="nil" w:sz="2" w:space="0" w:shadow="false"/>
+              <w:bottom w:val="single" w:sz="8" w:space="0" w:shadow="false" w:color="BED1DC"/>
+              <w:left w:val="nil" w:sz="2" w:space="0" w:shadow="false"/>
+              <w:right w:val="nil" w:sz="2" w:space="0" w:shadow="false"/>
+            </w:tcBorders>
+            <w:shd w:fill="FFFFFF"/>
+            <w:vAlign w:val="center"/>
+          </w:tcPr>
+          <w:p>
+            <w:r>
+              <w:rPr>
+                <w:color w:val="000000"/>
               </w:rPr>
               <w:t>4.53</w:t>
             </w:r>
@@ -840,22 +678,18 @@
           <w:tcPr>
             <w:tcW w:type="dxa" w:w="1170"/>
             <w:tcBorders>
-              <w:top w:val="nil" w:sz="8" w:space="0" w:color="auto" w:shadow="false"/>
-              <w:topColor w:val="nil" w:sz="8" w:space="0" w:color="auto" w:shadow="false"/>
-              <w:bottom w:val="single" w:sz="8" w:space="0" w:color="auto" w:shadow="false"/>
-              <w:bottomColor w:val="single" w:sz="8" w:space="0" w:color="auto" w:shadow="false"/>
-              <w:left w:val="nil" w:sz="8" w:space="0" w:color="auto" w:shadow="false"/>
-              <w:leftColor w:val="nil" w:sz="8" w:space="0" w:color="auto" w:shadow="false"/>
-              <w:right w:val="nil" w:sz="8" w:space="0" w:color="auto" w:shadow="false"/>
-              <w:rightColor w:val="nil" w:sz="8" w:space="0" w:color="auto" w:shadow="false"/>
-            </w:tcBorders>
-            <w:shd w:fill="00000000"/>
-            <w:vAlign w:val="center"/>
-          </w:tcPr>
-          <w:p>
-            <w:r>
-              <w:rPr>
-                <w:color w:val="FF000000"/>
+              <w:top w:val="nil" w:sz="2" w:space="0" w:shadow="false"/>
+              <w:bottom w:val="single" w:sz="8" w:space="0" w:shadow="false" w:color="BED1DC"/>
+              <w:left w:val="nil" w:sz="2" w:space="0" w:shadow="false"/>
+              <w:right w:val="nil" w:sz="2" w:space="0" w:shadow="false"/>
+            </w:tcBorders>
+            <w:shd w:fill="FFFFFF"/>
+            <w:vAlign w:val="center"/>
+          </w:tcPr>
+          <w:p>
+            <w:r>
+              <w:rPr>
+                <w:color w:val="000000"/>
               </w:rPr>
               <w:t>11.54</w:t>
             </w:r>
@@ -865,22 +699,18 @@
           <w:tcPr>
             <w:tcW w:type="dxa" w:w="1170"/>
             <w:tcBorders>
-              <w:top w:val="nil" w:sz="8" w:space="0" w:color="auto" w:shadow="false"/>
-              <w:topColor w:val="nil" w:sz="8" w:space="0" w:color="auto" w:shadow="false"/>
-              <w:bottom w:val="single" w:sz="8" w:space="0" w:color="auto" w:shadow="false"/>
-              <w:bottomColor w:val="single" w:sz="8" w:space="0" w:color="auto" w:shadow="false"/>
-              <w:left w:val="nil" w:sz="8" w:space="0" w:color="auto" w:shadow="false"/>
-              <w:leftColor w:val="nil" w:sz="8" w:space="0" w:color="auto" w:shadow="false"/>
-              <w:right w:val="nil" w:sz="8" w:space="0" w:color="auto" w:shadow="false"/>
-              <w:rightColor w:val="nil" w:sz="8" w:space="0" w:color="auto" w:shadow="false"/>
-            </w:tcBorders>
-            <w:shd w:fill="00000000"/>
-            <w:vAlign w:val="center"/>
-          </w:tcPr>
-          <w:p>
-            <w:r>
-              <w:rPr>
-                <w:color w:val="FF000000"/>
+              <w:top w:val="nil" w:sz="2" w:space="0" w:shadow="false"/>
+              <w:bottom w:val="single" w:sz="8" w:space="0" w:shadow="false" w:color="BED1DC"/>
+              <w:left w:val="nil" w:sz="2" w:space="0" w:shadow="false"/>
+              <w:right w:val="nil" w:sz="2" w:space="0" w:shadow="false"/>
+            </w:tcBorders>
+            <w:shd w:fill="FFFFFF"/>
+            <w:vAlign w:val="center"/>
+          </w:tcPr>
+          <w:p>
+            <w:r>
+              <w:rPr>
+                <w:color w:val="000000"/>
               </w:rPr>
               <w:t>6.63</w:t>
             </w:r>
@@ -890,22 +720,18 @@
           <w:tcPr>
             <w:tcW w:type="dxa" w:w="1170"/>
             <w:tcBorders>
-              <w:top w:val="nil" w:sz="8" w:space="0" w:color="auto" w:shadow="false"/>
-              <w:topColor w:val="nil" w:sz="8" w:space="0" w:color="auto" w:shadow="false"/>
-              <w:bottom w:val="single" w:sz="8" w:space="0" w:color="auto" w:shadow="false"/>
-              <w:bottomColor w:val="single" w:sz="8" w:space="0" w:color="auto" w:shadow="false"/>
-              <w:left w:val="nil" w:sz="8" w:space="0" w:color="auto" w:shadow="false"/>
-              <w:leftColor w:val="nil" w:sz="8" w:space="0" w:color="auto" w:shadow="false"/>
-              <w:right w:val="nil" w:sz="8" w:space="0" w:color="auto" w:shadow="false"/>
-              <w:rightColor w:val="nil" w:sz="8" w:space="0" w:color="auto" w:shadow="false"/>
-            </w:tcBorders>
-            <w:shd w:fill="00000000"/>
-            <w:vAlign w:val="center"/>
-          </w:tcPr>
-          <w:p>
-            <w:r>
-              <w:rPr>
-                <w:color w:val="FF000000"/>
+              <w:top w:val="nil" w:sz="2" w:space="0" w:shadow="false"/>
+              <w:bottom w:val="single" w:sz="8" w:space="0" w:shadow="false" w:color="BED1DC"/>
+              <w:left w:val="nil" w:sz="2" w:space="0" w:shadow="false"/>
+              <w:right w:val="nil" w:sz="2" w:space="0" w:shadow="false"/>
+            </w:tcBorders>
+            <w:shd w:fill="FFFFFF"/>
+            <w:vAlign w:val="center"/>
+          </w:tcPr>
+          <w:p>
+            <w:r>
+              <w:rPr>
+                <w:color w:val="000000"/>
               </w:rPr>
               <w:t>6.9</w:t>
             </w:r>
@@ -915,22 +741,18 @@
           <w:tcPr>
             <w:tcW w:type="dxa" w:w="1170"/>
             <w:tcBorders>
-              <w:top w:val="nil" w:sz="8" w:space="0" w:color="auto" w:shadow="false"/>
-              <w:topColor w:val="nil" w:sz="8" w:space="0" w:color="auto" w:shadow="false"/>
-              <w:bottom w:val="single" w:sz="8" w:space="0" w:color="auto" w:shadow="false"/>
-              <w:bottomColor w:val="single" w:sz="8" w:space="0" w:color="auto" w:shadow="false"/>
-              <w:left w:val="nil" w:sz="8" w:space="0" w:color="auto" w:shadow="false"/>
-              <w:leftColor w:val="nil" w:sz="8" w:space="0" w:color="auto" w:shadow="false"/>
-              <w:right w:val="nil" w:sz="8" w:space="0" w:color="auto" w:shadow="false"/>
-              <w:rightColor w:val="nil" w:sz="8" w:space="0" w:color="auto" w:shadow="false"/>
-            </w:tcBorders>
-            <w:shd w:fill="00000000"/>
-            <w:vAlign w:val="center"/>
-          </w:tcPr>
-          <w:p>
-            <w:r>
-              <w:rPr>
-                <w:color w:val="FF000000"/>
+              <w:top w:val="nil" w:sz="2" w:space="0" w:shadow="false"/>
+              <w:bottom w:val="single" w:sz="8" w:space="0" w:shadow="false" w:color="BED1DC"/>
+              <w:left w:val="nil" w:sz="2" w:space="0" w:shadow="false"/>
+              <w:right w:val="nil" w:sz="2" w:space="0" w:shadow="false"/>
+            </w:tcBorders>
+            <w:shd w:fill="FFFFFF"/>
+            <w:vAlign w:val="center"/>
+          </w:tcPr>
+          <w:p>
+            <w:r>
+              <w:rPr>
+                <w:color w:val="000000"/>
               </w:rPr>
               <w:t>7.02</w:t>
             </w:r>
@@ -940,22 +762,18 @@
           <w:tcPr>
             <w:tcW w:type="dxa" w:w="1170"/>
             <w:tcBorders>
-              <w:top w:val="nil" w:sz="8" w:space="0" w:color="auto" w:shadow="false"/>
-              <w:topColor w:val="nil" w:sz="8" w:space="0" w:color="auto" w:shadow="false"/>
-              <w:bottom w:val="single" w:sz="8" w:space="0" w:color="auto" w:shadow="false"/>
-              <w:bottomColor w:val="single" w:sz="8" w:space="0" w:color="auto" w:shadow="false"/>
-              <w:left w:val="nil" w:sz="8" w:space="0" w:color="auto" w:shadow="false"/>
-              <w:leftColor w:val="nil" w:sz="8" w:space="0" w:color="auto" w:shadow="false"/>
-              <w:right w:val="nil" w:sz="8" w:space="0" w:color="auto" w:shadow="false"/>
-              <w:rightColor w:val="nil" w:sz="8" w:space="0" w:color="auto" w:shadow="false"/>
-            </w:tcBorders>
-            <w:shd w:fill="00000000"/>
-            <w:vAlign w:val="center"/>
-          </w:tcPr>
-          <w:p>
-            <w:r>
-              <w:rPr>
-                <w:color w:val="FF000000"/>
+              <w:top w:val="nil" w:sz="2" w:space="0" w:shadow="false"/>
+              <w:bottom w:val="single" w:sz="8" w:space="0" w:shadow="false" w:color="BED1DC"/>
+              <w:left w:val="nil" w:sz="2" w:space="0" w:shadow="false"/>
+              <w:right w:val="nil" w:sz="2" w:space="0" w:shadow="false"/>
+            </w:tcBorders>
+            <w:shd w:fill="FFFFFF"/>
+            <w:vAlign w:val="center"/>
+          </w:tcPr>
+          <w:p>
+            <w:r>
+              <w:rPr>
+                <w:color w:val="000000"/>
               </w:rPr>
               <w:t>6.56</w:t>
             </w:r>
@@ -965,22 +783,18 @@
           <w:tcPr>
             <w:tcW w:type="dxa" w:w="1170"/>
             <w:tcBorders>
-              <w:top w:val="nil" w:sz="8" w:space="0" w:color="auto" w:shadow="false"/>
-              <w:topColor w:val="nil" w:sz="8" w:space="0" w:color="auto" w:shadow="false"/>
-              <w:bottom w:val="single" w:sz="8" w:space="0" w:color="auto" w:shadow="false"/>
-              <w:bottomColor w:val="single" w:sz="8" w:space="0" w:color="auto" w:shadow="false"/>
-              <w:left w:val="nil" w:sz="8" w:space="0" w:color="auto" w:shadow="false"/>
-              <w:leftColor w:val="nil" w:sz="8" w:space="0" w:color="auto" w:shadow="false"/>
-              <w:right w:val="nil" w:sz="8" w:space="0" w:color="auto" w:shadow="false"/>
-              <w:rightColor w:val="nil" w:sz="8" w:space="0" w:color="auto" w:shadow="false"/>
-            </w:tcBorders>
-            <w:shd w:fill="00000000"/>
-            <w:vAlign w:val="center"/>
-          </w:tcPr>
-          <w:p>
-            <w:r>
-              <w:rPr>
-                <w:color w:val="FF000000"/>
+              <w:top w:val="nil" w:sz="2" w:space="0" w:shadow="false"/>
+              <w:bottom w:val="single" w:sz="8" w:space="0" w:shadow="false" w:color="BED1DC"/>
+              <w:left w:val="nil" w:sz="2" w:space="0" w:shadow="false"/>
+              <w:right w:val="nil" w:sz="2" w:space="0" w:shadow="false"/>
+            </w:tcBorders>
+            <w:shd w:fill="FFFFFF"/>
+            <w:vAlign w:val="center"/>
+          </w:tcPr>
+          <w:p>
+            <w:r>
+              <w:rPr>
+                <w:color w:val="000000"/>
               </w:rPr>
               <w:t>10.1</w:t>
             </w:r>
@@ -992,22 +806,18 @@
           <w:tcPr>
             <w:tcW w:type="dxa" w:w="1170"/>
             <w:tcBorders>
-              <w:top w:val="nil" w:sz="8" w:space="0" w:color="auto" w:shadow="false"/>
-              <w:topColor w:val="nil" w:sz="8" w:space="0" w:color="auto" w:shadow="false"/>
-              <w:bottom w:val="single" w:sz="8" w:space="0" w:color="auto" w:shadow="false"/>
-              <w:bottomColor w:val="single" w:sz="8" w:space="0" w:color="auto" w:shadow="false"/>
-              <w:left w:val="nil" w:sz="8" w:space="0" w:color="auto" w:shadow="false"/>
-              <w:leftColor w:val="nil" w:sz="8" w:space="0" w:color="auto" w:shadow="false"/>
-              <w:right w:val="nil" w:sz="8" w:space="0" w:color="auto" w:shadow="false"/>
-              <w:rightColor w:val="nil" w:sz="8" w:space="0" w:color="auto" w:shadow="false"/>
-            </w:tcBorders>
-            <w:shd w:fill="00000000"/>
-            <w:vAlign w:val="center"/>
-          </w:tcPr>
-          <w:p>
-            <w:r>
-              <w:rPr>
-                <w:color w:val="FF000000"/>
+              <w:top w:val="nil" w:sz="2" w:space="0" w:shadow="false"/>
+              <w:bottom w:val="single" w:sz="8" w:space="0" w:shadow="false" w:color="BED1DC"/>
+              <w:left w:val="nil" w:sz="2" w:space="0" w:shadow="false"/>
+              <w:right w:val="nil" w:sz="2" w:space="0" w:shadow="false"/>
+            </w:tcBorders>
+            <w:shd w:fill="FFFFFF"/>
+            <w:vAlign w:val="center"/>
+          </w:tcPr>
+          <w:p>
+            <w:r>
+              <w:rPr>
+                <w:color w:val="000000"/>
               </w:rPr>
               <w:t>Benchmark+^~&gt;</w:t>
             </w:r>
@@ -1017,22 +827,18 @@
           <w:tcPr>
             <w:tcW w:type="dxa" w:w="1170"/>
             <w:tcBorders>
-              <w:top w:val="nil" w:sz="8" w:space="0" w:color="auto" w:shadow="false"/>
-              <w:topColor w:val="nil" w:sz="8" w:space="0" w:color="auto" w:shadow="false"/>
-              <w:bottom w:val="single" w:sz="8" w:space="0" w:color="auto" w:shadow="false"/>
-              <w:bottomColor w:val="single" w:sz="8" w:space="0" w:color="auto" w:shadow="false"/>
-              <w:left w:val="nil" w:sz="8" w:space="0" w:color="auto" w:shadow="false"/>
-              <w:leftColor w:val="nil" w:sz="8" w:space="0" w:color="auto" w:shadow="false"/>
-              <w:right w:val="nil" w:sz="8" w:space="0" w:color="auto" w:shadow="false"/>
-              <w:rightColor w:val="nil" w:sz="8" w:space="0" w:color="auto" w:shadow="false"/>
-            </w:tcBorders>
-            <w:shd w:fill="00000000"/>
-            <w:vAlign w:val="center"/>
-          </w:tcPr>
-          <w:p>
-            <w:r>
-              <w:rPr>
-                <w:color w:val="FF000000"/>
+              <w:top w:val="nil" w:sz="2" w:space="0" w:shadow="false"/>
+              <w:bottom w:val="single" w:sz="8" w:space="0" w:shadow="false" w:color="BED1DC"/>
+              <w:left w:val="nil" w:sz="2" w:space="0" w:shadow="false"/>
+              <w:right w:val="nil" w:sz="2" w:space="0" w:shadow="false"/>
+            </w:tcBorders>
+            <w:shd w:fill="FFFFFF"/>
+            <w:vAlign w:val="center"/>
+          </w:tcPr>
+          <w:p>
+            <w:r>
+              <w:rPr>
+                <w:color w:val="000000"/>
               </w:rPr>
               <w:t>2.27</w:t>
             </w:r>
@@ -1042,22 +848,18 @@
           <w:tcPr>
             <w:tcW w:type="dxa" w:w="1170"/>
             <w:tcBorders>
-              <w:top w:val="nil" w:sz="8" w:space="0" w:color="auto" w:shadow="false"/>
-              <w:topColor w:val="nil" w:sz="8" w:space="0" w:color="auto" w:shadow="false"/>
-              <w:bottom w:val="single" w:sz="8" w:space="0" w:color="auto" w:shadow="false"/>
-              <w:bottomColor w:val="single" w:sz="8" w:space="0" w:color="auto" w:shadow="false"/>
-              <w:left w:val="nil" w:sz="8" w:space="0" w:color="auto" w:shadow="false"/>
-              <w:leftColor w:val="nil" w:sz="8" w:space="0" w:color="auto" w:shadow="false"/>
-              <w:right w:val="nil" w:sz="8" w:space="0" w:color="auto" w:shadow="false"/>
-              <w:rightColor w:val="nil" w:sz="8" w:space="0" w:color="auto" w:shadow="false"/>
-            </w:tcBorders>
-            <w:shd w:fill="00000000"/>
-            <w:vAlign w:val="center"/>
-          </w:tcPr>
-          <w:p>
-            <w:r>
-              <w:rPr>
-                <w:color w:val="FF000000"/>
+              <w:top w:val="nil" w:sz="2" w:space="0" w:shadow="false"/>
+              <w:bottom w:val="single" w:sz="8" w:space="0" w:shadow="false" w:color="BED1DC"/>
+              <w:left w:val="nil" w:sz="2" w:space="0" w:shadow="false"/>
+              <w:right w:val="nil" w:sz="2" w:space="0" w:shadow="false"/>
+            </w:tcBorders>
+            <w:shd w:fill="FFFFFF"/>
+            <w:vAlign w:val="center"/>
+          </w:tcPr>
+          <w:p>
+            <w:r>
+              <w:rPr>
+                <w:color w:val="000000"/>
               </w:rPr>
               <w:t>5.77</w:t>
             </w:r>
@@ -1067,22 +869,18 @@
           <w:tcPr>
             <w:tcW w:type="dxa" w:w="1170"/>
             <w:tcBorders>
-              <w:top w:val="nil" w:sz="8" w:space="0" w:color="auto" w:shadow="false"/>
-              <w:topColor w:val="nil" w:sz="8" w:space="0" w:color="auto" w:shadow="false"/>
-              <w:bottom w:val="single" w:sz="8" w:space="0" w:color="auto" w:shadow="false"/>
-              <w:bottomColor w:val="single" w:sz="8" w:space="0" w:color="auto" w:shadow="false"/>
-              <w:left w:val="nil" w:sz="8" w:space="0" w:color="auto" w:shadow="false"/>
-              <w:leftColor w:val="nil" w:sz="8" w:space="0" w:color="auto" w:shadow="false"/>
-              <w:right w:val="nil" w:sz="8" w:space="0" w:color="auto" w:shadow="false"/>
-              <w:rightColor w:val="nil" w:sz="8" w:space="0" w:color="auto" w:shadow="false"/>
-            </w:tcBorders>
-            <w:shd w:fill="00000000"/>
-            <w:vAlign w:val="center"/>
-          </w:tcPr>
-          <w:p>
-            <w:r>
-              <w:rPr>
-                <w:color w:val="FF000000"/>
+              <w:top w:val="nil" w:sz="2" w:space="0" w:shadow="false"/>
+              <w:bottom w:val="single" w:sz="8" w:space="0" w:shadow="false" w:color="BED1DC"/>
+              <w:left w:val="nil" w:sz="2" w:space="0" w:shadow="false"/>
+              <w:right w:val="nil" w:sz="2" w:space="0" w:shadow="false"/>
+            </w:tcBorders>
+            <w:shd w:fill="FFFFFF"/>
+            <w:vAlign w:val="center"/>
+          </w:tcPr>
+          <w:p>
+            <w:r>
+              <w:rPr>
+                <w:color w:val="000000"/>
               </w:rPr>
               <w:t>3.32</w:t>
             </w:r>
@@ -1092,22 +890,18 @@
           <w:tcPr>
             <w:tcW w:type="dxa" w:w="1170"/>
             <w:tcBorders>
-              <w:top w:val="nil" w:sz="8" w:space="0" w:color="auto" w:shadow="false"/>
-              <w:topColor w:val="nil" w:sz="8" w:space="0" w:color="auto" w:shadow="false"/>
-              <w:bottom w:val="single" w:sz="8" w:space="0" w:color="auto" w:shadow="false"/>
-              <w:bottomColor w:val="single" w:sz="8" w:space="0" w:color="auto" w:shadow="false"/>
-              <w:left w:val="nil" w:sz="8" w:space="0" w:color="auto" w:shadow="false"/>
-              <w:leftColor w:val="nil" w:sz="8" w:space="0" w:color="auto" w:shadow="false"/>
-              <w:right w:val="nil" w:sz="8" w:space="0" w:color="auto" w:shadow="false"/>
-              <w:rightColor w:val="nil" w:sz="8" w:space="0" w:color="auto" w:shadow="false"/>
-            </w:tcBorders>
-            <w:shd w:fill="00000000"/>
-            <w:vAlign w:val="center"/>
-          </w:tcPr>
-          <w:p>
-            <w:r>
-              <w:rPr>
-                <w:color w:val="FF000000"/>
+              <w:top w:val="nil" w:sz="2" w:space="0" w:shadow="false"/>
+              <w:bottom w:val="single" w:sz="8" w:space="0" w:shadow="false" w:color="BED1DC"/>
+              <w:left w:val="nil" w:sz="2" w:space="0" w:shadow="false"/>
+              <w:right w:val="nil" w:sz="2" w:space="0" w:shadow="false"/>
+            </w:tcBorders>
+            <w:shd w:fill="FFFFFF"/>
+            <w:vAlign w:val="center"/>
+          </w:tcPr>
+          <w:p>
+            <w:r>
+              <w:rPr>
+                <w:color w:val="000000"/>
               </w:rPr>
               <w:t>3.45</w:t>
             </w:r>
@@ -1117,22 +911,18 @@
           <w:tcPr>
             <w:tcW w:type="dxa" w:w="1170"/>
             <w:tcBorders>
-              <w:top w:val="nil" w:sz="8" w:space="0" w:color="auto" w:shadow="false"/>
-              <w:topColor w:val="nil" w:sz="8" w:space="0" w:color="auto" w:shadow="false"/>
-              <w:bottom w:val="single" w:sz="8" w:space="0" w:color="auto" w:shadow="false"/>
-              <w:bottomColor w:val="single" w:sz="8" w:space="0" w:color="auto" w:shadow="false"/>
-              <w:left w:val="nil" w:sz="8" w:space="0" w:color="auto" w:shadow="false"/>
-              <w:leftColor w:val="nil" w:sz="8" w:space="0" w:color="auto" w:shadow="false"/>
-              <w:right w:val="nil" w:sz="8" w:space="0" w:color="auto" w:shadow="false"/>
-              <w:rightColor w:val="nil" w:sz="8" w:space="0" w:color="auto" w:shadow="false"/>
-            </w:tcBorders>
-            <w:shd w:fill="00000000"/>
-            <w:vAlign w:val="center"/>
-          </w:tcPr>
-          <w:p>
-            <w:r>
-              <w:rPr>
-                <w:color w:val="FF000000"/>
+              <w:top w:val="nil" w:sz="2" w:space="0" w:shadow="false"/>
+              <w:bottom w:val="single" w:sz="8" w:space="0" w:shadow="false" w:color="BED1DC"/>
+              <w:left w:val="nil" w:sz="2" w:space="0" w:shadow="false"/>
+              <w:right w:val="nil" w:sz="2" w:space="0" w:shadow="false"/>
+            </w:tcBorders>
+            <w:shd w:fill="FFFFFF"/>
+            <w:vAlign w:val="center"/>
+          </w:tcPr>
+          <w:p>
+            <w:r>
+              <w:rPr>
+                <w:color w:val="000000"/>
               </w:rPr>
               <w:t>3.51</w:t>
             </w:r>
@@ -1142,22 +932,18 @@
           <w:tcPr>
             <w:tcW w:type="dxa" w:w="1170"/>
             <w:tcBorders>
-              <w:top w:val="nil" w:sz="8" w:space="0" w:color="auto" w:shadow="false"/>
-              <w:topColor w:val="nil" w:sz="8" w:space="0" w:color="auto" w:shadow="false"/>
-              <w:bottom w:val="single" w:sz="8" w:space="0" w:color="auto" w:shadow="false"/>
-              <w:bottomColor w:val="single" w:sz="8" w:space="0" w:color="auto" w:shadow="false"/>
-              <w:left w:val="nil" w:sz="8" w:space="0" w:color="auto" w:shadow="false"/>
-              <w:leftColor w:val="nil" w:sz="8" w:space="0" w:color="auto" w:shadow="false"/>
-              <w:right w:val="nil" w:sz="8" w:space="0" w:color="auto" w:shadow="false"/>
-              <w:rightColor w:val="nil" w:sz="8" w:space="0" w:color="auto" w:shadow="false"/>
-            </w:tcBorders>
-            <w:shd w:fill="00000000"/>
-            <w:vAlign w:val="center"/>
-          </w:tcPr>
-          <w:p>
-            <w:r>
-              <w:rPr>
-                <w:color w:val="FF000000"/>
+              <w:top w:val="nil" w:sz="2" w:space="0" w:shadow="false"/>
+              <w:bottom w:val="single" w:sz="8" w:space="0" w:shadow="false" w:color="BED1DC"/>
+              <w:left w:val="nil" w:sz="2" w:space="0" w:shadow="false"/>
+              <w:right w:val="nil" w:sz="2" w:space="0" w:shadow="false"/>
+            </w:tcBorders>
+            <w:shd w:fill="FFFFFF"/>
+            <w:vAlign w:val="center"/>
+          </w:tcPr>
+          <w:p>
+            <w:r>
+              <w:rPr>
+                <w:color w:val="000000"/>
               </w:rPr>
               <w:t>3.28</w:t>
             </w:r>
@@ -1167,22 +953,18 @@
           <w:tcPr>
             <w:tcW w:type="dxa" w:w="1170"/>
             <w:tcBorders>
-              <w:top w:val="nil" w:sz="8" w:space="0" w:color="auto" w:shadow="false"/>
-              <w:topColor w:val="nil" w:sz="8" w:space="0" w:color="auto" w:shadow="false"/>
-              <w:bottom w:val="single" w:sz="8" w:space="0" w:color="auto" w:shadow="false"/>
-              <w:bottomColor w:val="single" w:sz="8" w:space="0" w:color="auto" w:shadow="false"/>
-              <w:left w:val="nil" w:sz="8" w:space="0" w:color="auto" w:shadow="false"/>
-              <w:leftColor w:val="nil" w:sz="8" w:space="0" w:color="auto" w:shadow="false"/>
-              <w:right w:val="nil" w:sz="8" w:space="0" w:color="auto" w:shadow="false"/>
-              <w:rightColor w:val="nil" w:sz="8" w:space="0" w:color="auto" w:shadow="false"/>
-            </w:tcBorders>
-            <w:shd w:fill="00000000"/>
-            <w:vAlign w:val="center"/>
-          </w:tcPr>
-          <w:p>
-            <w:r>
-              <w:rPr>
-                <w:color w:val="FF000000"/>
+              <w:top w:val="nil" w:sz="2" w:space="0" w:shadow="false"/>
+              <w:bottom w:val="single" w:sz="8" w:space="0" w:shadow="false" w:color="BED1DC"/>
+              <w:left w:val="nil" w:sz="2" w:space="0" w:shadow="false"/>
+              <w:right w:val="nil" w:sz="2" w:space="0" w:shadow="false"/>
+            </w:tcBorders>
+            <w:shd w:fill="FFFFFF"/>
+            <w:vAlign w:val="center"/>
+          </w:tcPr>
+          <w:p>
+            <w:r>
+              <w:rPr>
+                <w:color w:val="000000"/>
               </w:rPr>
               <w:t>5</w:t>
             </w:r>
@@ -1194,22 +976,18 @@
           <w:tcPr>
             <w:tcW w:type="dxa" w:w="1170"/>
             <w:tcBorders>
-              <w:top w:val="nil" w:sz="8" w:space="0" w:color="auto" w:shadow="false"/>
-              <w:topColor w:val="nil" w:sz="8" w:space="0" w:color="auto" w:shadow="false"/>
-              <w:bottom w:val="single" w:sz="8" w:space="0" w:color="auto" w:shadow="false"/>
-              <w:bottomColor w:val="single" w:sz="8" w:space="0" w:color="auto" w:shadow="false"/>
-              <w:left w:val="nil" w:sz="8" w:space="0" w:color="auto" w:shadow="false"/>
-              <w:leftColor w:val="nil" w:sz="8" w:space="0" w:color="auto" w:shadow="false"/>
-              <w:right w:val="nil" w:sz="8" w:space="0" w:color="auto" w:shadow="false"/>
-              <w:rightColor w:val="nil" w:sz="8" w:space="0" w:color="auto" w:shadow="false"/>
-            </w:tcBorders>
-            <w:shd w:fill="00000000"/>
-            <w:vAlign w:val="center"/>
-          </w:tcPr>
-          <w:p>
-            <w:r>
-              <w:rPr>
-                <w:color w:val="FF000000"/>
+              <w:top w:val="nil" w:sz="2" w:space="0" w:shadow="false"/>
+              <w:bottom w:val="single" w:sz="16" w:space="0" w:shadow="false" w:color="404040"/>
+              <w:left w:val="nil" w:sz="2" w:space="0" w:shadow="false"/>
+              <w:right w:val="nil" w:sz="2" w:space="0" w:shadow="false"/>
+            </w:tcBorders>
+            <w:shd w:fill="FFFFFF"/>
+            <w:vAlign w:val="center"/>
+          </w:tcPr>
+          <w:p>
+            <w:r>
+              <w:rPr>
+                <w:color w:val="000000"/>
               </w:rPr>
               <w:t>Difference</w:t>
             </w:r>
@@ -1219,22 +997,18 @@
           <w:tcPr>
             <w:tcW w:type="dxa" w:w="1170"/>
             <w:tcBorders>
-              <w:top w:val="nil" w:sz="8" w:space="0" w:color="auto" w:shadow="false"/>
-              <w:topColor w:val="nil" w:sz="8" w:space="0" w:color="auto" w:shadow="false"/>
-              <w:bottom w:val="single" w:sz="8" w:space="0" w:color="auto" w:shadow="false"/>
-              <w:bottomColor w:val="single" w:sz="8" w:space="0" w:color="auto" w:shadow="false"/>
-              <w:left w:val="nil" w:sz="8" w:space="0" w:color="auto" w:shadow="false"/>
-              <w:leftColor w:val="nil" w:sz="8" w:space="0" w:color="auto" w:shadow="false"/>
-              <w:right w:val="nil" w:sz="8" w:space="0" w:color="auto" w:shadow="false"/>
-              <w:rightColor w:val="nil" w:sz="8" w:space="0" w:color="auto" w:shadow="false"/>
-            </w:tcBorders>
-            <w:shd w:fill="00000000"/>
-            <w:vAlign w:val="center"/>
-          </w:tcPr>
-          <w:p>
-            <w:r>
-              <w:rPr>
-                <w:color w:val="FF000000"/>
+              <w:top w:val="nil" w:sz="2" w:space="0" w:shadow="false"/>
+              <w:bottom w:val="single" w:sz="16" w:space="0" w:shadow="false" w:color="404040"/>
+              <w:left w:val="nil" w:sz="2" w:space="0" w:shadow="false"/>
+              <w:right w:val="nil" w:sz="2" w:space="0" w:shadow="false"/>
+            </w:tcBorders>
+            <w:shd w:fill="FFFFFF"/>
+            <w:vAlign w:val="center"/>
+          </w:tcPr>
+          <w:p>
+            <w:r>
+              <w:rPr>
+                <w:color w:val="000000"/>
               </w:rPr>
               <w:t>2.26</w:t>
             </w:r>
@@ -1244,22 +1018,18 @@
           <w:tcPr>
             <w:tcW w:type="dxa" w:w="1170"/>
             <w:tcBorders>
-              <w:top w:val="nil" w:sz="8" w:space="0" w:color="auto" w:shadow="false"/>
-              <w:topColor w:val="nil" w:sz="8" w:space="0" w:color="auto" w:shadow="false"/>
-              <w:bottom w:val="single" w:sz="8" w:space="0" w:color="auto" w:shadow="false"/>
-              <w:bottomColor w:val="single" w:sz="8" w:space="0" w:color="auto" w:shadow="false"/>
-              <w:left w:val="nil" w:sz="8" w:space="0" w:color="auto" w:shadow="false"/>
-              <w:leftColor w:val="nil" w:sz="8" w:space="0" w:color="auto" w:shadow="false"/>
-              <w:right w:val="nil" w:sz="8" w:space="0" w:color="auto" w:shadow="false"/>
-              <w:rightColor w:val="nil" w:sz="8" w:space="0" w:color="auto" w:shadow="false"/>
-            </w:tcBorders>
-            <w:shd w:fill="00000000"/>
-            <w:vAlign w:val="center"/>
-          </w:tcPr>
-          <w:p>
-            <w:r>
-              <w:rPr>
-                <w:color w:val="FF000000"/>
+              <w:top w:val="nil" w:sz="2" w:space="0" w:shadow="false"/>
+              <w:bottom w:val="single" w:sz="16" w:space="0" w:shadow="false" w:color="404040"/>
+              <w:left w:val="nil" w:sz="2" w:space="0" w:shadow="false"/>
+              <w:right w:val="nil" w:sz="2" w:space="0" w:shadow="false"/>
+            </w:tcBorders>
+            <w:shd w:fill="FFFFFF"/>
+            <w:vAlign w:val="center"/>
+          </w:tcPr>
+          <w:p>
+            <w:r>
+              <w:rPr>
+                <w:color w:val="000000"/>
               </w:rPr>
               <w:t>5.77</w:t>
             </w:r>
@@ -1269,22 +1039,18 @@
           <w:tcPr>
             <w:tcW w:type="dxa" w:w="1170"/>
             <w:tcBorders>
-              <w:top w:val="nil" w:sz="8" w:space="0" w:color="auto" w:shadow="false"/>
-              <w:topColor w:val="nil" w:sz="8" w:space="0" w:color="auto" w:shadow="false"/>
-              <w:bottom w:val="single" w:sz="8" w:space="0" w:color="auto" w:shadow="false"/>
-              <w:bottomColor w:val="single" w:sz="8" w:space="0" w:color="auto" w:shadow="false"/>
-              <w:left w:val="nil" w:sz="8" w:space="0" w:color="auto" w:shadow="false"/>
-              <w:leftColor w:val="nil" w:sz="8" w:space="0" w:color="auto" w:shadow="false"/>
-              <w:right w:val="nil" w:sz="8" w:space="0" w:color="auto" w:shadow="false"/>
-              <w:rightColor w:val="nil" w:sz="8" w:space="0" w:color="auto" w:shadow="false"/>
-            </w:tcBorders>
-            <w:shd w:fill="00000000"/>
-            <w:vAlign w:val="center"/>
-          </w:tcPr>
-          <w:p>
-            <w:r>
-              <w:rPr>
-                <w:color w:val="FF000000"/>
+              <w:top w:val="nil" w:sz="2" w:space="0" w:shadow="false"/>
+              <w:bottom w:val="single" w:sz="16" w:space="0" w:shadow="false" w:color="404040"/>
+              <w:left w:val="nil" w:sz="2" w:space="0" w:shadow="false"/>
+              <w:right w:val="nil" w:sz="2" w:space="0" w:shadow="false"/>
+            </w:tcBorders>
+            <w:shd w:fill="FFFFFF"/>
+            <w:vAlign w:val="center"/>
+          </w:tcPr>
+          <w:p>
+            <w:r>
+              <w:rPr>
+                <w:color w:val="000000"/>
               </w:rPr>
               <w:t>3.31</w:t>
             </w:r>
@@ -1294,22 +1060,18 @@
           <w:tcPr>
             <w:tcW w:type="dxa" w:w="1170"/>
             <w:tcBorders>
-              <w:top w:val="nil" w:sz="8" w:space="0" w:color="auto" w:shadow="false"/>
-              <w:topColor w:val="nil" w:sz="8" w:space="0" w:color="auto" w:shadow="false"/>
-              <w:bottom w:val="single" w:sz="8" w:space="0" w:color="auto" w:shadow="false"/>
-              <w:bottomColor w:val="single" w:sz="8" w:space="0" w:color="auto" w:shadow="false"/>
-              <w:left w:val="nil" w:sz="8" w:space="0" w:color="auto" w:shadow="false"/>
-              <w:leftColor w:val="nil" w:sz="8" w:space="0" w:color="auto" w:shadow="false"/>
-              <w:right w:val="nil" w:sz="8" w:space="0" w:color="auto" w:shadow="false"/>
-              <w:rightColor w:val="nil" w:sz="8" w:space="0" w:color="auto" w:shadow="false"/>
-            </w:tcBorders>
-            <w:shd w:fill="00000000"/>
-            <w:vAlign w:val="center"/>
-          </w:tcPr>
-          <w:p>
-            <w:r>
-              <w:rPr>
-                <w:color w:val="FF000000"/>
+              <w:top w:val="nil" w:sz="2" w:space="0" w:shadow="false"/>
+              <w:bottom w:val="single" w:sz="16" w:space="0" w:shadow="false" w:color="404040"/>
+              <w:left w:val="nil" w:sz="2" w:space="0" w:shadow="false"/>
+              <w:right w:val="nil" w:sz="2" w:space="0" w:shadow="false"/>
+            </w:tcBorders>
+            <w:shd w:fill="FFFFFF"/>
+            <w:vAlign w:val="center"/>
+          </w:tcPr>
+          <w:p>
+            <w:r>
+              <w:rPr>
+                <w:color w:val="000000"/>
               </w:rPr>
               <w:t>3.45</w:t>
             </w:r>
@@ -1319,22 +1081,18 @@
           <w:tcPr>
             <w:tcW w:type="dxa" w:w="1170"/>
             <w:tcBorders>
-              <w:top w:val="nil" w:sz="8" w:space="0" w:color="auto" w:shadow="false"/>
-              <w:topColor w:val="nil" w:sz="8" w:space="0" w:color="auto" w:shadow="false"/>
-              <w:bottom w:val="single" w:sz="8" w:space="0" w:color="auto" w:shadow="false"/>
-              <w:bottomColor w:val="single" w:sz="8" w:space="0" w:color="auto" w:shadow="false"/>
-              <w:left w:val="nil" w:sz="8" w:space="0" w:color="auto" w:shadow="false"/>
-              <w:leftColor w:val="nil" w:sz="8" w:space="0" w:color="auto" w:shadow="false"/>
-              <w:right w:val="nil" w:sz="8" w:space="0" w:color="auto" w:shadow="false"/>
-              <w:rightColor w:val="nil" w:sz="8" w:space="0" w:color="auto" w:shadow="false"/>
-            </w:tcBorders>
-            <w:shd w:fill="00000000"/>
-            <w:vAlign w:val="center"/>
-          </w:tcPr>
-          <w:p>
-            <w:r>
-              <w:rPr>
-                <w:color w:val="FF000000"/>
+              <w:top w:val="nil" w:sz="2" w:space="0" w:shadow="false"/>
+              <w:bottom w:val="single" w:sz="16" w:space="0" w:shadow="false" w:color="404040"/>
+              <w:left w:val="nil" w:sz="2" w:space="0" w:shadow="false"/>
+              <w:right w:val="nil" w:sz="2" w:space="0" w:shadow="false"/>
+            </w:tcBorders>
+            <w:shd w:fill="FFFFFF"/>
+            <w:vAlign w:val="center"/>
+          </w:tcPr>
+          <w:p>
+            <w:r>
+              <w:rPr>
+                <w:color w:val="000000"/>
               </w:rPr>
               <w:t>3.51</w:t>
             </w:r>
@@ -1344,22 +1102,18 @@
           <w:tcPr>
             <w:tcW w:type="dxa" w:w="1170"/>
             <w:tcBorders>
-              <w:top w:val="nil" w:sz="8" w:space="0" w:color="auto" w:shadow="false"/>
-              <w:topColor w:val="nil" w:sz="8" w:space="0" w:color="auto" w:shadow="false"/>
-              <w:bottom w:val="single" w:sz="8" w:space="0" w:color="auto" w:shadow="false"/>
-              <w:bottomColor w:val="single" w:sz="8" w:space="0" w:color="auto" w:shadow="false"/>
-              <w:left w:val="nil" w:sz="8" w:space="0" w:color="auto" w:shadow="false"/>
-              <w:leftColor w:val="nil" w:sz="8" w:space="0" w:color="auto" w:shadow="false"/>
-              <w:right w:val="nil" w:sz="8" w:space="0" w:color="auto" w:shadow="false"/>
-              <w:rightColor w:val="nil" w:sz="8" w:space="0" w:color="auto" w:shadow="false"/>
-            </w:tcBorders>
-            <w:shd w:fill="00000000"/>
-            <w:vAlign w:val="center"/>
-          </w:tcPr>
-          <w:p>
-            <w:r>
-              <w:rPr>
-                <w:color w:val="FF000000"/>
+              <w:top w:val="nil" w:sz="2" w:space="0" w:shadow="false"/>
+              <w:bottom w:val="single" w:sz="16" w:space="0" w:shadow="false" w:color="404040"/>
+              <w:left w:val="nil" w:sz="2" w:space="0" w:shadow="false"/>
+              <w:right w:val="nil" w:sz="2" w:space="0" w:shadow="false"/>
+            </w:tcBorders>
+            <w:shd w:fill="FFFFFF"/>
+            <w:vAlign w:val="center"/>
+          </w:tcPr>
+          <w:p>
+            <w:r>
+              <w:rPr>
+                <w:color w:val="000000"/>
               </w:rPr>
               <w:t>3.28</w:t>
             </w:r>
@@ -1369,22 +1123,18 @@
           <w:tcPr>
             <w:tcW w:type="dxa" w:w="1170"/>
             <w:tcBorders>
-              <w:top w:val="nil" w:sz="8" w:space="0" w:color="auto" w:shadow="false"/>
-              <w:topColor w:val="nil" w:sz="8" w:space="0" w:color="auto" w:shadow="false"/>
-              <w:bottom w:val="single" w:sz="8" w:space="0" w:color="auto" w:shadow="false"/>
-              <w:bottomColor w:val="single" w:sz="8" w:space="0" w:color="auto" w:shadow="false"/>
-              <w:left w:val="nil" w:sz="8" w:space="0" w:color="auto" w:shadow="false"/>
-              <w:leftColor w:val="nil" w:sz="8" w:space="0" w:color="auto" w:shadow="false"/>
-              <w:right w:val="nil" w:sz="8" w:space="0" w:color="auto" w:shadow="false"/>
-              <w:rightColor w:val="nil" w:sz="8" w:space="0" w:color="auto" w:shadow="false"/>
-            </w:tcBorders>
-            <w:shd w:fill="00000000"/>
-            <w:vAlign w:val="center"/>
-          </w:tcPr>
-          <w:p>
-            <w:r>
-              <w:rPr>
-                <w:color w:val="FF000000"/>
+              <w:top w:val="nil" w:sz="2" w:space="0" w:shadow="false"/>
+              <w:bottom w:val="single" w:sz="16" w:space="0" w:shadow="false" w:color="404040"/>
+              <w:left w:val="nil" w:sz="2" w:space="0" w:shadow="false"/>
+              <w:right w:val="nil" w:sz="2" w:space="0" w:shadow="false"/>
+            </w:tcBorders>
+            <w:shd w:fill="FFFFFF"/>
+            <w:vAlign w:val="center"/>
+          </w:tcPr>
+          <w:p>
+            <w:r>
+              <w:rPr>
+                <w:color w:val="000000"/>
               </w:rPr>
               <w:t>5.1</w:t>
             </w:r>
@@ -1396,22 +1146,18 @@
           <w:tcPr>
             <w:tcW w:type="dxa" w:w="1170"/>
             <w:tcBorders>
-              <w:top w:val="nil" w:sz="8" w:space="0" w:color="auto" w:shadow="false"/>
-              <w:topColor w:val="nil" w:sz="8" w:space="0" w:color="auto" w:shadow="false"/>
-              <w:bottom w:val="single" w:sz="8" w:space="0" w:color="auto" w:shadow="false"/>
-              <w:bottomColor w:val="single" w:sz="8" w:space="0" w:color="auto" w:shadow="false"/>
-              <w:left w:val="nil" w:sz="8" w:space="0" w:color="auto" w:shadow="false"/>
-              <w:leftColor w:val="nil" w:sz="8" w:space="0" w:color="auto" w:shadow="false"/>
-              <w:right w:val="nil" w:sz="8" w:space="0" w:color="auto" w:shadow="false"/>
-              <w:rightColor w:val="nil" w:sz="8" w:space="0" w:color="auto" w:shadow="false"/>
-            </w:tcBorders>
-            <w:shd w:fill="00000000"/>
-            <w:vAlign w:val="center"/>
-          </w:tcPr>
-          <w:p>
-            <w:r>
-              <w:rPr>
-                <w:color w:val="FF000000"/>
+              <w:top w:val="nil" w:sz="2" w:space="0" w:shadow="false"/>
+              <w:bottom w:val="single" w:sz="16" w:space="0" w:shadow="false" w:color="404040"/>
+              <w:left w:val="nil" w:sz="2" w:space="0" w:shadow="false"/>
+              <w:right w:val="nil" w:sz="2" w:space="0" w:shadow="false"/>
+            </w:tcBorders>
+            <w:shd w:fill="FFFFFF"/>
+            <w:vAlign w:val="center"/>
+          </w:tcPr>
+          <w:p>
+            <w:r>
+              <w:rPr>
+                <w:color w:val="000000"/>
                 <w:b/>
               </w:rPr>
               <w:t>Portfolio Valuation</w:t>
@@ -1422,16 +1168,12 @@
           <w:tcPr>
             <w:tcW w:type="dxa" w:w="1170"/>
             <w:tcBorders>
-              <w:top w:val="nil" w:sz="8" w:space="0" w:color="auto" w:shadow="false"/>
-              <w:topColor w:val="nil" w:sz="8" w:space="0" w:color="auto" w:shadow="false"/>
-              <w:bottom w:val="single" w:sz="8" w:space="0" w:color="auto" w:shadow="false"/>
-              <w:bottomColor w:val="single" w:sz="8" w:space="0" w:color="auto" w:shadow="false"/>
-              <w:left w:val="nil" w:sz="8" w:space="0" w:color="auto" w:shadow="false"/>
-              <w:leftColor w:val="nil" w:sz="8" w:space="0" w:color="auto" w:shadow="false"/>
-              <w:right w:val="nil" w:sz="8" w:space="0" w:color="auto" w:shadow="false"/>
-              <w:rightColor w:val="nil" w:sz="8" w:space="0" w:color="auto" w:shadow="false"/>
-            </w:tcBorders>
-            <w:shd w:fill="00000000"/>
+              <w:top w:val="nil" w:sz="2" w:space="0" w:shadow="false"/>
+              <w:bottom w:val="single" w:sz="16" w:space="0" w:shadow="false" w:color="404040"/>
+              <w:left w:val="nil" w:sz="2" w:space="0" w:shadow="false"/>
+              <w:right w:val="nil" w:sz="2" w:space="0" w:shadow="false"/>
+            </w:tcBorders>
+            <w:shd w:fill="FFFFFF"/>
             <w:vAlign w:val="center"/>
           </w:tcPr>
           <w:p/>
@@ -1440,16 +1182,12 @@
           <w:tcPr>
             <w:tcW w:type="dxa" w:w="1170"/>
             <w:tcBorders>
-              <w:top w:val="nil" w:sz="8" w:space="0" w:color="auto" w:shadow="false"/>
-              <w:topColor w:val="nil" w:sz="8" w:space="0" w:color="auto" w:shadow="false"/>
-              <w:bottom w:val="single" w:sz="8" w:space="0" w:color="auto" w:shadow="false"/>
-              <w:bottomColor w:val="single" w:sz="8" w:space="0" w:color="auto" w:shadow="false"/>
-              <w:left w:val="nil" w:sz="8" w:space="0" w:color="auto" w:shadow="false"/>
-              <w:leftColor w:val="nil" w:sz="8" w:space="0" w:color="auto" w:shadow="false"/>
-              <w:right w:val="nil" w:sz="8" w:space="0" w:color="auto" w:shadow="false"/>
-              <w:rightColor w:val="nil" w:sz="8" w:space="0" w:color="auto" w:shadow="false"/>
-            </w:tcBorders>
-            <w:shd w:fill="00000000"/>
+              <w:top w:val="nil" w:sz="2" w:space="0" w:shadow="false"/>
+              <w:bottom w:val="single" w:sz="16" w:space="0" w:shadow="false" w:color="404040"/>
+              <w:left w:val="nil" w:sz="2" w:space="0" w:shadow="false"/>
+              <w:right w:val="nil" w:sz="2" w:space="0" w:shadow="false"/>
+            </w:tcBorders>
+            <w:shd w:fill="FFFFFF"/>
             <w:vAlign w:val="center"/>
           </w:tcPr>
           <w:p/>
@@ -1458,16 +1196,12 @@
           <w:tcPr>
             <w:tcW w:type="dxa" w:w="1170"/>
             <w:tcBorders>
-              <w:top w:val="nil" w:sz="8" w:space="0" w:color="auto" w:shadow="false"/>
-              <w:topColor w:val="nil" w:sz="8" w:space="0" w:color="auto" w:shadow="false"/>
-              <w:bottom w:val="single" w:sz="8" w:space="0" w:color="auto" w:shadow="false"/>
-              <w:bottomColor w:val="single" w:sz="8" w:space="0" w:color="auto" w:shadow="false"/>
-              <w:left w:val="nil" w:sz="8" w:space="0" w:color="auto" w:shadow="false"/>
-              <w:leftColor w:val="nil" w:sz="8" w:space="0" w:color="auto" w:shadow="false"/>
-              <w:right w:val="nil" w:sz="8" w:space="0" w:color="auto" w:shadow="false"/>
-              <w:rightColor w:val="nil" w:sz="8" w:space="0" w:color="auto" w:shadow="false"/>
-            </w:tcBorders>
-            <w:shd w:fill="00000000"/>
+              <w:top w:val="nil" w:sz="2" w:space="0" w:shadow="false"/>
+              <w:bottom w:val="single" w:sz="16" w:space="0" w:shadow="false" w:color="404040"/>
+              <w:left w:val="nil" w:sz="2" w:space="0" w:shadow="false"/>
+              <w:right w:val="nil" w:sz="2" w:space="0" w:shadow="false"/>
+            </w:tcBorders>
+            <w:shd w:fill="FFFFFF"/>
             <w:vAlign w:val="center"/>
           </w:tcPr>
           <w:p/>
@@ -1476,16 +1210,12 @@
           <w:tcPr>
             <w:tcW w:type="dxa" w:w="1170"/>
             <w:tcBorders>
-              <w:top w:val="nil" w:sz="8" w:space="0" w:color="auto" w:shadow="false"/>
-              <w:topColor w:val="nil" w:sz="8" w:space="0" w:color="auto" w:shadow="false"/>
-              <w:bottom w:val="single" w:sz="8" w:space="0" w:color="auto" w:shadow="false"/>
-              <w:bottomColor w:val="single" w:sz="8" w:space="0" w:color="auto" w:shadow="false"/>
-              <w:left w:val="nil" w:sz="8" w:space="0" w:color="auto" w:shadow="false"/>
-              <w:leftColor w:val="nil" w:sz="8" w:space="0" w:color="auto" w:shadow="false"/>
-              <w:right w:val="nil" w:sz="8" w:space="0" w:color="auto" w:shadow="false"/>
-              <w:rightColor w:val="nil" w:sz="8" w:space="0" w:color="auto" w:shadow="false"/>
-            </w:tcBorders>
-            <w:shd w:fill="00000000"/>
+              <w:top w:val="nil" w:sz="2" w:space="0" w:shadow="false"/>
+              <w:bottom w:val="single" w:sz="16" w:space="0" w:shadow="false" w:color="404040"/>
+              <w:left w:val="nil" w:sz="2" w:space="0" w:shadow="false"/>
+              <w:right w:val="nil" w:sz="2" w:space="0" w:shadow="false"/>
+            </w:tcBorders>
+            <w:shd w:fill="FFFFFF"/>
             <w:vAlign w:val="center"/>
           </w:tcPr>
           <w:p/>
@@ -1494,16 +1224,12 @@
           <w:tcPr>
             <w:tcW w:type="dxa" w:w="1170"/>
             <w:tcBorders>
-              <w:top w:val="nil" w:sz="8" w:space="0" w:color="auto" w:shadow="false"/>
-              <w:topColor w:val="nil" w:sz="8" w:space="0" w:color="auto" w:shadow="false"/>
-              <w:bottom w:val="single" w:sz="8" w:space="0" w:color="auto" w:shadow="false"/>
-              <w:bottomColor w:val="single" w:sz="8" w:space="0" w:color="auto" w:shadow="false"/>
-              <w:left w:val="nil" w:sz="8" w:space="0" w:color="auto" w:shadow="false"/>
-              <w:leftColor w:val="nil" w:sz="8" w:space="0" w:color="auto" w:shadow="false"/>
-              <w:right w:val="nil" w:sz="8" w:space="0" w:color="auto" w:shadow="false"/>
-              <w:rightColor w:val="nil" w:sz="8" w:space="0" w:color="auto" w:shadow="false"/>
-            </w:tcBorders>
-            <w:shd w:fill="00000000"/>
+              <w:top w:val="nil" w:sz="2" w:space="0" w:shadow="false"/>
+              <w:bottom w:val="single" w:sz="16" w:space="0" w:shadow="false" w:color="404040"/>
+              <w:left w:val="nil" w:sz="2" w:space="0" w:shadow="false"/>
+              <w:right w:val="nil" w:sz="2" w:space="0" w:shadow="false"/>
+            </w:tcBorders>
+            <w:shd w:fill="FFFFFF"/>
             <w:vAlign w:val="center"/>
           </w:tcPr>
           <w:p/>
@@ -1512,16 +1238,12 @@
           <w:tcPr>
             <w:tcW w:type="dxa" w:w="1170"/>
             <w:tcBorders>
-              <w:top w:val="nil" w:sz="8" w:space="0" w:color="auto" w:shadow="false"/>
-              <w:topColor w:val="nil" w:sz="8" w:space="0" w:color="auto" w:shadow="false"/>
-              <w:bottom w:val="single" w:sz="8" w:space="0" w:color="auto" w:shadow="false"/>
-              <w:bottomColor w:val="single" w:sz="8" w:space="0" w:color="auto" w:shadow="false"/>
-              <w:left w:val="nil" w:sz="8" w:space="0" w:color="auto" w:shadow="false"/>
-              <w:leftColor w:val="nil" w:sz="8" w:space="0" w:color="auto" w:shadow="false"/>
-              <w:right w:val="nil" w:sz="8" w:space="0" w:color="auto" w:shadow="false"/>
-              <w:rightColor w:val="nil" w:sz="8" w:space="0" w:color="auto" w:shadow="false"/>
-            </w:tcBorders>
-            <w:shd w:fill="00000000"/>
+              <w:top w:val="nil" w:sz="2" w:space="0" w:shadow="false"/>
+              <w:bottom w:val="single" w:sz="16" w:space="0" w:shadow="false" w:color="404040"/>
+              <w:left w:val="nil" w:sz="2" w:space="0" w:shadow="false"/>
+              <w:right w:val="nil" w:sz="2" w:space="0" w:shadow="false"/>
+            </w:tcBorders>
+            <w:shd w:fill="FFFFFF"/>
             <w:vAlign w:val="center"/>
           </w:tcPr>
           <w:p/>
@@ -1530,22 +1252,18 @@
           <w:tcPr>
             <w:tcW w:type="dxa" w:w="1170"/>
             <w:tcBorders>
-              <w:top w:val="nil" w:sz="8" w:space="0" w:color="auto" w:shadow="false"/>
-              <w:topColor w:val="nil" w:sz="8" w:space="0" w:color="auto" w:shadow="false"/>
-              <w:bottom w:val="single" w:sz="8" w:space="0" w:color="auto" w:shadow="false"/>
-              <w:bottomColor w:val="single" w:sz="8" w:space="0" w:color="auto" w:shadow="false"/>
-              <w:left w:val="nil" w:sz="8" w:space="0" w:color="auto" w:shadow="false"/>
-              <w:leftColor w:val="nil" w:sz="8" w:space="0" w:color="auto" w:shadow="false"/>
-              <w:right w:val="nil" w:sz="8" w:space="0" w:color="auto" w:shadow="false"/>
-              <w:rightColor w:val="nil" w:sz="8" w:space="0" w:color="auto" w:shadow="false"/>
-            </w:tcBorders>
-            <w:shd w:fill="00000000"/>
-            <w:vAlign w:val="center"/>
-          </w:tcPr>
-          <w:p>
-            <w:r>
-              <w:rPr>
-                <w:color w:val="FF000000"/>
+              <w:top w:val="nil" w:sz="2" w:space="0" w:shadow="false"/>
+              <w:bottom w:val="single" w:sz="16" w:space="0" w:shadow="false" w:color="404040"/>
+              <w:left w:val="nil" w:sz="2" w:space="0" w:shadow="false"/>
+              <w:right w:val="nil" w:sz="2" w:space="0" w:shadow="false"/>
+            </w:tcBorders>
+            <w:shd w:fill="FFFFFF"/>
+            <w:vAlign w:val="center"/>
+          </w:tcPr>
+          <w:p>
+            <w:r>
+              <w:rPr>
+                <w:color w:val="000000"/>
                 <w:b/>
               </w:rPr>
               <w:t>A$359,256,753</w:t>
@@ -1558,16 +1276,12 @@
           <w:tcPr>
             <w:tcW w:type="dxa" w:w="1170"/>
             <w:tcBorders>
-              <w:top w:val="nil" w:sz="8" w:space="0" w:color="auto" w:shadow="false"/>
-              <w:topColor w:val="nil" w:sz="8" w:space="0" w:color="auto" w:shadow="false"/>
-              <w:bottom w:val="single" w:sz="8" w:space="0" w:color="auto" w:shadow="false"/>
-              <w:bottomColor w:val="single" w:sz="8" w:space="0" w:color="auto" w:shadow="false"/>
-              <w:left w:val="nil" w:sz="8" w:space="0" w:color="auto" w:shadow="false"/>
-              <w:leftColor w:val="nil" w:sz="8" w:space="0" w:color="auto" w:shadow="false"/>
-              <w:right w:val="nil" w:sz="8" w:space="0" w:color="auto" w:shadow="false"/>
-              <w:rightColor w:val="nil" w:sz="8" w:space="0" w:color="auto" w:shadow="false"/>
-            </w:tcBorders>
-            <w:shd w:fill="00000000"/>
+              <w:top w:val="nil" w:sz="2" w:space="0" w:shadow="false"/>
+              <w:bottom w:val="single" w:sz="8" w:space="0" w:shadow="false" w:color="BED1DC"/>
+              <w:left w:val="nil" w:sz="2" w:space="0" w:shadow="false"/>
+              <w:right w:val="nil" w:sz="2" w:space="0" w:shadow="false"/>
+            </w:tcBorders>
+            <w:shd w:fill="FFFFFF"/>
             <w:vAlign w:val="center"/>
           </w:tcPr>
           <w:p/>
@@ -1576,16 +1290,12 @@
           <w:tcPr>
             <w:tcW w:type="dxa" w:w="1170"/>
             <w:tcBorders>
-              <w:top w:val="nil" w:sz="8" w:space="0" w:color="auto" w:shadow="false"/>
-              <w:topColor w:val="nil" w:sz="8" w:space="0" w:color="auto" w:shadow="false"/>
-              <w:bottom w:val="single" w:sz="8" w:space="0" w:color="auto" w:shadow="false"/>
-              <w:bottomColor w:val="single" w:sz="8" w:space="0" w:color="auto" w:shadow="false"/>
-              <w:left w:val="nil" w:sz="8" w:space="0" w:color="auto" w:shadow="false"/>
-              <w:leftColor w:val="nil" w:sz="8" w:space="0" w:color="auto" w:shadow="false"/>
-              <w:right w:val="nil" w:sz="8" w:space="0" w:color="auto" w:shadow="false"/>
-              <w:rightColor w:val="nil" w:sz="8" w:space="0" w:color="auto" w:shadow="false"/>
-            </w:tcBorders>
-            <w:shd w:fill="00000000"/>
+              <w:top w:val="nil" w:sz="2" w:space="0" w:shadow="false"/>
+              <w:bottom w:val="single" w:sz="8" w:space="0" w:shadow="false" w:color="BED1DC"/>
+              <w:left w:val="nil" w:sz="2" w:space="0" w:shadow="false"/>
+              <w:right w:val="nil" w:sz="2" w:space="0" w:shadow="false"/>
+            </w:tcBorders>
+            <w:shd w:fill="FFFFFF"/>
             <w:vAlign w:val="center"/>
           </w:tcPr>
           <w:p/>
@@ -1594,16 +1304,12 @@
           <w:tcPr>
             <w:tcW w:type="dxa" w:w="1170"/>
             <w:tcBorders>
-              <w:top w:val="nil" w:sz="8" w:space="0" w:color="auto" w:shadow="false"/>
-              <w:topColor w:val="nil" w:sz="8" w:space="0" w:color="auto" w:shadow="false"/>
-              <w:bottom w:val="single" w:sz="8" w:space="0" w:color="auto" w:shadow="false"/>
-              <w:bottomColor w:val="single" w:sz="8" w:space="0" w:color="auto" w:shadow="false"/>
-              <w:left w:val="nil" w:sz="8" w:space="0" w:color="auto" w:shadow="false"/>
-              <w:leftColor w:val="nil" w:sz="8" w:space="0" w:color="auto" w:shadow="false"/>
-              <w:right w:val="nil" w:sz="8" w:space="0" w:color="auto" w:shadow="false"/>
-              <w:rightColor w:val="nil" w:sz="8" w:space="0" w:color="auto" w:shadow="false"/>
-            </w:tcBorders>
-            <w:shd w:fill="00000000"/>
+              <w:top w:val="nil" w:sz="2" w:space="0" w:shadow="false"/>
+              <w:bottom w:val="single" w:sz="8" w:space="0" w:shadow="false" w:color="BED1DC"/>
+              <w:left w:val="nil" w:sz="2" w:space="0" w:shadow="false"/>
+              <w:right w:val="nil" w:sz="2" w:space="0" w:shadow="false"/>
+            </w:tcBorders>
+            <w:shd w:fill="FFFFFF"/>
             <w:vAlign w:val="center"/>
           </w:tcPr>
           <w:p/>
@@ -1612,16 +1318,12 @@
           <w:tcPr>
             <w:tcW w:type="dxa" w:w="1170"/>
             <w:tcBorders>
-              <w:top w:val="nil" w:sz="8" w:space="0" w:color="auto" w:shadow="false"/>
-              <w:topColor w:val="nil" w:sz="8" w:space="0" w:color="auto" w:shadow="false"/>
-              <w:bottom w:val="single" w:sz="8" w:space="0" w:color="auto" w:shadow="false"/>
-              <w:bottomColor w:val="single" w:sz="8" w:space="0" w:color="auto" w:shadow="false"/>
-              <w:left w:val="nil" w:sz="8" w:space="0" w:color="auto" w:shadow="false"/>
-              <w:leftColor w:val="nil" w:sz="8" w:space="0" w:color="auto" w:shadow="false"/>
-              <w:right w:val="nil" w:sz="8" w:space="0" w:color="auto" w:shadow="false"/>
-              <w:rightColor w:val="nil" w:sz="8" w:space="0" w:color="auto" w:shadow="false"/>
-            </w:tcBorders>
-            <w:shd w:fill="00000000"/>
+              <w:top w:val="nil" w:sz="2" w:space="0" w:shadow="false"/>
+              <w:bottom w:val="single" w:sz="8" w:space="0" w:shadow="false" w:color="BED1DC"/>
+              <w:left w:val="nil" w:sz="2" w:space="0" w:shadow="false"/>
+              <w:right w:val="nil" w:sz="2" w:space="0" w:shadow="false"/>
+            </w:tcBorders>
+            <w:shd w:fill="FFFFFF"/>
             <w:vAlign w:val="center"/>
           </w:tcPr>
           <w:p/>
@@ -1630,16 +1332,12 @@
           <w:tcPr>
             <w:tcW w:type="dxa" w:w="1170"/>
             <w:tcBorders>
-              <w:top w:val="nil" w:sz="8" w:space="0" w:color="auto" w:shadow="false"/>
-              <w:topColor w:val="nil" w:sz="8" w:space="0" w:color="auto" w:shadow="false"/>
-              <w:bottom w:val="single" w:sz="8" w:space="0" w:color="auto" w:shadow="false"/>
-              <w:bottomColor w:val="single" w:sz="8" w:space="0" w:color="auto" w:shadow="false"/>
-              <w:left w:val="nil" w:sz="8" w:space="0" w:color="auto" w:shadow="false"/>
-              <w:leftColor w:val="nil" w:sz="8" w:space="0" w:color="auto" w:shadow="false"/>
-              <w:right w:val="nil" w:sz="8" w:space="0" w:color="auto" w:shadow="false"/>
-              <w:rightColor w:val="nil" w:sz="8" w:space="0" w:color="auto" w:shadow="false"/>
-            </w:tcBorders>
-            <w:shd w:fill="00000000"/>
+              <w:top w:val="nil" w:sz="2" w:space="0" w:shadow="false"/>
+              <w:bottom w:val="single" w:sz="8" w:space="0" w:shadow="false" w:color="BED1DC"/>
+              <w:left w:val="nil" w:sz="2" w:space="0" w:shadow="false"/>
+              <w:right w:val="nil" w:sz="2" w:space="0" w:shadow="false"/>
+            </w:tcBorders>
+            <w:shd w:fill="FFFFFF"/>
             <w:vAlign w:val="center"/>
           </w:tcPr>
           <w:p/>
@@ -1648,16 +1346,12 @@
           <w:tcPr>
             <w:tcW w:type="dxa" w:w="1170"/>
             <w:tcBorders>
-              <w:top w:val="nil" w:sz="8" w:space="0" w:color="auto" w:shadow="false"/>
-              <w:topColor w:val="nil" w:sz="8" w:space="0" w:color="auto" w:shadow="false"/>
-              <w:bottom w:val="single" w:sz="8" w:space="0" w:color="auto" w:shadow="false"/>
-              <w:bottomColor w:val="single" w:sz="8" w:space="0" w:color="auto" w:shadow="false"/>
-              <w:left w:val="nil" w:sz="8" w:space="0" w:color="auto" w:shadow="false"/>
-              <w:leftColor w:val="nil" w:sz="8" w:space="0" w:color="auto" w:shadow="false"/>
-              <w:right w:val="nil" w:sz="8" w:space="0" w:color="auto" w:shadow="false"/>
-              <w:rightColor w:val="nil" w:sz="8" w:space="0" w:color="auto" w:shadow="false"/>
-            </w:tcBorders>
-            <w:shd w:fill="00000000"/>
+              <w:top w:val="nil" w:sz="2" w:space="0" w:shadow="false"/>
+              <w:bottom w:val="single" w:sz="8" w:space="0" w:shadow="false" w:color="BED1DC"/>
+              <w:left w:val="nil" w:sz="2" w:space="0" w:shadow="false"/>
+              <w:right w:val="nil" w:sz="2" w:space="0" w:shadow="false"/>
+            </w:tcBorders>
+            <w:shd w:fill="FFFFFF"/>
             <w:vAlign w:val="center"/>
           </w:tcPr>
           <w:p/>
@@ -1666,16 +1360,12 @@
           <w:tcPr>
             <w:tcW w:type="dxa" w:w="1170"/>
             <w:tcBorders>
-              <w:top w:val="nil" w:sz="8" w:space="0" w:color="auto" w:shadow="false"/>
-              <w:topColor w:val="nil" w:sz="8" w:space="0" w:color="auto" w:shadow="false"/>
-              <w:bottom w:val="single" w:sz="8" w:space="0" w:color="auto" w:shadow="false"/>
-              <w:bottomColor w:val="single" w:sz="8" w:space="0" w:color="auto" w:shadow="false"/>
-              <w:left w:val="nil" w:sz="8" w:space="0" w:color="auto" w:shadow="false"/>
-              <w:leftColor w:val="nil" w:sz="8" w:space="0" w:color="auto" w:shadow="false"/>
-              <w:right w:val="nil" w:sz="8" w:space="0" w:color="auto" w:shadow="false"/>
-              <w:rightColor w:val="nil" w:sz="8" w:space="0" w:color="auto" w:shadow="false"/>
-            </w:tcBorders>
-            <w:shd w:fill="00000000"/>
+              <w:top w:val="nil" w:sz="2" w:space="0" w:shadow="false"/>
+              <w:bottom w:val="single" w:sz="8" w:space="0" w:shadow="false" w:color="BED1DC"/>
+              <w:left w:val="nil" w:sz="2" w:space="0" w:shadow="false"/>
+              <w:right w:val="nil" w:sz="2" w:space="0" w:shadow="false"/>
+            </w:tcBorders>
+            <w:shd w:fill="FFFFFF"/>
             <w:vAlign w:val="center"/>
           </w:tcPr>
           <w:p/>
@@ -1684,16 +1374,12 @@
           <w:tcPr>
             <w:tcW w:type="dxa" w:w="1170"/>
             <w:tcBorders>
-              <w:top w:val="nil" w:sz="8" w:space="0" w:color="auto" w:shadow="false"/>
-              <w:topColor w:val="nil" w:sz="8" w:space="0" w:color="auto" w:shadow="false"/>
-              <w:bottom w:val="single" w:sz="8" w:space="0" w:color="auto" w:shadow="false"/>
-              <w:bottomColor w:val="single" w:sz="8" w:space="0" w:color="auto" w:shadow="false"/>
-              <w:left w:val="nil" w:sz="8" w:space="0" w:color="auto" w:shadow="false"/>
-              <w:leftColor w:val="nil" w:sz="8" w:space="0" w:color="auto" w:shadow="false"/>
-              <w:right w:val="nil" w:sz="8" w:space="0" w:color="auto" w:shadow="false"/>
-              <w:rightColor w:val="nil" w:sz="8" w:space="0" w:color="auto" w:shadow="false"/>
-            </w:tcBorders>
-            <w:shd w:fill="00000000"/>
+              <w:top w:val="nil" w:sz="2" w:space="0" w:shadow="false"/>
+              <w:bottom w:val="single" w:sz="8" w:space="0" w:shadow="false" w:color="BED1DC"/>
+              <w:left w:val="nil" w:sz="2" w:space="0" w:shadow="false"/>
+              <w:right w:val="nil" w:sz="2" w:space="0" w:shadow="false"/>
+            </w:tcBorders>
+            <w:shd w:fill="FFFFFF"/>
             <w:vAlign w:val="center"/>
           </w:tcPr>
           <w:p/>
@@ -1702,148 +1388,26 @@
       <w:tr>
         <w:tc>
           <w:tcPr>
-            <w:tcW w:type="dxa" w:w="1170"/>
-            <w:tcBorders>
-              <w:top w:val="single" w:sz="8" w:space="0" w:color="auto" w:shadow="false"/>
-              <w:topColor w:val="single" w:sz="8" w:space="0" w:color="auto" w:shadow="false"/>
-              <w:bottom w:val="nil" w:sz="8" w:space="0" w:color="auto" w:shadow="false"/>
-              <w:bottomColor w:val="nil" w:sz="8" w:space="0" w:color="auto" w:shadow="false"/>
-              <w:left w:val="nil" w:sz="8" w:space="0" w:color="auto" w:shadow="false"/>
-              <w:leftColor w:val="nil" w:sz="8" w:space="0" w:color="auto" w:shadow="false"/>
-              <w:right w:val="nil" w:sz="8" w:space="0" w:color="auto" w:shadow="false"/>
-              <w:rightColor w:val="nil" w:sz="8" w:space="0" w:color="auto" w:shadow="false"/>
-            </w:tcBorders>
-            <w:shd w:fill="FF0D415E"/>
-            <w:vAlign w:val="center"/>
-          </w:tcPr>
-          <w:p>
-            <w:r>
-              <w:rPr>
-                <w:color w:val="FFFFFFFF"/>
+            <w:tcW w:type="dxa" w:w="9360"/>
+            <w:gridSpan w:val="8"/>
+            <w:tcBorders>
+              <w:top w:val="single" w:sz="8" w:space="0" w:shadow="false" w:color="BED1DC"/>
+              <w:bottom w:val="nil" w:sz="2" w:space="0" w:shadow="false"/>
+              <w:left w:val="nil" w:sz="2" w:space="0" w:shadow="false"/>
+              <w:right w:val="nil" w:sz="2" w:space="0" w:shadow="false"/>
+            </w:tcBorders>
+            <w:shd w:fill="0D415D"/>
+            <w:vAlign w:val="center"/>
+          </w:tcPr>
+          <w:p>
+            <w:r>
+              <w:rPr>
+                <w:color w:val="FFFFFF"/>
                 <w:b/>
               </w:rPr>
               <w:t>Period Ending 30 September 2010 – Net** Returns</w:t>
             </w:r>
           </w:p>
-        </w:tc>
-        <w:tc>
-          <w:tcPr>
-            <w:tcW w:type="dxa" w:w="1170"/>
-            <w:tcBorders>
-              <w:top w:val="single" w:sz="8" w:space="0" w:color="auto" w:shadow="false"/>
-              <w:topColor w:val="single" w:sz="8" w:space="0" w:color="auto" w:shadow="false"/>
-              <w:bottom w:val="nil" w:sz="8" w:space="0" w:color="auto" w:shadow="false"/>
-              <w:bottomColor w:val="nil" w:sz="8" w:space="0" w:color="auto" w:shadow="false"/>
-              <w:left w:val="nil" w:sz="8" w:space="0" w:color="auto" w:shadow="false"/>
-              <w:leftColor w:val="nil" w:sz="8" w:space="0" w:color="auto" w:shadow="false"/>
-              <w:right w:val="nil" w:sz="8" w:space="0" w:color="auto" w:shadow="false"/>
-              <w:rightColor w:val="nil" w:sz="8" w:space="0" w:color="auto" w:shadow="false"/>
-            </w:tcBorders>
-            <w:shd w:fill="00000000"/>
-          </w:tcPr>
-          <w:p/>
-        </w:tc>
-        <w:tc>
-          <w:tcPr>
-            <w:tcW w:type="dxa" w:w="1170"/>
-            <w:tcBorders>
-              <w:top w:val="single" w:sz="8" w:space="0" w:color="auto" w:shadow="false"/>
-              <w:topColor w:val="single" w:sz="8" w:space="0" w:color="auto" w:shadow="false"/>
-              <w:bottom w:val="nil" w:sz="8" w:space="0" w:color="auto" w:shadow="false"/>
-              <w:bottomColor w:val="nil" w:sz="8" w:space="0" w:color="auto" w:shadow="false"/>
-              <w:left w:val="nil" w:sz="8" w:space="0" w:color="auto" w:shadow="false"/>
-              <w:leftColor w:val="nil" w:sz="8" w:space="0" w:color="auto" w:shadow="false"/>
-              <w:right w:val="nil" w:sz="8" w:space="0" w:color="auto" w:shadow="false"/>
-              <w:rightColor w:val="nil" w:sz="8" w:space="0" w:color="auto" w:shadow="false"/>
-            </w:tcBorders>
-            <w:shd w:fill="00000000"/>
-          </w:tcPr>
-          <w:p/>
-        </w:tc>
-        <w:tc>
-          <w:tcPr>
-            <w:tcW w:type="dxa" w:w="1170"/>
-            <w:tcBorders>
-              <w:top w:val="single" w:sz="8" w:space="0" w:color="auto" w:shadow="false"/>
-              <w:topColor w:val="single" w:sz="8" w:space="0" w:color="auto" w:shadow="false"/>
-              <w:bottom w:val="nil" w:sz="8" w:space="0" w:color="auto" w:shadow="false"/>
-              <w:bottomColor w:val="nil" w:sz="8" w:space="0" w:color="auto" w:shadow="false"/>
-              <w:left w:val="nil" w:sz="8" w:space="0" w:color="auto" w:shadow="false"/>
-              <w:leftColor w:val="nil" w:sz="8" w:space="0" w:color="auto" w:shadow="false"/>
-              <w:right w:val="nil" w:sz="8" w:space="0" w:color="auto" w:shadow="false"/>
-              <w:rightColor w:val="nil" w:sz="8" w:space="0" w:color="auto" w:shadow="false"/>
-            </w:tcBorders>
-            <w:shd w:fill="00000000"/>
-          </w:tcPr>
-          <w:p/>
-        </w:tc>
-        <w:tc>
-          <w:tcPr>
-            <w:tcW w:type="dxa" w:w="1170"/>
-            <w:tcBorders>
-              <w:top w:val="single" w:sz="8" w:space="0" w:color="auto" w:shadow="false"/>
-              <w:topColor w:val="single" w:sz="8" w:space="0" w:color="auto" w:shadow="false"/>
-              <w:bottom w:val="nil" w:sz="8" w:space="0" w:color="auto" w:shadow="false"/>
-              <w:bottomColor w:val="nil" w:sz="8" w:space="0" w:color="auto" w:shadow="false"/>
-              <w:left w:val="nil" w:sz="8" w:space="0" w:color="auto" w:shadow="false"/>
-              <w:leftColor w:val="nil" w:sz="8" w:space="0" w:color="auto" w:shadow="false"/>
-              <w:right w:val="nil" w:sz="8" w:space="0" w:color="auto" w:shadow="false"/>
-              <w:rightColor w:val="nil" w:sz="8" w:space="0" w:color="auto" w:shadow="false"/>
-            </w:tcBorders>
-            <w:shd w:fill="00000000"/>
-          </w:tcPr>
-          <w:p/>
-        </w:tc>
-        <w:tc>
-          <w:tcPr>
-            <w:tcW w:type="dxa" w:w="1170"/>
-            <w:tcBorders>
-              <w:top w:val="single" w:sz="8" w:space="0" w:color="auto" w:shadow="false"/>
-              <w:topColor w:val="single" w:sz="8" w:space="0" w:color="auto" w:shadow="false"/>
-              <w:bottom w:val="nil" w:sz="8" w:space="0" w:color="auto" w:shadow="false"/>
-              <w:bottomColor w:val="nil" w:sz="8" w:space="0" w:color="auto" w:shadow="false"/>
-              <w:left w:val="nil" w:sz="8" w:space="0" w:color="auto" w:shadow="false"/>
-              <w:leftColor w:val="nil" w:sz="8" w:space="0" w:color="auto" w:shadow="false"/>
-              <w:right w:val="nil" w:sz="8" w:space="0" w:color="auto" w:shadow="false"/>
-              <w:rightColor w:val="nil" w:sz="8" w:space="0" w:color="auto" w:shadow="false"/>
-            </w:tcBorders>
-            <w:shd w:fill="00000000"/>
-          </w:tcPr>
-          <w:p/>
-        </w:tc>
-        <w:tc>
-          <w:tcPr>
-            <w:tcW w:type="dxa" w:w="1170"/>
-            <w:tcBorders>
-              <w:top w:val="single" w:sz="8" w:space="0" w:color="auto" w:shadow="false"/>
-              <w:topColor w:val="single" w:sz="8" w:space="0" w:color="auto" w:shadow="false"/>
-              <w:bottom w:val="nil" w:sz="8" w:space="0" w:color="auto" w:shadow="false"/>
-              <w:bottomColor w:val="nil" w:sz="8" w:space="0" w:color="auto" w:shadow="false"/>
-              <w:left w:val="nil" w:sz="8" w:space="0" w:color="auto" w:shadow="false"/>
-              <w:leftColor w:val="nil" w:sz="8" w:space="0" w:color="auto" w:shadow="false"/>
-              <w:right w:val="nil" w:sz="8" w:space="0" w:color="auto" w:shadow="false"/>
-              <w:rightColor w:val="nil" w:sz="8" w:space="0" w:color="auto" w:shadow="false"/>
-            </w:tcBorders>
-            <w:shd w:fill="00000000"/>
-          </w:tcPr>
-          <w:p/>
-        </w:tc>
-        <w:tc>
-          <w:tcPr>
-            <w:tcW w:type="dxa" w:w="1170"/>
-            <w:tcBorders>
-              <w:top w:val="single" w:sz="8" w:space="0" w:color="auto" w:shadow="false"/>
-              <w:topColor w:val="single" w:sz="8" w:space="0" w:color="auto" w:shadow="false"/>
-              <w:bottom w:val="nil" w:sz="8" w:space="0" w:color="auto" w:shadow="false"/>
-              <w:bottomColor w:val="nil" w:sz="8" w:space="0" w:color="auto" w:shadow="false"/>
-              <w:left w:val="nil" w:sz="8" w:space="0" w:color="auto" w:shadow="false"/>
-              <w:leftColor w:val="nil" w:sz="8" w:space="0" w:color="auto" w:shadow="false"/>
-              <w:right w:val="nil" w:sz="8" w:space="0" w:color="auto" w:shadow="false"/>
-              <w:rightColor w:val="nil" w:sz="8" w:space="0" w:color="auto" w:shadow="false"/>
-            </w:tcBorders>
-            <w:shd w:fill="00000000"/>
-          </w:tcPr>
-          <w:p/>
         </w:tc>
       </w:tr>
       <w:tr>
@@ -1851,16 +1415,12 @@
           <w:tcPr>
             <w:tcW w:type="dxa" w:w="1170"/>
             <w:tcBorders>
-              <w:top w:val="nil" w:sz="8" w:space="0" w:color="auto" w:shadow="false"/>
-              <w:topColor w:val="nil" w:sz="8" w:space="0" w:color="auto" w:shadow="false"/>
-              <w:bottom w:val="nil" w:sz="8" w:space="0" w:color="auto" w:shadow="false"/>
-              <w:bottomColor w:val="nil" w:sz="8" w:space="0" w:color="auto" w:shadow="false"/>
-              <w:left w:val="nil" w:sz="8" w:space="0" w:color="auto" w:shadow="false"/>
-              <w:leftColor w:val="nil" w:sz="8" w:space="0" w:color="auto" w:shadow="false"/>
-              <w:right w:val="nil" w:sz="8" w:space="0" w:color="auto" w:shadow="false"/>
-              <w:rightColor w:val="nil" w:sz="8" w:space="0" w:color="auto" w:shadow="false"/>
-            </w:tcBorders>
-            <w:shd w:fill="00000000"/>
+              <w:top w:val="nil" w:sz="2" w:space="0" w:shadow="false"/>
+              <w:bottom w:val="nil" w:sz="2" w:space="0" w:shadow="false"/>
+              <w:left w:val="nil" w:sz="2" w:space="0" w:shadow="false"/>
+              <w:right w:val="nil" w:sz="2" w:space="0" w:shadow="false"/>
+            </w:tcBorders>
+            <w:shd w:fill="FFFFFF"/>
             <w:vAlign w:val="center"/>
           </w:tcPr>
           <w:p/>
@@ -1869,22 +1429,18 @@
           <w:tcPr>
             <w:tcW w:type="dxa" w:w="1170"/>
             <w:tcBorders>
-              <w:top w:val="nil" w:sz="8" w:space="0" w:color="auto" w:shadow="false"/>
-              <w:topColor w:val="nil" w:sz="8" w:space="0" w:color="auto" w:shadow="false"/>
-              <w:bottom w:val="nil" w:sz="8" w:space="0" w:color="auto" w:shadow="false"/>
-              <w:bottomColor w:val="nil" w:sz="8" w:space="0" w:color="auto" w:shadow="false"/>
-              <w:left w:val="nil" w:sz="8" w:space="0" w:color="auto" w:shadow="false"/>
-              <w:leftColor w:val="nil" w:sz="8" w:space="0" w:color="auto" w:shadow="false"/>
-              <w:right w:val="nil" w:sz="8" w:space="0" w:color="auto" w:shadow="false"/>
-              <w:rightColor w:val="nil" w:sz="8" w:space="0" w:color="auto" w:shadow="false"/>
-            </w:tcBorders>
-            <w:shd w:fill="00000000"/>
-            <w:vAlign w:val="center"/>
-          </w:tcPr>
-          <w:p>
-            <w:r>
-              <w:rPr>
-                <w:color w:val="FF000000"/>
+              <w:top w:val="nil" w:sz="2" w:space="0" w:shadow="false"/>
+              <w:bottom w:val="nil" w:sz="2" w:space="0" w:shadow="false"/>
+              <w:left w:val="nil" w:sz="2" w:space="0" w:shadow="false"/>
+              <w:right w:val="nil" w:sz="2" w:space="0" w:shadow="false"/>
+            </w:tcBorders>
+            <w:shd w:fill="FFFFFF"/>
+            <w:vAlign w:val="center"/>
+          </w:tcPr>
+          <w:p>
+            <w:r>
+              <w:rPr>
+                <w:color w:val="000000"/>
                 <w:b/>
               </w:rPr>
               <w:t>Quarter</w:t>
@@ -1897,22 +1453,18 @@
           <w:tcPr>
             <w:tcW w:type="dxa" w:w="1170"/>
             <w:tcBorders>
-              <w:top w:val="nil" w:sz="8" w:space="0" w:color="auto" w:shadow="false"/>
-              <w:topColor w:val="nil" w:sz="8" w:space="0" w:color="auto" w:shadow="false"/>
-              <w:bottom w:val="nil" w:sz="8" w:space="0" w:color="auto" w:shadow="false"/>
-              <w:bottomColor w:val="nil" w:sz="8" w:space="0" w:color="auto" w:shadow="false"/>
-              <w:left w:val="nil" w:sz="8" w:space="0" w:color="auto" w:shadow="false"/>
-              <w:leftColor w:val="nil" w:sz="8" w:space="0" w:color="auto" w:shadow="false"/>
-              <w:right w:val="nil" w:sz="8" w:space="0" w:color="auto" w:shadow="false"/>
-              <w:rightColor w:val="nil" w:sz="8" w:space="0" w:color="auto" w:shadow="false"/>
-            </w:tcBorders>
-            <w:shd w:fill="00000000"/>
-            <w:vAlign w:val="center"/>
-          </w:tcPr>
-          <w:p>
-            <w:r>
-              <w:rPr>
-                <w:color w:val="FF000000"/>
+              <w:top w:val="nil" w:sz="2" w:space="0" w:shadow="false"/>
+              <w:bottom w:val="nil" w:sz="2" w:space="0" w:shadow="false"/>
+              <w:left w:val="nil" w:sz="2" w:space="0" w:shadow="false"/>
+              <w:right w:val="nil" w:sz="2" w:space="0" w:shadow="false"/>
+            </w:tcBorders>
+            <w:shd w:fill="FFFFFF"/>
+            <w:vAlign w:val="center"/>
+          </w:tcPr>
+          <w:p>
+            <w:r>
+              <w:rPr>
+                <w:color w:val="000000"/>
                 <w:b/>
               </w:rPr>
               <w:t>1 Year</w:t>
@@ -1925,22 +1477,18 @@
           <w:tcPr>
             <w:tcW w:type="dxa" w:w="1170"/>
             <w:tcBorders>
-              <w:top w:val="nil" w:sz="8" w:space="0" w:color="auto" w:shadow="false"/>
-              <w:topColor w:val="nil" w:sz="8" w:space="0" w:color="auto" w:shadow="false"/>
-              <w:bottom w:val="nil" w:sz="8" w:space="0" w:color="auto" w:shadow="false"/>
-              <w:bottomColor w:val="nil" w:sz="8" w:space="0" w:color="auto" w:shadow="false"/>
-              <w:left w:val="nil" w:sz="8" w:space="0" w:color="auto" w:shadow="false"/>
-              <w:leftColor w:val="nil" w:sz="8" w:space="0" w:color="auto" w:shadow="false"/>
-              <w:right w:val="nil" w:sz="8" w:space="0" w:color="auto" w:shadow="false"/>
-              <w:rightColor w:val="nil" w:sz="8" w:space="0" w:color="auto" w:shadow="false"/>
-            </w:tcBorders>
-            <w:shd w:fill="00000000"/>
-            <w:vAlign w:val="center"/>
-          </w:tcPr>
-          <w:p>
-            <w:r>
-              <w:rPr>
-                <w:color w:val="FF000000"/>
+              <w:top w:val="nil" w:sz="2" w:space="0" w:shadow="false"/>
+              <w:bottom w:val="nil" w:sz="2" w:space="0" w:shadow="false"/>
+              <w:left w:val="nil" w:sz="2" w:space="0" w:shadow="false"/>
+              <w:right w:val="nil" w:sz="2" w:space="0" w:shadow="false"/>
+            </w:tcBorders>
+            <w:shd w:fill="FFFFFF"/>
+            <w:vAlign w:val="center"/>
+          </w:tcPr>
+          <w:p>
+            <w:r>
+              <w:rPr>
+                <w:color w:val="000000"/>
                 <w:b/>
               </w:rPr>
               <w:t>3 Years</w:t>
@@ -1953,22 +1501,18 @@
           <w:tcPr>
             <w:tcW w:type="dxa" w:w="1170"/>
             <w:tcBorders>
-              <w:top w:val="nil" w:sz="8" w:space="0" w:color="auto" w:shadow="false"/>
-              <w:topColor w:val="nil" w:sz="8" w:space="0" w:color="auto" w:shadow="false"/>
-              <w:bottom w:val="nil" w:sz="8" w:space="0" w:color="auto" w:shadow="false"/>
-              <w:bottomColor w:val="nil" w:sz="8" w:space="0" w:color="auto" w:shadow="false"/>
-              <w:left w:val="nil" w:sz="8" w:space="0" w:color="auto" w:shadow="false"/>
-              <w:leftColor w:val="nil" w:sz="8" w:space="0" w:color="auto" w:shadow="false"/>
-              <w:right w:val="nil" w:sz="8" w:space="0" w:color="auto" w:shadow="false"/>
-              <w:rightColor w:val="nil" w:sz="8" w:space="0" w:color="auto" w:shadow="false"/>
-            </w:tcBorders>
-            <w:shd w:fill="00000000"/>
-            <w:vAlign w:val="center"/>
-          </w:tcPr>
-          <w:p>
-            <w:r>
-              <w:rPr>
-                <w:color w:val="FF000000"/>
+              <w:top w:val="nil" w:sz="2" w:space="0" w:shadow="false"/>
+              <w:bottom w:val="nil" w:sz="2" w:space="0" w:shadow="false"/>
+              <w:left w:val="nil" w:sz="2" w:space="0" w:shadow="false"/>
+              <w:right w:val="nil" w:sz="2" w:space="0" w:shadow="false"/>
+            </w:tcBorders>
+            <w:shd w:fill="FFFFFF"/>
+            <w:vAlign w:val="center"/>
+          </w:tcPr>
+          <w:p>
+            <w:r>
+              <w:rPr>
+                <w:color w:val="000000"/>
                 <w:b/>
               </w:rPr>
               <w:t>5 Years</w:t>
@@ -1981,22 +1525,18 @@
           <w:tcPr>
             <w:tcW w:type="dxa" w:w="1170"/>
             <w:tcBorders>
-              <w:top w:val="nil" w:sz="8" w:space="0" w:color="auto" w:shadow="false"/>
-              <w:topColor w:val="nil" w:sz="8" w:space="0" w:color="auto" w:shadow="false"/>
-              <w:bottom w:val="nil" w:sz="8" w:space="0" w:color="auto" w:shadow="false"/>
-              <w:bottomColor w:val="nil" w:sz="8" w:space="0" w:color="auto" w:shadow="false"/>
-              <w:left w:val="nil" w:sz="8" w:space="0" w:color="auto" w:shadow="false"/>
-              <w:leftColor w:val="nil" w:sz="8" w:space="0" w:color="auto" w:shadow="false"/>
-              <w:right w:val="nil" w:sz="8" w:space="0" w:color="auto" w:shadow="false"/>
-              <w:rightColor w:val="nil" w:sz="8" w:space="0" w:color="auto" w:shadow="false"/>
-            </w:tcBorders>
-            <w:shd w:fill="00000000"/>
-            <w:vAlign w:val="center"/>
-          </w:tcPr>
-          <w:p>
-            <w:r>
-              <w:rPr>
-                <w:color w:val="FF000000"/>
+              <w:top w:val="nil" w:sz="2" w:space="0" w:shadow="false"/>
+              <w:bottom w:val="nil" w:sz="2" w:space="0" w:shadow="false"/>
+              <w:left w:val="nil" w:sz="2" w:space="0" w:shadow="false"/>
+              <w:right w:val="nil" w:sz="2" w:space="0" w:shadow="false"/>
+            </w:tcBorders>
+            <w:shd w:fill="FFFFFF"/>
+            <w:vAlign w:val="center"/>
+          </w:tcPr>
+          <w:p>
+            <w:r>
+              <w:rPr>
+                <w:color w:val="000000"/>
                 <w:b/>
               </w:rPr>
               <w:t xml:space="preserve">7 Years </w:t>
@@ -2009,22 +1549,18 @@
           <w:tcPr>
             <w:tcW w:type="dxa" w:w="1170"/>
             <w:tcBorders>
-              <w:top w:val="nil" w:sz="8" w:space="0" w:color="auto" w:shadow="false"/>
-              <w:topColor w:val="nil" w:sz="8" w:space="0" w:color="auto" w:shadow="false"/>
-              <w:bottom w:val="nil" w:sz="8" w:space="0" w:color="auto" w:shadow="false"/>
-              <w:bottomColor w:val="nil" w:sz="8" w:space="0" w:color="auto" w:shadow="false"/>
-              <w:left w:val="nil" w:sz="8" w:space="0" w:color="auto" w:shadow="false"/>
-              <w:leftColor w:val="nil" w:sz="8" w:space="0" w:color="auto" w:shadow="false"/>
-              <w:right w:val="nil" w:sz="8" w:space="0" w:color="auto" w:shadow="false"/>
-              <w:rightColor w:val="nil" w:sz="8" w:space="0" w:color="auto" w:shadow="false"/>
-            </w:tcBorders>
-            <w:shd w:fill="00000000"/>
-            <w:vAlign w:val="center"/>
-          </w:tcPr>
-          <w:p>
-            <w:r>
-              <w:rPr>
-                <w:color w:val="FF000000"/>
+              <w:top w:val="nil" w:sz="2" w:space="0" w:shadow="false"/>
+              <w:bottom w:val="nil" w:sz="2" w:space="0" w:shadow="false"/>
+              <w:left w:val="nil" w:sz="2" w:space="0" w:shadow="false"/>
+              <w:right w:val="nil" w:sz="2" w:space="0" w:shadow="false"/>
+            </w:tcBorders>
+            <w:shd w:fill="FFFFFF"/>
+            <w:vAlign w:val="center"/>
+          </w:tcPr>
+          <w:p>
+            <w:r>
+              <w:rPr>
+                <w:color w:val="000000"/>
                 <w:b/>
               </w:rPr>
               <w:t xml:space="preserve">10 Years </w:t>
@@ -2037,22 +1573,18 @@
           <w:tcPr>
             <w:tcW w:type="dxa" w:w="1170"/>
             <w:tcBorders>
-              <w:top w:val="nil" w:sz="8" w:space="0" w:color="auto" w:shadow="false"/>
-              <w:topColor w:val="nil" w:sz="8" w:space="0" w:color="auto" w:shadow="false"/>
-              <w:bottom w:val="nil" w:sz="8" w:space="0" w:color="auto" w:shadow="false"/>
-              <w:bottomColor w:val="nil" w:sz="8" w:space="0" w:color="auto" w:shadow="false"/>
-              <w:left w:val="nil" w:sz="8" w:space="0" w:color="auto" w:shadow="false"/>
-              <w:leftColor w:val="nil" w:sz="8" w:space="0" w:color="auto" w:shadow="false"/>
-              <w:right w:val="nil" w:sz="8" w:space="0" w:color="auto" w:shadow="false"/>
-              <w:rightColor w:val="nil" w:sz="8" w:space="0" w:color="auto" w:shadow="false"/>
-            </w:tcBorders>
-            <w:shd w:fill="00000000"/>
-            <w:vAlign w:val="center"/>
-          </w:tcPr>
-          <w:p>
-            <w:r>
-              <w:rPr>
-                <w:color w:val="FF000000"/>
+              <w:top w:val="nil" w:sz="2" w:space="0" w:shadow="false"/>
+              <w:bottom w:val="nil" w:sz="2" w:space="0" w:shadow="false"/>
+              <w:left w:val="nil" w:sz="2" w:space="0" w:shadow="false"/>
+              <w:right w:val="nil" w:sz="2" w:space="0" w:shadow="false"/>
+            </w:tcBorders>
+            <w:shd w:fill="FFFFFF"/>
+            <w:vAlign w:val="center"/>
+          </w:tcPr>
+          <w:p>
+            <w:r>
+              <w:rPr>
+                <w:color w:val="000000"/>
                 <w:b/>
               </w:rPr>
               <w:t>Since Inception#</w:t>
@@ -2067,22 +1599,18 @@
           <w:tcPr>
             <w:tcW w:type="dxa" w:w="1170"/>
             <w:tcBorders>
-              <w:top w:val="nil" w:sz="8" w:space="0" w:color="auto" w:shadow="false"/>
-              <w:topColor w:val="nil" w:sz="8" w:space="0" w:color="auto" w:shadow="false"/>
-              <w:bottom w:val="single" w:sz="8" w:space="0" w:color="auto" w:shadow="false"/>
-              <w:bottomColor w:val="single" w:sz="8" w:space="0" w:color="auto" w:shadow="false"/>
-              <w:left w:val="nil" w:sz="8" w:space="0" w:color="auto" w:shadow="false"/>
-              <w:leftColor w:val="nil" w:sz="8" w:space="0" w:color="auto" w:shadow="false"/>
-              <w:right w:val="nil" w:sz="8" w:space="0" w:color="auto" w:shadow="false"/>
-              <w:rightColor w:val="nil" w:sz="8" w:space="0" w:color="auto" w:shadow="false"/>
-            </w:tcBorders>
-            <w:shd w:fill="00000000"/>
-            <w:vAlign w:val="center"/>
-          </w:tcPr>
-          <w:p>
-            <w:r>
-              <w:rPr>
-                <w:color w:val="FF000000"/>
+              <w:top w:val="nil" w:sz="2" w:space="0" w:shadow="false"/>
+              <w:bottom w:val="single" w:sz="8" w:space="0" w:shadow="false" w:color="BED1DC"/>
+              <w:left w:val="nil" w:sz="2" w:space="0" w:shadow="false"/>
+              <w:right w:val="nil" w:sz="2" w:space="0" w:shadow="false"/>
+            </w:tcBorders>
+            <w:shd w:fill="FFFFFF"/>
+            <w:vAlign w:val="center"/>
+          </w:tcPr>
+          <w:p>
+            <w:r>
+              <w:rPr>
+                <w:color w:val="000000"/>
               </w:rPr>
               <w:t>Portfolio</w:t>
             </w:r>
@@ -2092,22 +1620,18 @@
           <w:tcPr>
             <w:tcW w:type="dxa" w:w="1170"/>
             <w:tcBorders>
-              <w:top w:val="nil" w:sz="8" w:space="0" w:color="auto" w:shadow="false"/>
-              <w:topColor w:val="nil" w:sz="8" w:space="0" w:color="auto" w:shadow="false"/>
-              <w:bottom w:val="single" w:sz="8" w:space="0" w:color="auto" w:shadow="false"/>
-              <w:bottomColor w:val="single" w:sz="8" w:space="0" w:color="auto" w:shadow="false"/>
-              <w:left w:val="nil" w:sz="8" w:space="0" w:color="auto" w:shadow="false"/>
-              <w:leftColor w:val="nil" w:sz="8" w:space="0" w:color="auto" w:shadow="false"/>
-              <w:right w:val="nil" w:sz="8" w:space="0" w:color="auto" w:shadow="false"/>
-              <w:rightColor w:val="nil" w:sz="8" w:space="0" w:color="auto" w:shadow="false"/>
-            </w:tcBorders>
-            <w:shd w:fill="00000000"/>
-            <w:vAlign w:val="center"/>
-          </w:tcPr>
-          <w:p>
-            <w:r>
-              <w:rPr>
-                <w:color w:val="FF000000"/>
+              <w:top w:val="nil" w:sz="2" w:space="0" w:shadow="false"/>
+              <w:bottom w:val="single" w:sz="8" w:space="0" w:shadow="false" w:color="BED1DC"/>
+              <w:left w:val="nil" w:sz="2" w:space="0" w:shadow="false"/>
+              <w:right w:val="nil" w:sz="2" w:space="0" w:shadow="false"/>
+            </w:tcBorders>
+            <w:shd w:fill="FFFFFF"/>
+            <w:vAlign w:val="center"/>
+          </w:tcPr>
+          <w:p>
+            <w:r>
+              <w:rPr>
+                <w:color w:val="000000"/>
               </w:rPr>
               <w:t>17.82</w:t>
             </w:r>
@@ -2117,22 +1641,18 @@
           <w:tcPr>
             <w:tcW w:type="dxa" w:w="1170"/>
             <w:tcBorders>
-              <w:top w:val="nil" w:sz="8" w:space="0" w:color="auto" w:shadow="false"/>
-              <w:topColor w:val="nil" w:sz="8" w:space="0" w:color="auto" w:shadow="false"/>
-              <w:bottom w:val="single" w:sz="8" w:space="0" w:color="auto" w:shadow="false"/>
-              <w:bottomColor w:val="single" w:sz="8" w:space="0" w:color="auto" w:shadow="false"/>
-              <w:left w:val="nil" w:sz="8" w:space="0" w:color="auto" w:shadow="false"/>
-              <w:leftColor w:val="nil" w:sz="8" w:space="0" w:color="auto" w:shadow="false"/>
-              <w:right w:val="nil" w:sz="8" w:space="0" w:color="auto" w:shadow="false"/>
-              <w:rightColor w:val="nil" w:sz="8" w:space="0" w:color="auto" w:shadow="false"/>
-            </w:tcBorders>
-            <w:shd w:fill="00000000"/>
-            <w:vAlign w:val="center"/>
-          </w:tcPr>
-          <w:p>
-            <w:r>
-              <w:rPr>
-                <w:color w:val="FF000000"/>
+              <w:top w:val="nil" w:sz="2" w:space="0" w:shadow="false"/>
+              <w:bottom w:val="single" w:sz="8" w:space="0" w:shadow="false" w:color="BED1DC"/>
+              <w:left w:val="nil" w:sz="2" w:space="0" w:shadow="false"/>
+              <w:right w:val="nil" w:sz="2" w:space="0" w:shadow="false"/>
+            </w:tcBorders>
+            <w:shd w:fill="FFFFFF"/>
+            <w:vAlign w:val="center"/>
+          </w:tcPr>
+          <w:p>
+            <w:r>
+              <w:rPr>
+                <w:color w:val="000000"/>
               </w:rPr>
               <w:t>44.96</w:t>
             </w:r>
@@ -2142,22 +1662,18 @@
           <w:tcPr>
             <w:tcW w:type="dxa" w:w="1170"/>
             <w:tcBorders>
-              <w:top w:val="nil" w:sz="8" w:space="0" w:color="auto" w:shadow="false"/>
-              <w:topColor w:val="nil" w:sz="8" w:space="0" w:color="auto" w:shadow="false"/>
-              <w:bottom w:val="single" w:sz="8" w:space="0" w:color="auto" w:shadow="false"/>
-              <w:bottomColor w:val="single" w:sz="8" w:space="0" w:color="auto" w:shadow="false"/>
-              <w:left w:val="nil" w:sz="8" w:space="0" w:color="auto" w:shadow="false"/>
-              <w:leftColor w:val="nil" w:sz="8" w:space="0" w:color="auto" w:shadow="false"/>
-              <w:right w:val="nil" w:sz="8" w:space="0" w:color="auto" w:shadow="false"/>
-              <w:rightColor w:val="nil" w:sz="8" w:space="0" w:color="auto" w:shadow="false"/>
-            </w:tcBorders>
-            <w:shd w:fill="00000000"/>
-            <w:vAlign w:val="center"/>
-          </w:tcPr>
-          <w:p>
-            <w:r>
-              <w:rPr>
-                <w:color w:val="FF000000"/>
+              <w:top w:val="nil" w:sz="2" w:space="0" w:shadow="false"/>
+              <w:bottom w:val="single" w:sz="8" w:space="0" w:shadow="false" w:color="BED1DC"/>
+              <w:left w:val="nil" w:sz="2" w:space="0" w:shadow="false"/>
+              <w:right w:val="nil" w:sz="2" w:space="0" w:shadow="false"/>
+            </w:tcBorders>
+            <w:shd w:fill="FFFFFF"/>
+            <w:vAlign w:val="center"/>
+          </w:tcPr>
+          <w:p>
+            <w:r>
+              <w:rPr>
+                <w:color w:val="000000"/>
               </w:rPr>
               <w:t>25.38</w:t>
             </w:r>
@@ -2167,22 +1683,18 @@
           <w:tcPr>
             <w:tcW w:type="dxa" w:w="1170"/>
             <w:tcBorders>
-              <w:top w:val="nil" w:sz="8" w:space="0" w:color="auto" w:shadow="false"/>
-              <w:topColor w:val="nil" w:sz="8" w:space="0" w:color="auto" w:shadow="false"/>
-              <w:bottom w:val="single" w:sz="8" w:space="0" w:color="auto" w:shadow="false"/>
-              <w:bottomColor w:val="single" w:sz="8" w:space="0" w:color="auto" w:shadow="false"/>
-              <w:left w:val="nil" w:sz="8" w:space="0" w:color="auto" w:shadow="false"/>
-              <w:leftColor w:val="nil" w:sz="8" w:space="0" w:color="auto" w:shadow="false"/>
-              <w:right w:val="nil" w:sz="8" w:space="0" w:color="auto" w:shadow="false"/>
-              <w:rightColor w:val="nil" w:sz="8" w:space="0" w:color="auto" w:shadow="false"/>
-            </w:tcBorders>
-            <w:shd w:fill="00000000"/>
-            <w:vAlign w:val="center"/>
-          </w:tcPr>
-          <w:p>
-            <w:r>
-              <w:rPr>
-                <w:color w:val="FF000000"/>
+              <w:top w:val="nil" w:sz="2" w:space="0" w:shadow="false"/>
+              <w:bottom w:val="single" w:sz="8" w:space="0" w:shadow="false" w:color="BED1DC"/>
+              <w:left w:val="nil" w:sz="2" w:space="0" w:shadow="false"/>
+              <w:right w:val="nil" w:sz="2" w:space="0" w:shadow="false"/>
+            </w:tcBorders>
+            <w:shd w:fill="FFFFFF"/>
+            <w:vAlign w:val="center"/>
+          </w:tcPr>
+          <w:p>
+            <w:r>
+              <w:rPr>
+                <w:color w:val="000000"/>
               </w:rPr>
               <w:t>26.4</w:t>
             </w:r>
@@ -2192,22 +1704,18 @@
           <w:tcPr>
             <w:tcW w:type="dxa" w:w="1170"/>
             <w:tcBorders>
-              <w:top w:val="nil" w:sz="8" w:space="0" w:color="auto" w:shadow="false"/>
-              <w:topColor w:val="nil" w:sz="8" w:space="0" w:color="auto" w:shadow="false"/>
-              <w:bottom w:val="single" w:sz="8" w:space="0" w:color="auto" w:shadow="false"/>
-              <w:bottomColor w:val="single" w:sz="8" w:space="0" w:color="auto" w:shadow="false"/>
-              <w:left w:val="nil" w:sz="8" w:space="0" w:color="auto" w:shadow="false"/>
-              <w:leftColor w:val="nil" w:sz="8" w:space="0" w:color="auto" w:shadow="false"/>
-              <w:right w:val="nil" w:sz="8" w:space="0" w:color="auto" w:shadow="false"/>
-              <w:rightColor w:val="nil" w:sz="8" w:space="0" w:color="auto" w:shadow="false"/>
-            </w:tcBorders>
-            <w:shd w:fill="00000000"/>
-            <w:vAlign w:val="center"/>
-          </w:tcPr>
-          <w:p>
-            <w:r>
-              <w:rPr>
-                <w:color w:val="FF000000"/>
+              <w:top w:val="nil" w:sz="2" w:space="0" w:shadow="false"/>
+              <w:bottom w:val="single" w:sz="8" w:space="0" w:shadow="false" w:color="BED1DC"/>
+              <w:left w:val="nil" w:sz="2" w:space="0" w:shadow="false"/>
+              <w:right w:val="nil" w:sz="2" w:space="0" w:shadow="false"/>
+            </w:tcBorders>
+            <w:shd w:fill="FFFFFF"/>
+            <w:vAlign w:val="center"/>
+          </w:tcPr>
+          <w:p>
+            <w:r>
+              <w:rPr>
+                <w:color w:val="000000"/>
               </w:rPr>
               <w:t>26.84</w:t>
             </w:r>
@@ -2217,22 +1725,18 @@
           <w:tcPr>
             <w:tcW w:type="dxa" w:w="1170"/>
             <w:tcBorders>
-              <w:top w:val="nil" w:sz="8" w:space="0" w:color="auto" w:shadow="false"/>
-              <w:topColor w:val="nil" w:sz="8" w:space="0" w:color="auto" w:shadow="false"/>
-              <w:bottom w:val="single" w:sz="8" w:space="0" w:color="auto" w:shadow="false"/>
-              <w:bottomColor w:val="single" w:sz="8" w:space="0" w:color="auto" w:shadow="false"/>
-              <w:left w:val="nil" w:sz="8" w:space="0" w:color="auto" w:shadow="false"/>
-              <w:leftColor w:val="nil" w:sz="8" w:space="0" w:color="auto" w:shadow="false"/>
-              <w:right w:val="nil" w:sz="8" w:space="0" w:color="auto" w:shadow="false"/>
-              <w:rightColor w:val="nil" w:sz="8" w:space="0" w:color="auto" w:shadow="false"/>
-            </w:tcBorders>
-            <w:shd w:fill="00000000"/>
-            <w:vAlign w:val="center"/>
-          </w:tcPr>
-          <w:p>
-            <w:r>
-              <w:rPr>
-                <w:color w:val="FF000000"/>
+              <w:top w:val="nil" w:sz="2" w:space="0" w:shadow="false"/>
+              <w:bottom w:val="single" w:sz="8" w:space="0" w:shadow="false" w:color="BED1DC"/>
+              <w:left w:val="nil" w:sz="2" w:space="0" w:shadow="false"/>
+              <w:right w:val="nil" w:sz="2" w:space="0" w:shadow="false"/>
+            </w:tcBorders>
+            <w:shd w:fill="FFFFFF"/>
+            <w:vAlign w:val="center"/>
+          </w:tcPr>
+          <w:p>
+            <w:r>
+              <w:rPr>
+                <w:color w:val="000000"/>
               </w:rPr>
               <w:t>25.02</w:t>
             </w:r>
@@ -2242,22 +1746,18 @@
           <w:tcPr>
             <w:tcW w:type="dxa" w:w="1170"/>
             <w:tcBorders>
-              <w:top w:val="nil" w:sz="8" w:space="0" w:color="auto" w:shadow="false"/>
-              <w:topColor w:val="nil" w:sz="8" w:space="0" w:color="auto" w:shadow="false"/>
-              <w:bottom w:val="single" w:sz="8" w:space="0" w:color="auto" w:shadow="false"/>
-              <w:bottomColor w:val="single" w:sz="8" w:space="0" w:color="auto" w:shadow="false"/>
-              <w:left w:val="nil" w:sz="8" w:space="0" w:color="auto" w:shadow="false"/>
-              <w:leftColor w:val="nil" w:sz="8" w:space="0" w:color="auto" w:shadow="false"/>
-              <w:right w:val="nil" w:sz="8" w:space="0" w:color="auto" w:shadow="false"/>
-              <w:rightColor w:val="nil" w:sz="8" w:space="0" w:color="auto" w:shadow="false"/>
-            </w:tcBorders>
-            <w:shd w:fill="00000000"/>
-            <w:vAlign w:val="center"/>
-          </w:tcPr>
-          <w:p>
-            <w:r>
-              <w:rPr>
-                <w:color w:val="FF000000"/>
+              <w:top w:val="nil" w:sz="2" w:space="0" w:shadow="false"/>
+              <w:bottom w:val="single" w:sz="8" w:space="0" w:shadow="false" w:color="BED1DC"/>
+              <w:left w:val="nil" w:sz="2" w:space="0" w:shadow="false"/>
+              <w:right w:val="nil" w:sz="2" w:space="0" w:shadow="false"/>
+            </w:tcBorders>
+            <w:shd w:fill="FFFFFF"/>
+            <w:vAlign w:val="center"/>
+          </w:tcPr>
+          <w:p>
+            <w:r>
+              <w:rPr>
+                <w:color w:val="000000"/>
               </w:rPr>
               <w:t>30.1</w:t>
             </w:r>
@@ -2269,22 +1769,18 @@
           <w:tcPr>
             <w:tcW w:type="dxa" w:w="1170"/>
             <w:tcBorders>
-              <w:top w:val="nil" w:sz="8" w:space="0" w:color="auto" w:shadow="false"/>
-              <w:topColor w:val="nil" w:sz="8" w:space="0" w:color="auto" w:shadow="false"/>
-              <w:bottom w:val="single" w:sz="8" w:space="0" w:color="auto" w:shadow="false"/>
-              <w:bottomColor w:val="single" w:sz="8" w:space="0" w:color="auto" w:shadow="false"/>
-              <w:left w:val="nil" w:sz="8" w:space="0" w:color="auto" w:shadow="false"/>
-              <w:leftColor w:val="nil" w:sz="8" w:space="0" w:color="auto" w:shadow="false"/>
-              <w:right w:val="nil" w:sz="8" w:space="0" w:color="auto" w:shadow="false"/>
-              <w:rightColor w:val="nil" w:sz="8" w:space="0" w:color="auto" w:shadow="false"/>
-            </w:tcBorders>
-            <w:shd w:fill="00000000"/>
-            <w:vAlign w:val="center"/>
-          </w:tcPr>
-          <w:p>
-            <w:r>
-              <w:rPr>
-                <w:color w:val="FF000000"/>
+              <w:top w:val="nil" w:sz="2" w:space="0" w:shadow="false"/>
+              <w:bottom w:val="single" w:sz="8" w:space="0" w:shadow="false" w:color="BED1DC"/>
+              <w:left w:val="nil" w:sz="2" w:space="0" w:shadow="false"/>
+              <w:right w:val="nil" w:sz="2" w:space="0" w:shadow="false"/>
+            </w:tcBorders>
+            <w:shd w:fill="FFFFFF"/>
+            <w:vAlign w:val="center"/>
+          </w:tcPr>
+          <w:p>
+            <w:r>
+              <w:rPr>
+                <w:color w:val="000000"/>
               </w:rPr>
               <w:t>Benchmark+^~&gt;</w:t>
             </w:r>
@@ -2294,22 +1790,18 @@
           <w:tcPr>
             <w:tcW w:type="dxa" w:w="1170"/>
             <w:tcBorders>
-              <w:top w:val="nil" w:sz="8" w:space="0" w:color="auto" w:shadow="false"/>
-              <w:topColor w:val="nil" w:sz="8" w:space="0" w:color="auto" w:shadow="false"/>
-              <w:bottom w:val="single" w:sz="8" w:space="0" w:color="auto" w:shadow="false"/>
-              <w:bottomColor w:val="single" w:sz="8" w:space="0" w:color="auto" w:shadow="false"/>
-              <w:left w:val="nil" w:sz="8" w:space="0" w:color="auto" w:shadow="false"/>
-              <w:leftColor w:val="nil" w:sz="8" w:space="0" w:color="auto" w:shadow="false"/>
-              <w:right w:val="nil" w:sz="8" w:space="0" w:color="auto" w:shadow="false"/>
-              <w:rightColor w:val="nil" w:sz="8" w:space="0" w:color="auto" w:shadow="false"/>
-            </w:tcBorders>
-            <w:shd w:fill="00000000"/>
-            <w:vAlign w:val="center"/>
-          </w:tcPr>
-          <w:p>
-            <w:r>
-              <w:rPr>
-                <w:color w:val="FF000000"/>
+              <w:top w:val="nil" w:sz="2" w:space="0" w:shadow="false"/>
+              <w:bottom w:val="single" w:sz="8" w:space="0" w:shadow="false" w:color="BED1DC"/>
+              <w:left w:val="nil" w:sz="2" w:space="0" w:shadow="false"/>
+              <w:right w:val="nil" w:sz="2" w:space="0" w:shadow="false"/>
+            </w:tcBorders>
+            <w:shd w:fill="FFFFFF"/>
+            <w:vAlign w:val="center"/>
+          </w:tcPr>
+          <w:p>
+            <w:r>
+              <w:rPr>
+                <w:color w:val="000000"/>
               </w:rPr>
               <w:t>17.74</w:t>
             </w:r>
@@ -2319,22 +1811,18 @@
           <w:tcPr>
             <w:tcW w:type="dxa" w:w="1170"/>
             <w:tcBorders>
-              <w:top w:val="nil" w:sz="8" w:space="0" w:color="auto" w:shadow="false"/>
-              <w:topColor w:val="nil" w:sz="8" w:space="0" w:color="auto" w:shadow="false"/>
-              <w:bottom w:val="single" w:sz="8" w:space="0" w:color="auto" w:shadow="false"/>
-              <w:bottomColor w:val="single" w:sz="8" w:space="0" w:color="auto" w:shadow="false"/>
-              <w:left w:val="nil" w:sz="8" w:space="0" w:color="auto" w:shadow="false"/>
-              <w:leftColor w:val="nil" w:sz="8" w:space="0" w:color="auto" w:shadow="false"/>
-              <w:right w:val="nil" w:sz="8" w:space="0" w:color="auto" w:shadow="false"/>
-              <w:rightColor w:val="nil" w:sz="8" w:space="0" w:color="auto" w:shadow="false"/>
-            </w:tcBorders>
-            <w:shd w:fill="00000000"/>
-            <w:vAlign w:val="center"/>
-          </w:tcPr>
-          <w:p>
-            <w:r>
-              <w:rPr>
-                <w:color w:val="FF000000"/>
+              <w:top w:val="nil" w:sz="2" w:space="0" w:shadow="false"/>
+              <w:bottom w:val="single" w:sz="8" w:space="0" w:shadow="false" w:color="BED1DC"/>
+              <w:left w:val="nil" w:sz="2" w:space="0" w:shadow="false"/>
+              <w:right w:val="nil" w:sz="2" w:space="0" w:shadow="false"/>
+            </w:tcBorders>
+            <w:shd w:fill="FFFFFF"/>
+            <w:vAlign w:val="center"/>
+          </w:tcPr>
+          <w:p>
+            <w:r>
+              <w:rPr>
+                <w:color w:val="000000"/>
               </w:rPr>
               <w:t>42.44</w:t>
             </w:r>
@@ -2344,22 +1832,18 @@
           <w:tcPr>
             <w:tcW w:type="dxa" w:w="1170"/>
             <w:tcBorders>
-              <w:top w:val="nil" w:sz="8" w:space="0" w:color="auto" w:shadow="false"/>
-              <w:topColor w:val="nil" w:sz="8" w:space="0" w:color="auto" w:shadow="false"/>
-              <w:bottom w:val="single" w:sz="8" w:space="0" w:color="auto" w:shadow="false"/>
-              <w:bottomColor w:val="single" w:sz="8" w:space="0" w:color="auto" w:shadow="false"/>
-              <w:left w:val="nil" w:sz="8" w:space="0" w:color="auto" w:shadow="false"/>
-              <w:leftColor w:val="nil" w:sz="8" w:space="0" w:color="auto" w:shadow="false"/>
-              <w:right w:val="nil" w:sz="8" w:space="0" w:color="auto" w:shadow="false"/>
-              <w:rightColor w:val="nil" w:sz="8" w:space="0" w:color="auto" w:shadow="false"/>
-            </w:tcBorders>
-            <w:shd w:fill="00000000"/>
-            <w:vAlign w:val="center"/>
-          </w:tcPr>
-          <w:p>
-            <w:r>
-              <w:rPr>
-                <w:color w:val="FF000000"/>
+              <w:top w:val="nil" w:sz="2" w:space="0" w:shadow="false"/>
+              <w:bottom w:val="single" w:sz="8" w:space="0" w:shadow="false" w:color="BED1DC"/>
+              <w:left w:val="nil" w:sz="2" w:space="0" w:shadow="false"/>
+              <w:right w:val="nil" w:sz="2" w:space="0" w:shadow="false"/>
+            </w:tcBorders>
+            <w:shd w:fill="FFFFFF"/>
+            <w:vAlign w:val="center"/>
+          </w:tcPr>
+          <w:p>
+            <w:r>
+              <w:rPr>
+                <w:color w:val="000000"/>
               </w:rPr>
               <w:t>20.3</w:t>
             </w:r>
@@ -2369,22 +1853,18 @@
           <w:tcPr>
             <w:tcW w:type="dxa" w:w="1170"/>
             <w:tcBorders>
-              <w:top w:val="nil" w:sz="8" w:space="0" w:color="auto" w:shadow="false"/>
-              <w:topColor w:val="nil" w:sz="8" w:space="0" w:color="auto" w:shadow="false"/>
-              <w:bottom w:val="single" w:sz="8" w:space="0" w:color="auto" w:shadow="false"/>
-              <w:bottomColor w:val="single" w:sz="8" w:space="0" w:color="auto" w:shadow="false"/>
-              <w:left w:val="nil" w:sz="8" w:space="0" w:color="auto" w:shadow="false"/>
-              <w:leftColor w:val="nil" w:sz="8" w:space="0" w:color="auto" w:shadow="false"/>
-              <w:right w:val="nil" w:sz="8" w:space="0" w:color="auto" w:shadow="false"/>
-              <w:rightColor w:val="nil" w:sz="8" w:space="0" w:color="auto" w:shadow="false"/>
-            </w:tcBorders>
-            <w:shd w:fill="00000000"/>
-            <w:vAlign w:val="center"/>
-          </w:tcPr>
-          <w:p>
-            <w:r>
-              <w:rPr>
-                <w:color w:val="FF000000"/>
+              <w:top w:val="nil" w:sz="2" w:space="0" w:shadow="false"/>
+              <w:bottom w:val="single" w:sz="8" w:space="0" w:shadow="false" w:color="BED1DC"/>
+              <w:left w:val="nil" w:sz="2" w:space="0" w:shadow="false"/>
+              <w:right w:val="nil" w:sz="2" w:space="0" w:shadow="false"/>
+            </w:tcBorders>
+            <w:shd w:fill="FFFFFF"/>
+            <w:vAlign w:val="center"/>
+          </w:tcPr>
+          <w:p>
+            <w:r>
+              <w:rPr>
+                <w:color w:val="000000"/>
               </w:rPr>
               <w:t>22.68</w:t>
             </w:r>
@@ -2394,22 +1874,18 @@
           <w:tcPr>
             <w:tcW w:type="dxa" w:w="1170"/>
             <w:tcBorders>
-              <w:top w:val="nil" w:sz="8" w:space="0" w:color="auto" w:shadow="false"/>
-              <w:topColor w:val="nil" w:sz="8" w:space="0" w:color="auto" w:shadow="false"/>
-              <w:bottom w:val="single" w:sz="8" w:space="0" w:color="auto" w:shadow="false"/>
-              <w:bottomColor w:val="single" w:sz="8" w:space="0" w:color="auto" w:shadow="false"/>
-              <w:left w:val="nil" w:sz="8" w:space="0" w:color="auto" w:shadow="false"/>
-              <w:leftColor w:val="nil" w:sz="8" w:space="0" w:color="auto" w:shadow="false"/>
-              <w:right w:val="nil" w:sz="8" w:space="0" w:color="auto" w:shadow="false"/>
-              <w:rightColor w:val="nil" w:sz="8" w:space="0" w:color="auto" w:shadow="false"/>
-            </w:tcBorders>
-            <w:shd w:fill="00000000"/>
-            <w:vAlign w:val="center"/>
-          </w:tcPr>
-          <w:p>
-            <w:r>
-              <w:rPr>
-                <w:color w:val="FF000000"/>
+              <w:top w:val="nil" w:sz="2" w:space="0" w:shadow="false"/>
+              <w:bottom w:val="single" w:sz="8" w:space="0" w:shadow="false" w:color="BED1DC"/>
+              <w:left w:val="nil" w:sz="2" w:space="0" w:shadow="false"/>
+              <w:right w:val="nil" w:sz="2" w:space="0" w:shadow="false"/>
+            </w:tcBorders>
+            <w:shd w:fill="FFFFFF"/>
+            <w:vAlign w:val="center"/>
+          </w:tcPr>
+          <w:p>
+            <w:r>
+              <w:rPr>
+                <w:color w:val="000000"/>
               </w:rPr>
               <w:t>24.8</w:t>
             </w:r>
@@ -2419,22 +1895,18 @@
           <w:tcPr>
             <w:tcW w:type="dxa" w:w="1170"/>
             <w:tcBorders>
-              <w:top w:val="nil" w:sz="8" w:space="0" w:color="auto" w:shadow="false"/>
-              <w:topColor w:val="nil" w:sz="8" w:space="0" w:color="auto" w:shadow="false"/>
-              <w:bottom w:val="single" w:sz="8" w:space="0" w:color="auto" w:shadow="false"/>
-              <w:bottomColor w:val="single" w:sz="8" w:space="0" w:color="auto" w:shadow="false"/>
-              <w:left w:val="nil" w:sz="8" w:space="0" w:color="auto" w:shadow="false"/>
-              <w:leftColor w:val="nil" w:sz="8" w:space="0" w:color="auto" w:shadow="false"/>
-              <w:right w:val="nil" w:sz="8" w:space="0" w:color="auto" w:shadow="false"/>
-              <w:rightColor w:val="nil" w:sz="8" w:space="0" w:color="auto" w:shadow="false"/>
-            </w:tcBorders>
-            <w:shd w:fill="00000000"/>
-            <w:vAlign w:val="center"/>
-          </w:tcPr>
-          <w:p>
-            <w:r>
-              <w:rPr>
-                <w:color w:val="FF000000"/>
+              <w:top w:val="nil" w:sz="2" w:space="0" w:shadow="false"/>
+              <w:bottom w:val="single" w:sz="8" w:space="0" w:shadow="false" w:color="BED1DC"/>
+              <w:left w:val="nil" w:sz="2" w:space="0" w:shadow="false"/>
+              <w:right w:val="nil" w:sz="2" w:space="0" w:shadow="false"/>
+            </w:tcBorders>
+            <w:shd w:fill="FFFFFF"/>
+            <w:vAlign w:val="center"/>
+          </w:tcPr>
+          <w:p>
+            <w:r>
+              <w:rPr>
+                <w:color w:val="000000"/>
               </w:rPr>
               <w:t>23.66</w:t>
             </w:r>
@@ -2444,22 +1916,18 @@
           <w:tcPr>
             <w:tcW w:type="dxa" w:w="1170"/>
             <w:tcBorders>
-              <w:top w:val="nil" w:sz="8" w:space="0" w:color="auto" w:shadow="false"/>
-              <w:topColor w:val="nil" w:sz="8" w:space="0" w:color="auto" w:shadow="false"/>
-              <w:bottom w:val="single" w:sz="8" w:space="0" w:color="auto" w:shadow="false"/>
-              <w:bottomColor w:val="single" w:sz="8" w:space="0" w:color="auto" w:shadow="false"/>
-              <w:left w:val="nil" w:sz="8" w:space="0" w:color="auto" w:shadow="false"/>
-              <w:leftColor w:val="nil" w:sz="8" w:space="0" w:color="auto" w:shadow="false"/>
-              <w:right w:val="nil" w:sz="8" w:space="0" w:color="auto" w:shadow="false"/>
-              <w:rightColor w:val="nil" w:sz="8" w:space="0" w:color="auto" w:shadow="false"/>
-            </w:tcBorders>
-            <w:shd w:fill="00000000"/>
-            <w:vAlign w:val="center"/>
-          </w:tcPr>
-          <w:p>
-            <w:r>
-              <w:rPr>
-                <w:color w:val="FF000000"/>
+              <w:top w:val="nil" w:sz="2" w:space="0" w:shadow="false"/>
+              <w:bottom w:val="single" w:sz="8" w:space="0" w:shadow="false" w:color="BED1DC"/>
+              <w:left w:val="nil" w:sz="2" w:space="0" w:shadow="false"/>
+              <w:right w:val="nil" w:sz="2" w:space="0" w:shadow="false"/>
+            </w:tcBorders>
+            <w:shd w:fill="FFFFFF"/>
+            <w:vAlign w:val="center"/>
+          </w:tcPr>
+          <w:p>
+            <w:r>
+              <w:rPr>
+                <w:color w:val="000000"/>
               </w:rPr>
               <w:t>23.25</w:t>
             </w:r>
@@ -2471,22 +1939,18 @@
           <w:tcPr>
             <w:tcW w:type="dxa" w:w="1170"/>
             <w:tcBorders>
-              <w:top w:val="nil" w:sz="8" w:space="0" w:color="auto" w:shadow="false"/>
-              <w:topColor w:val="nil" w:sz="8" w:space="0" w:color="auto" w:shadow="false"/>
-              <w:bottom w:val="single" w:sz="8" w:space="0" w:color="auto" w:shadow="false"/>
-              <w:bottomColor w:val="single" w:sz="8" w:space="0" w:color="auto" w:shadow="false"/>
-              <w:left w:val="nil" w:sz="8" w:space="0" w:color="auto" w:shadow="false"/>
-              <w:leftColor w:val="nil" w:sz="8" w:space="0" w:color="auto" w:shadow="false"/>
-              <w:right w:val="nil" w:sz="8" w:space="0" w:color="auto" w:shadow="false"/>
-              <w:rightColor w:val="nil" w:sz="8" w:space="0" w:color="auto" w:shadow="false"/>
-            </w:tcBorders>
-            <w:shd w:fill="00000000"/>
-            <w:vAlign w:val="center"/>
-          </w:tcPr>
-          <w:p>
-            <w:r>
-              <w:rPr>
-                <w:color w:val="FF000000"/>
+              <w:top w:val="nil" w:sz="2" w:space="0" w:shadow="false"/>
+              <w:bottom w:val="single" w:sz="8" w:space="0" w:shadow="false" w:color="BED1DC"/>
+              <w:left w:val="nil" w:sz="2" w:space="0" w:shadow="false"/>
+              <w:right w:val="nil" w:sz="2" w:space="0" w:shadow="false"/>
+            </w:tcBorders>
+            <w:shd w:fill="FFFFFF"/>
+            <w:vAlign w:val="center"/>
+          </w:tcPr>
+          <w:p>
+            <w:r>
+              <w:rPr>
+                <w:color w:val="000000"/>
               </w:rPr>
               <w:t>Difference</w:t>
             </w:r>
@@ -2496,22 +1960,18 @@
           <w:tcPr>
             <w:tcW w:type="dxa" w:w="1170"/>
             <w:tcBorders>
-              <w:top w:val="nil" w:sz="8" w:space="0" w:color="auto" w:shadow="false"/>
-              <w:topColor w:val="nil" w:sz="8" w:space="0" w:color="auto" w:shadow="false"/>
-              <w:bottom w:val="single" w:sz="8" w:space="0" w:color="auto" w:shadow="false"/>
-              <w:bottomColor w:val="single" w:sz="8" w:space="0" w:color="auto" w:shadow="false"/>
-              <w:left w:val="nil" w:sz="8" w:space="0" w:color="auto" w:shadow="false"/>
-              <w:leftColor w:val="nil" w:sz="8" w:space="0" w:color="auto" w:shadow="false"/>
-              <w:right w:val="nil" w:sz="8" w:space="0" w:color="auto" w:shadow="false"/>
-              <w:rightColor w:val="nil" w:sz="8" w:space="0" w:color="auto" w:shadow="false"/>
-            </w:tcBorders>
-            <w:shd w:fill="00000000"/>
-            <w:vAlign w:val="center"/>
-          </w:tcPr>
-          <w:p>
-            <w:r>
-              <w:rPr>
-                <w:color w:val="FF000000"/>
+              <w:top w:val="nil" w:sz="2" w:space="0" w:shadow="false"/>
+              <w:bottom w:val="single" w:sz="16" w:space="0" w:shadow="false" w:color="404040"/>
+              <w:left w:val="nil" w:sz="2" w:space="0" w:shadow="false"/>
+              <w:right w:val="nil" w:sz="2" w:space="0" w:shadow="false"/>
+            </w:tcBorders>
+            <w:shd w:fill="FFFFFF"/>
+            <w:vAlign w:val="center"/>
+          </w:tcPr>
+          <w:p>
+            <w:r>
+              <w:rPr>
+                <w:color w:val="000000"/>
               </w:rPr>
               <w:t>0.08</w:t>
             </w:r>
@@ -2521,22 +1981,18 @@
           <w:tcPr>
             <w:tcW w:type="dxa" w:w="1170"/>
             <w:tcBorders>
-              <w:top w:val="nil" w:sz="8" w:space="0" w:color="auto" w:shadow="false"/>
-              <w:topColor w:val="nil" w:sz="8" w:space="0" w:color="auto" w:shadow="false"/>
-              <w:bottom w:val="single" w:sz="8" w:space="0" w:color="auto" w:shadow="false"/>
-              <w:bottomColor w:val="single" w:sz="8" w:space="0" w:color="auto" w:shadow="false"/>
-              <w:left w:val="nil" w:sz="8" w:space="0" w:color="auto" w:shadow="false"/>
-              <w:leftColor w:val="nil" w:sz="8" w:space="0" w:color="auto" w:shadow="false"/>
-              <w:right w:val="nil" w:sz="8" w:space="0" w:color="auto" w:shadow="false"/>
-              <w:rightColor w:val="nil" w:sz="8" w:space="0" w:color="auto" w:shadow="false"/>
-            </w:tcBorders>
-            <w:shd w:fill="00000000"/>
-            <w:vAlign w:val="center"/>
-          </w:tcPr>
-          <w:p>
-            <w:r>
-              <w:rPr>
-                <w:color w:val="FF000000"/>
+              <w:top w:val="nil" w:sz="2" w:space="0" w:shadow="false"/>
+              <w:bottom w:val="single" w:sz="16" w:space="0" w:shadow="false" w:color="404040"/>
+              <w:left w:val="nil" w:sz="2" w:space="0" w:shadow="false"/>
+              <w:right w:val="nil" w:sz="2" w:space="0" w:shadow="false"/>
+            </w:tcBorders>
+            <w:shd w:fill="FFFFFF"/>
+            <w:vAlign w:val="center"/>
+          </w:tcPr>
+          <w:p>
+            <w:r>
+              <w:rPr>
+                <w:color w:val="000000"/>
               </w:rPr>
               <w:t>2.52</w:t>
             </w:r>
@@ -2546,22 +2002,18 @@
           <w:tcPr>
             <w:tcW w:type="dxa" w:w="1170"/>
             <w:tcBorders>
-              <w:top w:val="nil" w:sz="8" w:space="0" w:color="auto" w:shadow="false"/>
-              <w:topColor w:val="nil" w:sz="8" w:space="0" w:color="auto" w:shadow="false"/>
-              <w:bottom w:val="single" w:sz="8" w:space="0" w:color="auto" w:shadow="false"/>
-              <w:bottomColor w:val="single" w:sz="8" w:space="0" w:color="auto" w:shadow="false"/>
-              <w:left w:val="nil" w:sz="8" w:space="0" w:color="auto" w:shadow="false"/>
-              <w:leftColor w:val="nil" w:sz="8" w:space="0" w:color="auto" w:shadow="false"/>
-              <w:right w:val="nil" w:sz="8" w:space="0" w:color="auto" w:shadow="false"/>
-              <w:rightColor w:val="nil" w:sz="8" w:space="0" w:color="auto" w:shadow="false"/>
-            </w:tcBorders>
-            <w:shd w:fill="00000000"/>
-            <w:vAlign w:val="center"/>
-          </w:tcPr>
-          <w:p>
-            <w:r>
-              <w:rPr>
-                <w:color w:val="FF000000"/>
+              <w:top w:val="nil" w:sz="2" w:space="0" w:shadow="false"/>
+              <w:bottom w:val="single" w:sz="16" w:space="0" w:shadow="false" w:color="404040"/>
+              <w:left w:val="nil" w:sz="2" w:space="0" w:shadow="false"/>
+              <w:right w:val="nil" w:sz="2" w:space="0" w:shadow="false"/>
+            </w:tcBorders>
+            <w:shd w:fill="FFFFFF"/>
+            <w:vAlign w:val="center"/>
+          </w:tcPr>
+          <w:p>
+            <w:r>
+              <w:rPr>
+                <w:color w:val="000000"/>
               </w:rPr>
               <w:t>5.08</w:t>
             </w:r>
@@ -2571,22 +2023,18 @@
           <w:tcPr>
             <w:tcW w:type="dxa" w:w="1170"/>
             <w:tcBorders>
-              <w:top w:val="nil" w:sz="8" w:space="0" w:color="auto" w:shadow="false"/>
-              <w:topColor w:val="nil" w:sz="8" w:space="0" w:color="auto" w:shadow="false"/>
-              <w:bottom w:val="single" w:sz="8" w:space="0" w:color="auto" w:shadow="false"/>
-              <w:bottomColor w:val="single" w:sz="8" w:space="0" w:color="auto" w:shadow="false"/>
-              <w:left w:val="nil" w:sz="8" w:space="0" w:color="auto" w:shadow="false"/>
-              <w:leftColor w:val="nil" w:sz="8" w:space="0" w:color="auto" w:shadow="false"/>
-              <w:right w:val="nil" w:sz="8" w:space="0" w:color="auto" w:shadow="false"/>
-              <w:rightColor w:val="nil" w:sz="8" w:space="0" w:color="auto" w:shadow="false"/>
-            </w:tcBorders>
-            <w:shd w:fill="00000000"/>
-            <w:vAlign w:val="center"/>
-          </w:tcPr>
-          <w:p>
-            <w:r>
-              <w:rPr>
-                <w:color w:val="FF000000"/>
+              <w:top w:val="nil" w:sz="2" w:space="0" w:shadow="false"/>
+              <w:bottom w:val="single" w:sz="16" w:space="0" w:shadow="false" w:color="404040"/>
+              <w:left w:val="nil" w:sz="2" w:space="0" w:shadow="false"/>
+              <w:right w:val="nil" w:sz="2" w:space="0" w:shadow="false"/>
+            </w:tcBorders>
+            <w:shd w:fill="FFFFFF"/>
+            <w:vAlign w:val="center"/>
+          </w:tcPr>
+          <w:p>
+            <w:r>
+              <w:rPr>
+                <w:color w:val="000000"/>
               </w:rPr>
               <w:t>3.72</w:t>
             </w:r>
@@ -2596,22 +2044,18 @@
           <w:tcPr>
             <w:tcW w:type="dxa" w:w="1170"/>
             <w:tcBorders>
-              <w:top w:val="nil" w:sz="8" w:space="0" w:color="auto" w:shadow="false"/>
-              <w:topColor w:val="nil" w:sz="8" w:space="0" w:color="auto" w:shadow="false"/>
-              <w:bottom w:val="single" w:sz="8" w:space="0" w:color="auto" w:shadow="false"/>
-              <w:bottomColor w:val="single" w:sz="8" w:space="0" w:color="auto" w:shadow="false"/>
-              <w:left w:val="nil" w:sz="8" w:space="0" w:color="auto" w:shadow="false"/>
-              <w:leftColor w:val="nil" w:sz="8" w:space="0" w:color="auto" w:shadow="false"/>
-              <w:right w:val="nil" w:sz="8" w:space="0" w:color="auto" w:shadow="false"/>
-              <w:rightColor w:val="nil" w:sz="8" w:space="0" w:color="auto" w:shadow="false"/>
-            </w:tcBorders>
-            <w:shd w:fill="00000000"/>
-            <w:vAlign w:val="center"/>
-          </w:tcPr>
-          <w:p>
-            <w:r>
-              <w:rPr>
-                <w:color w:val="FF000000"/>
+              <w:top w:val="nil" w:sz="2" w:space="0" w:shadow="false"/>
+              <w:bottom w:val="single" w:sz="16" w:space="0" w:shadow="false" w:color="404040"/>
+              <w:left w:val="nil" w:sz="2" w:space="0" w:shadow="false"/>
+              <w:right w:val="nil" w:sz="2" w:space="0" w:shadow="false"/>
+            </w:tcBorders>
+            <w:shd w:fill="FFFFFF"/>
+            <w:vAlign w:val="center"/>
+          </w:tcPr>
+          <w:p>
+            <w:r>
+              <w:rPr>
+                <w:color w:val="000000"/>
               </w:rPr>
               <w:t>2.04</w:t>
             </w:r>
@@ -2621,22 +2065,18 @@
           <w:tcPr>
             <w:tcW w:type="dxa" w:w="1170"/>
             <w:tcBorders>
-              <w:top w:val="nil" w:sz="8" w:space="0" w:color="auto" w:shadow="false"/>
-              <w:topColor w:val="nil" w:sz="8" w:space="0" w:color="auto" w:shadow="false"/>
-              <w:bottom w:val="single" w:sz="8" w:space="0" w:color="auto" w:shadow="false"/>
-              <w:bottomColor w:val="single" w:sz="8" w:space="0" w:color="auto" w:shadow="false"/>
-              <w:left w:val="nil" w:sz="8" w:space="0" w:color="auto" w:shadow="false"/>
-              <w:leftColor w:val="nil" w:sz="8" w:space="0" w:color="auto" w:shadow="false"/>
-              <w:right w:val="nil" w:sz="8" w:space="0" w:color="auto" w:shadow="false"/>
-              <w:rightColor w:val="nil" w:sz="8" w:space="0" w:color="auto" w:shadow="false"/>
-            </w:tcBorders>
-            <w:shd w:fill="00000000"/>
-            <w:vAlign w:val="center"/>
-          </w:tcPr>
-          <w:p>
-            <w:r>
-              <w:rPr>
-                <w:color w:val="FF000000"/>
+              <w:top w:val="nil" w:sz="2" w:space="0" w:shadow="false"/>
+              <w:bottom w:val="single" w:sz="16" w:space="0" w:shadow="false" w:color="404040"/>
+              <w:left w:val="nil" w:sz="2" w:space="0" w:shadow="false"/>
+              <w:right w:val="nil" w:sz="2" w:space="0" w:shadow="false"/>
+            </w:tcBorders>
+            <w:shd w:fill="FFFFFF"/>
+            <w:vAlign w:val="center"/>
+          </w:tcPr>
+          <w:p>
+            <w:r>
+              <w:rPr>
+                <w:color w:val="000000"/>
               </w:rPr>
               <w:t>1.36</w:t>
             </w:r>
@@ -2646,22 +2086,18 @@
           <w:tcPr>
             <w:tcW w:type="dxa" w:w="1170"/>
             <w:tcBorders>
-              <w:top w:val="nil" w:sz="8" w:space="0" w:color="auto" w:shadow="false"/>
-              <w:topColor w:val="nil" w:sz="8" w:space="0" w:color="auto" w:shadow="false"/>
-              <w:bottom w:val="single" w:sz="8" w:space="0" w:color="auto" w:shadow="false"/>
-              <w:bottomColor w:val="single" w:sz="8" w:space="0" w:color="auto" w:shadow="false"/>
-              <w:left w:val="nil" w:sz="8" w:space="0" w:color="auto" w:shadow="false"/>
-              <w:leftColor w:val="nil" w:sz="8" w:space="0" w:color="auto" w:shadow="false"/>
-              <w:right w:val="nil" w:sz="8" w:space="0" w:color="auto" w:shadow="false"/>
-              <w:rightColor w:val="nil" w:sz="8" w:space="0" w:color="auto" w:shadow="false"/>
-            </w:tcBorders>
-            <w:shd w:fill="00000000"/>
-            <w:vAlign w:val="center"/>
-          </w:tcPr>
-          <w:p>
-            <w:r>
-              <w:rPr>
-                <w:color w:val="FF000000"/>
+              <w:top w:val="nil" w:sz="2" w:space="0" w:shadow="false"/>
+              <w:bottom w:val="single" w:sz="16" w:space="0" w:shadow="false" w:color="404040"/>
+              <w:left w:val="nil" w:sz="2" w:space="0" w:shadow="false"/>
+              <w:right w:val="nil" w:sz="2" w:space="0" w:shadow="false"/>
+            </w:tcBorders>
+            <w:shd w:fill="FFFFFF"/>
+            <w:vAlign w:val="center"/>
+          </w:tcPr>
+          <w:p>
+            <w:r>
+              <w:rPr>
+                <w:color w:val="000000"/>
               </w:rPr>
               <w:t>6.85</w:t>
             </w:r>
@@ -2739,13 +2175,25 @@
       </w:r>
       <w:r>
         <w:rPr/>
-        <w:t xml:space="preserve">. Nam cu wisi aeque. No vis modo fugit, tota ponderum erroribus ad vis. Impedit cotidieque quo ut, mundi soluta everti cu mei, id nec tibique detraxit splendide. Malorum sententiae id has. Nostro assueverit disputando vis te, eius philosophia cu qui, </w:t>
+        <w:t>. Nam cu wisi aeque. No vis modo fugit, tota ponderum erroribus ad vis. Impedit cotidieque quo ut, mundi</w:t>
+      </w:r>
+      <w:r>
+        <w:rPr/>
+      </w:r>
+      <w:r>
+        <w:rPr/>
+        <w:t xml:space="preserve"> soluta everti cu mei, id nec tibique detraxit splendide. Malorum sententiae id has. Nostro assueverit disputando vis te, eius philosophia cu qui, </w:t>
       </w:r>
       <w:r>
         <w:rPr>
           <w:i/>
         </w:rPr>
         <w:t>semper sapientem te eum.</w:t>
+      </w:r>
+      <w:r>
+        <w:rPr>
+          <w:i/>
+        </w:rPr>
       </w:r>
     </w:p>
     <w:p>
@@ -2958,7 +2406,11 @@
       </w:r>
       <w:r>
         <w:rPr/>
-        <w:t xml:space="preserve">. Nam cu wisi aeque. No vis modo fugit, tota ponderum erroribus ad vis. Impedit cotidieque quo ut, mundi soluta everti cu mei, id nec tibique detraxit splendide. Malorum sententiae id has. Nostro assueverit disputando vis te, eius philosophia cu qui, </w:t>
+        <w:t xml:space="preserve">. Nam cu wisi aeque. No vis modo fugit, tota ponderum erroribus ad vis. Impedit cotidieque quo ut, mundi soluta everti cu mei, </w:t>
+      </w:r>
+      <w:r>
+        <w:rPr/>
+        <w:t xml:space="preserve">id nec tibique detraxit splendide. Malorum sententiae id has. Nostro assueverit disputando vis te, eius philosophia cu qui, </w:t>
       </w:r>
       <w:r>
         <w:rPr>
@@ -2997,14 +2449,10 @@
           <w:tcPr>
             <w:tcW w:type="dxa" w:w="2340"/>
             <w:tcBorders>
-              <w:top w:val="single" w:sz="8" w:space="0" w:color="auto" w:shadow="false"/>
-              <w:topColor w:val="single" w:sz="8" w:space="0" w:color="auto" w:shadow="false"/>
-              <w:bottom w:val="nil" w:sz="8" w:space="0" w:color="auto" w:shadow="false"/>
-              <w:bottomColor w:val="nil" w:sz="8" w:space="0" w:color="auto" w:shadow="false"/>
-              <w:left w:val="single" w:sz="8" w:space="0" w:color="auto" w:shadow="false"/>
-              <w:leftColor w:val="single" w:sz="8" w:space="0" w:color="auto" w:shadow="false"/>
-              <w:right w:val="nil" w:sz="8" w:space="0" w:color="auto" w:shadow="false"/>
-              <w:rightColor w:val="nil" w:sz="8" w:space="0" w:color="auto" w:shadow="false"/>
+              <w:top w:val="single" w:sz="8" w:space="0" w:shadow="false" w:color="FFFFFF"/>
+              <w:bottom w:val="nil" w:sz="2" w:space="0" w:shadow="false"/>
+              <w:left w:val="single" w:sz="8" w:space="0" w:shadow="false" w:color="FFFFFF"/>
+              <w:right w:val="nil" w:sz="2" w:space="0" w:shadow="false"/>
             </w:tcBorders>
             <w:shd w:fill="5B9BD5"/>
             <w:vAlign w:val="center"/>
@@ -3023,14 +2471,10 @@
           <w:tcPr>
             <w:tcW w:type="dxa" w:w="2340"/>
             <w:tcBorders>
-              <w:top w:val="single" w:sz="8" w:space="0" w:color="auto" w:shadow="false"/>
-              <w:topColor w:val="single" w:sz="8" w:space="0" w:color="auto" w:shadow="false"/>
-              <w:bottom w:val="nil" w:sz="8" w:space="0" w:color="auto" w:shadow="false"/>
-              <w:bottomColor w:val="nil" w:sz="8" w:space="0" w:color="auto" w:shadow="false"/>
-              <w:left w:val="nil" w:sz="8" w:space="0" w:color="auto" w:shadow="false"/>
-              <w:leftColor w:val="nil" w:sz="8" w:space="0" w:color="auto" w:shadow="false"/>
-              <w:right w:val="nil" w:sz="8" w:space="0" w:color="auto" w:shadow="false"/>
-              <w:rightColor w:val="nil" w:sz="8" w:space="0" w:color="auto" w:shadow="false"/>
+              <w:top w:val="single" w:sz="8" w:space="0" w:shadow="false" w:color="FFFFFF"/>
+              <w:bottom w:val="nil" w:sz="2" w:space="0" w:shadow="false"/>
+              <w:left w:val="nil" w:sz="2" w:space="0" w:shadow="false"/>
+              <w:right w:val="nil" w:sz="2" w:space="0" w:shadow="false"/>
             </w:tcBorders>
             <w:shd w:fill="5B9BD5"/>
             <w:vAlign w:val="center"/>
@@ -3049,14 +2493,10 @@
           <w:tcPr>
             <w:tcW w:type="dxa" w:w="2340"/>
             <w:tcBorders>
-              <w:top w:val="single" w:sz="8" w:space="0" w:color="auto" w:shadow="false"/>
-              <w:topColor w:val="single" w:sz="8" w:space="0" w:color="auto" w:shadow="false"/>
-              <w:bottom w:val="nil" w:sz="8" w:space="0" w:color="auto" w:shadow="false"/>
-              <w:bottomColor w:val="nil" w:sz="8" w:space="0" w:color="auto" w:shadow="false"/>
-              <w:left w:val="nil" w:sz="8" w:space="0" w:color="auto" w:shadow="false"/>
-              <w:leftColor w:val="nil" w:sz="8" w:space="0" w:color="auto" w:shadow="false"/>
-              <w:right w:val="nil" w:sz="8" w:space="0" w:color="auto" w:shadow="false"/>
-              <w:rightColor w:val="nil" w:sz="8" w:space="0" w:color="auto" w:shadow="false"/>
+              <w:top w:val="single" w:sz="8" w:space="0" w:shadow="false" w:color="FFFFFF"/>
+              <w:bottom w:val="nil" w:sz="2" w:space="0" w:shadow="false"/>
+              <w:left w:val="nil" w:sz="2" w:space="0" w:shadow="false"/>
+              <w:right w:val="nil" w:sz="2" w:space="0" w:shadow="false"/>
             </w:tcBorders>
             <w:shd w:fill="5B9BD5"/>
             <w:vAlign w:val="center"/>
@@ -3075,14 +2515,10 @@
           <w:tcPr>
             <w:tcW w:type="dxa" w:w="2340"/>
             <w:tcBorders>
-              <w:top w:val="single" w:sz="8" w:space="0" w:color="auto" w:shadow="false"/>
-              <w:topColor w:val="single" w:sz="8" w:space="0" w:color="auto" w:shadow="false"/>
-              <w:bottom w:val="nil" w:sz="8" w:space="0" w:color="auto" w:shadow="false"/>
-              <w:bottomColor w:val="nil" w:sz="8" w:space="0" w:color="auto" w:shadow="false"/>
-              <w:left w:val="nil" w:sz="8" w:space="0" w:color="auto" w:shadow="false"/>
-              <w:leftColor w:val="nil" w:sz="8" w:space="0" w:color="auto" w:shadow="false"/>
-              <w:right w:val="single" w:sz="8" w:space="0" w:color="auto" w:shadow="false"/>
-              <w:rightColor w:val="single" w:sz="8" w:space="0" w:color="auto" w:shadow="false"/>
+              <w:top w:val="single" w:sz="8" w:space="0" w:shadow="false" w:color="FFFFFF"/>
+              <w:bottom w:val="nil" w:sz="2" w:space="0" w:shadow="false"/>
+              <w:left w:val="nil" w:sz="2" w:space="0" w:shadow="false"/>
+              <w:right w:val="single" w:sz="8" w:space="0" w:shadow="false" w:color="FFFFFF"/>
             </w:tcBorders>
             <w:shd w:fill="5B9BD5"/>
             <w:vAlign w:val="center"/>
@@ -3103,16 +2539,12 @@
           <w:tcPr>
             <w:tcW w:type="dxa" w:w="2340"/>
             <w:tcBorders>
-              <w:top w:val="single" w:sz="8" w:space="0" w:color="auto" w:shadow="false"/>
-              <w:topColor w:val="single" w:sz="8" w:space="0" w:color="auto" w:shadow="false"/>
-              <w:bottom w:val="nil" w:sz="8" w:space="0" w:color="auto" w:shadow="false"/>
-              <w:bottomColor w:val="nil" w:sz="8" w:space="0" w:color="auto" w:shadow="false"/>
-              <w:left w:val="single" w:sz="8" w:space="0" w:color="auto" w:shadow="false"/>
-              <w:leftColor w:val="single" w:sz="8" w:space="0" w:color="auto" w:shadow="false"/>
-              <w:right w:val="nil" w:sz="8" w:space="0" w:color="auto" w:shadow="false"/>
-              <w:rightColor w:val="nil" w:sz="8" w:space="0" w:color="auto" w:shadow="false"/>
-            </w:tcBorders>
-            <w:shd w:fill="00000000"/>
+              <w:top w:val="single" w:sz="8" w:space="0" w:shadow="false" w:color="FFFFFF"/>
+              <w:bottom w:val="nil" w:sz="2" w:space="0" w:shadow="false"/>
+              <w:left w:val="single" w:sz="8" w:space="0" w:shadow="false" w:color="FFFFFF"/>
+              <w:right w:val="nil" w:sz="2" w:space="0" w:shadow="false"/>
+            </w:tcBorders>
+            <w:shd w:fill="FFFFFF"/>
             <w:vAlign w:val="center"/>
           </w:tcPr>
           <w:p>
@@ -3126,16 +2558,12 @@
           <w:tcPr>
             <w:tcW w:type="dxa" w:w="2340"/>
             <w:tcBorders>
-              <w:top w:val="single" w:sz="8" w:space="0" w:color="auto" w:shadow="false"/>
-              <w:topColor w:val="single" w:sz="8" w:space="0" w:color="auto" w:shadow="false"/>
-              <w:bottom w:val="nil" w:sz="8" w:space="0" w:color="auto" w:shadow="false"/>
-              <w:bottomColor w:val="nil" w:sz="8" w:space="0" w:color="auto" w:shadow="false"/>
-              <w:left w:val="nil" w:sz="8" w:space="0" w:color="auto" w:shadow="false"/>
-              <w:leftColor w:val="nil" w:sz="8" w:space="0" w:color="auto" w:shadow="false"/>
-              <w:right w:val="nil" w:sz="8" w:space="0" w:color="auto" w:shadow="false"/>
-              <w:rightColor w:val="nil" w:sz="8" w:space="0" w:color="auto" w:shadow="false"/>
-            </w:tcBorders>
-            <w:shd w:fill="00000000"/>
+              <w:top w:val="single" w:sz="8" w:space="0" w:shadow="false" w:color="FFFFFF"/>
+              <w:bottom w:val="nil" w:sz="2" w:space="0" w:shadow="false"/>
+              <w:left w:val="nil" w:sz="2" w:space="0" w:shadow="false"/>
+              <w:right w:val="nil" w:sz="2" w:space="0" w:shadow="false"/>
+            </w:tcBorders>
+            <w:shd w:fill="FFFFFF"/>
             <w:vAlign w:val="center"/>
           </w:tcPr>
           <w:p>
@@ -3149,16 +2577,12 @@
           <w:tcPr>
             <w:tcW w:type="dxa" w:w="2340"/>
             <w:tcBorders>
-              <w:top w:val="single" w:sz="8" w:space="0" w:color="auto" w:shadow="false"/>
-              <w:topColor w:val="single" w:sz="8" w:space="0" w:color="auto" w:shadow="false"/>
-              <w:bottom w:val="nil" w:sz="8" w:space="0" w:color="auto" w:shadow="false"/>
-              <w:bottomColor w:val="nil" w:sz="8" w:space="0" w:color="auto" w:shadow="false"/>
-              <w:left w:val="nil" w:sz="8" w:space="0" w:color="auto" w:shadow="false"/>
-              <w:leftColor w:val="nil" w:sz="8" w:space="0" w:color="auto" w:shadow="false"/>
-              <w:right w:val="nil" w:sz="8" w:space="0" w:color="auto" w:shadow="false"/>
-              <w:rightColor w:val="nil" w:sz="8" w:space="0" w:color="auto" w:shadow="false"/>
-            </w:tcBorders>
-            <w:shd w:fill="00000000"/>
+              <w:top w:val="single" w:sz="8" w:space="0" w:shadow="false" w:color="FFFFFF"/>
+              <w:bottom w:val="nil" w:sz="2" w:space="0" w:shadow="false"/>
+              <w:left w:val="nil" w:sz="2" w:space="0" w:shadow="false"/>
+              <w:right w:val="nil" w:sz="2" w:space="0" w:shadow="false"/>
+            </w:tcBorders>
+            <w:shd w:fill="FFFFFF"/>
             <w:vAlign w:val="center"/>
           </w:tcPr>
           <w:p>
@@ -3172,16 +2596,12 @@
           <w:tcPr>
             <w:tcW w:type="dxa" w:w="2340"/>
             <w:tcBorders>
-              <w:top w:val="single" w:sz="8" w:space="0" w:color="auto" w:shadow="false"/>
-              <w:topColor w:val="single" w:sz="8" w:space="0" w:color="auto" w:shadow="false"/>
-              <w:bottom w:val="nil" w:sz="8" w:space="0" w:color="auto" w:shadow="false"/>
-              <w:bottomColor w:val="nil" w:sz="8" w:space="0" w:color="auto" w:shadow="false"/>
-              <w:left w:val="nil" w:sz="8" w:space="0" w:color="auto" w:shadow="false"/>
-              <w:leftColor w:val="nil" w:sz="8" w:space="0" w:color="auto" w:shadow="false"/>
-              <w:right w:val="single" w:sz="8" w:space="0" w:color="auto" w:shadow="false"/>
-              <w:rightColor w:val="single" w:sz="8" w:space="0" w:color="auto" w:shadow="false"/>
-            </w:tcBorders>
-            <w:shd w:fill="00000000"/>
+              <w:top w:val="single" w:sz="8" w:space="0" w:shadow="false" w:color="FFFFFF"/>
+              <w:bottom w:val="nil" w:sz="2" w:space="0" w:shadow="false"/>
+              <w:left w:val="nil" w:sz="2" w:space="0" w:shadow="false"/>
+              <w:right w:val="single" w:sz="8" w:space="0" w:shadow="false" w:color="FFFFFF"/>
+            </w:tcBorders>
+            <w:shd w:fill="FFFFFF"/>
             <w:vAlign w:val="center"/>
           </w:tcPr>
           <w:p>
@@ -3197,16 +2617,12 @@
           <w:tcPr>
             <w:tcW w:type="dxa" w:w="2340"/>
             <w:tcBorders>
-              <w:top w:val="nil" w:sz="8" w:space="0" w:color="auto" w:shadow="false"/>
-              <w:topColor w:val="nil" w:sz="8" w:space="0" w:color="auto" w:shadow="false"/>
-              <w:bottom w:val="single" w:sz="8" w:space="0" w:color="auto" w:shadow="false"/>
-              <w:bottomColor w:val="single" w:sz="8" w:space="0" w:color="auto" w:shadow="false"/>
-              <w:left w:val="single" w:sz="8" w:space="0" w:color="auto" w:shadow="false"/>
-              <w:leftColor w:val="single" w:sz="8" w:space="0" w:color="auto" w:shadow="false"/>
-              <w:right w:val="nil" w:sz="8" w:space="0" w:color="auto" w:shadow="false"/>
-              <w:rightColor w:val="nil" w:sz="8" w:space="0" w:color="auto" w:shadow="false"/>
-            </w:tcBorders>
-            <w:shd w:fill="00000000"/>
+              <w:top w:val="nil" w:sz="2" w:space="0" w:shadow="false"/>
+              <w:bottom w:val="single" w:sz="8" w:space="0" w:shadow="false" w:color="FFFFFF"/>
+              <w:left w:val="single" w:sz="8" w:space="0" w:shadow="false" w:color="FFFFFF"/>
+              <w:right w:val="nil" w:sz="2" w:space="0" w:shadow="false"/>
+            </w:tcBorders>
+            <w:shd w:fill="FFFFFF"/>
             <w:vAlign w:val="center"/>
           </w:tcPr>
           <w:p>
@@ -3220,16 +2636,12 @@
           <w:tcPr>
             <w:tcW w:type="dxa" w:w="2340"/>
             <w:tcBorders>
-              <w:top w:val="nil" w:sz="8" w:space="0" w:color="auto" w:shadow="false"/>
-              <w:topColor w:val="nil" w:sz="8" w:space="0" w:color="auto" w:shadow="false"/>
-              <w:bottom w:val="single" w:sz="8" w:space="0" w:color="auto" w:shadow="false"/>
-              <w:bottomColor w:val="single" w:sz="8" w:space="0" w:color="auto" w:shadow="false"/>
-              <w:left w:val="nil" w:sz="8" w:space="0" w:color="auto" w:shadow="false"/>
-              <w:leftColor w:val="nil" w:sz="8" w:space="0" w:color="auto" w:shadow="false"/>
-              <w:right w:val="nil" w:sz="8" w:space="0" w:color="auto" w:shadow="false"/>
-              <w:rightColor w:val="nil" w:sz="8" w:space="0" w:color="auto" w:shadow="false"/>
-            </w:tcBorders>
-            <w:shd w:fill="00000000"/>
+              <w:top w:val="nil" w:sz="2" w:space="0" w:shadow="false"/>
+              <w:bottom w:val="single" w:sz="8" w:space="0" w:shadow="false" w:color="FFFFFF"/>
+              <w:left w:val="nil" w:sz="2" w:space="0" w:shadow="false"/>
+              <w:right w:val="nil" w:sz="2" w:space="0" w:shadow="false"/>
+            </w:tcBorders>
+            <w:shd w:fill="FFFFFF"/>
             <w:vAlign w:val="center"/>
           </w:tcPr>
           <w:p>
@@ -3243,16 +2655,12 @@
           <w:tcPr>
             <w:tcW w:type="dxa" w:w="2340"/>
             <w:tcBorders>
-              <w:top w:val="nil" w:sz="8" w:space="0" w:color="auto" w:shadow="false"/>
-              <w:topColor w:val="nil" w:sz="8" w:space="0" w:color="auto" w:shadow="false"/>
-              <w:bottom w:val="single" w:sz="8" w:space="0" w:color="auto" w:shadow="false"/>
-              <w:bottomColor w:val="single" w:sz="8" w:space="0" w:color="auto" w:shadow="false"/>
-              <w:left w:val="nil" w:sz="8" w:space="0" w:color="auto" w:shadow="false"/>
-              <w:leftColor w:val="nil" w:sz="8" w:space="0" w:color="auto" w:shadow="false"/>
-              <w:right w:val="nil" w:sz="8" w:space="0" w:color="auto" w:shadow="false"/>
-              <w:rightColor w:val="nil" w:sz="8" w:space="0" w:color="auto" w:shadow="false"/>
-            </w:tcBorders>
-            <w:shd w:fill="00000000"/>
+              <w:top w:val="nil" w:sz="2" w:space="0" w:shadow="false"/>
+              <w:bottom w:val="single" w:sz="8" w:space="0" w:shadow="false" w:color="FFFFFF"/>
+              <w:left w:val="nil" w:sz="2" w:space="0" w:shadow="false"/>
+              <w:right w:val="nil" w:sz="2" w:space="0" w:shadow="false"/>
+            </w:tcBorders>
+            <w:shd w:fill="FFFFFF"/>
             <w:vAlign w:val="center"/>
           </w:tcPr>
           <w:p>
@@ -3266,16 +2674,12 @@
           <w:tcPr>
             <w:tcW w:type="dxa" w:w="2340"/>
             <w:tcBorders>
-              <w:top w:val="nil" w:sz="8" w:space="0" w:color="auto" w:shadow="false"/>
-              <w:topColor w:val="nil" w:sz="8" w:space="0" w:color="auto" w:shadow="false"/>
-              <w:bottom w:val="single" w:sz="8" w:space="0" w:color="auto" w:shadow="false"/>
-              <w:bottomColor w:val="single" w:sz="8" w:space="0" w:color="auto" w:shadow="false"/>
-              <w:left w:val="nil" w:sz="8" w:space="0" w:color="auto" w:shadow="false"/>
-              <w:leftColor w:val="nil" w:sz="8" w:space="0" w:color="auto" w:shadow="false"/>
-              <w:right w:val="single" w:sz="8" w:space="0" w:color="auto" w:shadow="false"/>
-              <w:rightColor w:val="single" w:sz="8" w:space="0" w:color="auto" w:shadow="false"/>
-            </w:tcBorders>
-            <w:shd w:fill="00000000"/>
+              <w:top w:val="nil" w:sz="2" w:space="0" w:shadow="false"/>
+              <w:bottom w:val="single" w:sz="8" w:space="0" w:shadow="false" w:color="FFFFFF"/>
+              <w:left w:val="nil" w:sz="2" w:space="0" w:shadow="false"/>
+              <w:right w:val="single" w:sz="8" w:space="0" w:shadow="false" w:color="FFFFFF"/>
+            </w:tcBorders>
+            <w:shd w:fill="FFFFFF"/>
             <w:vAlign w:val="center"/>
           </w:tcPr>
           <w:p>

</xml_diff>

<commit_message>
feature | reflect xls superscripts in docx
</commit_message>
<xml_diff>
--- a/test/samples/output.docx
+++ b/test/samples/output.docx
@@ -352,7 +352,7 @@
         <w:rPr>
           <w:rStyle w:val="SubtleEmphasis"/>
         </w:rPr>
-        <w:t xml:space="preserve">2019-12-17</w:t>
+        <w:t xml:space="preserve">2019-12-18</w:t>
       </w:r>
     </w:p>
     <w:p>
@@ -397,6 +397,1870 @@
     </w:p>
     <w:p>
       <w:pPr>
+        <w:sectPr>
+          <w:type w:val="continuous"/>
+          <w:pgSz w:w="12240" w:h="15840"/>
+          <w:pgMar w:top="1440" w:right="1440" w:bottom="1440" w:left="1440" w:header="720" w:footer="720" w:gutter="0"/>
+          <w:cols w:space="720"/>
+          <w:docGrid w:linePitch="360"/>
+          <w:cols w:num="1"/>
+        </w:sectPr>
+      </w:pPr>
+    </w:p>
+    <w:tbl>
+      <w:tblPr>
+        <w:tblW w:type="auto" w:w="0"/>
+        <w:tblLook w:firstColumn="1" w:firstRow="1" w:lastColumn="0" w:lastRow="0" w:noHBand="0" w:noVBand="1" w:val="04A0"/>
+      </w:tblPr>
+      <w:tblGrid>
+        <w:gridCol w:w="1170"/>
+        <w:gridCol w:w="1170"/>
+        <w:gridCol w:w="1170"/>
+        <w:gridCol w:w="1170"/>
+        <w:gridCol w:w="1170"/>
+        <w:gridCol w:w="1170"/>
+        <w:gridCol w:w="1170"/>
+        <w:gridCol w:w="1170"/>
+      </w:tblGrid>
+      <w:tr>
+        <w:tc>
+          <w:tcPr>
+            <w:tcW w:type="dxa" w:w="9360"/>
+            <w:gridSpan w:val="8"/>
+            <w:tcBorders>
+              <w:top w:val="nil" w:sz="2" w:space="0" w:shadow="false"/>
+              <w:bottom w:val="nil" w:sz="2" w:space="0" w:shadow="false"/>
+              <w:left w:val="nil" w:sz="2" w:space="0" w:shadow="false"/>
+              <w:right w:val="nil" w:sz="2" w:space="0" w:shadow="false"/>
+            </w:tcBorders>
+            <w:shd w:fill="0D415D"/>
+            <w:vAlign w:val="center"/>
+          </w:tcPr>
+          <w:p>
+            <w:r>
+              <w:rPr>
+                <w:color w:val="FFFFFF"/>
+                <w:b/>
+              </w:rPr>
+              <w:t>Period Ending 30 September 2010 – Gross* Returns</w:t>
+            </w:r>
+          </w:p>
+        </w:tc>
+      </w:tr>
+      <w:tr>
+        <w:tc>
+          <w:tcPr>
+            <w:tcW w:type="dxa" w:w="1170"/>
+            <w:tcBorders>
+              <w:top w:val="nil" w:sz="2" w:space="0" w:shadow="false"/>
+              <w:bottom w:val="nil" w:sz="2" w:space="0" w:shadow="false"/>
+              <w:left w:val="nil" w:sz="2" w:space="0" w:shadow="false"/>
+              <w:right w:val="nil" w:sz="2" w:space="0" w:shadow="false"/>
+            </w:tcBorders>
+            <w:shd w:fill="FFFFFF"/>
+            <w:vAlign w:val="center"/>
+          </w:tcPr>
+          <w:p/>
+        </w:tc>
+        <w:tc>
+          <w:tcPr>
+            <w:tcW w:type="dxa" w:w="1170"/>
+            <w:tcBorders>
+              <w:top w:val="nil" w:sz="2" w:space="0" w:shadow="false"/>
+              <w:bottom w:val="nil" w:sz="2" w:space="0" w:shadow="false"/>
+              <w:left w:val="nil" w:sz="2" w:space="0" w:shadow="false"/>
+              <w:right w:val="nil" w:sz="2" w:space="0" w:shadow="false"/>
+            </w:tcBorders>
+            <w:shd w:fill="FFFFFF"/>
+            <w:vAlign w:val="center"/>
+          </w:tcPr>
+          <w:p>
+            <w:r>
+              <w:rPr>
+                <w:color w:val="000000"/>
+                <w:b/>
+              </w:rPr>
+              <w:t>Quarter</w:t>
+              <w:br/>
+              <w:t>%</w:t>
+            </w:r>
+          </w:p>
+        </w:tc>
+        <w:tc>
+          <w:tcPr>
+            <w:tcW w:type="dxa" w:w="1170"/>
+            <w:tcBorders>
+              <w:top w:val="nil" w:sz="2" w:space="0" w:shadow="false"/>
+              <w:bottom w:val="nil" w:sz="2" w:space="0" w:shadow="false"/>
+              <w:left w:val="nil" w:sz="2" w:space="0" w:shadow="false"/>
+              <w:right w:val="nil" w:sz="2" w:space="0" w:shadow="false"/>
+            </w:tcBorders>
+            <w:shd w:fill="FFFFFF"/>
+            <w:vAlign w:val="center"/>
+          </w:tcPr>
+          <w:p>
+            <w:r>
+              <w:rPr>
+                <w:color w:val="000000"/>
+                <w:b/>
+              </w:rPr>
+              <w:t>1 Year</w:t>
+              <w:br/>
+              <w:t>%</w:t>
+            </w:r>
+          </w:p>
+        </w:tc>
+        <w:tc>
+          <w:tcPr>
+            <w:tcW w:type="dxa" w:w="1170"/>
+            <w:tcBorders>
+              <w:top w:val="nil" w:sz="2" w:space="0" w:shadow="false"/>
+              <w:bottom w:val="nil" w:sz="2" w:space="0" w:shadow="false"/>
+              <w:left w:val="nil" w:sz="2" w:space="0" w:shadow="false"/>
+              <w:right w:val="nil" w:sz="2" w:space="0" w:shadow="false"/>
+            </w:tcBorders>
+            <w:shd w:fill="FFFFFF"/>
+            <w:vAlign w:val="center"/>
+          </w:tcPr>
+          <w:p>
+            <w:r>
+              <w:rPr>
+                <w:color w:val="000000"/>
+                <w:b/>
+              </w:rPr>
+              <w:t>3 Years</w:t>
+              <w:br/>
+              <w:t>% p.a.</w:t>
+            </w:r>
+          </w:p>
+        </w:tc>
+        <w:tc>
+          <w:tcPr>
+            <w:tcW w:type="dxa" w:w="1170"/>
+            <w:tcBorders>
+              <w:top w:val="nil" w:sz="2" w:space="0" w:shadow="false"/>
+              <w:bottom w:val="nil" w:sz="2" w:space="0" w:shadow="false"/>
+              <w:left w:val="nil" w:sz="2" w:space="0" w:shadow="false"/>
+              <w:right w:val="nil" w:sz="2" w:space="0" w:shadow="false"/>
+            </w:tcBorders>
+            <w:shd w:fill="FFFFFF"/>
+            <w:vAlign w:val="center"/>
+          </w:tcPr>
+          <w:p>
+            <w:r>
+              <w:rPr>
+                <w:color w:val="000000"/>
+                <w:b/>
+              </w:rPr>
+              <w:t>5 Years</w:t>
+              <w:br/>
+              <w:t>% p.a.</w:t>
+            </w:r>
+          </w:p>
+        </w:tc>
+        <w:tc>
+          <w:tcPr>
+            <w:tcW w:type="dxa" w:w="1170"/>
+            <w:tcBorders>
+              <w:top w:val="nil" w:sz="2" w:space="0" w:shadow="false"/>
+              <w:bottom w:val="nil" w:sz="2" w:space="0" w:shadow="false"/>
+              <w:left w:val="nil" w:sz="2" w:space="0" w:shadow="false"/>
+              <w:right w:val="nil" w:sz="2" w:space="0" w:shadow="false"/>
+            </w:tcBorders>
+            <w:shd w:fill="FFFFFF"/>
+            <w:vAlign w:val="center"/>
+          </w:tcPr>
+          <w:p>
+            <w:r>
+              <w:rPr>
+                <w:color w:val="000000"/>
+                <w:b/>
+              </w:rPr>
+              <w:t xml:space="preserve">7 Years </w:t>
+              <w:br/>
+              <w:t>% p.a.</w:t>
+            </w:r>
+          </w:p>
+        </w:tc>
+        <w:tc>
+          <w:tcPr>
+            <w:tcW w:type="dxa" w:w="1170"/>
+            <w:tcBorders>
+              <w:top w:val="nil" w:sz="2" w:space="0" w:shadow="false"/>
+              <w:bottom w:val="nil" w:sz="2" w:space="0" w:shadow="false"/>
+              <w:left w:val="nil" w:sz="2" w:space="0" w:shadow="false"/>
+              <w:right w:val="nil" w:sz="2" w:space="0" w:shadow="false"/>
+            </w:tcBorders>
+            <w:shd w:fill="FFFFFF"/>
+            <w:vAlign w:val="center"/>
+          </w:tcPr>
+          <w:p>
+            <w:r>
+              <w:rPr>
+                <w:color w:val="000000"/>
+                <w:b/>
+              </w:rPr>
+              <w:t xml:space="preserve">10 Years </w:t>
+              <w:br/>
+              <w:t>% p.a.</w:t>
+            </w:r>
+          </w:p>
+        </w:tc>
+        <w:tc>
+          <w:tcPr>
+            <w:tcW w:type="dxa" w:w="1170"/>
+            <w:tcBorders>
+              <w:top w:val="nil" w:sz="2" w:space="0" w:shadow="false"/>
+              <w:bottom w:val="nil" w:sz="2" w:space="0" w:shadow="false"/>
+              <w:left w:val="nil" w:sz="2" w:space="0" w:shadow="false"/>
+              <w:right w:val="nil" w:sz="2" w:space="0" w:shadow="false"/>
+            </w:tcBorders>
+            <w:shd w:fill="FFFFFF"/>
+            <w:vAlign w:val="center"/>
+          </w:tcPr>
+          <w:p>
+            <w:r>
+              <w:rPr>
+                <w:color w:val="000000"/>
+                <w:b/>
+              </w:rPr>
+              <w:t>Since Inception</w:t>
+            </w:r>
+            <w:r>
+              <w:rPr>
+                <w:b/>
+                <w:vertAlign w:val="superscript"/>
+              </w:rPr>
+              <w:t>#</w:t>
+            </w:r>
+            <w:r>
+              <w:rPr>
+                <w:b/>
+              </w:rPr>
+              <w:br/>
+              <w:t>% p.a.</w:t>
+            </w:r>
+          </w:p>
+        </w:tc>
+      </w:tr>
+      <w:tr>
+        <w:tc>
+          <w:tcPr>
+            <w:tcW w:type="dxa" w:w="1170"/>
+            <w:tcBorders>
+              <w:top w:val="nil" w:sz="2" w:space="0" w:shadow="false"/>
+              <w:bottom w:val="single" w:sz="8" w:space="0" w:shadow="false" w:color="BED1DC"/>
+              <w:left w:val="nil" w:sz="2" w:space="0" w:shadow="false"/>
+              <w:right w:val="nil" w:sz="2" w:space="0" w:shadow="false"/>
+            </w:tcBorders>
+            <w:shd w:fill="FFFFFF"/>
+            <w:vAlign w:val="center"/>
+          </w:tcPr>
+          <w:p>
+            <w:r>
+              <w:rPr>
+                <w:color w:val="000000"/>
+              </w:rPr>
+              <w:t>Portfolio</w:t>
+            </w:r>
+          </w:p>
+        </w:tc>
+        <w:tc>
+          <w:tcPr>
+            <w:tcW w:type="dxa" w:w="1170"/>
+            <w:tcBorders>
+              <w:top w:val="nil" w:sz="2" w:space="0" w:shadow="false"/>
+              <w:bottom w:val="single" w:sz="8" w:space="0" w:shadow="false" w:color="BED1DC"/>
+              <w:left w:val="nil" w:sz="2" w:space="0" w:shadow="false"/>
+              <w:right w:val="nil" w:sz="2" w:space="0" w:shadow="false"/>
+            </w:tcBorders>
+            <w:shd w:fill="FFFFFF"/>
+            <w:vAlign w:val="center"/>
+          </w:tcPr>
+          <w:p>
+            <w:r>
+              <w:rPr>
+                <w:color w:val="000000"/>
+              </w:rPr>
+              <w:t>4.53</w:t>
+            </w:r>
+          </w:p>
+        </w:tc>
+        <w:tc>
+          <w:tcPr>
+            <w:tcW w:type="dxa" w:w="1170"/>
+            <w:tcBorders>
+              <w:top w:val="nil" w:sz="2" w:space="0" w:shadow="false"/>
+              <w:bottom w:val="single" w:sz="8" w:space="0" w:shadow="false" w:color="BED1DC"/>
+              <w:left w:val="nil" w:sz="2" w:space="0" w:shadow="false"/>
+              <w:right w:val="nil" w:sz="2" w:space="0" w:shadow="false"/>
+            </w:tcBorders>
+            <w:shd w:fill="FFFFFF"/>
+            <w:vAlign w:val="center"/>
+          </w:tcPr>
+          <w:p>
+            <w:r>
+              <w:rPr>
+                <w:color w:val="000000"/>
+              </w:rPr>
+              <w:t>11.54</w:t>
+            </w:r>
+          </w:p>
+        </w:tc>
+        <w:tc>
+          <w:tcPr>
+            <w:tcW w:type="dxa" w:w="1170"/>
+            <w:tcBorders>
+              <w:top w:val="nil" w:sz="2" w:space="0" w:shadow="false"/>
+              <w:bottom w:val="single" w:sz="8" w:space="0" w:shadow="false" w:color="BED1DC"/>
+              <w:left w:val="nil" w:sz="2" w:space="0" w:shadow="false"/>
+              <w:right w:val="nil" w:sz="2" w:space="0" w:shadow="false"/>
+            </w:tcBorders>
+            <w:shd w:fill="FFFFFF"/>
+            <w:vAlign w:val="center"/>
+          </w:tcPr>
+          <w:p>
+            <w:r>
+              <w:rPr>
+                <w:color w:val="000000"/>
+              </w:rPr>
+              <w:t>6.63</w:t>
+            </w:r>
+          </w:p>
+        </w:tc>
+        <w:tc>
+          <w:tcPr>
+            <w:tcW w:type="dxa" w:w="1170"/>
+            <w:tcBorders>
+              <w:top w:val="nil" w:sz="2" w:space="0" w:shadow="false"/>
+              <w:bottom w:val="single" w:sz="8" w:space="0" w:shadow="false" w:color="BED1DC"/>
+              <w:left w:val="nil" w:sz="2" w:space="0" w:shadow="false"/>
+              <w:right w:val="nil" w:sz="2" w:space="0" w:shadow="false"/>
+            </w:tcBorders>
+            <w:shd w:fill="FFFFFF"/>
+            <w:vAlign w:val="center"/>
+          </w:tcPr>
+          <w:p>
+            <w:r>
+              <w:rPr>
+                <w:color w:val="000000"/>
+              </w:rPr>
+              <w:t>6.90</w:t>
+            </w:r>
+          </w:p>
+        </w:tc>
+        <w:tc>
+          <w:tcPr>
+            <w:tcW w:type="dxa" w:w="1170"/>
+            <w:tcBorders>
+              <w:top w:val="nil" w:sz="2" w:space="0" w:shadow="false"/>
+              <w:bottom w:val="single" w:sz="8" w:space="0" w:shadow="false" w:color="BED1DC"/>
+              <w:left w:val="nil" w:sz="2" w:space="0" w:shadow="false"/>
+              <w:right w:val="nil" w:sz="2" w:space="0" w:shadow="false"/>
+            </w:tcBorders>
+            <w:shd w:fill="FFFFFF"/>
+            <w:vAlign w:val="center"/>
+          </w:tcPr>
+          <w:p>
+            <w:r>
+              <w:rPr>
+                <w:color w:val="000000"/>
+              </w:rPr>
+              <w:t>7.02</w:t>
+            </w:r>
+          </w:p>
+        </w:tc>
+        <w:tc>
+          <w:tcPr>
+            <w:tcW w:type="dxa" w:w="1170"/>
+            <w:tcBorders>
+              <w:top w:val="nil" w:sz="2" w:space="0" w:shadow="false"/>
+              <w:bottom w:val="single" w:sz="8" w:space="0" w:shadow="false" w:color="BED1DC"/>
+              <w:left w:val="nil" w:sz="2" w:space="0" w:shadow="false"/>
+              <w:right w:val="nil" w:sz="2" w:space="0" w:shadow="false"/>
+            </w:tcBorders>
+            <w:shd w:fill="FFFFFF"/>
+            <w:vAlign w:val="center"/>
+          </w:tcPr>
+          <w:p>
+            <w:r>
+              <w:rPr>
+                <w:color w:val="000000"/>
+              </w:rPr>
+              <w:t>6.56</w:t>
+            </w:r>
+          </w:p>
+        </w:tc>
+        <w:tc>
+          <w:tcPr>
+            <w:tcW w:type="dxa" w:w="1170"/>
+            <w:tcBorders>
+              <w:top w:val="nil" w:sz="2" w:space="0" w:shadow="false"/>
+              <w:bottom w:val="single" w:sz="8" w:space="0" w:shadow="false" w:color="BED1DC"/>
+              <w:left w:val="nil" w:sz="2" w:space="0" w:shadow="false"/>
+              <w:right w:val="nil" w:sz="2" w:space="0" w:shadow="false"/>
+            </w:tcBorders>
+            <w:shd w:fill="FFFFFF"/>
+            <w:vAlign w:val="center"/>
+          </w:tcPr>
+          <w:p>
+            <w:r>
+              <w:rPr>
+                <w:color w:val="000000"/>
+              </w:rPr>
+              <w:t>10.10</w:t>
+            </w:r>
+          </w:p>
+        </w:tc>
+      </w:tr>
+      <w:tr>
+        <w:tc>
+          <w:tcPr>
+            <w:tcW w:type="dxa" w:w="1170"/>
+            <w:tcBorders>
+              <w:top w:val="nil" w:sz="2" w:space="0" w:shadow="false"/>
+              <w:bottom w:val="single" w:sz="8" w:space="0" w:shadow="false" w:color="BED1DC"/>
+              <w:left w:val="nil" w:sz="2" w:space="0" w:shadow="false"/>
+              <w:right w:val="nil" w:sz="2" w:space="0" w:shadow="false"/>
+            </w:tcBorders>
+            <w:shd w:fill="FFFFFF"/>
+            <w:vAlign w:val="center"/>
+          </w:tcPr>
+          <w:p>
+            <w:r>
+              <w:rPr>
+                <w:color w:val="000000"/>
+              </w:rPr>
+              <w:t>Benchmark</w:t>
+            </w:r>
+            <w:r>
+              <w:rPr>
+                <w:vertAlign w:val="superscript"/>
+              </w:rPr>
+              <w:t>+^~&gt;</w:t>
+            </w:r>
+          </w:p>
+        </w:tc>
+        <w:tc>
+          <w:tcPr>
+            <w:tcW w:type="dxa" w:w="1170"/>
+            <w:tcBorders>
+              <w:top w:val="nil" w:sz="2" w:space="0" w:shadow="false"/>
+              <w:bottom w:val="single" w:sz="8" w:space="0" w:shadow="false" w:color="BED1DC"/>
+              <w:left w:val="nil" w:sz="2" w:space="0" w:shadow="false"/>
+              <w:right w:val="nil" w:sz="2" w:space="0" w:shadow="false"/>
+            </w:tcBorders>
+            <w:shd w:fill="FFFFFF"/>
+            <w:vAlign w:val="center"/>
+          </w:tcPr>
+          <w:p>
+            <w:r>
+              <w:rPr>
+                <w:color w:val="000000"/>
+              </w:rPr>
+              <w:t>2.27</w:t>
+            </w:r>
+          </w:p>
+        </w:tc>
+        <w:tc>
+          <w:tcPr>
+            <w:tcW w:type="dxa" w:w="1170"/>
+            <w:tcBorders>
+              <w:top w:val="nil" w:sz="2" w:space="0" w:shadow="false"/>
+              <w:bottom w:val="single" w:sz="8" w:space="0" w:shadow="false" w:color="BED1DC"/>
+              <w:left w:val="nil" w:sz="2" w:space="0" w:shadow="false"/>
+              <w:right w:val="nil" w:sz="2" w:space="0" w:shadow="false"/>
+            </w:tcBorders>
+            <w:shd w:fill="FFFFFF"/>
+            <w:vAlign w:val="center"/>
+          </w:tcPr>
+          <w:p>
+            <w:r>
+              <w:rPr>
+                <w:color w:val="000000"/>
+              </w:rPr>
+              <w:t>5.77</w:t>
+            </w:r>
+          </w:p>
+        </w:tc>
+        <w:tc>
+          <w:tcPr>
+            <w:tcW w:type="dxa" w:w="1170"/>
+            <w:tcBorders>
+              <w:top w:val="nil" w:sz="2" w:space="0" w:shadow="false"/>
+              <w:bottom w:val="single" w:sz="8" w:space="0" w:shadow="false" w:color="BED1DC"/>
+              <w:left w:val="nil" w:sz="2" w:space="0" w:shadow="false"/>
+              <w:right w:val="nil" w:sz="2" w:space="0" w:shadow="false"/>
+            </w:tcBorders>
+            <w:shd w:fill="FFFFFF"/>
+            <w:vAlign w:val="center"/>
+          </w:tcPr>
+          <w:p>
+            <w:r>
+              <w:rPr>
+                <w:color w:val="000000"/>
+              </w:rPr>
+              <w:t>3.32</w:t>
+            </w:r>
+          </w:p>
+        </w:tc>
+        <w:tc>
+          <w:tcPr>
+            <w:tcW w:type="dxa" w:w="1170"/>
+            <w:tcBorders>
+              <w:top w:val="nil" w:sz="2" w:space="0" w:shadow="false"/>
+              <w:bottom w:val="single" w:sz="8" w:space="0" w:shadow="false" w:color="BED1DC"/>
+              <w:left w:val="nil" w:sz="2" w:space="0" w:shadow="false"/>
+              <w:right w:val="nil" w:sz="2" w:space="0" w:shadow="false"/>
+            </w:tcBorders>
+            <w:shd w:fill="FFFFFF"/>
+            <w:vAlign w:val="center"/>
+          </w:tcPr>
+          <w:p>
+            <w:r>
+              <w:rPr>
+                <w:color w:val="000000"/>
+              </w:rPr>
+              <w:t>3.45</w:t>
+            </w:r>
+          </w:p>
+        </w:tc>
+        <w:tc>
+          <w:tcPr>
+            <w:tcW w:type="dxa" w:w="1170"/>
+            <w:tcBorders>
+              <w:top w:val="nil" w:sz="2" w:space="0" w:shadow="false"/>
+              <w:bottom w:val="single" w:sz="8" w:space="0" w:shadow="false" w:color="BED1DC"/>
+              <w:left w:val="nil" w:sz="2" w:space="0" w:shadow="false"/>
+              <w:right w:val="nil" w:sz="2" w:space="0" w:shadow="false"/>
+            </w:tcBorders>
+            <w:shd w:fill="FFFFFF"/>
+            <w:vAlign w:val="center"/>
+          </w:tcPr>
+          <w:p>
+            <w:r>
+              <w:rPr>
+                <w:color w:val="000000"/>
+              </w:rPr>
+              <w:t>3.51</w:t>
+            </w:r>
+          </w:p>
+        </w:tc>
+        <w:tc>
+          <w:tcPr>
+            <w:tcW w:type="dxa" w:w="1170"/>
+            <w:tcBorders>
+              <w:top w:val="nil" w:sz="2" w:space="0" w:shadow="false"/>
+              <w:bottom w:val="single" w:sz="8" w:space="0" w:shadow="false" w:color="BED1DC"/>
+              <w:left w:val="nil" w:sz="2" w:space="0" w:shadow="false"/>
+              <w:right w:val="nil" w:sz="2" w:space="0" w:shadow="false"/>
+            </w:tcBorders>
+            <w:shd w:fill="FFFFFF"/>
+            <w:vAlign w:val="center"/>
+          </w:tcPr>
+          <w:p>
+            <w:r>
+              <w:rPr>
+                <w:color w:val="000000"/>
+              </w:rPr>
+              <w:t>3.28</w:t>
+            </w:r>
+          </w:p>
+        </w:tc>
+        <w:tc>
+          <w:tcPr>
+            <w:tcW w:type="dxa" w:w="1170"/>
+            <w:tcBorders>
+              <w:top w:val="nil" w:sz="2" w:space="0" w:shadow="false"/>
+              <w:bottom w:val="single" w:sz="8" w:space="0" w:shadow="false" w:color="BED1DC"/>
+              <w:left w:val="nil" w:sz="2" w:space="0" w:shadow="false"/>
+              <w:right w:val="nil" w:sz="2" w:space="0" w:shadow="false"/>
+            </w:tcBorders>
+            <w:shd w:fill="FFFFFF"/>
+            <w:vAlign w:val="center"/>
+          </w:tcPr>
+          <w:p>
+            <w:r>
+              <w:rPr>
+                <w:color w:val="000000"/>
+              </w:rPr>
+              <w:t>5.00</w:t>
+            </w:r>
+          </w:p>
+        </w:tc>
+      </w:tr>
+      <w:tr>
+        <w:tc>
+          <w:tcPr>
+            <w:tcW w:type="dxa" w:w="1170"/>
+            <w:tcBorders>
+              <w:top w:val="nil" w:sz="2" w:space="0" w:shadow="false"/>
+              <w:bottom w:val="single" w:sz="16" w:space="0" w:shadow="false" w:color="404040"/>
+              <w:left w:val="nil" w:sz="2" w:space="0" w:shadow="false"/>
+              <w:right w:val="nil" w:sz="2" w:space="0" w:shadow="false"/>
+            </w:tcBorders>
+            <w:shd w:fill="FFFFFF"/>
+            <w:vAlign w:val="center"/>
+          </w:tcPr>
+          <w:p>
+            <w:r>
+              <w:rPr>
+                <w:color w:val="000000"/>
+              </w:rPr>
+              <w:t>Difference</w:t>
+            </w:r>
+          </w:p>
+        </w:tc>
+        <w:tc>
+          <w:tcPr>
+            <w:tcW w:type="dxa" w:w="1170"/>
+            <w:tcBorders>
+              <w:top w:val="nil" w:sz="2" w:space="0" w:shadow="false"/>
+              <w:bottom w:val="single" w:sz="16" w:space="0" w:shadow="false" w:color="404040"/>
+              <w:left w:val="nil" w:sz="2" w:space="0" w:shadow="false"/>
+              <w:right w:val="nil" w:sz="2" w:space="0" w:shadow="false"/>
+            </w:tcBorders>
+            <w:shd w:fill="FFFFFF"/>
+            <w:vAlign w:val="center"/>
+          </w:tcPr>
+          <w:p>
+            <w:r>
+              <w:rPr>
+                <w:color w:val="000000"/>
+              </w:rPr>
+              <w:rPr>
+                <w:i/>
+              </w:rPr>
+              <w:t>2.26</w:t>
+            </w:r>
+          </w:p>
+        </w:tc>
+        <w:tc>
+          <w:tcPr>
+            <w:tcW w:type="dxa" w:w="1170"/>
+            <w:tcBorders>
+              <w:top w:val="nil" w:sz="2" w:space="0" w:shadow="false"/>
+              <w:bottom w:val="single" w:sz="16" w:space="0" w:shadow="false" w:color="404040"/>
+              <w:left w:val="nil" w:sz="2" w:space="0" w:shadow="false"/>
+              <w:right w:val="nil" w:sz="2" w:space="0" w:shadow="false"/>
+            </w:tcBorders>
+            <w:shd w:fill="FFFFFF"/>
+            <w:vAlign w:val="center"/>
+          </w:tcPr>
+          <w:p>
+            <w:r>
+              <w:rPr>
+                <w:color w:val="000000"/>
+              </w:rPr>
+              <w:rPr>
+                <w:i/>
+              </w:rPr>
+              <w:t>5.77</w:t>
+            </w:r>
+          </w:p>
+        </w:tc>
+        <w:tc>
+          <w:tcPr>
+            <w:tcW w:type="dxa" w:w="1170"/>
+            <w:tcBorders>
+              <w:top w:val="nil" w:sz="2" w:space="0" w:shadow="false"/>
+              <w:bottom w:val="single" w:sz="16" w:space="0" w:shadow="false" w:color="404040"/>
+              <w:left w:val="nil" w:sz="2" w:space="0" w:shadow="false"/>
+              <w:right w:val="nil" w:sz="2" w:space="0" w:shadow="false"/>
+            </w:tcBorders>
+            <w:shd w:fill="FFFFFF"/>
+            <w:vAlign w:val="center"/>
+          </w:tcPr>
+          <w:p>
+            <w:r>
+              <w:rPr>
+                <w:color w:val="000000"/>
+              </w:rPr>
+              <w:rPr>
+                <w:i/>
+              </w:rPr>
+              <w:t>3.31</w:t>
+            </w:r>
+          </w:p>
+        </w:tc>
+        <w:tc>
+          <w:tcPr>
+            <w:tcW w:type="dxa" w:w="1170"/>
+            <w:tcBorders>
+              <w:top w:val="nil" w:sz="2" w:space="0" w:shadow="false"/>
+              <w:bottom w:val="single" w:sz="16" w:space="0" w:shadow="false" w:color="404040"/>
+              <w:left w:val="nil" w:sz="2" w:space="0" w:shadow="false"/>
+              <w:right w:val="nil" w:sz="2" w:space="0" w:shadow="false"/>
+            </w:tcBorders>
+            <w:shd w:fill="FFFFFF"/>
+            <w:vAlign w:val="center"/>
+          </w:tcPr>
+          <w:p>
+            <w:r>
+              <w:rPr>
+                <w:color w:val="000000"/>
+              </w:rPr>
+              <w:rPr>
+                <w:i/>
+              </w:rPr>
+              <w:t>3.45</w:t>
+            </w:r>
+          </w:p>
+        </w:tc>
+        <w:tc>
+          <w:tcPr>
+            <w:tcW w:type="dxa" w:w="1170"/>
+            <w:tcBorders>
+              <w:top w:val="nil" w:sz="2" w:space="0" w:shadow="false"/>
+              <w:bottom w:val="single" w:sz="16" w:space="0" w:shadow="false" w:color="404040"/>
+              <w:left w:val="nil" w:sz="2" w:space="0" w:shadow="false"/>
+              <w:right w:val="nil" w:sz="2" w:space="0" w:shadow="false"/>
+            </w:tcBorders>
+            <w:shd w:fill="FFFFFF"/>
+            <w:vAlign w:val="center"/>
+          </w:tcPr>
+          <w:p>
+            <w:r>
+              <w:rPr>
+                <w:color w:val="000000"/>
+              </w:rPr>
+              <w:rPr>
+                <w:i/>
+              </w:rPr>
+              <w:t>3.51</w:t>
+            </w:r>
+          </w:p>
+        </w:tc>
+        <w:tc>
+          <w:tcPr>
+            <w:tcW w:type="dxa" w:w="1170"/>
+            <w:tcBorders>
+              <w:top w:val="nil" w:sz="2" w:space="0" w:shadow="false"/>
+              <w:bottom w:val="single" w:sz="16" w:space="0" w:shadow="false" w:color="404040"/>
+              <w:left w:val="nil" w:sz="2" w:space="0" w:shadow="false"/>
+              <w:right w:val="nil" w:sz="2" w:space="0" w:shadow="false"/>
+            </w:tcBorders>
+            <w:shd w:fill="FFFFFF"/>
+            <w:vAlign w:val="center"/>
+          </w:tcPr>
+          <w:p>
+            <w:r>
+              <w:rPr>
+                <w:color w:val="000000"/>
+              </w:rPr>
+              <w:rPr>
+                <w:i/>
+              </w:rPr>
+              <w:t>3.28</w:t>
+            </w:r>
+          </w:p>
+        </w:tc>
+        <w:tc>
+          <w:tcPr>
+            <w:tcW w:type="dxa" w:w="1170"/>
+            <w:tcBorders>
+              <w:top w:val="nil" w:sz="2" w:space="0" w:shadow="false"/>
+              <w:bottom w:val="single" w:sz="16" w:space="0" w:shadow="false" w:color="404040"/>
+              <w:left w:val="nil" w:sz="2" w:space="0" w:shadow="false"/>
+              <w:right w:val="nil" w:sz="2" w:space="0" w:shadow="false"/>
+            </w:tcBorders>
+            <w:shd w:fill="FFFFFF"/>
+            <w:vAlign w:val="center"/>
+          </w:tcPr>
+          <w:p>
+            <w:r>
+              <w:rPr>
+                <w:color w:val="000000"/>
+              </w:rPr>
+              <w:rPr>
+                <w:i/>
+              </w:rPr>
+              <w:t>5.10</w:t>
+            </w:r>
+          </w:p>
+        </w:tc>
+      </w:tr>
+      <w:tr>
+        <w:tc>
+          <w:tcPr>
+            <w:tcW w:type="dxa" w:w="1170"/>
+            <w:tcBorders>
+              <w:top w:val="nil" w:sz="2" w:space="0" w:shadow="false"/>
+              <w:bottom w:val="single" w:sz="16" w:space="0" w:shadow="false" w:color="404040"/>
+              <w:left w:val="nil" w:sz="2" w:space="0" w:shadow="false"/>
+              <w:right w:val="nil" w:sz="2" w:space="0" w:shadow="false"/>
+            </w:tcBorders>
+            <w:shd w:fill="FFFFFF"/>
+            <w:vAlign w:val="center"/>
+          </w:tcPr>
+          <w:p>
+            <w:r>
+              <w:rPr>
+                <w:color w:val="000000"/>
+                <w:b/>
+              </w:rPr>
+              <w:t>Portfolio Valuation</w:t>
+            </w:r>
+          </w:p>
+        </w:tc>
+        <w:tc>
+          <w:tcPr>
+            <w:tcW w:type="dxa" w:w="1170"/>
+            <w:tcBorders>
+              <w:top w:val="nil" w:sz="2" w:space="0" w:shadow="false"/>
+              <w:bottom w:val="single" w:sz="16" w:space="0" w:shadow="false" w:color="404040"/>
+              <w:left w:val="nil" w:sz="2" w:space="0" w:shadow="false"/>
+              <w:right w:val="nil" w:sz="2" w:space="0" w:shadow="false"/>
+            </w:tcBorders>
+            <w:shd w:fill="FFFFFF"/>
+            <w:vAlign w:val="center"/>
+          </w:tcPr>
+          <w:p/>
+        </w:tc>
+        <w:tc>
+          <w:tcPr>
+            <w:tcW w:type="dxa" w:w="1170"/>
+            <w:tcBorders>
+              <w:top w:val="nil" w:sz="2" w:space="0" w:shadow="false"/>
+              <w:bottom w:val="single" w:sz="16" w:space="0" w:shadow="false" w:color="404040"/>
+              <w:left w:val="nil" w:sz="2" w:space="0" w:shadow="false"/>
+              <w:right w:val="nil" w:sz="2" w:space="0" w:shadow="false"/>
+            </w:tcBorders>
+            <w:shd w:fill="FFFFFF"/>
+            <w:vAlign w:val="center"/>
+          </w:tcPr>
+          <w:p/>
+        </w:tc>
+        <w:tc>
+          <w:tcPr>
+            <w:tcW w:type="dxa" w:w="1170"/>
+            <w:tcBorders>
+              <w:top w:val="nil" w:sz="2" w:space="0" w:shadow="false"/>
+              <w:bottom w:val="single" w:sz="16" w:space="0" w:shadow="false" w:color="404040"/>
+              <w:left w:val="nil" w:sz="2" w:space="0" w:shadow="false"/>
+              <w:right w:val="nil" w:sz="2" w:space="0" w:shadow="false"/>
+            </w:tcBorders>
+            <w:shd w:fill="FFFFFF"/>
+            <w:vAlign w:val="center"/>
+          </w:tcPr>
+          <w:p/>
+        </w:tc>
+        <w:tc>
+          <w:tcPr>
+            <w:tcW w:type="dxa" w:w="1170"/>
+            <w:tcBorders>
+              <w:top w:val="nil" w:sz="2" w:space="0" w:shadow="false"/>
+              <w:bottom w:val="single" w:sz="16" w:space="0" w:shadow="false" w:color="404040"/>
+              <w:left w:val="nil" w:sz="2" w:space="0" w:shadow="false"/>
+              <w:right w:val="nil" w:sz="2" w:space="0" w:shadow="false"/>
+            </w:tcBorders>
+            <w:shd w:fill="FFFFFF"/>
+            <w:vAlign w:val="center"/>
+          </w:tcPr>
+          <w:p/>
+        </w:tc>
+        <w:tc>
+          <w:tcPr>
+            <w:tcW w:type="dxa" w:w="1170"/>
+            <w:tcBorders>
+              <w:top w:val="nil" w:sz="2" w:space="0" w:shadow="false"/>
+              <w:bottom w:val="single" w:sz="16" w:space="0" w:shadow="false" w:color="404040"/>
+              <w:left w:val="nil" w:sz="2" w:space="0" w:shadow="false"/>
+              <w:right w:val="nil" w:sz="2" w:space="0" w:shadow="false"/>
+            </w:tcBorders>
+            <w:shd w:fill="FFFFFF"/>
+            <w:vAlign w:val="center"/>
+          </w:tcPr>
+          <w:p/>
+        </w:tc>
+        <w:tc>
+          <w:tcPr>
+            <w:tcW w:type="dxa" w:w="1170"/>
+            <w:tcBorders>
+              <w:top w:val="nil" w:sz="2" w:space="0" w:shadow="false"/>
+              <w:bottom w:val="single" w:sz="16" w:space="0" w:shadow="false" w:color="404040"/>
+              <w:left w:val="nil" w:sz="2" w:space="0" w:shadow="false"/>
+              <w:right w:val="nil" w:sz="2" w:space="0" w:shadow="false"/>
+            </w:tcBorders>
+            <w:shd w:fill="FFFFFF"/>
+            <w:vAlign w:val="center"/>
+          </w:tcPr>
+          <w:p/>
+        </w:tc>
+        <w:tc>
+          <w:tcPr>
+            <w:tcW w:type="dxa" w:w="1170"/>
+            <w:tcBorders>
+              <w:top w:val="nil" w:sz="2" w:space="0" w:shadow="false"/>
+              <w:bottom w:val="single" w:sz="16" w:space="0" w:shadow="false" w:color="404040"/>
+              <w:left w:val="nil" w:sz="2" w:space="0" w:shadow="false"/>
+              <w:right w:val="nil" w:sz="2" w:space="0" w:shadow="false"/>
+            </w:tcBorders>
+            <w:shd w:fill="FFFFFF"/>
+            <w:vAlign w:val="center"/>
+          </w:tcPr>
+          <w:p>
+            <w:r>
+              <w:rPr>
+                <w:color w:val="000000"/>
+                <w:b/>
+              </w:rPr>
+              <w:t>A$359,256,753</w:t>
+            </w:r>
+          </w:p>
+        </w:tc>
+      </w:tr>
+      <w:tr>
+        <w:tc>
+          <w:tcPr>
+            <w:tcW w:type="dxa" w:w="1170"/>
+            <w:tcBorders>
+              <w:top w:val="nil" w:sz="2" w:space="0" w:shadow="false"/>
+              <w:bottom w:val="single" w:sz="8" w:space="0" w:shadow="false" w:color="BED1DC"/>
+              <w:left w:val="nil" w:sz="2" w:space="0" w:shadow="false"/>
+              <w:right w:val="nil" w:sz="2" w:space="0" w:shadow="false"/>
+            </w:tcBorders>
+            <w:shd w:fill="FFFFFF"/>
+            <w:vAlign w:val="center"/>
+          </w:tcPr>
+          <w:p/>
+        </w:tc>
+        <w:tc>
+          <w:tcPr>
+            <w:tcW w:type="dxa" w:w="1170"/>
+            <w:tcBorders>
+              <w:top w:val="nil" w:sz="2" w:space="0" w:shadow="false"/>
+              <w:bottom w:val="single" w:sz="8" w:space="0" w:shadow="false" w:color="BED1DC"/>
+              <w:left w:val="nil" w:sz="2" w:space="0" w:shadow="false"/>
+              <w:right w:val="nil" w:sz="2" w:space="0" w:shadow="false"/>
+            </w:tcBorders>
+            <w:shd w:fill="FFFFFF"/>
+            <w:vAlign w:val="center"/>
+          </w:tcPr>
+          <w:p/>
+        </w:tc>
+        <w:tc>
+          <w:tcPr>
+            <w:tcW w:type="dxa" w:w="1170"/>
+            <w:tcBorders>
+              <w:top w:val="nil" w:sz="2" w:space="0" w:shadow="false"/>
+              <w:bottom w:val="single" w:sz="8" w:space="0" w:shadow="false" w:color="BED1DC"/>
+              <w:left w:val="nil" w:sz="2" w:space="0" w:shadow="false"/>
+              <w:right w:val="nil" w:sz="2" w:space="0" w:shadow="false"/>
+            </w:tcBorders>
+            <w:shd w:fill="FFFFFF"/>
+            <w:vAlign w:val="center"/>
+          </w:tcPr>
+          <w:p/>
+        </w:tc>
+        <w:tc>
+          <w:tcPr>
+            <w:tcW w:type="dxa" w:w="1170"/>
+            <w:tcBorders>
+              <w:top w:val="nil" w:sz="2" w:space="0" w:shadow="false"/>
+              <w:bottom w:val="single" w:sz="8" w:space="0" w:shadow="false" w:color="BED1DC"/>
+              <w:left w:val="nil" w:sz="2" w:space="0" w:shadow="false"/>
+              <w:right w:val="nil" w:sz="2" w:space="0" w:shadow="false"/>
+            </w:tcBorders>
+            <w:shd w:fill="FFFFFF"/>
+            <w:vAlign w:val="center"/>
+          </w:tcPr>
+          <w:p/>
+        </w:tc>
+        <w:tc>
+          <w:tcPr>
+            <w:tcW w:type="dxa" w:w="1170"/>
+            <w:tcBorders>
+              <w:top w:val="nil" w:sz="2" w:space="0" w:shadow="false"/>
+              <w:bottom w:val="single" w:sz="8" w:space="0" w:shadow="false" w:color="BED1DC"/>
+              <w:left w:val="nil" w:sz="2" w:space="0" w:shadow="false"/>
+              <w:right w:val="nil" w:sz="2" w:space="0" w:shadow="false"/>
+            </w:tcBorders>
+            <w:shd w:fill="FFFFFF"/>
+            <w:vAlign w:val="center"/>
+          </w:tcPr>
+          <w:p/>
+        </w:tc>
+        <w:tc>
+          <w:tcPr>
+            <w:tcW w:type="dxa" w:w="1170"/>
+            <w:tcBorders>
+              <w:top w:val="nil" w:sz="2" w:space="0" w:shadow="false"/>
+              <w:bottom w:val="single" w:sz="8" w:space="0" w:shadow="false" w:color="BED1DC"/>
+              <w:left w:val="nil" w:sz="2" w:space="0" w:shadow="false"/>
+              <w:right w:val="nil" w:sz="2" w:space="0" w:shadow="false"/>
+            </w:tcBorders>
+            <w:shd w:fill="FFFFFF"/>
+            <w:vAlign w:val="center"/>
+          </w:tcPr>
+          <w:p/>
+        </w:tc>
+        <w:tc>
+          <w:tcPr>
+            <w:tcW w:type="dxa" w:w="1170"/>
+            <w:tcBorders>
+              <w:top w:val="nil" w:sz="2" w:space="0" w:shadow="false"/>
+              <w:bottom w:val="single" w:sz="8" w:space="0" w:shadow="false" w:color="BED1DC"/>
+              <w:left w:val="nil" w:sz="2" w:space="0" w:shadow="false"/>
+              <w:right w:val="nil" w:sz="2" w:space="0" w:shadow="false"/>
+            </w:tcBorders>
+            <w:shd w:fill="FFFFFF"/>
+            <w:vAlign w:val="center"/>
+          </w:tcPr>
+          <w:p/>
+        </w:tc>
+        <w:tc>
+          <w:tcPr>
+            <w:tcW w:type="dxa" w:w="1170"/>
+            <w:tcBorders>
+              <w:top w:val="nil" w:sz="2" w:space="0" w:shadow="false"/>
+              <w:bottom w:val="single" w:sz="8" w:space="0" w:shadow="false" w:color="BED1DC"/>
+              <w:left w:val="nil" w:sz="2" w:space="0" w:shadow="false"/>
+              <w:right w:val="nil" w:sz="2" w:space="0" w:shadow="false"/>
+            </w:tcBorders>
+            <w:shd w:fill="FFFFFF"/>
+            <w:vAlign w:val="center"/>
+          </w:tcPr>
+          <w:p/>
+        </w:tc>
+      </w:tr>
+      <w:tr>
+        <w:tc>
+          <w:tcPr>
+            <w:tcW w:type="dxa" w:w="9360"/>
+            <w:gridSpan w:val="8"/>
+            <w:tcBorders>
+              <w:top w:val="single" w:sz="8" w:space="0" w:shadow="false" w:color="BED1DC"/>
+              <w:bottom w:val="nil" w:sz="2" w:space="0" w:shadow="false"/>
+              <w:left w:val="nil" w:sz="2" w:space="0" w:shadow="false"/>
+              <w:right w:val="nil" w:sz="2" w:space="0" w:shadow="false"/>
+            </w:tcBorders>
+            <w:shd w:fill="0D415D"/>
+            <w:vAlign w:val="center"/>
+          </w:tcPr>
+          <w:p>
+            <w:r>
+              <w:rPr>
+                <w:color w:val="FFFFFF"/>
+                <w:b/>
+              </w:rPr>
+              <w:t>Period Ending 30 September 2010 – Net** Returns</w:t>
+            </w:r>
+          </w:p>
+        </w:tc>
+      </w:tr>
+      <w:tr>
+        <w:tc>
+          <w:tcPr>
+            <w:tcW w:type="dxa" w:w="1170"/>
+            <w:tcBorders>
+              <w:top w:val="nil" w:sz="2" w:space="0" w:shadow="false"/>
+              <w:bottom w:val="nil" w:sz="2" w:space="0" w:shadow="false"/>
+              <w:left w:val="nil" w:sz="2" w:space="0" w:shadow="false"/>
+              <w:right w:val="nil" w:sz="2" w:space="0" w:shadow="false"/>
+            </w:tcBorders>
+            <w:shd w:fill="FFFFFF"/>
+            <w:vAlign w:val="center"/>
+          </w:tcPr>
+          <w:p/>
+        </w:tc>
+        <w:tc>
+          <w:tcPr>
+            <w:tcW w:type="dxa" w:w="1170"/>
+            <w:tcBorders>
+              <w:top w:val="nil" w:sz="2" w:space="0" w:shadow="false"/>
+              <w:bottom w:val="nil" w:sz="2" w:space="0" w:shadow="false"/>
+              <w:left w:val="nil" w:sz="2" w:space="0" w:shadow="false"/>
+              <w:right w:val="nil" w:sz="2" w:space="0" w:shadow="false"/>
+            </w:tcBorders>
+            <w:shd w:fill="FFFFFF"/>
+            <w:vAlign w:val="center"/>
+          </w:tcPr>
+          <w:p>
+            <w:r>
+              <w:rPr>
+                <w:color w:val="000000"/>
+                <w:b/>
+              </w:rPr>
+              <w:t>Quarter</w:t>
+              <w:br/>
+              <w:t>%</w:t>
+            </w:r>
+          </w:p>
+        </w:tc>
+        <w:tc>
+          <w:tcPr>
+            <w:tcW w:type="dxa" w:w="1170"/>
+            <w:tcBorders>
+              <w:top w:val="nil" w:sz="2" w:space="0" w:shadow="false"/>
+              <w:bottom w:val="nil" w:sz="2" w:space="0" w:shadow="false"/>
+              <w:left w:val="nil" w:sz="2" w:space="0" w:shadow="false"/>
+              <w:right w:val="nil" w:sz="2" w:space="0" w:shadow="false"/>
+            </w:tcBorders>
+            <w:shd w:fill="FFFFFF"/>
+            <w:vAlign w:val="center"/>
+          </w:tcPr>
+          <w:p>
+            <w:r>
+              <w:rPr>
+                <w:color w:val="000000"/>
+                <w:b/>
+              </w:rPr>
+              <w:t>1 Year</w:t>
+              <w:br/>
+              <w:t>%</w:t>
+            </w:r>
+          </w:p>
+        </w:tc>
+        <w:tc>
+          <w:tcPr>
+            <w:tcW w:type="dxa" w:w="1170"/>
+            <w:tcBorders>
+              <w:top w:val="nil" w:sz="2" w:space="0" w:shadow="false"/>
+              <w:bottom w:val="nil" w:sz="2" w:space="0" w:shadow="false"/>
+              <w:left w:val="nil" w:sz="2" w:space="0" w:shadow="false"/>
+              <w:right w:val="nil" w:sz="2" w:space="0" w:shadow="false"/>
+            </w:tcBorders>
+            <w:shd w:fill="FFFFFF"/>
+            <w:vAlign w:val="center"/>
+          </w:tcPr>
+          <w:p>
+            <w:r>
+              <w:rPr>
+                <w:color w:val="000000"/>
+                <w:b/>
+              </w:rPr>
+              <w:t>3 Years</w:t>
+              <w:br/>
+              <w:t>% p.a.</w:t>
+            </w:r>
+          </w:p>
+        </w:tc>
+        <w:tc>
+          <w:tcPr>
+            <w:tcW w:type="dxa" w:w="1170"/>
+            <w:tcBorders>
+              <w:top w:val="nil" w:sz="2" w:space="0" w:shadow="false"/>
+              <w:bottom w:val="nil" w:sz="2" w:space="0" w:shadow="false"/>
+              <w:left w:val="nil" w:sz="2" w:space="0" w:shadow="false"/>
+              <w:right w:val="nil" w:sz="2" w:space="0" w:shadow="false"/>
+            </w:tcBorders>
+            <w:shd w:fill="FFFFFF"/>
+            <w:vAlign w:val="center"/>
+          </w:tcPr>
+          <w:p>
+            <w:r>
+              <w:rPr>
+                <w:color w:val="000000"/>
+                <w:b/>
+              </w:rPr>
+              <w:t>5 Years</w:t>
+              <w:br/>
+              <w:t>% p.a.</w:t>
+            </w:r>
+          </w:p>
+        </w:tc>
+        <w:tc>
+          <w:tcPr>
+            <w:tcW w:type="dxa" w:w="1170"/>
+            <w:tcBorders>
+              <w:top w:val="nil" w:sz="2" w:space="0" w:shadow="false"/>
+              <w:bottom w:val="nil" w:sz="2" w:space="0" w:shadow="false"/>
+              <w:left w:val="nil" w:sz="2" w:space="0" w:shadow="false"/>
+              <w:right w:val="nil" w:sz="2" w:space="0" w:shadow="false"/>
+            </w:tcBorders>
+            <w:shd w:fill="FFFFFF"/>
+            <w:vAlign w:val="center"/>
+          </w:tcPr>
+          <w:p>
+            <w:r>
+              <w:rPr>
+                <w:color w:val="000000"/>
+                <w:b/>
+              </w:rPr>
+              <w:t xml:space="preserve">7 Years </w:t>
+              <w:br/>
+              <w:t>% p.a.</w:t>
+            </w:r>
+          </w:p>
+        </w:tc>
+        <w:tc>
+          <w:tcPr>
+            <w:tcW w:type="dxa" w:w="1170"/>
+            <w:tcBorders>
+              <w:top w:val="nil" w:sz="2" w:space="0" w:shadow="false"/>
+              <w:bottom w:val="nil" w:sz="2" w:space="0" w:shadow="false"/>
+              <w:left w:val="nil" w:sz="2" w:space="0" w:shadow="false"/>
+              <w:right w:val="nil" w:sz="2" w:space="0" w:shadow="false"/>
+            </w:tcBorders>
+            <w:shd w:fill="FFFFFF"/>
+            <w:vAlign w:val="center"/>
+          </w:tcPr>
+          <w:p>
+            <w:r>
+              <w:rPr>
+                <w:color w:val="000000"/>
+                <w:b/>
+              </w:rPr>
+              <w:t xml:space="preserve">10 Years </w:t>
+              <w:br/>
+              <w:t>% p.a.</w:t>
+            </w:r>
+          </w:p>
+        </w:tc>
+        <w:tc>
+          <w:tcPr>
+            <w:tcW w:type="dxa" w:w="1170"/>
+            <w:tcBorders>
+              <w:top w:val="nil" w:sz="2" w:space="0" w:shadow="false"/>
+              <w:bottom w:val="nil" w:sz="2" w:space="0" w:shadow="false"/>
+              <w:left w:val="nil" w:sz="2" w:space="0" w:shadow="false"/>
+              <w:right w:val="nil" w:sz="2" w:space="0" w:shadow="false"/>
+            </w:tcBorders>
+            <w:shd w:fill="FFFFFF"/>
+            <w:vAlign w:val="center"/>
+          </w:tcPr>
+          <w:p>
+            <w:r>
+              <w:rPr>
+                <w:color w:val="000000"/>
+                <w:b/>
+              </w:rPr>
+              <w:t>Since Inception</w:t>
+            </w:r>
+            <w:r>
+              <w:rPr>
+                <w:b/>
+                <w:vertAlign w:val="superscript"/>
+              </w:rPr>
+              <w:t>#</w:t>
+            </w:r>
+            <w:r>
+              <w:rPr>
+                <w:b/>
+              </w:rPr>
+              <w:br/>
+              <w:t>% p.a.</w:t>
+            </w:r>
+          </w:p>
+        </w:tc>
+      </w:tr>
+      <w:tr>
+        <w:tc>
+          <w:tcPr>
+            <w:tcW w:type="dxa" w:w="1170"/>
+            <w:tcBorders>
+              <w:top w:val="nil" w:sz="2" w:space="0" w:shadow="false"/>
+              <w:bottom w:val="single" w:sz="8" w:space="0" w:shadow="false" w:color="BED1DC"/>
+              <w:left w:val="nil" w:sz="2" w:space="0" w:shadow="false"/>
+              <w:right w:val="nil" w:sz="2" w:space="0" w:shadow="false"/>
+            </w:tcBorders>
+            <w:shd w:fill="FFFFFF"/>
+            <w:vAlign w:val="center"/>
+          </w:tcPr>
+          <w:p>
+            <w:r>
+              <w:rPr>
+                <w:color w:val="000000"/>
+              </w:rPr>
+              <w:t>Portfolio</w:t>
+            </w:r>
+          </w:p>
+        </w:tc>
+        <w:tc>
+          <w:tcPr>
+            <w:tcW w:type="dxa" w:w="1170"/>
+            <w:tcBorders>
+              <w:top w:val="nil" w:sz="2" w:space="0" w:shadow="false"/>
+              <w:bottom w:val="single" w:sz="8" w:space="0" w:shadow="false" w:color="BED1DC"/>
+              <w:left w:val="nil" w:sz="2" w:space="0" w:shadow="false"/>
+              <w:right w:val="nil" w:sz="2" w:space="0" w:shadow="false"/>
+            </w:tcBorders>
+            <w:shd w:fill="FFFFFF"/>
+            <w:vAlign w:val="center"/>
+          </w:tcPr>
+          <w:p>
+            <w:r>
+              <w:rPr>
+                <w:color w:val="000000"/>
+              </w:rPr>
+              <w:t>17.82</w:t>
+            </w:r>
+          </w:p>
+        </w:tc>
+        <w:tc>
+          <w:tcPr>
+            <w:tcW w:type="dxa" w:w="1170"/>
+            <w:tcBorders>
+              <w:top w:val="nil" w:sz="2" w:space="0" w:shadow="false"/>
+              <w:bottom w:val="single" w:sz="8" w:space="0" w:shadow="false" w:color="BED1DC"/>
+              <w:left w:val="nil" w:sz="2" w:space="0" w:shadow="false"/>
+              <w:right w:val="nil" w:sz="2" w:space="0" w:shadow="false"/>
+            </w:tcBorders>
+            <w:shd w:fill="FFFFFF"/>
+            <w:vAlign w:val="center"/>
+          </w:tcPr>
+          <w:p>
+            <w:r>
+              <w:rPr>
+                <w:color w:val="000000"/>
+              </w:rPr>
+              <w:t>44.96</w:t>
+            </w:r>
+          </w:p>
+        </w:tc>
+        <w:tc>
+          <w:tcPr>
+            <w:tcW w:type="dxa" w:w="1170"/>
+            <w:tcBorders>
+              <w:top w:val="nil" w:sz="2" w:space="0" w:shadow="false"/>
+              <w:bottom w:val="single" w:sz="8" w:space="0" w:shadow="false" w:color="BED1DC"/>
+              <w:left w:val="nil" w:sz="2" w:space="0" w:shadow="false"/>
+              <w:right w:val="nil" w:sz="2" w:space="0" w:shadow="false"/>
+            </w:tcBorders>
+            <w:shd w:fill="FFFFFF"/>
+            <w:vAlign w:val="center"/>
+          </w:tcPr>
+          <w:p>
+            <w:r>
+              <w:rPr>
+                <w:color w:val="000000"/>
+              </w:rPr>
+              <w:t>25.38</w:t>
+            </w:r>
+          </w:p>
+        </w:tc>
+        <w:tc>
+          <w:tcPr>
+            <w:tcW w:type="dxa" w:w="1170"/>
+            <w:tcBorders>
+              <w:top w:val="nil" w:sz="2" w:space="0" w:shadow="false"/>
+              <w:bottom w:val="single" w:sz="8" w:space="0" w:shadow="false" w:color="BED1DC"/>
+              <w:left w:val="nil" w:sz="2" w:space="0" w:shadow="false"/>
+              <w:right w:val="nil" w:sz="2" w:space="0" w:shadow="false"/>
+            </w:tcBorders>
+            <w:shd w:fill="FFFFFF"/>
+            <w:vAlign w:val="center"/>
+          </w:tcPr>
+          <w:p>
+            <w:r>
+              <w:rPr>
+                <w:color w:val="000000"/>
+              </w:rPr>
+              <w:t>26.40</w:t>
+            </w:r>
+          </w:p>
+        </w:tc>
+        <w:tc>
+          <w:tcPr>
+            <w:tcW w:type="dxa" w:w="1170"/>
+            <w:tcBorders>
+              <w:top w:val="nil" w:sz="2" w:space="0" w:shadow="false"/>
+              <w:bottom w:val="single" w:sz="8" w:space="0" w:shadow="false" w:color="BED1DC"/>
+              <w:left w:val="nil" w:sz="2" w:space="0" w:shadow="false"/>
+              <w:right w:val="nil" w:sz="2" w:space="0" w:shadow="false"/>
+            </w:tcBorders>
+            <w:shd w:fill="FFFFFF"/>
+            <w:vAlign w:val="center"/>
+          </w:tcPr>
+          <w:p>
+            <w:r>
+              <w:rPr>
+                <w:color w:val="000000"/>
+              </w:rPr>
+              <w:t>26.84</w:t>
+            </w:r>
+          </w:p>
+        </w:tc>
+        <w:tc>
+          <w:tcPr>
+            <w:tcW w:type="dxa" w:w="1170"/>
+            <w:tcBorders>
+              <w:top w:val="nil" w:sz="2" w:space="0" w:shadow="false"/>
+              <w:bottom w:val="single" w:sz="8" w:space="0" w:shadow="false" w:color="BED1DC"/>
+              <w:left w:val="nil" w:sz="2" w:space="0" w:shadow="false"/>
+              <w:right w:val="nil" w:sz="2" w:space="0" w:shadow="false"/>
+            </w:tcBorders>
+            <w:shd w:fill="FFFFFF"/>
+            <w:vAlign w:val="center"/>
+          </w:tcPr>
+          <w:p>
+            <w:r>
+              <w:rPr>
+                <w:color w:val="000000"/>
+              </w:rPr>
+              <w:t>25.02</w:t>
+            </w:r>
+          </w:p>
+        </w:tc>
+        <w:tc>
+          <w:tcPr>
+            <w:tcW w:type="dxa" w:w="1170"/>
+            <w:tcBorders>
+              <w:top w:val="nil" w:sz="2" w:space="0" w:shadow="false"/>
+              <w:bottom w:val="single" w:sz="8" w:space="0" w:shadow="false" w:color="BED1DC"/>
+              <w:left w:val="nil" w:sz="2" w:space="0" w:shadow="false"/>
+              <w:right w:val="nil" w:sz="2" w:space="0" w:shadow="false"/>
+            </w:tcBorders>
+            <w:shd w:fill="FFFFFF"/>
+            <w:vAlign w:val="center"/>
+          </w:tcPr>
+          <w:p>
+            <w:r>
+              <w:rPr>
+                <w:color w:val="000000"/>
+              </w:rPr>
+              <w:t>30.10</w:t>
+            </w:r>
+          </w:p>
+        </w:tc>
+      </w:tr>
+      <w:tr>
+        <w:tc>
+          <w:tcPr>
+            <w:tcW w:type="dxa" w:w="1170"/>
+            <w:tcBorders>
+              <w:top w:val="nil" w:sz="2" w:space="0" w:shadow="false"/>
+              <w:bottom w:val="single" w:sz="8" w:space="0" w:shadow="false" w:color="BED1DC"/>
+              <w:left w:val="nil" w:sz="2" w:space="0" w:shadow="false"/>
+              <w:right w:val="nil" w:sz="2" w:space="0" w:shadow="false"/>
+            </w:tcBorders>
+            <w:shd w:fill="FFFFFF"/>
+            <w:vAlign w:val="center"/>
+          </w:tcPr>
+          <w:p>
+            <w:r>
+              <w:rPr>
+                <w:color w:val="000000"/>
+              </w:rPr>
+              <w:t>Benchmark</w:t>
+            </w:r>
+            <w:r>
+              <w:rPr>
+                <w:vertAlign w:val="superscript"/>
+              </w:rPr>
+              <w:t>+^~&gt;</w:t>
+            </w:r>
+          </w:p>
+        </w:tc>
+        <w:tc>
+          <w:tcPr>
+            <w:tcW w:type="dxa" w:w="1170"/>
+            <w:tcBorders>
+              <w:top w:val="nil" w:sz="2" w:space="0" w:shadow="false"/>
+              <w:bottom w:val="single" w:sz="8" w:space="0" w:shadow="false" w:color="BED1DC"/>
+              <w:left w:val="nil" w:sz="2" w:space="0" w:shadow="false"/>
+              <w:right w:val="nil" w:sz="2" w:space="0" w:shadow="false"/>
+            </w:tcBorders>
+            <w:shd w:fill="FFFFFF"/>
+            <w:vAlign w:val="center"/>
+          </w:tcPr>
+          <w:p>
+            <w:r>
+              <w:rPr>
+                <w:color w:val="000000"/>
+              </w:rPr>
+              <w:t>17.74</w:t>
+            </w:r>
+          </w:p>
+        </w:tc>
+        <w:tc>
+          <w:tcPr>
+            <w:tcW w:type="dxa" w:w="1170"/>
+            <w:tcBorders>
+              <w:top w:val="nil" w:sz="2" w:space="0" w:shadow="false"/>
+              <w:bottom w:val="single" w:sz="8" w:space="0" w:shadow="false" w:color="BED1DC"/>
+              <w:left w:val="nil" w:sz="2" w:space="0" w:shadow="false"/>
+              <w:right w:val="nil" w:sz="2" w:space="0" w:shadow="false"/>
+            </w:tcBorders>
+            <w:shd w:fill="FFFFFF"/>
+            <w:vAlign w:val="center"/>
+          </w:tcPr>
+          <w:p>
+            <w:r>
+              <w:rPr>
+                <w:color w:val="000000"/>
+              </w:rPr>
+              <w:t>42.44</w:t>
+            </w:r>
+          </w:p>
+        </w:tc>
+        <w:tc>
+          <w:tcPr>
+            <w:tcW w:type="dxa" w:w="1170"/>
+            <w:tcBorders>
+              <w:top w:val="nil" w:sz="2" w:space="0" w:shadow="false"/>
+              <w:bottom w:val="single" w:sz="8" w:space="0" w:shadow="false" w:color="BED1DC"/>
+              <w:left w:val="nil" w:sz="2" w:space="0" w:shadow="false"/>
+              <w:right w:val="nil" w:sz="2" w:space="0" w:shadow="false"/>
+            </w:tcBorders>
+            <w:shd w:fill="FFFFFF"/>
+            <w:vAlign w:val="center"/>
+          </w:tcPr>
+          <w:p>
+            <w:r>
+              <w:rPr>
+                <w:color w:val="000000"/>
+              </w:rPr>
+              <w:t>20.30</w:t>
+            </w:r>
+          </w:p>
+        </w:tc>
+        <w:tc>
+          <w:tcPr>
+            <w:tcW w:type="dxa" w:w="1170"/>
+            <w:tcBorders>
+              <w:top w:val="nil" w:sz="2" w:space="0" w:shadow="false"/>
+              <w:bottom w:val="single" w:sz="8" w:space="0" w:shadow="false" w:color="BED1DC"/>
+              <w:left w:val="nil" w:sz="2" w:space="0" w:shadow="false"/>
+              <w:right w:val="nil" w:sz="2" w:space="0" w:shadow="false"/>
+            </w:tcBorders>
+            <w:shd w:fill="FFFFFF"/>
+            <w:vAlign w:val="center"/>
+          </w:tcPr>
+          <w:p>
+            <w:r>
+              <w:rPr>
+                <w:color w:val="000000"/>
+              </w:rPr>
+              <w:t>22.68</w:t>
+            </w:r>
+          </w:p>
+        </w:tc>
+        <w:tc>
+          <w:tcPr>
+            <w:tcW w:type="dxa" w:w="1170"/>
+            <w:tcBorders>
+              <w:top w:val="nil" w:sz="2" w:space="0" w:shadow="false"/>
+              <w:bottom w:val="single" w:sz="8" w:space="0" w:shadow="false" w:color="BED1DC"/>
+              <w:left w:val="nil" w:sz="2" w:space="0" w:shadow="false"/>
+              <w:right w:val="nil" w:sz="2" w:space="0" w:shadow="false"/>
+            </w:tcBorders>
+            <w:shd w:fill="FFFFFF"/>
+            <w:vAlign w:val="center"/>
+          </w:tcPr>
+          <w:p>
+            <w:r>
+              <w:rPr>
+                <w:color w:val="000000"/>
+              </w:rPr>
+              <w:t>24.80</w:t>
+            </w:r>
+          </w:p>
+        </w:tc>
+        <w:tc>
+          <w:tcPr>
+            <w:tcW w:type="dxa" w:w="1170"/>
+            <w:tcBorders>
+              <w:top w:val="nil" w:sz="2" w:space="0" w:shadow="false"/>
+              <w:bottom w:val="single" w:sz="8" w:space="0" w:shadow="false" w:color="BED1DC"/>
+              <w:left w:val="nil" w:sz="2" w:space="0" w:shadow="false"/>
+              <w:right w:val="nil" w:sz="2" w:space="0" w:shadow="false"/>
+            </w:tcBorders>
+            <w:shd w:fill="FFFFFF"/>
+            <w:vAlign w:val="center"/>
+          </w:tcPr>
+          <w:p>
+            <w:r>
+              <w:rPr>
+                <w:color w:val="000000"/>
+              </w:rPr>
+              <w:t>23.66</w:t>
+            </w:r>
+          </w:p>
+        </w:tc>
+        <w:tc>
+          <w:tcPr>
+            <w:tcW w:type="dxa" w:w="1170"/>
+            <w:tcBorders>
+              <w:top w:val="nil" w:sz="2" w:space="0" w:shadow="false"/>
+              <w:bottom w:val="single" w:sz="8" w:space="0" w:shadow="false" w:color="BED1DC"/>
+              <w:left w:val="nil" w:sz="2" w:space="0" w:shadow="false"/>
+              <w:right w:val="nil" w:sz="2" w:space="0" w:shadow="false"/>
+            </w:tcBorders>
+            <w:shd w:fill="FFFFFF"/>
+            <w:vAlign w:val="center"/>
+          </w:tcPr>
+          <w:p>
+            <w:r>
+              <w:rPr>
+                <w:color w:val="000000"/>
+              </w:rPr>
+              <w:t>23.25</w:t>
+            </w:r>
+          </w:p>
+        </w:tc>
+      </w:tr>
+      <w:tr>
+        <w:tc>
+          <w:tcPr>
+            <w:tcW w:type="dxa" w:w="1170"/>
+            <w:tcBorders>
+              <w:top w:val="nil" w:sz="2" w:space="0" w:shadow="false"/>
+              <w:bottom w:val="single" w:sz="8" w:space="0" w:shadow="false" w:color="BED1DC"/>
+              <w:left w:val="nil" w:sz="2" w:space="0" w:shadow="false"/>
+              <w:right w:val="nil" w:sz="2" w:space="0" w:shadow="false"/>
+            </w:tcBorders>
+            <w:shd w:fill="FFFFFF"/>
+            <w:vAlign w:val="center"/>
+          </w:tcPr>
+          <w:p>
+            <w:r>
+              <w:rPr>
+                <w:color w:val="000000"/>
+              </w:rPr>
+              <w:t>Difference</w:t>
+            </w:r>
+          </w:p>
+        </w:tc>
+        <w:tc>
+          <w:tcPr>
+            <w:tcW w:type="dxa" w:w="1170"/>
+            <w:tcBorders>
+              <w:top w:val="nil" w:sz="2" w:space="0" w:shadow="false"/>
+              <w:bottom w:val="single" w:sz="16" w:space="0" w:shadow="false" w:color="404040"/>
+              <w:left w:val="nil" w:sz="2" w:space="0" w:shadow="false"/>
+              <w:right w:val="nil" w:sz="2" w:space="0" w:shadow="false"/>
+            </w:tcBorders>
+            <w:shd w:fill="FFFFFF"/>
+            <w:vAlign w:val="center"/>
+          </w:tcPr>
+          <w:p>
+            <w:r>
+              <w:rPr>
+                <w:color w:val="000000"/>
+              </w:rPr>
+              <w:rPr>
+                <w:i/>
+              </w:rPr>
+              <w:t>0.08</w:t>
+            </w:r>
+          </w:p>
+        </w:tc>
+        <w:tc>
+          <w:tcPr>
+            <w:tcW w:type="dxa" w:w="1170"/>
+            <w:tcBorders>
+              <w:top w:val="nil" w:sz="2" w:space="0" w:shadow="false"/>
+              <w:bottom w:val="single" w:sz="16" w:space="0" w:shadow="false" w:color="404040"/>
+              <w:left w:val="nil" w:sz="2" w:space="0" w:shadow="false"/>
+              <w:right w:val="nil" w:sz="2" w:space="0" w:shadow="false"/>
+            </w:tcBorders>
+            <w:shd w:fill="FFFFFF"/>
+            <w:vAlign w:val="center"/>
+          </w:tcPr>
+          <w:p>
+            <w:r>
+              <w:rPr>
+                <w:color w:val="000000"/>
+              </w:rPr>
+              <w:rPr>
+                <w:i/>
+              </w:rPr>
+              <w:t>2.52</w:t>
+            </w:r>
+          </w:p>
+        </w:tc>
+        <w:tc>
+          <w:tcPr>
+            <w:tcW w:type="dxa" w:w="1170"/>
+            <w:tcBorders>
+              <w:top w:val="nil" w:sz="2" w:space="0" w:shadow="false"/>
+              <w:bottom w:val="single" w:sz="16" w:space="0" w:shadow="false" w:color="404040"/>
+              <w:left w:val="nil" w:sz="2" w:space="0" w:shadow="false"/>
+              <w:right w:val="nil" w:sz="2" w:space="0" w:shadow="false"/>
+            </w:tcBorders>
+            <w:shd w:fill="FFFFFF"/>
+            <w:vAlign w:val="center"/>
+          </w:tcPr>
+          <w:p>
+            <w:r>
+              <w:rPr>
+                <w:color w:val="000000"/>
+              </w:rPr>
+              <w:rPr>
+                <w:i/>
+              </w:rPr>
+              <w:t>5.08</w:t>
+            </w:r>
+          </w:p>
+        </w:tc>
+        <w:tc>
+          <w:tcPr>
+            <w:tcW w:type="dxa" w:w="1170"/>
+            <w:tcBorders>
+              <w:top w:val="nil" w:sz="2" w:space="0" w:shadow="false"/>
+              <w:bottom w:val="single" w:sz="16" w:space="0" w:shadow="false" w:color="404040"/>
+              <w:left w:val="nil" w:sz="2" w:space="0" w:shadow="false"/>
+              <w:right w:val="nil" w:sz="2" w:space="0" w:shadow="false"/>
+            </w:tcBorders>
+            <w:shd w:fill="FFFFFF"/>
+            <w:vAlign w:val="center"/>
+          </w:tcPr>
+          <w:p>
+            <w:r>
+              <w:rPr>
+                <w:color w:val="000000"/>
+              </w:rPr>
+              <w:rPr>
+                <w:i/>
+              </w:rPr>
+              <w:t>3.72</w:t>
+            </w:r>
+          </w:p>
+        </w:tc>
+        <w:tc>
+          <w:tcPr>
+            <w:tcW w:type="dxa" w:w="1170"/>
+            <w:tcBorders>
+              <w:top w:val="nil" w:sz="2" w:space="0" w:shadow="false"/>
+              <w:bottom w:val="single" w:sz="16" w:space="0" w:shadow="false" w:color="404040"/>
+              <w:left w:val="nil" w:sz="2" w:space="0" w:shadow="false"/>
+              <w:right w:val="nil" w:sz="2" w:space="0" w:shadow="false"/>
+            </w:tcBorders>
+            <w:shd w:fill="FFFFFF"/>
+            <w:vAlign w:val="center"/>
+          </w:tcPr>
+          <w:p>
+            <w:r>
+              <w:rPr>
+                <w:color w:val="000000"/>
+              </w:rPr>
+              <w:rPr>
+                <w:i/>
+              </w:rPr>
+              <w:t>2.04</w:t>
+            </w:r>
+          </w:p>
+        </w:tc>
+        <w:tc>
+          <w:tcPr>
+            <w:tcW w:type="dxa" w:w="1170"/>
+            <w:tcBorders>
+              <w:top w:val="nil" w:sz="2" w:space="0" w:shadow="false"/>
+              <w:bottom w:val="single" w:sz="16" w:space="0" w:shadow="false" w:color="404040"/>
+              <w:left w:val="nil" w:sz="2" w:space="0" w:shadow="false"/>
+              <w:right w:val="nil" w:sz="2" w:space="0" w:shadow="false"/>
+            </w:tcBorders>
+            <w:shd w:fill="FFFFFF"/>
+            <w:vAlign w:val="center"/>
+          </w:tcPr>
+          <w:p>
+            <w:r>
+              <w:rPr>
+                <w:color w:val="000000"/>
+              </w:rPr>
+              <w:rPr>
+                <w:i/>
+              </w:rPr>
+              <w:t>1.36</w:t>
+            </w:r>
+          </w:p>
+        </w:tc>
+        <w:tc>
+          <w:tcPr>
+            <w:tcW w:type="dxa" w:w="1170"/>
+            <w:tcBorders>
+              <w:top w:val="nil" w:sz="2" w:space="0" w:shadow="false"/>
+              <w:bottom w:val="single" w:sz="16" w:space="0" w:shadow="false" w:color="404040"/>
+              <w:left w:val="nil" w:sz="2" w:space="0" w:shadow="false"/>
+              <w:right w:val="nil" w:sz="2" w:space="0" w:shadow="false"/>
+            </w:tcBorders>
+            <w:shd w:fill="FFFFFF"/>
+            <w:vAlign w:val="center"/>
+          </w:tcPr>
+          <w:p>
+            <w:r>
+              <w:rPr>
+                <w:color w:val="000000"/>
+              </w:rPr>
+              <w:rPr>
+                <w:i/>
+              </w:rPr>
+              <w:t>6.85</w:t>
+            </w:r>
+          </w:p>
+        </w:tc>
+      </w:tr>
+      <w:tr>
+        <w:tc>
+          <w:tcPr>
+            <w:tcW w:type="dxa" w:w="9360"/>
+            <w:gridSpan w:val="8"/>
+            <w:tcBorders>
+              <w:top w:val="nil" w:sz="2" w:space="0" w:shadow="false"/>
+              <w:bottom w:val="nil" w:sz="2" w:space="0" w:shadow="false"/>
+              <w:left w:val="nil" w:sz="2" w:space="0" w:shadow="false"/>
+              <w:right w:val="nil" w:sz="2" w:space="0" w:shadow="false"/>
+            </w:tcBorders>
+            <w:shd w:fill="FFFFFF"/>
+            <w:vAlign w:val="center"/>
+          </w:tcPr>
+          <w:p>
+            <w:r>
+              <w:rPr>
+                <w:color w:val="000000"/>
+              </w:rPr>
+              <w:t>* Returns are expressed before deducting investment management fees.</w:t>
+              <w:br/>
+              <w:t>** Returns are expressed after deducting investment management fees.</w:t>
+              <w:br/>
+            </w:r>
+            <w:r>
+              <w:rPr>
+                <w:vertAlign w:val="superscript"/>
+              </w:rPr>
+              <w:t>#</w:t>
+            </w:r>
+            <w:r>
+              <w:t xml:space="preserve"> 08 March 2007.</w:t>
+              <w:br/>
+            </w:r>
+            <w:r>
+              <w:rPr>
+                <w:vertAlign w:val="superscript"/>
+              </w:rPr>
+              <w:t>+</w:t>
+            </w:r>
+            <w:r>
+              <w:t xml:space="preserve"> From 1 January 2010, the portfolio transitioned to a predominantly global REIT strategy with the benchmark amended from the S&amp;P/ASX 300 (GICS) Property Accumulation index to the FTSE EPRA/NAREIT Developed Index (hedged in AUD).</w:t>
+              <w:br/>
+            </w:r>
+            <w:r>
+              <w:rPr>
+                <w:vertAlign w:val="superscript"/>
+              </w:rPr>
+              <w:t>^</w:t>
+            </w:r>
+            <w:r>
+              <w:t xml:space="preserve"> From 1 July 2011 the benchmark is an equally weighted composite of the hedged and unhedged FTSE EPRA/NAREIT Developed Index.</w:t>
+              <w:br/>
+            </w:r>
+            <w:r>
+              <w:rPr>
+                <w:vertAlign w:val="superscript"/>
+              </w:rPr>
+              <w:t>~</w:t>
+            </w:r>
+            <w:r>
+              <w:t xml:space="preserve"> From 1 September 2013, the benchmark is FTSE EPRA/NAREIT Developed Index (hedged in AUD).</w:t>
+              <w:br/>
+            </w:r>
+            <w:r>
+              <w:rPr>
+                <w:vertAlign w:val="superscript"/>
+              </w:rPr>
+              <w:t>&gt;</w:t>
+            </w:r>
+            <w:r>
+              <w:t xml:space="preserve"> From 1 September 2017, the benchmark is FTSE EPRA/NAREIT Developed Index (unhedged in AUD) Net TRI.</w:t>
+            </w:r>
+          </w:p>
+        </w:tc>
+      </w:tr>
+    </w:tbl>
+    <w:p>
+      <w:pPr>
         <w:spacing w:after="400"/>
       </w:pPr>
     </w:p>
@@ -439,6 +2303,7 @@
           <w:pgMar w:top="1440" w:right="1440" w:bottom="1440" w:left="1440" w:header="720" w:footer="720" w:gutter="0"/>
           <w:cols w:space="720"/>
           <w:docGrid w:linePitch="360"/>
+          <w:cols w:num="1"/>
           <w:cols w:num="1"/>
         </w:sectPr>
       </w:pPr>
@@ -708,6 +2573,278 @@
         <w:t>semper sapientem te eum.</w:t>
       </w:r>
     </w:p>
+    <w:p>
+      <w:pPr>
+        <w:sectPr>
+          <w:type w:val="continuous"/>
+          <w:pgSz w:w="12240" w:h="15840"/>
+          <w:pgMar w:top="1440" w:right="1440" w:bottom="1440" w:left="1440" w:header="720" w:footer="720" w:gutter="0"/>
+          <w:cols w:space="720"/>
+          <w:docGrid w:linePitch="360"/>
+          <w:cols w:num="1"/>
+          <w:cols w:num="1"/>
+          <w:cols w:num="2"/>
+        </w:sectPr>
+      </w:pPr>
+    </w:p>
+    <w:tbl>
+      <w:tblPr>
+        <w:tblW w:type="auto" w:w="0"/>
+        <w:tblLook w:firstColumn="1" w:firstRow="1" w:lastColumn="0" w:lastRow="0" w:noHBand="0" w:noVBand="1" w:val="04A0"/>
+      </w:tblPr>
+      <w:tblGrid>
+        <w:gridCol w:w="2340"/>
+        <w:gridCol w:w="2340"/>
+        <w:gridCol w:w="2340"/>
+        <w:gridCol w:w="2340"/>
+      </w:tblGrid>
+      <w:tr>
+        <w:tc>
+          <w:tcPr>
+            <w:tcW w:type="dxa" w:w="2340"/>
+            <w:tcBorders>
+              <w:top w:val="single" w:sz="8" w:space="0" w:shadow="false" w:color="FFFFFF"/>
+              <w:bottom w:val="nil" w:sz="2" w:space="0" w:shadow="false"/>
+              <w:left w:val="single" w:sz="8" w:space="0" w:shadow="false" w:color="FFFFFF"/>
+              <w:right w:val="nil" w:sz="2" w:space="0" w:shadow="false"/>
+            </w:tcBorders>
+            <w:shd w:fill="5B9BD5"/>
+            <w:vAlign w:val="center"/>
+          </w:tcPr>
+          <w:p>
+            <w:r>
+              <w:rPr>
+                <w:color w:val="FFFFFF"/>
+                <w:b/>
+              </w:rPr>
+              <w:t>Fund</w:t>
+            </w:r>
+          </w:p>
+        </w:tc>
+        <w:tc>
+          <w:tcPr>
+            <w:tcW w:type="dxa" w:w="2340"/>
+            <w:tcBorders>
+              <w:top w:val="single" w:sz="8" w:space="0" w:shadow="false" w:color="FFFFFF"/>
+              <w:bottom w:val="nil" w:sz="2" w:space="0" w:shadow="false"/>
+              <w:left w:val="nil" w:sz="2" w:space="0" w:shadow="false"/>
+              <w:right w:val="nil" w:sz="2" w:space="0" w:shadow="false"/>
+            </w:tcBorders>
+            <w:shd w:fill="5B9BD5"/>
+            <w:vAlign w:val="center"/>
+          </w:tcPr>
+          <w:p>
+            <w:r>
+              <w:rPr>
+                <w:color w:val="FFFFFF"/>
+                <w:b/>
+              </w:rPr>
+              <w:t>Value</w:t>
+            </w:r>
+          </w:p>
+        </w:tc>
+        <w:tc>
+          <w:tcPr>
+            <w:tcW w:type="dxa" w:w="2340"/>
+            <w:tcBorders>
+              <w:top w:val="single" w:sz="8" w:space="0" w:shadow="false" w:color="FFFFFF"/>
+              <w:bottom w:val="nil" w:sz="2" w:space="0" w:shadow="false"/>
+              <w:left w:val="nil" w:sz="2" w:space="0" w:shadow="false"/>
+              <w:right w:val="nil" w:sz="2" w:space="0" w:shadow="false"/>
+            </w:tcBorders>
+            <w:shd w:fill="5B9BD5"/>
+            <w:vAlign w:val="center"/>
+          </w:tcPr>
+          <w:p>
+            <w:r>
+              <w:rPr>
+                <w:color w:val="FFFFFF"/>
+                <w:b/>
+              </w:rPr>
+              <w:t>Type</w:t>
+            </w:r>
+          </w:p>
+        </w:tc>
+        <w:tc>
+          <w:tcPr>
+            <w:tcW w:type="dxa" w:w="2340"/>
+            <w:tcBorders>
+              <w:top w:val="single" w:sz="8" w:space="0" w:shadow="false" w:color="FFFFFF"/>
+              <w:bottom w:val="nil" w:sz="2" w:space="0" w:shadow="false"/>
+              <w:left w:val="nil" w:sz="2" w:space="0" w:shadow="false"/>
+              <w:right w:val="single" w:sz="8" w:space="0" w:shadow="false" w:color="FFFFFF"/>
+            </w:tcBorders>
+            <w:shd w:fill="5B9BD5"/>
+            <w:vAlign w:val="center"/>
+          </w:tcPr>
+          <w:p>
+            <w:r>
+              <w:rPr>
+                <w:color w:val="FFFFFF"/>
+                <w:b/>
+              </w:rPr>
+              <w:t>Weight</w:t>
+            </w:r>
+          </w:p>
+        </w:tc>
+      </w:tr>
+      <w:tr>
+        <w:tc>
+          <w:tcPr>
+            <w:tcW w:type="dxa" w:w="2340"/>
+            <w:tcBorders>
+              <w:top w:val="single" w:sz="8" w:space="0" w:shadow="false" w:color="FFFFFF"/>
+              <w:bottom w:val="nil" w:sz="2" w:space="0" w:shadow="false"/>
+              <w:left w:val="single" w:sz="8" w:space="0" w:shadow="false" w:color="FFFFFF"/>
+              <w:right w:val="nil" w:sz="2" w:space="0" w:shadow="false"/>
+            </w:tcBorders>
+            <w:shd w:fill="FFFFFF"/>
+            <w:vAlign w:val="center"/>
+          </w:tcPr>
+          <w:p>
+            <w:r>
+              <w:rPr/>
+              <w:t>Jim Gold</w:t>
+            </w:r>
+          </w:p>
+        </w:tc>
+        <w:tc>
+          <w:tcPr>
+            <w:tcW w:type="dxa" w:w="2340"/>
+            <w:tcBorders>
+              <w:top w:val="single" w:sz="8" w:space="0" w:shadow="false" w:color="FFFFFF"/>
+              <w:bottom w:val="nil" w:sz="2" w:space="0" w:shadow="false"/>
+              <w:left w:val="nil" w:sz="2" w:space="0" w:shadow="false"/>
+              <w:right w:val="nil" w:sz="2" w:space="0" w:shadow="false"/>
+            </w:tcBorders>
+            <w:shd w:fill="FFFFFF"/>
+            <w:vAlign w:val="center"/>
+          </w:tcPr>
+          <w:p>
+            <w:r>
+              <w:rPr/>
+              <w:t>100000.00</w:t>
+            </w:r>
+          </w:p>
+        </w:tc>
+        <w:tc>
+          <w:tcPr>
+            <w:tcW w:type="dxa" w:w="2340"/>
+            <w:tcBorders>
+              <w:top w:val="single" w:sz="8" w:space="0" w:shadow="false" w:color="FFFFFF"/>
+              <w:bottom w:val="nil" w:sz="2" w:space="0" w:shadow="false"/>
+              <w:left w:val="nil" w:sz="2" w:space="0" w:shadow="false"/>
+              <w:right w:val="nil" w:sz="2" w:space="0" w:shadow="false"/>
+            </w:tcBorders>
+            <w:shd w:fill="FFFFFF"/>
+            <w:vAlign w:val="center"/>
+          </w:tcPr>
+          <w:p>
+            <w:r>
+              <w:rPr/>
+              <w:t>Equity</w:t>
+            </w:r>
+          </w:p>
+        </w:tc>
+        <w:tc>
+          <w:tcPr>
+            <w:tcW w:type="dxa" w:w="2340"/>
+            <w:tcBorders>
+              <w:top w:val="single" w:sz="8" w:space="0" w:shadow="false" w:color="FFFFFF"/>
+              <w:bottom w:val="nil" w:sz="2" w:space="0" w:shadow="false"/>
+              <w:left w:val="nil" w:sz="2" w:space="0" w:shadow="false"/>
+              <w:right w:val="single" w:sz="8" w:space="0" w:shadow="false" w:color="FFFFFF"/>
+            </w:tcBorders>
+            <w:shd w:fill="FFFFFF"/>
+            <w:vAlign w:val="center"/>
+          </w:tcPr>
+          <w:p>
+            <w:r>
+              <w:rPr/>
+              <w:t>0.60</w:t>
+            </w:r>
+          </w:p>
+        </w:tc>
+      </w:tr>
+      <w:tr>
+        <w:tc>
+          <w:tcPr>
+            <w:tcW w:type="dxa" w:w="2340"/>
+            <w:tcBorders>
+              <w:top w:val="nil" w:sz="2" w:space="0" w:shadow="false"/>
+              <w:bottom w:val="single" w:sz="8" w:space="0" w:shadow="false" w:color="FFFFFF"/>
+              <w:left w:val="single" w:sz="8" w:space="0" w:shadow="false" w:color="FFFFFF"/>
+              <w:right w:val="nil" w:sz="2" w:space="0" w:shadow="false"/>
+            </w:tcBorders>
+            <w:shd w:fill="FFFFFF"/>
+            <w:vAlign w:val="center"/>
+          </w:tcPr>
+          <w:p>
+            <w:r>
+              <w:rPr/>
+              <w:t>Bob Dust</w:t>
+            </w:r>
+          </w:p>
+        </w:tc>
+        <w:tc>
+          <w:tcPr>
+            <w:tcW w:type="dxa" w:w="2340"/>
+            <w:tcBorders>
+              <w:top w:val="nil" w:sz="2" w:space="0" w:shadow="false"/>
+              <w:bottom w:val="single" w:sz="8" w:space="0" w:shadow="false" w:color="FFFFFF"/>
+              <w:left w:val="nil" w:sz="2" w:space="0" w:shadow="false"/>
+              <w:right w:val="nil" w:sz="2" w:space="0" w:shadow="false"/>
+            </w:tcBorders>
+            <w:shd w:fill="FFFFFF"/>
+            <w:vAlign w:val="center"/>
+          </w:tcPr>
+          <w:p>
+            <w:r>
+              <w:rPr/>
+              <w:t>50000.00</w:t>
+            </w:r>
+          </w:p>
+        </w:tc>
+        <w:tc>
+          <w:tcPr>
+            <w:tcW w:type="dxa" w:w="2340"/>
+            <w:tcBorders>
+              <w:top w:val="nil" w:sz="2" w:space="0" w:shadow="false"/>
+              <w:bottom w:val="single" w:sz="8" w:space="0" w:shadow="false" w:color="FFFFFF"/>
+              <w:left w:val="nil" w:sz="2" w:space="0" w:shadow="false"/>
+              <w:right w:val="nil" w:sz="2" w:space="0" w:shadow="false"/>
+            </w:tcBorders>
+            <w:shd w:fill="FFFFFF"/>
+            <w:vAlign w:val="center"/>
+          </w:tcPr>
+          <w:p>
+            <w:r>
+              <w:rPr/>
+              <w:t>Debt</w:t>
+            </w:r>
+          </w:p>
+        </w:tc>
+        <w:tc>
+          <w:tcPr>
+            <w:tcW w:type="dxa" w:w="2340"/>
+            <w:tcBorders>
+              <w:top w:val="nil" w:sz="2" w:space="0" w:shadow="false"/>
+              <w:bottom w:val="single" w:sz="8" w:space="0" w:shadow="false" w:color="FFFFFF"/>
+              <w:left w:val="nil" w:sz="2" w:space="0" w:shadow="false"/>
+              <w:right w:val="single" w:sz="8" w:space="0" w:shadow="false" w:color="FFFFFF"/>
+            </w:tcBorders>
+            <w:shd w:fill="FFFFFF"/>
+            <w:vAlign w:val="center"/>
+          </w:tcPr>
+          <w:p>
+            <w:r>
+              <w:rPr/>
+              <w:t>0.40</w:t>
+            </w:r>
+          </w:p>
+        </w:tc>
+      </w:tr>
+    </w:tbl>
     <w:p>
       <w:pPr>
         <w:spacing w:after="400"/>
@@ -1092,7 +3229,9 @@
       <w:cols w:space="720"/>
       <w:docGrid w:linePitch="360"/>
       <w:cols w:num="1"/>
+      <w:cols w:num="1"/>
       <w:cols w:num="2"/>
+      <w:cols w:num="1"/>
     </w:sectPr>
   </w:body>
 </w:document>

</xml_diff>